<commit_message>
update InBORe_documentation.docx add button show list in edit.tpl.php
</commit_message>
<xml_diff>
--- a/docs/InBORe_documentation.docx
+++ b/docs/InBORe_documentation.docx
@@ -191,12 +191,7 @@
             <w:pStyle w:val="En-ttedetabledesmatires"/>
           </w:pPr>
           <w:r>
-            <w:t xml:space="preserve">Table des </w:t>
-          </w:r>
-          <w:bookmarkStart w:id="0" w:name="_GoBack"/>
-          <w:bookmarkEnd w:id="0"/>
-          <w:r>
-            <w:t>matières</w:t>
+            <w:t>Table des matières</w:t>
           </w:r>
           <w:r>
             <w:br/>
@@ -2509,8 +2504,8 @@
         </w:p>
       </w:sdtContent>
     </w:sdt>
+    <w:bookmarkStart w:id="0" w:name="_Toc415055166" w:displacedByCustomXml="prev"/>
     <w:bookmarkStart w:id="1" w:name="_Toc415054427" w:displacedByCustomXml="prev"/>
-    <w:bookmarkStart w:id="2" w:name="_Toc415055166" w:displacedByCustomXml="prev"/>
     <w:p>
       <w:pPr>
         <w:rPr>
@@ -2535,14 +2530,14 @@
         </w:numPr>
         <w:ind w:hanging="436"/>
       </w:pPr>
-      <w:bookmarkStart w:id="3" w:name="_Toc117781510"/>
+      <w:bookmarkStart w:id="2" w:name="_Toc117781510"/>
       <w:r>
         <w:lastRenderedPageBreak/>
         <w:t>Installation de Symfony</w:t>
       </w:r>
+      <w:bookmarkEnd w:id="1"/>
+      <w:bookmarkEnd w:id="0"/>
       <w:bookmarkEnd w:id="2"/>
-      <w:bookmarkEnd w:id="1"/>
-      <w:bookmarkEnd w:id="3"/>
     </w:p>
     <w:p>
       <w:pPr>
@@ -2760,22 +2755,22 @@
         <w:pStyle w:val="Titre1"/>
         <w:ind w:firstLine="360"/>
       </w:pPr>
-      <w:bookmarkStart w:id="4" w:name="_Toc117781511"/>
+      <w:bookmarkStart w:id="3" w:name="_Toc117781511"/>
       <w:r>
         <w:t>2 – Installation d’un projet InBORe</w:t>
       </w:r>
-      <w:bookmarkEnd w:id="4"/>
+      <w:bookmarkEnd w:id="3"/>
     </w:p>
     <w:p>
       <w:pPr>
         <w:pStyle w:val="Titre2"/>
         <w:ind w:left="360"/>
       </w:pPr>
-      <w:bookmarkStart w:id="5" w:name="_Toc117781512"/>
+      <w:bookmarkStart w:id="4" w:name="_Toc117781512"/>
       <w:r>
         <w:t>2a – copie /clone du projet InBORe déposé sur le gitlab du CCin2p3</w:t>
       </w:r>
-      <w:bookmarkEnd w:id="5"/>
+      <w:bookmarkEnd w:id="4"/>
     </w:p>
     <w:p>
       <w:pPr>
@@ -3174,11 +3169,11 @@
         <w:pStyle w:val="Titre2"/>
         <w:ind w:firstLine="426"/>
       </w:pPr>
-      <w:bookmarkStart w:id="6" w:name="_Toc117781513"/>
+      <w:bookmarkStart w:id="5" w:name="_Toc117781513"/>
       <w:r>
         <w:t>2b– Installation de node.js et de Yarn package manager</w:t>
       </w:r>
-      <w:bookmarkEnd w:id="6"/>
+      <w:bookmarkEnd w:id="5"/>
       <w:r>
         <w:t xml:space="preserve"> </w:t>
       </w:r>
@@ -3552,7 +3547,7 @@
         <w:pStyle w:val="Titre2"/>
         <w:ind w:left="360"/>
       </w:pPr>
-      <w:bookmarkStart w:id="7" w:name="_Toc117781514"/>
+      <w:bookmarkStart w:id="6" w:name="_Toc117781514"/>
       <w:r>
         <w:t>2</w:t>
       </w:r>
@@ -3562,7 +3557,7 @@
       <w:r>
         <w:t xml:space="preserve"> – Initialisation du projet (Windows)</w:t>
       </w:r>
-      <w:bookmarkEnd w:id="7"/>
+      <w:bookmarkEnd w:id="6"/>
     </w:p>
     <w:p/>
     <w:p>
@@ -4013,7 +4008,7 @@
         <w:pStyle w:val="Titre2"/>
         <w:ind w:left="360"/>
       </w:pPr>
-      <w:bookmarkStart w:id="8" w:name="_Toc117781515"/>
+      <w:bookmarkStart w:id="7" w:name="_Toc117781515"/>
       <w:r>
         <w:t>2</w:t>
       </w:r>
@@ -4023,7 +4018,7 @@
       <w:r>
         <w:t xml:space="preserve"> – Initialisation du serveur Web (WAMP)</w:t>
       </w:r>
-      <w:bookmarkEnd w:id="8"/>
+      <w:bookmarkEnd w:id="7"/>
     </w:p>
     <w:p/>
     <w:p>
@@ -4112,14 +4107,14 @@
         <w:pStyle w:val="Titre2"/>
         <w:ind w:firstLine="360"/>
       </w:pPr>
-      <w:bookmarkStart w:id="9" w:name="_Toc117781516"/>
+      <w:bookmarkStart w:id="8" w:name="_Toc117781516"/>
       <w:r>
         <w:t xml:space="preserve">2e – Architecture </w:t>
       </w:r>
       <w:r>
         <w:t>de l’application InBORe (Symfony)</w:t>
       </w:r>
-      <w:bookmarkEnd w:id="9"/>
+      <w:bookmarkEnd w:id="8"/>
     </w:p>
     <w:p/>
     <w:p>
@@ -6159,10 +6154,7 @@
         <w:t xml:space="preserve"> </w:t>
       </w:r>
       <w:r>
-        <w:t>§8.a</w:t>
-      </w:r>
-      <w:r>
-        <w:t xml:space="preserve">  </w:t>
+        <w:t xml:space="preserve">§8.a  </w:t>
       </w:r>
       <w:r>
         <w:t xml:space="preserve">documention de l’implémentation du service </w:t>
@@ -6204,10 +6196,7 @@
         <w:ind w:left="1440"/>
       </w:pPr>
       <w:r>
-        <w:t>/</w:t>
-      </w:r>
-      <w:r>
-        <w:t>templates</w:t>
+        <w:t>/templates</w:t>
       </w:r>
       <w:r>
         <w:br/>
@@ -6249,7 +6238,7 @@
           <w:szCs w:val="28"/>
         </w:rPr>
       </w:pPr>
-      <w:bookmarkStart w:id="10" w:name="_Toc415055168"/>
+      <w:bookmarkStart w:id="9" w:name="_Toc415055168"/>
       <w:r>
         <w:br w:type="page"/>
       </w:r>
@@ -6259,38 +6248,35 @@
         <w:pStyle w:val="Titre1"/>
         <w:ind w:firstLine="360"/>
       </w:pPr>
-      <w:bookmarkStart w:id="11" w:name="_Toc117781517"/>
+      <w:bookmarkStart w:id="10" w:name="_Toc117781517"/>
       <w:r>
         <w:lastRenderedPageBreak/>
         <w:t xml:space="preserve">3 – </w:t>
       </w:r>
+      <w:bookmarkEnd w:id="9"/>
+      <w:r>
+        <w:t xml:space="preserve">Initialisation du projet : BDD, mapping </w:t>
+      </w:r>
+      <w:proofErr w:type="gramStart"/>
+      <w:r>
+        <w:t>ORM ,</w:t>
+      </w:r>
+      <w:proofErr w:type="gramEnd"/>
+      <w:r>
+        <w:t xml:space="preserve"> table user_db, langues</w:t>
+      </w:r>
       <w:bookmarkEnd w:id="10"/>
-      <w:r>
-        <w:t>Initialisation du projet : BDD, m</w:t>
-      </w:r>
-      <w:r>
-        <w:t xml:space="preserve">apping </w:t>
-      </w:r>
-      <w:proofErr w:type="gramStart"/>
-      <w:r>
-        <w:t>ORM ,</w:t>
-      </w:r>
-      <w:proofErr w:type="gramEnd"/>
-      <w:r>
-        <w:t xml:space="preserve"> table user_db, langues</w:t>
-      </w:r>
-      <w:bookmarkEnd w:id="11"/>
     </w:p>
     <w:p>
       <w:pPr>
         <w:pStyle w:val="Titre2"/>
         <w:ind w:left="360"/>
       </w:pPr>
-      <w:bookmarkStart w:id="12" w:name="_Toc117781518"/>
+      <w:bookmarkStart w:id="11" w:name="_Toc117781518"/>
       <w:r>
         <w:t>3a – modélisation de la base : pré-requis</w:t>
       </w:r>
-      <w:bookmarkEnd w:id="12"/>
+      <w:bookmarkEnd w:id="11"/>
     </w:p>
     <w:p>
       <w:pPr>
@@ -6313,6 +6299,12 @@
         <w:rPr>
           <w:rFonts w:cstheme="minorHAnsi"/>
         </w:rPr>
+        <w:t xml:space="preserve"> ! </w:t>
+      </w:r>
+      <w:r>
+        <w:rPr>
+          <w:rFonts w:cstheme="minorHAnsi"/>
+        </w:rPr>
         <w:t>T</w:t>
       </w:r>
       <w:r>
@@ -6331,7 +6323,27 @@
         <w:rPr>
           <w:rFonts w:cstheme="minorHAnsi"/>
         </w:rPr>
-        <w:t>soient en minuscule.</w:t>
+        <w:t xml:space="preserve">doivent </w:t>
+      </w:r>
+      <w:proofErr w:type="gramStart"/>
+      <w:r>
+        <w:rPr>
+          <w:rFonts w:cstheme="minorHAnsi"/>
+        </w:rPr>
+        <w:t xml:space="preserve">être </w:t>
+      </w:r>
+      <w:r>
+        <w:rPr>
+          <w:rFonts w:cstheme="minorHAnsi"/>
+        </w:rPr>
+        <w:t xml:space="preserve"> en</w:t>
+      </w:r>
+      <w:proofErr w:type="gramEnd"/>
+      <w:r>
+        <w:rPr>
+          <w:rFonts w:cstheme="minorHAnsi"/>
+        </w:rPr>
+        <w:t xml:space="preserve"> minuscule.</w:t>
       </w:r>
     </w:p>
     <w:p>
@@ -6343,40 +6355,48 @@
         </w:numPr>
         <w:ind w:left="1080"/>
       </w:pPr>
+      <w:r>
+        <w:rPr>
+          <w:rFonts w:cstheme="minorHAnsi"/>
+        </w:rPr>
+        <w:t>T</w:t>
+      </w:r>
+      <w:r>
+        <w:rPr>
+          <w:rFonts w:cstheme="minorHAnsi"/>
+        </w:rPr>
+        <w:t>outes les tables ont des clés primaires et si besoin executer les 3 commandes SQL (postgreSQL) :</w:t>
+      </w:r>
+      <w:r>
+        <w:rPr>
+          <w:rFonts w:cstheme="minorHAnsi"/>
+        </w:rPr>
+        <w:br/>
+      </w:r>
+      <w:r>
+        <w:rPr>
+          <w:rFonts w:cstheme="minorHAnsi"/>
+          <w:b/>
+        </w:rPr>
+        <w:t xml:space="preserve">CREATE SEQUENCE </w:t>
+      </w:r>
       <w:proofErr w:type="gramStart"/>
       <w:r>
         <w:rPr>
           <w:rFonts w:cstheme="minorHAnsi"/>
-        </w:rPr>
-        <w:t>toutes</w:t>
+          <w:b/>
+          <w:i/>
+        </w:rPr>
+        <w:t>public.nomtable</w:t>
       </w:r>
       <w:proofErr w:type="gramEnd"/>
       <w:r>
         <w:rPr>
           <w:rFonts w:cstheme="minorHAnsi"/>
-        </w:rPr>
-        <w:t xml:space="preserve"> les tables ont des clés primaires et si besoin executer les 3 commandes SQL (postgreSQL) :</w:t>
-      </w:r>
-      <w:r>
-        <w:rPr>
-          <w:rFonts w:cstheme="minorHAnsi"/>
-        </w:rPr>
-        <w:br/>
-      </w:r>
-      <w:r>
-        <w:rPr>
-          <w:rFonts w:cstheme="minorHAnsi"/>
-          <w:b/>
-        </w:rPr>
-        <w:t xml:space="preserve">CREATE SEQUENCE </w:t>
-      </w:r>
-      <w:r>
-        <w:rPr>
-          <w:rFonts w:cstheme="minorHAnsi"/>
-          <w:b/>
-          <w:i/>
-        </w:rPr>
-        <w:t>public.nomtable_id_se</w:t>
+          <w:b/>
+          <w:i/>
+        </w:rPr>
+        <w:t>_id_se</w:t>
       </w:r>
       <w:r>
         <w:rPr>
@@ -6535,7 +6555,13 @@
         <w:ind w:left="1080"/>
       </w:pPr>
       <w:r>
-        <w:t>Le nom des tables et des champs doivent de préférence être nommés sans caractère pour éviter que Doctrine les renomme ce qui entraine une complexité supplémentaire pour la lecture des variables et du code (</w:t>
+        <w:t>Le nom des tables et des champs doivent de préférence être nommés sans caractère</w:t>
+      </w:r>
+      <w:r>
+        <w:t xml:space="preserve"> spéciaux</w:t>
+      </w:r>
+      <w:r>
+        <w:t xml:space="preserve"> pour éviter que Doctrine les renomme ce qui entraine une complexité supplémentaire pour la lecture des variables et du code (</w:t>
       </w:r>
       <w:r>
         <w:t xml:space="preserve">par </w:t>
@@ -6569,26 +6595,20 @@
         <w:pStyle w:val="Paragraphedeliste"/>
         <w:ind w:left="1080"/>
       </w:pPr>
-      <w:r>
-        <w:rPr>
-          <w:rFonts w:cstheme="minorHAnsi"/>
-        </w:rPr>
-        <w:br/>
-      </w:r>
     </w:p>
     <w:p>
       <w:pPr>
         <w:pStyle w:val="Titre2"/>
         <w:ind w:left="360"/>
       </w:pPr>
-      <w:bookmarkStart w:id="13" w:name="_Toc117781519"/>
+      <w:bookmarkStart w:id="12" w:name="_Toc117781519"/>
       <w:r>
         <w:t xml:space="preserve">3b- </w:t>
       </w:r>
       <w:r>
         <w:t>Paramétrage de la connexion à la base de données</w:t>
       </w:r>
-      <w:bookmarkEnd w:id="13"/>
+      <w:bookmarkEnd w:id="12"/>
     </w:p>
     <w:p>
       <w:pPr>
@@ -6831,10 +6851,10 @@
         <w:rPr>
           <w:i/>
         </w:rPr>
+        <w:br/>
+      </w:r>
+      <w:r>
         <w:lastRenderedPageBreak/>
-        <w:br/>
-      </w:r>
-      <w:r>
         <w:t xml:space="preserve">RQ – il est </w:t>
       </w:r>
       <w:r>
@@ -6953,14 +6973,6 @@
         <w:br/>
         <w:t>RQ – il faut avoir initialement activé les modules php relatifs à postgres (php_pgsql, php_pdo_pgsql)</w:t>
       </w:r>
-    </w:p>
-    <w:p>
-      <w:pPr>
-        <w:ind w:left="708"/>
-        <w:rPr>
-          <w:i/>
-        </w:rPr>
-      </w:pPr>
     </w:p>
     <w:p>
       <w:pPr>
@@ -6970,7 +6982,7 @@
           <w:i/>
         </w:rPr>
       </w:pPr>
-      <w:bookmarkStart w:id="14" w:name="_Toc117781520"/>
+      <w:bookmarkStart w:id="13" w:name="_Toc117781520"/>
       <w:r>
         <w:t xml:space="preserve">3c- </w:t>
       </w:r>
@@ -7069,7 +7081,7 @@
         </w:rPr>
         <w:t>)</w:t>
       </w:r>
-      <w:bookmarkEnd w:id="14"/>
+      <w:bookmarkEnd w:id="13"/>
     </w:p>
     <w:p>
       <w:pPr>
@@ -7079,7 +7091,7 @@
           <w:u w:val="single"/>
         </w:rPr>
       </w:pPr>
-      <w:bookmarkStart w:id="15" w:name="_Toc415055169"/>
+      <w:bookmarkStart w:id="14" w:name="_Toc415055169"/>
     </w:p>
     <w:p>
       <w:pPr>
@@ -7263,7 +7275,20 @@
           <w:b/>
           <w:lang w:val="en-US"/>
         </w:rPr>
-        <w:t xml:space="preserve"> * @ORM\Entity(repositoryClass="App\Repository\Core\</w:t>
+        <w:t xml:space="preserve"> * </w:t>
+      </w:r>
+      <w:r>
+        <w:rPr>
+          <w:lang w:val="en-US"/>
+        </w:rPr>
+        <w:t>@ORM\Entity</w:t>
+      </w:r>
+      <w:r>
+        <w:rPr>
+          <w:b/>
+          <w:lang w:val="en-US"/>
+        </w:rPr>
+        <w:t>(repositoryClass="App\Repository\Core\</w:t>
       </w:r>
       <w:r>
         <w:rPr>
@@ -7293,6 +7318,20 @@
         </w:rPr>
         <w:br/>
         <w:t xml:space="preserve"> */</w:t>
+      </w:r>
+    </w:p>
+    <w:p>
+      <w:pPr>
+        <w:pStyle w:val="Paragraphedeliste"/>
+        <w:rPr>
+          <w:lang w:val="en-US"/>
+        </w:rPr>
+      </w:pPr>
+      <w:r>
+        <w:rPr>
+          <w:lang w:val="en-US"/>
+        </w:rPr>
+        <w:t>RQ – inutile d’ajouter cette annotation pour les tables relationnelles</w:t>
       </w:r>
     </w:p>
     <w:p>
@@ -7312,7 +7351,13 @@
         </w:numPr>
       </w:pPr>
       <w:r>
-        <w:t>Si besoin ajuster dans les Entity le nom de variable et les annotations des clés primaires pour qu’elles soient nommée $id et avec des déclaration conforme à leur type (INT/</w:t>
+        <w:t>Si besoin ajuster dans les Entity le nom de variable et les annotations des clés primaires pour qu’elles soient nommée $id et avec des déclaration</w:t>
+      </w:r>
+      <w:r>
+        <w:t>s</w:t>
+      </w:r>
+      <w:r>
+        <w:t xml:space="preserve"> conforme à leur type (INT/</w:t>
       </w:r>
       <w:proofErr w:type="gramStart"/>
       <w:r>
@@ -7338,10 +7383,10 @@
         <w:br/>
       </w:r>
       <w:r>
-        <w:rPr>
-          <w:b/>
-        </w:rPr>
-        <w:t xml:space="preserve">@ </w:t>
+        <w:t>#</w:t>
+      </w:r>
+      <w:r>
+        <w:t xml:space="preserve"> </w:t>
       </w:r>
       <w:r>
         <w:rPr>
@@ -7393,16 +7438,22 @@
         <w:t>de clès de type VARCHAR</w:t>
       </w:r>
       <w:r>
-        <w:t> : supprimer en plus les annotations relative à une clès autoincrementale</w:t>
-      </w:r>
-      <w:r>
-        <w:br/>
-      </w:r>
-      <w:r>
-        <w:rPr>
-          <w:b/>
-        </w:rPr>
-        <w:t xml:space="preserve">@ </w:t>
+        <w:t xml:space="preserve"> : </w:t>
+      </w:r>
+      <w:r>
+        <w:t>modifier l’intitulé de la variable associée à la clés primaire</w:t>
+      </w:r>
+      <w:r>
+        <w:t xml:space="preserve"> </w:t>
+      </w:r>
+      <w:r>
+        <w:t>#</w:t>
+      </w:r>
+      <w:r>
+        <w:rPr>
+          <w:b/>
+        </w:rPr>
+        <w:t xml:space="preserve"> </w:t>
       </w:r>
       <w:r>
         <w:rPr>
@@ -7439,17 +7490,46 @@
         <w:br/>
       </w:r>
       <w:r>
-        <w:rPr>
-          <w:b/>
-        </w:rPr>
-        <w:t>- @ORM\GeneratedValue( …)</w:t>
-      </w:r>
-      <w:r>
-        <w:rPr>
-          <w:b/>
-        </w:rPr>
-        <w:br/>
-        <w:t>- @ORM\SequenceGenerator( …)</w:t>
+        <w:t>supprimer les annotations relative</w:t>
+      </w:r>
+      <w:r>
+        <w:t>s</w:t>
+      </w:r>
+      <w:r>
+        <w:t xml:space="preserve"> à </w:t>
+      </w:r>
+      <w:r>
+        <w:t>la génération automatisée de valeurs</w:t>
+      </w:r>
+      <w:r>
+        <w:rPr>
+          <w:b/>
+        </w:rPr>
+        <w:br/>
+      </w:r>
+      <w:r>
+        <w:t xml:space="preserve">- </w:t>
+      </w:r>
+      <w:r>
+        <w:rPr>
+          <w:b/>
+        </w:rPr>
+        <w:t>@ORM\GeneratedValue( …)</w:t>
+      </w:r>
+      <w:r>
+        <w:rPr>
+          <w:b/>
+        </w:rPr>
+        <w:br/>
+      </w:r>
+      <w:r>
+        <w:t>-</w:t>
+      </w:r>
+      <w:r>
+        <w:rPr>
+          <w:b/>
+        </w:rPr>
+        <w:t xml:space="preserve"> @ORM\SequenceGenerator( …)</w:t>
       </w:r>
     </w:p>
     <w:p>
@@ -7494,6 +7574,10 @@
       <w:r>
         <w:t>"</w:t>
       </w:r>
+      <w:r>
+        <w:br/>
+        <w:t>RQ – cette modification n’est plus necessaire en Symfony 5*</w:t>
+      </w:r>
     </w:p>
     <w:p>
       <w:pPr>
@@ -7590,7 +7674,6 @@
       </w:pPr>
       <w:proofErr w:type="gramStart"/>
       <w:r>
-        <w:lastRenderedPageBreak/>
         <w:t>OPTIONNEL:</w:t>
       </w:r>
       <w:proofErr w:type="gramEnd"/>
@@ -7598,7 +7681,7 @@
         <w:t xml:space="preserve"> </w:t>
       </w:r>
       <w:r>
-        <w:t xml:space="preserve">renommer via NetBean toutes les variables des champs techniques </w:t>
+        <w:t xml:space="preserve">renommer toutes les variables des champs techniques </w:t>
       </w:r>
       <w:r>
         <w:t>dans les Entity</w:t>
@@ -7618,6 +7701,12 @@
       </w:pPr>
       <w:r>
         <w:rPr>
+          <w:lang w:val="en-US"/>
+        </w:rPr>
+        <w:t xml:space="preserve"># </w:t>
+      </w:r>
+      <w:r>
+        <w:rPr>
           <w:b/>
           <w:lang w:val="en-US"/>
         </w:rPr>
@@ -7649,6 +7738,12 @@
       </w:pPr>
       <w:r>
         <w:rPr>
+          <w:lang w:val="en-US"/>
+        </w:rPr>
+        <w:t xml:space="preserve"># </w:t>
+      </w:r>
+      <w:r>
+        <w:rPr>
           <w:b/>
           <w:lang w:val="en-US"/>
         </w:rPr>
@@ -7677,7 +7772,12 @@
           <w:b/>
         </w:rPr>
       </w:pPr>
-      <w:proofErr w:type="gramStart"/>
+      <w:r>
+        <w:rPr>
+          <w:lang w:val="en-US"/>
+        </w:rPr>
+        <w:t xml:space="preserve"># </w:t>
+      </w:r>
       <w:r>
         <w:rPr>
           <w:b/>
@@ -7688,14 +7788,7 @@
         <w:rPr>
           <w:b/>
         </w:rPr>
-        <w:t>vate</w:t>
-      </w:r>
-      <w:proofErr w:type="gramEnd"/>
-      <w:r>
-        <w:rPr>
-          <w:b/>
-        </w:rPr>
-        <w:t xml:space="preserve"> $</w:t>
+        <w:t>vate $</w:t>
       </w:r>
       <w:r>
         <w:rPr>
@@ -7721,19 +7814,17 @@
       <w:pPr>
         <w:pStyle w:val="Paragraphedeliste"/>
       </w:pPr>
-      <w:proofErr w:type="gramStart"/>
-      <w:r>
-        <w:rPr>
-          <w:b/>
-        </w:rPr>
-        <w:t>private</w:t>
-      </w:r>
-      <w:proofErr w:type="gramEnd"/>
-      <w:r>
-        <w:rPr>
-          <w:b/>
-        </w:rPr>
-        <w:t xml:space="preserve"> $</w:t>
+      <w:r>
+        <w:rPr>
+          <w:lang w:val="en-US"/>
+        </w:rPr>
+        <w:t xml:space="preserve"># </w:t>
+      </w:r>
+      <w:r>
+        <w:rPr>
+          <w:b/>
+        </w:rPr>
+        <w:t>private $</w:t>
       </w:r>
       <w:r>
         <w:rPr>
@@ -7798,6 +7889,26 @@
     </w:p>
     <w:p>
       <w:pPr>
+        <w:ind w:firstLine="708"/>
+        <w:rPr>
+          <w:lang w:val="en-US"/>
+        </w:rPr>
+      </w:pPr>
+      <w:r>
+        <w:rPr>
+          <w:lang w:val="en-US"/>
+        </w:rPr>
+        <w:t xml:space="preserve">RQ – ajouter </w:t>
+      </w:r>
+      <w:r>
+        <w:rPr>
+          <w:lang w:val="en-US"/>
+        </w:rPr>
+        <w:t>l’Option –overwrite si il faut recréer l’ensemble des getter et setter</w:t>
+      </w:r>
+    </w:p>
+    <w:p>
+      <w:pPr>
         <w:pStyle w:val="Paragraphedeliste"/>
       </w:pPr>
       <w:r>
@@ -7818,12 +7929,152 @@
     <w:p>
       <w:pPr>
         <w:pStyle w:val="Paragraphedeliste"/>
-        <w:ind w:left="1080"/>
-        <w:rPr>
-          <w:b/>
-          <w:lang w:val="en-US"/>
-        </w:rPr>
-      </w:pPr>
+      </w:pPr>
+    </w:p>
+    <w:p>
+      <w:pPr>
+        <w:pStyle w:val="Paragraphedeliste"/>
+        <w:rPr>
+          <w:b/>
+          <w:sz w:val="20"/>
+          <w:szCs w:val="20"/>
+        </w:rPr>
+      </w:pPr>
+      <w:r>
+        <w:t>RQ – vérifier dans le cas des Id de type String non autoincremen</w:t>
+      </w:r>
+      <w:r>
+        <w:t>tal que le Setter existe, le rajouter sinon :</w:t>
+      </w:r>
+      <w:r>
+        <w:br/>
+      </w:r>
+      <w:r>
+        <w:rPr>
+          <w:b/>
+          <w:sz w:val="20"/>
+          <w:szCs w:val="20"/>
+        </w:rPr>
+        <w:t xml:space="preserve">    public function </w:t>
+      </w:r>
+      <w:proofErr w:type="gramStart"/>
+      <w:r>
+        <w:rPr>
+          <w:b/>
+          <w:sz w:val="20"/>
+          <w:szCs w:val="20"/>
+        </w:rPr>
+        <w:t>setId(</w:t>
+      </w:r>
+      <w:proofErr w:type="gramEnd"/>
+      <w:r>
+        <w:rPr>
+          <w:b/>
+          <w:sz w:val="20"/>
+          <w:szCs w:val="20"/>
+        </w:rPr>
+        <w:t>?string $id): self</w:t>
+      </w:r>
+    </w:p>
+    <w:p>
+      <w:pPr>
+        <w:pStyle w:val="Paragraphedeliste"/>
+        <w:rPr>
+          <w:b/>
+          <w:sz w:val="20"/>
+          <w:szCs w:val="20"/>
+        </w:rPr>
+      </w:pPr>
+      <w:r>
+        <w:rPr>
+          <w:b/>
+          <w:sz w:val="20"/>
+          <w:szCs w:val="20"/>
+        </w:rPr>
+        <w:t xml:space="preserve">    {</w:t>
+      </w:r>
+    </w:p>
+    <w:p>
+      <w:pPr>
+        <w:pStyle w:val="Paragraphedeliste"/>
+        <w:rPr>
+          <w:b/>
+          <w:sz w:val="20"/>
+          <w:szCs w:val="20"/>
+        </w:rPr>
+      </w:pPr>
+      <w:r>
+        <w:rPr>
+          <w:b/>
+          <w:sz w:val="20"/>
+          <w:szCs w:val="20"/>
+        </w:rPr>
+        <w:t xml:space="preserve">        $this-&gt;id = $</w:t>
+      </w:r>
+      <w:proofErr w:type="gramStart"/>
+      <w:r>
+        <w:rPr>
+          <w:b/>
+          <w:sz w:val="20"/>
+          <w:szCs w:val="20"/>
+        </w:rPr>
+        <w:t>id;</w:t>
+      </w:r>
+      <w:proofErr w:type="gramEnd"/>
+    </w:p>
+    <w:p>
+      <w:pPr>
+        <w:pStyle w:val="Paragraphedeliste"/>
+        <w:rPr>
+          <w:b/>
+          <w:sz w:val="20"/>
+          <w:szCs w:val="20"/>
+        </w:rPr>
+      </w:pPr>
+      <w:r>
+        <w:rPr>
+          <w:b/>
+          <w:sz w:val="20"/>
+          <w:szCs w:val="20"/>
+        </w:rPr>
+        <w:t xml:space="preserve">        </w:t>
+      </w:r>
+      <w:proofErr w:type="gramStart"/>
+      <w:r>
+        <w:rPr>
+          <w:b/>
+          <w:sz w:val="20"/>
+          <w:szCs w:val="20"/>
+        </w:rPr>
+        <w:t>return</w:t>
+      </w:r>
+      <w:proofErr w:type="gramEnd"/>
+      <w:r>
+        <w:rPr>
+          <w:b/>
+          <w:sz w:val="20"/>
+          <w:szCs w:val="20"/>
+        </w:rPr>
+        <w:t xml:space="preserve"> $this;</w:t>
+      </w:r>
+    </w:p>
+    <w:p>
+      <w:pPr>
+        <w:pStyle w:val="Paragraphedeliste"/>
+        <w:rPr>
+          <w:b/>
+          <w:sz w:val="20"/>
+          <w:szCs w:val="20"/>
+        </w:rPr>
+      </w:pPr>
+      <w:r>
+        <w:rPr>
+          <w:b/>
+          <w:sz w:val="20"/>
+          <w:szCs w:val="20"/>
+        </w:rPr>
+        <w:t xml:space="preserve">    }</w:t>
+      </w:r>
     </w:p>
     <w:p>
       <w:pPr>
@@ -8015,6 +8266,12 @@
           <w:lang w:val="en-US"/>
         </w:rPr>
         <w:br/>
+      </w:r>
+      <w:r>
+        <w:rPr>
+          <w:lang w:val="en-US"/>
+        </w:rPr>
+        <w:br/>
         <w:t xml:space="preserve">(i) </w:t>
       </w:r>
       <w:r>
@@ -8038,11 +8295,15 @@
         <w:pStyle w:val="Paragraphedeliste"/>
         <w:rPr>
           <w:i/>
-        </w:rPr>
-      </w:pPr>
-      <w:r>
-        <w:rPr>
-          <w:i/>
+          <w:sz w:val="20"/>
+          <w:szCs w:val="20"/>
+        </w:rPr>
+      </w:pPr>
+      <w:r>
+        <w:rPr>
+          <w:i/>
+          <w:sz w:val="20"/>
+          <w:szCs w:val="20"/>
         </w:rPr>
         <w:t xml:space="preserve">     * @var \EntityN1</w:t>
       </w:r>
@@ -8052,12 +8313,16 @@
         <w:pStyle w:val="Paragraphedeliste"/>
         <w:rPr>
           <w:i/>
-          <w:lang w:val="en-US"/>
-        </w:rPr>
-      </w:pPr>
-      <w:r>
-        <w:rPr>
-          <w:i/>
+          <w:sz w:val="20"/>
+          <w:szCs w:val="20"/>
+          <w:lang w:val="en-US"/>
+        </w:rPr>
+      </w:pPr>
+      <w:r>
+        <w:rPr>
+          <w:i/>
+          <w:sz w:val="20"/>
+          <w:szCs w:val="20"/>
           <w:lang w:val="en-US"/>
         </w:rPr>
         <w:t xml:space="preserve">     *</w:t>
@@ -8068,19 +8333,255 @@
         <w:pStyle w:val="Paragraphedeliste"/>
         <w:rPr>
           <w:i/>
-          <w:lang w:val="en-US"/>
-        </w:rPr>
-      </w:pPr>
-      <w:r>
-        <w:rPr>
-          <w:i/>
-          <w:lang w:val="en-US"/>
+          <w:sz w:val="20"/>
+          <w:szCs w:val="20"/>
+          <w:lang w:val="en-US"/>
+        </w:rPr>
+      </w:pPr>
+      <w:r>
+        <w:rPr>
+          <w:i/>
+          <w:sz w:val="20"/>
+          <w:szCs w:val="20"/>
+          <w:lang w:val="en-US"/>
+        </w:rPr>
+        <w:t xml:space="preserve">     * @ORM\</w:t>
+      </w:r>
+      <w:proofErr w:type="gramStart"/>
+      <w:r>
+        <w:rPr>
+          <w:i/>
+          <w:sz w:val="20"/>
+          <w:szCs w:val="20"/>
+          <w:lang w:val="en-US"/>
+        </w:rPr>
+        <w:t>ManyToOne(</w:t>
+      </w:r>
+      <w:proofErr w:type="gramEnd"/>
+      <w:r>
+        <w:rPr>
+          <w:i/>
+          <w:sz w:val="20"/>
+          <w:szCs w:val="20"/>
+          <w:lang w:val="en-US"/>
+        </w:rPr>
+        <w:t>targetEntity=" EntityN1", inversedBy="</w:t>
+      </w:r>
+      <w:r>
+        <w:rPr>
+          <w:sz w:val="20"/>
+          <w:szCs w:val="20"/>
+          <w:lang w:val="en-US"/>
+        </w:rPr>
+        <w:t xml:space="preserve"> entityN1N2</w:t>
+      </w:r>
+      <w:r>
+        <w:rPr>
+          <w:i/>
+          <w:sz w:val="20"/>
+          <w:szCs w:val="20"/>
+          <w:lang w:val="en-US"/>
+        </w:rPr>
+        <w:t>s")</w:t>
+      </w:r>
+    </w:p>
+    <w:p>
+      <w:pPr>
+        <w:pStyle w:val="Paragraphedeliste"/>
+        <w:rPr>
+          <w:i/>
+          <w:sz w:val="20"/>
+          <w:szCs w:val="20"/>
+          <w:lang w:val="en-US"/>
+        </w:rPr>
+      </w:pPr>
+      <w:r>
+        <w:rPr>
+          <w:i/>
+          <w:sz w:val="20"/>
+          <w:szCs w:val="20"/>
+          <w:lang w:val="en-US"/>
+        </w:rPr>
+        <w:t xml:space="preserve">     * @ORM\</w:t>
+      </w:r>
+      <w:proofErr w:type="gramStart"/>
+      <w:r>
+        <w:rPr>
+          <w:i/>
+          <w:sz w:val="20"/>
+          <w:szCs w:val="20"/>
+          <w:lang w:val="en-US"/>
+        </w:rPr>
+        <w:t>JoinColumns(</w:t>
+      </w:r>
+      <w:proofErr w:type="gramEnd"/>
+      <w:r>
+        <w:rPr>
+          <w:i/>
+          <w:sz w:val="20"/>
+          <w:szCs w:val="20"/>
+          <w:lang w:val="en-US"/>
+        </w:rPr>
+        <w:t>{</w:t>
+      </w:r>
+    </w:p>
+    <w:p>
+      <w:pPr>
+        <w:pStyle w:val="Paragraphedeliste"/>
+        <w:rPr>
+          <w:i/>
+          <w:sz w:val="20"/>
+          <w:szCs w:val="20"/>
+          <w:lang w:val="en-US"/>
+        </w:rPr>
+      </w:pPr>
+      <w:r>
+        <w:rPr>
+          <w:i/>
+          <w:sz w:val="20"/>
+          <w:szCs w:val="20"/>
+          <w:lang w:val="en-US"/>
+        </w:rPr>
+        <w:t xml:space="preserve">     *  @ORM\</w:t>
+      </w:r>
+      <w:proofErr w:type="gramStart"/>
+      <w:r>
+        <w:rPr>
+          <w:i/>
+          <w:sz w:val="20"/>
+          <w:szCs w:val="20"/>
+          <w:lang w:val="en-US"/>
+        </w:rPr>
+        <w:t>JoinColumn(</w:t>
+      </w:r>
+      <w:proofErr w:type="gramEnd"/>
+      <w:r>
+        <w:rPr>
+          <w:i/>
+          <w:sz w:val="20"/>
+          <w:szCs w:val="20"/>
+          <w:lang w:val="en-US"/>
+        </w:rPr>
+        <w:t xml:space="preserve">name=" entityN1_fk", referencedColumnName="id", </w:t>
+      </w:r>
+      <w:r>
+        <w:rPr>
+          <w:b/>
+          <w:i/>
+          <w:sz w:val="20"/>
+          <w:szCs w:val="20"/>
+          <w:lang w:val="en-US"/>
+        </w:rPr>
+        <w:t>onDelete="CASCADE")</w:t>
+      </w:r>
+    </w:p>
+    <w:p>
+      <w:pPr>
+        <w:pStyle w:val="Paragraphedeliste"/>
+        <w:rPr>
+          <w:i/>
+          <w:sz w:val="20"/>
+          <w:szCs w:val="20"/>
+          <w:lang w:val="en-US"/>
+        </w:rPr>
+      </w:pPr>
+      <w:r>
+        <w:rPr>
+          <w:i/>
+          <w:sz w:val="20"/>
+          <w:szCs w:val="20"/>
+          <w:lang w:val="en-US"/>
+        </w:rPr>
+        <w:t xml:space="preserve">     * })</w:t>
+      </w:r>
+    </w:p>
+    <w:p>
+      <w:pPr>
+        <w:pStyle w:val="Paragraphedeliste"/>
+      </w:pPr>
+      <w:r>
+        <w:rPr>
+          <w:i/>
+          <w:sz w:val="20"/>
+          <w:szCs w:val="20"/>
+          <w:lang w:val="en-US"/>
+        </w:rPr>
+        <w:t xml:space="preserve">     */</w:t>
+      </w:r>
+      <w:r>
+        <w:rPr>
+          <w:i/>
+          <w:lang w:val="en-US"/>
+        </w:rPr>
+        <w:br/>
+        <w:t xml:space="preserve">    </w:t>
+      </w:r>
+      <w:r>
+        <w:rPr>
+          <w:i/>
+          <w:lang w:val="en-US"/>
+        </w:rPr>
+        <w:t>private $</w:t>
+      </w:r>
+      <w:r>
+        <w:rPr>
+          <w:i/>
+          <w:lang w:val="en-US"/>
+        </w:rPr>
+        <w:t>entityN1</w:t>
+      </w:r>
+      <w:r>
+        <w:rPr>
+          <w:i/>
+          <w:lang w:val="en-US"/>
+        </w:rPr>
+        <w:t>Fk;</w:t>
+      </w:r>
+      <w:r>
+        <w:rPr>
+          <w:i/>
+          <w:lang w:val="en-US"/>
+        </w:rPr>
+        <w:br/>
+      </w:r>
+    </w:p>
+    <w:p>
+      <w:pPr>
+        <w:pStyle w:val="Paragraphedeliste"/>
+        <w:rPr>
+          <w:i/>
+          <w:lang w:val="en-US"/>
+        </w:rPr>
+      </w:pPr>
+      <w:r>
+        <w:t xml:space="preserve">(ii) Ajuster (si necessaire) les contraintes NOT NULL sur les jointures des clès étrangère : </w:t>
+      </w:r>
+      <w:r>
+        <w:br/>
+        <w:t>Exemple :</w:t>
+      </w:r>
+    </w:p>
+    <w:p>
+      <w:pPr>
+        <w:pStyle w:val="Paragraphedeliste"/>
+        <w:ind w:left="708"/>
+        <w:rPr>
+          <w:sz w:val="20"/>
+          <w:szCs w:val="20"/>
+          <w:lang w:val="en-US"/>
+        </w:rPr>
+      </w:pPr>
+      <w:r>
+        <w:rPr>
+          <w:sz w:val="20"/>
+          <w:szCs w:val="20"/>
         </w:rPr>
         <w:t xml:space="preserve">     </w:t>
       </w:r>
       <w:r>
         <w:rPr>
-          <w:i/>
+          <w:sz w:val="20"/>
+          <w:szCs w:val="20"/>
           <w:lang w:val="en-US"/>
         </w:rPr>
         <w:t>* @ORM\</w:t>
@@ -8088,124 +8589,54 @@
       <w:proofErr w:type="gramStart"/>
       <w:r>
         <w:rPr>
-          <w:i/>
-          <w:lang w:val="en-US"/>
-        </w:rPr>
-        <w:t>ManyToOne(</w:t>
+          <w:sz w:val="20"/>
+          <w:szCs w:val="20"/>
+          <w:lang w:val="en-US"/>
+        </w:rPr>
+        <w:t>JoinColumns(</w:t>
       </w:r>
       <w:proofErr w:type="gramEnd"/>
       <w:r>
         <w:rPr>
-          <w:i/>
-          <w:lang w:val="en-US"/>
-        </w:rPr>
-        <w:t xml:space="preserve">targetEntity=" </w:t>
-      </w:r>
-      <w:r>
-        <w:rPr>
-          <w:i/>
-          <w:lang w:val="en-US"/>
-        </w:rPr>
-        <w:t>EntityN1</w:t>
-      </w:r>
-      <w:r>
-        <w:rPr>
-          <w:i/>
-          <w:lang w:val="en-US"/>
-        </w:rPr>
-        <w:t>", inversedBy="</w:t>
-      </w:r>
-      <w:r>
-        <w:rPr>
-          <w:lang w:val="en-US"/>
-        </w:rPr>
-        <w:t xml:space="preserve"> </w:t>
-      </w:r>
-      <w:r>
-        <w:rPr>
-          <w:lang w:val="en-US"/>
-        </w:rPr>
-        <w:t>e</w:t>
-      </w:r>
-      <w:r>
-        <w:rPr>
-          <w:lang w:val="en-US"/>
-        </w:rPr>
-        <w:t>ntity</w:t>
-      </w:r>
-      <w:r>
-        <w:rPr>
-          <w:lang w:val="en-US"/>
-        </w:rPr>
-        <w:t>N1N2</w:t>
-      </w:r>
-      <w:r>
-        <w:rPr>
-          <w:i/>
-          <w:lang w:val="en-US"/>
-        </w:rPr>
-        <w:t>s")</w:t>
-      </w:r>
-    </w:p>
-    <w:p>
-      <w:pPr>
-        <w:pStyle w:val="Paragraphedeliste"/>
-        <w:rPr>
-          <w:i/>
-          <w:lang w:val="en-US"/>
-        </w:rPr>
-      </w:pPr>
-      <w:r>
-        <w:rPr>
-          <w:i/>
-          <w:lang w:val="en-US"/>
-        </w:rPr>
-        <w:t xml:space="preserve">     * @ORM\</w:t>
+          <w:sz w:val="20"/>
+          <w:szCs w:val="20"/>
+          <w:lang w:val="en-US"/>
+        </w:rPr>
+        <w:t>{</w:t>
+      </w:r>
+    </w:p>
+    <w:p>
+      <w:pPr>
+        <w:pStyle w:val="Paragraphedeliste"/>
+        <w:ind w:left="708"/>
+        <w:rPr>
+          <w:sz w:val="20"/>
+          <w:szCs w:val="20"/>
+          <w:lang w:val="en-US"/>
+        </w:rPr>
+      </w:pPr>
+      <w:r>
+        <w:rPr>
+          <w:sz w:val="20"/>
+          <w:szCs w:val="20"/>
+          <w:lang w:val="en-US"/>
+        </w:rPr>
+        <w:t xml:space="preserve">     *   @ORM\</w:t>
       </w:r>
       <w:proofErr w:type="gramStart"/>
       <w:r>
         <w:rPr>
-          <w:i/>
-          <w:lang w:val="en-US"/>
-        </w:rPr>
-        <w:t>JoinColumns(</w:t>
+          <w:sz w:val="20"/>
+          <w:szCs w:val="20"/>
+          <w:lang w:val="en-US"/>
+        </w:rPr>
+        <w:t>JoinColumn(</w:t>
       </w:r>
       <w:proofErr w:type="gramEnd"/>
       <w:r>
         <w:rPr>
-          <w:i/>
-          <w:lang w:val="en-US"/>
-        </w:rPr>
-        <w:t>{</w:t>
-      </w:r>
-    </w:p>
-    <w:p>
-      <w:pPr>
-        <w:pStyle w:val="Paragraphedeliste"/>
-        <w:rPr>
-          <w:i/>
-          <w:lang w:val="en-US"/>
-        </w:rPr>
-      </w:pPr>
-      <w:r>
-        <w:rPr>
-          <w:i/>
-          <w:lang w:val="en-US"/>
-        </w:rPr>
-        <w:t xml:space="preserve">     *  @ORM\</w:t>
-      </w:r>
-      <w:proofErr w:type="gramStart"/>
-      <w:r>
-        <w:rPr>
-          <w:i/>
-          <w:lang w:val="en-US"/>
-        </w:rPr>
-        <w:t>JoinColumn(</w:t>
-      </w:r>
-      <w:proofErr w:type="gramEnd"/>
-      <w:r>
-        <w:rPr>
-          <w:i/>
+          <w:sz w:val="20"/>
+          <w:szCs w:val="20"/>
           <w:lang w:val="en-US"/>
         </w:rPr>
         <w:t>name="</w:t>
@@ -8213,261 +8644,78 @@
       <w:r>
         <w:rPr>
           <w:i/>
-          <w:lang w:val="en-US"/>
-        </w:rPr>
-        <w:t xml:space="preserve"> </w:t>
-      </w:r>
-      <w:r>
-        <w:rPr>
-          <w:i/>
-          <w:lang w:val="en-US"/>
-        </w:rPr>
-        <w:t>entityN1</w:t>
-      </w:r>
-      <w:r>
-        <w:rPr>
-          <w:i/>
-          <w:lang w:val="en-US"/>
-        </w:rPr>
-        <w:t>_fk", referencedColumnName="id",</w:t>
-      </w:r>
-      <w:r>
-        <w:rPr>
-          <w:i/>
-          <w:lang w:val="en-US"/>
-        </w:rPr>
-        <w:t xml:space="preserve"> </w:t>
-      </w:r>
-      <w:r>
-        <w:rPr>
-          <w:b/>
-          <w:i/>
-          <w:lang w:val="en-US"/>
-        </w:rPr>
-        <w:t>onDelete="CASCADE")</w:t>
-      </w:r>
-    </w:p>
-    <w:p>
-      <w:pPr>
-        <w:pStyle w:val="Paragraphedeliste"/>
-        <w:rPr>
-          <w:i/>
-          <w:lang w:val="en-US"/>
-        </w:rPr>
-      </w:pPr>
-      <w:r>
-        <w:rPr>
-          <w:i/>
-          <w:lang w:val="en-US"/>
-        </w:rPr>
-        <w:t xml:space="preserve">     * })</w:t>
-      </w:r>
-    </w:p>
-    <w:p>
-      <w:pPr>
-        <w:pStyle w:val="Paragraphedeliste"/>
-        <w:rPr>
-          <w:i/>
-          <w:lang w:val="en-US"/>
-        </w:rPr>
-      </w:pPr>
-      <w:r>
-        <w:rPr>
-          <w:i/>
-          <w:lang w:val="en-US"/>
-        </w:rPr>
-        <w:t xml:space="preserve">     */</w:t>
-      </w:r>
-      <w:r>
-        <w:rPr>
-          <w:i/>
-          <w:lang w:val="en-US"/>
-        </w:rPr>
-        <w:br/>
-        <w:t xml:space="preserve">    </w:t>
-      </w:r>
-      <w:r>
-        <w:rPr>
-          <w:i/>
-          <w:lang w:val="en-US"/>
-        </w:rPr>
-        <w:t>private $</w:t>
-      </w:r>
-      <w:r>
-        <w:rPr>
-          <w:i/>
-          <w:lang w:val="en-US"/>
-        </w:rPr>
-        <w:t>entityN1</w:t>
-      </w:r>
-      <w:r>
-        <w:rPr>
-          <w:i/>
-          <w:lang w:val="en-US"/>
-        </w:rPr>
-        <w:t>Fk;</w:t>
-      </w:r>
-      <w:r>
-        <w:rPr>
-          <w:i/>
-          <w:lang w:val="en-US"/>
-        </w:rPr>
-        <w:br/>
-      </w:r>
-      <w:r>
-        <w:rPr>
-          <w:lang w:val="en-US"/>
-        </w:rPr>
-        <w:t>RQ</w:t>
-      </w:r>
-      <w:r>
-        <w:rPr>
-          <w:lang w:val="en-US"/>
-        </w:rPr>
-        <w:t xml:space="preserve"> – A voir si cela reste necessaire (à priori non) avec les nouvelle version de Symfony d’ajouter au niveau du Formulaire de l’éntité </w:t>
-      </w:r>
-      <w:proofErr w:type="gramStart"/>
-      <w:r>
-        <w:rPr>
-          <w:lang w:val="en-US"/>
-        </w:rPr>
-        <w:t xml:space="preserve">relationnelle  </w:t>
-      </w:r>
-      <w:r>
-        <w:rPr>
-          <w:lang w:val="en-US"/>
-        </w:rPr>
-        <w:t>Form</w:t>
-      </w:r>
-      <w:proofErr w:type="gramEnd"/>
-      <w:r>
-        <w:rPr>
-          <w:lang w:val="en-US"/>
-        </w:rPr>
-        <w:t>/</w:t>
-      </w:r>
-      <w:r>
-        <w:rPr>
-          <w:lang w:val="en-US"/>
-        </w:rPr>
-        <w:t xml:space="preserve"> </w:t>
-      </w:r>
-      <w:r>
-        <w:rPr>
-          <w:lang w:val="en-US"/>
-        </w:rPr>
-        <w:t>Entity</w:t>
-      </w:r>
-      <w:r>
-        <w:rPr>
-          <w:lang w:val="en-US"/>
-        </w:rPr>
-        <w:t>N1N2</w:t>
-      </w:r>
-      <w:r>
-        <w:rPr>
-          <w:lang w:val="en-US"/>
-        </w:rPr>
-        <w:t>Type</w:t>
-      </w:r>
-      <w:r>
-        <w:rPr>
-          <w:lang w:val="en-US"/>
-        </w:rPr>
-        <w:t xml:space="preserve"> :</w:t>
-      </w:r>
-      <w:r>
-        <w:rPr>
-          <w:lang w:val="en-US"/>
-        </w:rPr>
-        <w:br/>
-      </w:r>
-      <w:r>
-        <w:rPr>
-          <w:lang w:val="en-US"/>
-        </w:rPr>
-        <w:t>functionsetDefaultOptions() </w:t>
-      </w:r>
-      <w:r>
-        <w:rPr>
-          <w:b/>
-          <w:lang w:val="en-US"/>
-        </w:rPr>
-        <w:t xml:space="preserve">: </w:t>
-      </w:r>
-      <w:r>
-        <w:rPr>
-          <w:b/>
-          <w:lang w:val="en-US"/>
-        </w:rPr>
-        <w:br/>
-      </w:r>
-      <w:r>
-        <w:rPr>
-          <w:lang w:val="en-US"/>
-        </w:rPr>
-        <w:t>$resolver-&gt;setDefaults(array( 'data_class' =&gt; ‘…\</w:t>
-      </w:r>
-      <w:r>
-        <w:rPr>
-          <w:lang w:val="en-US"/>
-        </w:rPr>
-        <w:t>Entity</w:t>
-      </w:r>
-      <w:r>
-        <w:rPr>
-          <w:lang w:val="en-US"/>
-        </w:rPr>
-        <w:t>N1N2</w:t>
-      </w:r>
-      <w:r>
-        <w:rPr>
-          <w:lang w:val="en-US"/>
-        </w:rPr>
-        <w:t>'</w:t>
-      </w:r>
-      <w:r>
-        <w:rPr>
-          <w:lang w:val="en-US"/>
-        </w:rPr>
-        <w:br/>
-      </w:r>
-      <w:r>
-        <w:rPr>
-          <w:b/>
-          <w:lang w:val="en-US"/>
-        </w:rPr>
-        <w:t xml:space="preserve">     ,  'cascade_validation' =&gt; true </w:t>
-      </w:r>
-      <w:r>
-        <w:rPr>
-          <w:b/>
-          <w:lang w:val="en-US"/>
-        </w:rPr>
-        <w:br/>
-      </w:r>
-      <w:r>
-        <w:rPr>
-          <w:lang w:val="en-US"/>
-        </w:rPr>
-        <w:t>)) ;</w:t>
-      </w:r>
-    </w:p>
-    <w:p>
-      <w:pPr>
-        <w:pStyle w:val="Paragraphedeliste"/>
-      </w:pPr>
-    </w:p>
-    <w:p>
-      <w:pPr>
-        <w:pStyle w:val="Paragraphedeliste"/>
-        <w:rPr>
-          <w:i/>
-          <w:lang w:val="en-US"/>
-        </w:rPr>
-      </w:pPr>
-      <w:r>
-        <w:t xml:space="preserve">(ii) Ajuster (si necessaire) les contraintes NOT NULL sur les jointures des clès étrangère : </w:t>
+          <w:sz w:val="20"/>
+          <w:szCs w:val="20"/>
+          <w:lang w:val="en-US"/>
+        </w:rPr>
+        <w:t xml:space="preserve"> entityN1_fk</w:t>
+      </w:r>
+      <w:r>
+        <w:rPr>
+          <w:sz w:val="20"/>
+          <w:szCs w:val="20"/>
+          <w:lang w:val="en-US"/>
+        </w:rPr>
+        <w:t xml:space="preserve"> ", referencedColumnName="id", </w:t>
+      </w:r>
+      <w:r>
+        <w:rPr>
+          <w:b/>
+          <w:sz w:val="20"/>
+          <w:szCs w:val="20"/>
+          <w:lang w:val="en-US"/>
+        </w:rPr>
+        <w:t>nullable=false</w:t>
+      </w:r>
+      <w:r>
+        <w:rPr>
+          <w:sz w:val="20"/>
+          <w:szCs w:val="20"/>
+          <w:lang w:val="en-US"/>
+        </w:rPr>
+        <w:t>)</w:t>
+      </w:r>
+    </w:p>
+    <w:p>
+      <w:pPr>
+        <w:pStyle w:val="Paragraphedeliste"/>
+        <w:ind w:left="708"/>
+      </w:pPr>
+      <w:r>
+        <w:rPr>
+          <w:sz w:val="20"/>
+          <w:szCs w:val="20"/>
+          <w:lang w:val="en-US"/>
+        </w:rPr>
+        <w:t xml:space="preserve">     </w:t>
+      </w:r>
+      <w:r>
+        <w:rPr>
+          <w:sz w:val="20"/>
+          <w:szCs w:val="20"/>
+        </w:rPr>
+        <w:t>* })</w:t>
+      </w:r>
+      <w:r>
+        <w:br/>
+      </w:r>
+    </w:p>
+    <w:p>
+      <w:pPr>
+        <w:pStyle w:val="Paragraphedeliste"/>
+        <w:rPr>
+          <w:i/>
+          <w:lang w:val="en-US"/>
+        </w:rPr>
+      </w:pPr>
+      <w:r>
+        <w:t>(iii) Ajouter les valeur</w:t>
+      </w:r>
+      <w:r>
+        <w:t>s</w:t>
+      </w:r>
+      <w:r>
+        <w:t xml:space="preserve"> par defaut </w:t>
       </w:r>
       <w:r>
         <w:br/>
@@ -8479,240 +8727,132 @@
         <w:pStyle w:val="Paragraphedeliste"/>
         <w:ind w:left="708"/>
         <w:rPr>
-          <w:lang w:val="en-US"/>
-        </w:rPr>
-      </w:pPr>
-      <w:r>
-        <w:t xml:space="preserve">     </w:t>
-      </w:r>
-      <w:r>
-        <w:rPr>
-          <w:lang w:val="en-US"/>
-        </w:rPr>
-        <w:t>* @ORM\</w:t>
-      </w:r>
-      <w:proofErr w:type="gramStart"/>
-      <w:r>
-        <w:rPr>
-          <w:lang w:val="en-US"/>
-        </w:rPr>
-        <w:t>JoinColumns(</w:t>
-      </w:r>
-      <w:proofErr w:type="gramEnd"/>
-      <w:r>
-        <w:rPr>
-          <w:lang w:val="en-US"/>
-        </w:rPr>
-        <w:t>{</w:t>
-      </w:r>
-    </w:p>
-    <w:p>
-      <w:pPr>
-        <w:pStyle w:val="Paragraphedeliste"/>
-        <w:ind w:left="708"/>
-        <w:rPr>
-          <w:lang w:val="en-US"/>
-        </w:rPr>
-      </w:pPr>
-      <w:r>
-        <w:rPr>
-          <w:lang w:val="en-US"/>
-        </w:rPr>
-        <w:t xml:space="preserve">     *   @ORM\</w:t>
-      </w:r>
-      <w:proofErr w:type="gramStart"/>
-      <w:r>
-        <w:rPr>
-          <w:lang w:val="en-US"/>
-        </w:rPr>
-        <w:t>JoinColumn(</w:t>
-      </w:r>
-      <w:proofErr w:type="gramEnd"/>
-      <w:r>
-        <w:rPr>
-          <w:lang w:val="en-US"/>
-        </w:rPr>
-        <w:t>name="</w:t>
-      </w:r>
-      <w:r>
-        <w:rPr>
-          <w:i/>
-          <w:lang w:val="en-US"/>
-        </w:rPr>
-        <w:t xml:space="preserve"> </w:t>
-      </w:r>
-      <w:r>
-        <w:rPr>
-          <w:i/>
-          <w:lang w:val="en-US"/>
-        </w:rPr>
-        <w:t>entityN1</w:t>
-      </w:r>
-      <w:r>
-        <w:rPr>
-          <w:i/>
-          <w:lang w:val="en-US"/>
-        </w:rPr>
-        <w:t>_fk</w:t>
-      </w:r>
-      <w:r>
-        <w:rPr>
-          <w:lang w:val="en-US"/>
-        </w:rPr>
-        <w:t xml:space="preserve"> ", referencedColumnName="id", </w:t>
-      </w:r>
-      <w:r>
-        <w:rPr>
-          <w:b/>
-          <w:lang w:val="en-US"/>
-        </w:rPr>
-        <w:t>nullable=false</w:t>
-      </w:r>
-      <w:r>
-        <w:rPr>
-          <w:lang w:val="en-US"/>
-        </w:rPr>
-        <w:t>)</w:t>
-      </w:r>
-    </w:p>
-    <w:p>
-      <w:pPr>
-        <w:pStyle w:val="Paragraphedeliste"/>
-        <w:ind w:left="708"/>
-      </w:pPr>
-      <w:r>
-        <w:rPr>
-          <w:lang w:val="en-US"/>
-        </w:rPr>
-        <w:t xml:space="preserve">     </w:t>
-      </w:r>
-      <w:r>
-        <w:t>* })</w:t>
-      </w:r>
-      <w:r>
-        <w:br/>
-      </w:r>
-    </w:p>
-    <w:p>
-      <w:pPr>
-        <w:pStyle w:val="Paragraphedeliste"/>
-        <w:rPr>
-          <w:i/>
-          <w:lang w:val="en-US"/>
-        </w:rPr>
-      </w:pPr>
-      <w:r>
-        <w:t xml:space="preserve">(iii) Ajouter </w:t>
-      </w:r>
-      <w:proofErr w:type="gramStart"/>
-      <w:r>
-        <w:t>les valeur</w:t>
-      </w:r>
-      <w:proofErr w:type="gramEnd"/>
-      <w:r>
-        <w:t xml:space="preserve"> par defaut </w:t>
-      </w:r>
-      <w:r>
-        <w:br/>
-        <w:t>Exemple :</w:t>
-      </w:r>
-    </w:p>
-    <w:p>
-      <w:pPr>
-        <w:pStyle w:val="Paragraphedeliste"/>
-        <w:ind w:left="708"/>
-        <w:rPr>
-          <w:lang w:val="en-US"/>
-        </w:rPr>
-      </w:pPr>
-      <w:r>
-        <w:t xml:space="preserve">     </w:t>
-      </w:r>
-      <w:r>
-        <w:rPr>
-          <w:lang w:val="en-US"/>
-        </w:rPr>
-        <w:t>* @ORM\</w:t>
-      </w:r>
-      <w:proofErr w:type="gramStart"/>
-      <w:r>
-        <w:rPr>
-          <w:lang w:val="en-US"/>
-        </w:rPr>
-        <w:t>JoinColumns(</w:t>
-      </w:r>
-      <w:proofErr w:type="gramEnd"/>
-      <w:r>
-        <w:rPr>
-          <w:lang w:val="en-US"/>
-        </w:rPr>
-        <w:t>{</w:t>
-      </w:r>
-    </w:p>
-    <w:p>
-      <w:pPr>
-        <w:pStyle w:val="Paragraphedeliste"/>
-        <w:ind w:left="708"/>
-        <w:rPr>
-          <w:lang w:val="en-US"/>
-        </w:rPr>
-      </w:pPr>
-      <w:r>
-        <w:rPr>
-          <w:lang w:val="en-US"/>
-        </w:rPr>
-        <w:t xml:space="preserve">     *   @ORM\</w:t>
-      </w:r>
-      <w:proofErr w:type="gramStart"/>
-      <w:r>
-        <w:rPr>
-          <w:lang w:val="en-US"/>
-        </w:rPr>
-        <w:t>JoinColumn(</w:t>
-      </w:r>
-      <w:proofErr w:type="gramEnd"/>
-      <w:r>
-        <w:rPr>
-          <w:lang w:val="en-US"/>
-        </w:rPr>
-        <w:t xml:space="preserve">… </w:t>
-      </w:r>
-      <w:r>
-        <w:rPr>
-          <w:b/>
-          <w:lang w:val="en-US"/>
-        </w:rPr>
-        <w:t>options={“default”:</w:t>
-      </w:r>
-      <w:r>
-        <w:rPr>
-          <w:b/>
-          <w:i/>
-          <w:lang w:val="en-US"/>
-        </w:rPr>
-        <w:t>val_default</w:t>
-      </w:r>
-      <w:r>
-        <w:rPr>
-          <w:b/>
-          <w:lang w:val="en-US"/>
-        </w:rPr>
-        <w:t>})</w:t>
-      </w:r>
-    </w:p>
-    <w:p>
-      <w:pPr>
-        <w:pStyle w:val="Paragraphedeliste"/>
-        <w:ind w:left="708"/>
-      </w:pPr>
-      <w:r>
-        <w:rPr>
-          <w:lang w:val="en-US"/>
+          <w:sz w:val="20"/>
+          <w:szCs w:val="20"/>
+          <w:lang w:val="en-US"/>
+        </w:rPr>
+      </w:pPr>
+      <w:r>
+        <w:rPr>
+          <w:sz w:val="20"/>
+          <w:szCs w:val="20"/>
         </w:rPr>
         <w:lastRenderedPageBreak/>
         <w:t xml:space="preserve">     </w:t>
       </w:r>
       <w:r>
+        <w:rPr>
+          <w:sz w:val="20"/>
+          <w:szCs w:val="20"/>
+          <w:lang w:val="en-US"/>
+        </w:rPr>
+        <w:t>* @ORM\</w:t>
+      </w:r>
+      <w:proofErr w:type="gramStart"/>
+      <w:r>
+        <w:rPr>
+          <w:sz w:val="20"/>
+          <w:szCs w:val="20"/>
+          <w:lang w:val="en-US"/>
+        </w:rPr>
+        <w:t>JoinColumns(</w:t>
+      </w:r>
+      <w:proofErr w:type="gramEnd"/>
+      <w:r>
+        <w:rPr>
+          <w:sz w:val="20"/>
+          <w:szCs w:val="20"/>
+          <w:lang w:val="en-US"/>
+        </w:rPr>
+        <w:t>{</w:t>
+      </w:r>
+    </w:p>
+    <w:p>
+      <w:pPr>
+        <w:pStyle w:val="Paragraphedeliste"/>
+        <w:ind w:left="708"/>
+        <w:rPr>
+          <w:sz w:val="20"/>
+          <w:szCs w:val="20"/>
+          <w:lang w:val="en-US"/>
+        </w:rPr>
+      </w:pPr>
+      <w:r>
+        <w:rPr>
+          <w:sz w:val="20"/>
+          <w:szCs w:val="20"/>
+          <w:lang w:val="en-US"/>
+        </w:rPr>
+        <w:t xml:space="preserve">     *   @ORM\</w:t>
+      </w:r>
+      <w:proofErr w:type="gramStart"/>
+      <w:r>
+        <w:rPr>
+          <w:sz w:val="20"/>
+          <w:szCs w:val="20"/>
+          <w:lang w:val="en-US"/>
+        </w:rPr>
+        <w:t>JoinColumn(</w:t>
+      </w:r>
+      <w:proofErr w:type="gramEnd"/>
+      <w:r>
+        <w:rPr>
+          <w:sz w:val="20"/>
+          <w:szCs w:val="20"/>
+          <w:lang w:val="en-US"/>
+        </w:rPr>
+        <w:t xml:space="preserve">… </w:t>
+      </w:r>
+      <w:r>
+        <w:rPr>
+          <w:b/>
+          <w:sz w:val="20"/>
+          <w:szCs w:val="20"/>
+          <w:lang w:val="en-US"/>
+        </w:rPr>
+        <w:t>options={</w:t>
+      </w:r>
+      <w:r>
+        <w:rPr>
+          <w:b/>
+          <w:sz w:val="20"/>
+          <w:szCs w:val="20"/>
+          <w:lang w:val="en-US"/>
+        </w:rPr>
+        <w:t xml:space="preserve">"default":val_default </w:t>
+      </w:r>
+      <w:r>
+        <w:rPr>
+          <w:b/>
+          <w:sz w:val="20"/>
+          <w:szCs w:val="20"/>
+          <w:lang w:val="en-US"/>
+        </w:rPr>
+        <w:t>})</w:t>
+      </w:r>
+    </w:p>
+    <w:p>
+      <w:pPr>
+        <w:pStyle w:val="Paragraphedeliste"/>
+        <w:ind w:left="708"/>
+        <w:rPr>
+          <w:sz w:val="20"/>
+          <w:szCs w:val="20"/>
+        </w:rPr>
+      </w:pPr>
+      <w:r>
+        <w:rPr>
+          <w:sz w:val="20"/>
+          <w:szCs w:val="20"/>
+          <w:lang w:val="en-US"/>
+        </w:rPr>
+        <w:t xml:space="preserve">     </w:t>
+      </w:r>
+      <w:r>
+        <w:rPr>
+          <w:sz w:val="20"/>
+          <w:szCs w:val="20"/>
+        </w:rPr>
         <w:t>* })</w:t>
       </w:r>
     </w:p>
@@ -8730,17 +8870,123 @@
       <w:pPr>
         <w:pStyle w:val="Paragraphedeliste"/>
         <w:rPr>
-          <w:lang w:val="en-US"/>
-        </w:rPr>
-      </w:pPr>
-    </w:p>
-    <w:p>
-      <w:pPr>
-        <w:ind w:left="708"/>
-        <w:rPr>
-          <w:i/>
-        </w:rPr>
-      </w:pPr>
+          <w:rFonts w:eastAsia="Times New Roman" w:cs="Courier New"/>
+          <w:b/>
+          <w:lang w:eastAsia="fr-FR"/>
+        </w:rPr>
+      </w:pPr>
+      <w:r>
+        <w:rPr>
+          <w:lang w:val="en-US"/>
+        </w:rPr>
+        <w:br/>
+        <w:t xml:space="preserve">relancer la commande </w:t>
+      </w:r>
+      <w:r>
+        <w:rPr>
+          <w:lang w:val="en-US"/>
+        </w:rPr>
+        <w:t>et adapter la base de données en consequence. Reitérer la commande m:m et les modifications au niveau de la bdd autant de fois que necessaire</w:t>
+      </w:r>
+      <w:r>
+        <w:rPr>
+          <w:lang w:val="en-US"/>
+        </w:rPr>
+        <w:t>:</w:t>
+      </w:r>
+      <w:r>
+        <w:rPr>
+          <w:lang w:val="en-US"/>
+        </w:rPr>
+        <w:br/>
+      </w:r>
+      <w:r>
+        <w:rPr>
+          <w:rFonts w:eastAsia="Times New Roman" w:cs="Courier New"/>
+          <w:b/>
+          <w:lang w:eastAsia="fr-FR"/>
+        </w:rPr>
+        <w:t xml:space="preserve">php bin/console </w:t>
+      </w:r>
+      <w:proofErr w:type="gramStart"/>
+      <w:r>
+        <w:rPr>
+          <w:rFonts w:eastAsia="Times New Roman" w:cs="Courier New"/>
+          <w:b/>
+          <w:lang w:eastAsia="fr-FR"/>
+        </w:rPr>
+        <w:t>make:migration</w:t>
+      </w:r>
+      <w:proofErr w:type="gramEnd"/>
+    </w:p>
+    <w:p>
+      <w:pPr>
+        <w:pStyle w:val="Paragraphedeliste"/>
+        <w:rPr>
+          <w:lang w:val="en-US"/>
+        </w:rPr>
+      </w:pPr>
+      <w:r>
+        <w:rPr>
+          <w:lang w:val="en-US"/>
+        </w:rPr>
+        <w:br/>
+        <w:t xml:space="preserve">RQ – si les modifications sur la base de donnée le permette on peux appliquer les </w:t>
+      </w:r>
+      <w:proofErr w:type="gramStart"/>
+      <w:r>
+        <w:rPr>
+          <w:lang w:val="en-US"/>
+        </w:rPr>
+        <w:t>modification  directement</w:t>
+      </w:r>
+      <w:proofErr w:type="gramEnd"/>
+      <w:r>
+        <w:rPr>
+          <w:lang w:val="en-US"/>
+        </w:rPr>
+        <w:t xml:space="preserve"> via la commande :  </w:t>
+      </w:r>
+      <w:r>
+        <w:rPr>
+          <w:rFonts w:eastAsia="Times New Roman" w:cs="Courier New"/>
+          <w:b/>
+          <w:lang w:eastAsia="fr-FR"/>
+        </w:rPr>
+        <w:t xml:space="preserve">php bin/console </w:t>
+      </w:r>
+      <w:r>
+        <w:rPr>
+          <w:rFonts w:eastAsia="Times New Roman" w:cs="Courier New"/>
+          <w:b/>
+          <w:lang w:eastAsia="fr-FR"/>
+        </w:rPr>
+        <w:t>doctrine</w:t>
+      </w:r>
+      <w:r>
+        <w:rPr>
+          <w:rFonts w:eastAsia="Times New Roman" w:cs="Courier New"/>
+          <w:b/>
+          <w:lang w:eastAsia="fr-FR"/>
+        </w:rPr>
+        <w:t>:migration</w:t>
+      </w:r>
+      <w:r>
+        <w:rPr>
+          <w:rFonts w:eastAsia="Times New Roman" w:cs="Courier New"/>
+          <w:b/>
+          <w:lang w:eastAsia="fr-FR"/>
+        </w:rPr>
+        <w:t> :migrate</w:t>
+      </w:r>
+      <w:r>
+        <w:rPr>
+          <w:rFonts w:eastAsia="Times New Roman" w:cs="Courier New"/>
+          <w:b/>
+          <w:lang w:eastAsia="fr-FR"/>
+        </w:rPr>
+        <w:br/>
+      </w:r>
     </w:p>
     <w:p>
       <w:pPr>
@@ -8751,7 +8997,7 @@
           <w:u w:val="single"/>
         </w:rPr>
       </w:pPr>
-      <w:bookmarkStart w:id="16" w:name="_Toc117781521"/>
+      <w:bookmarkStart w:id="15" w:name="_Toc117781521"/>
       <w:r>
         <w:t xml:space="preserve">3d- </w:t>
       </w:r>
@@ -8762,7 +9008,7 @@
         </w:rPr>
         <w:t>Ajout à la BBD la table « user_db »</w:t>
       </w:r>
-      <w:bookmarkEnd w:id="16"/>
+      <w:bookmarkEnd w:id="15"/>
       <w:r>
         <w:rPr>
           <w:rFonts w:cstheme="minorHAnsi"/>
@@ -8783,55 +9029,45 @@
         <w:ind w:left="360"/>
       </w:pPr>
       <w:r>
-        <w:t xml:space="preserve">Lancer via PgAdmin (base </w:t>
+        <w:t>Lancer le script de création de la table user_db </w:t>
+      </w:r>
+      <w:r>
+        <w:t xml:space="preserve">(dans le dossier /docs) </w:t>
+      </w:r>
+      <w:r>
+        <w:t xml:space="preserve">: </w:t>
+      </w:r>
+      <w:r>
+        <w:br/>
+      </w:r>
+      <w:r>
+        <w:t>PROCEDURE_ADD_USER_DB</w:t>
+      </w:r>
+      <w:r>
+        <w:t>.sql</w:t>
+      </w:r>
+      <w:r>
+        <w:t xml:space="preserve"> </w:t>
+      </w:r>
+    </w:p>
+    <w:p>
+      <w:pPr>
+        <w:ind w:left="360"/>
+      </w:pPr>
+      <w:r>
+        <w:t xml:space="preserve">RQ ! si l’information sur les utilisteur de l’interface (user_db) doit être enrichie par d’autres </w:t>
+      </w:r>
+      <w:r>
+        <w:t xml:space="preserve">informations comme par ex. le(s) Site(s) qu’il gère, ou une information plus détaillée (table Person) il faut ajouter autant de tables relationnelles de type N-N ou 1-1 pour faire le lien vers ces tables spécifiques au projet.  Le formulaire UserType relatif à la table user_db sera à ajuster pour inclure les EMBED-FORM des tables à lier (par ex. </w:t>
       </w:r>
       <w:proofErr w:type="gramStart"/>
       <w:r>
-        <w:t>postgres)  le</w:t>
+        <w:t>UserSiteEmbedType ,</w:t>
       </w:r>
       <w:proofErr w:type="gramEnd"/>
       <w:r>
-        <w:t xml:space="preserve"> script de création de la table user_db : </w:t>
-      </w:r>
-      <w:r>
-        <w:br/>
-      </w:r>
-      <w:r>
-        <w:t>PROCEDURE_ADD_USER_DB</w:t>
-      </w:r>
-      <w:r>
-        <w:t>.sql</w:t>
-      </w:r>
-      <w:r>
-        <w:t xml:space="preserve"> </w:t>
-      </w:r>
-    </w:p>
-    <w:p>
-      <w:pPr>
-        <w:ind w:left="360"/>
-      </w:pPr>
-      <w:r>
-        <w:t xml:space="preserve">RQ ! si l’information sur les utilisteur de l’interface (user_db) doit être enrichie par d’autres </w:t>
-      </w:r>
-      <w:r>
-        <w:t xml:space="preserve">informations comme par ex. le(s) Site(s) qu’il gère, ou une information plus détaillée (table Person) il faut ajouter autant de tables relationnelles de type N-N ou 1-1 pour faire le lien vers ces tables spécifiques au projet.  Le formulaire UserType relatif à la table user_db sera à ajuster pour inclure les EMBED-FORM des tables à lier (par ex. </w:t>
-      </w:r>
-      <w:proofErr w:type="gramStart"/>
-      <w:r>
-        <w:t>UserSiteEmbedType ,</w:t>
-      </w:r>
-      <w:proofErr w:type="gramEnd"/>
-      <w:r>
         <w:t xml:space="preserve"> UserPersonEmbedType )</w:t>
       </w:r>
-    </w:p>
-    <w:p>
-      <w:pPr>
-        <w:ind w:left="708"/>
-        <w:rPr>
-          <w:i/>
-        </w:rPr>
-      </w:pPr>
     </w:p>
     <w:p>
       <w:pPr>
@@ -8842,15 +9078,9 @@
           <w:u w:val="single"/>
         </w:rPr>
       </w:pPr>
-      <w:bookmarkStart w:id="17" w:name="_Toc117781522"/>
-      <w:r>
-        <w:t>3</w:t>
-      </w:r>
-      <w:r>
-        <w:t>e</w:t>
-      </w:r>
-      <w:r>
-        <w:t xml:space="preserve">- </w:t>
+      <w:bookmarkStart w:id="16" w:name="_Toc117781522"/>
+      <w:r>
+        <w:t xml:space="preserve">3e- </w:t>
       </w:r>
       <w:r>
         <w:rPr>
@@ -8889,7 +9119,7 @@
         </w:rPr>
         <w:t>de l’interface</w:t>
       </w:r>
-      <w:bookmarkEnd w:id="17"/>
+      <w:bookmarkEnd w:id="16"/>
       <w:r>
         <w:rPr>
           <w:u w:val="single"/>
@@ -8936,7 +9166,139 @@
           <w:b/>
         </w:rPr>
         <w:br/>
-        <w:t xml:space="preserve">    </w:t>
+        <w:t xml:space="preserve">    app_locales: </w:t>
+      </w:r>
+      <w:r>
+        <w:rPr>
+          <w:b/>
+          <w:i/>
+        </w:rPr>
+        <w:t>en|fr</w:t>
+      </w:r>
+      <w:r>
+        <w:rPr>
+          <w:b/>
+          <w:i/>
+        </w:rPr>
+        <w:br/>
+      </w:r>
+      <w:r>
+        <w:t>(ii)</w:t>
+      </w:r>
+      <w:r>
+        <w:rPr>
+          <w:b/>
+          <w:i/>
+        </w:rPr>
+        <w:t xml:space="preserve"> </w:t>
+      </w:r>
+      <w:r>
+        <w:t>default_local  &amp; fallbacks : config/packages/translations.yaml</w:t>
+      </w:r>
+      <w:r>
+        <w:br/>
+        <w:t xml:space="preserve">     </w:t>
+      </w:r>
+      <w:r>
+        <w:rPr>
+          <w:b/>
+        </w:rPr>
+        <w:t xml:space="preserve">default_locale: </w:t>
+      </w:r>
+      <w:r>
+        <w:rPr>
+          <w:b/>
+          <w:i/>
+        </w:rPr>
+        <w:t>fr</w:t>
+      </w:r>
+      <w:r>
+        <w:br/>
+        <w:t>et</w:t>
+      </w:r>
+      <w:r>
+        <w:br/>
+      </w:r>
+      <w:r>
+        <w:rPr>
+          <w:b/>
+        </w:rPr>
+        <w:t xml:space="preserve">     fallbacks :</w:t>
+      </w:r>
+      <w:r>
+        <w:rPr>
+          <w:b/>
+        </w:rPr>
+        <w:br/>
+        <w:t xml:space="preserve">              - </w:t>
+      </w:r>
+      <w:r>
+        <w:rPr>
+          <w:b/>
+          <w:i/>
+        </w:rPr>
+        <w:t>fr</w:t>
+      </w:r>
+      <w:r>
+        <w:rPr>
+          <w:b/>
+          <w:i/>
+        </w:rPr>
+        <w:br/>
+      </w:r>
+      <w:r>
+        <w:t>(iii) second_language : templates/base.html.twig</w:t>
+      </w:r>
+      <w:r>
+        <w:br/>
+      </w:r>
+      <w:r>
+        <w:rPr>
+          <w:b/>
+        </w:rPr>
+        <w:t>{% set second_language = '</w:t>
+      </w:r>
+      <w:r>
+        <w:rPr>
+          <w:b/>
+          <w:i/>
+        </w:rPr>
+        <w:t>en</w:t>
+      </w:r>
+      <w:r>
+        <w:rPr>
+          <w:b/>
+        </w:rPr>
+        <w:t>' %}</w:t>
+      </w:r>
+    </w:p>
+    <w:p>
+      <w:pPr>
+        <w:ind w:left="360"/>
+      </w:pPr>
+      <w:r>
+        <w:t>Dans le cas d’une interface monolingue</w:t>
+      </w:r>
+      <w:r>
+        <w:t xml:space="preserve"> (ex</w:t>
+      </w:r>
+      <w:r>
+        <w:t>. de l’Anglais : ‘en’</w:t>
+      </w:r>
+      <w:proofErr w:type="gramStart"/>
+      <w:r>
+        <w:t xml:space="preserve">) </w:t>
+      </w:r>
+      <w:r>
+        <w:t>,</w:t>
+      </w:r>
+      <w:proofErr w:type="gramEnd"/>
+      <w:r>
+        <w:t xml:space="preserve"> il faut ajuster les 3 paramètres comme suit :</w:t>
+      </w:r>
+      <w:r>
+        <w:br/>
+        <w:t xml:space="preserve">(i) </w:t>
       </w:r>
       <w:r>
         <w:rPr>
@@ -8949,7 +9311,14 @@
           <w:b/>
           <w:i/>
         </w:rPr>
-        <w:t>en|fr</w:t>
+        <w:t>e</w:t>
+      </w:r>
+      <w:r>
+        <w:rPr>
+          <w:b/>
+          <w:i/>
+        </w:rPr>
+        <w:t>n</w:t>
       </w:r>
       <w:r>
         <w:rPr>
@@ -8969,13 +9338,6 @@
         <w:t xml:space="preserve"> </w:t>
       </w:r>
       <w:r>
-        <w:t>default_local  &amp; fallbacks : config/packages/translations.yaml</w:t>
-      </w:r>
-      <w:r>
-        <w:br/>
-        <w:t xml:space="preserve">     </w:t>
-      </w:r>
-      <w:r>
         <w:rPr>
           <w:b/>
         </w:rPr>
@@ -8986,134 +9348,17 @@
           <w:b/>
           <w:i/>
         </w:rPr>
-        <w:t>fr</w:t>
-      </w:r>
-      <w:r>
-        <w:br/>
-        <w:t>et</w:t>
-      </w:r>
-      <w:r>
-        <w:br/>
-      </w:r>
-      <w:r>
-        <w:rPr>
-          <w:b/>
-        </w:rPr>
-        <w:t xml:space="preserve">     </w:t>
-      </w:r>
-      <w:r>
-        <w:rPr>
-          <w:b/>
-        </w:rPr>
-        <w:t>fallbacks</w:t>
-      </w:r>
-      <w:r>
-        <w:rPr>
-          <w:b/>
-        </w:rPr>
-        <w:t> :</w:t>
-      </w:r>
-      <w:r>
-        <w:rPr>
-          <w:b/>
-        </w:rPr>
-        <w:br/>
-        <w:t xml:space="preserve">              </w:t>
-      </w:r>
-      <w:r>
-        <w:rPr>
-          <w:b/>
-        </w:rPr>
-        <w:t xml:space="preserve">- </w:t>
-      </w:r>
-      <w:r>
-        <w:rPr>
-          <w:b/>
-          <w:i/>
-        </w:rPr>
-        <w:t>fr</w:t>
-      </w:r>
-      <w:r>
-        <w:rPr>
-          <w:b/>
-          <w:i/>
-        </w:rPr>
-        <w:br/>
-      </w:r>
-      <w:r>
-        <w:t>(iii) second_language : templates/base.html.twig</w:t>
-      </w:r>
-      <w:r>
-        <w:br/>
-      </w:r>
-      <w:r>
-        <w:rPr>
-          <w:b/>
-        </w:rPr>
-        <w:t>{% set second_language = '</w:t>
-      </w:r>
-      <w:r>
-        <w:rPr>
-          <w:b/>
-          <w:i/>
-        </w:rPr>
         <w:t>en</w:t>
       </w:r>
       <w:r>
         <w:rPr>
           <w:b/>
-        </w:rPr>
-        <w:t>' %}</w:t>
-      </w:r>
-    </w:p>
-    <w:p>
-      <w:pPr>
-        <w:ind w:left="360"/>
-      </w:pPr>
-      <w:r>
-        <w:t xml:space="preserve">Dans le cas d’une interface </w:t>
-      </w:r>
-      <w:proofErr w:type="gramStart"/>
-      <w:r>
-        <w:t>monolingue ,</w:t>
-      </w:r>
-      <w:proofErr w:type="gramEnd"/>
-      <w:r>
-        <w:t xml:space="preserve"> il faut ajuster les 3 paramètres comme suit :</w:t>
-      </w:r>
-      <w:r>
-        <w:br/>
-        <w:t xml:space="preserve">(i) </w:t>
-      </w:r>
-      <w:r>
-        <w:rPr>
-          <w:b/>
-        </w:rPr>
-        <w:t xml:space="preserve">app_locales: </w:t>
-      </w:r>
-      <w:r>
-        <w:rPr>
-          <w:b/>
-          <w:i/>
-        </w:rPr>
-        <w:t>e</w:t>
-      </w:r>
-      <w:r>
-        <w:rPr>
-          <w:b/>
-          <w:i/>
-        </w:rPr>
-        <w:t>n</w:t>
-      </w:r>
-      <w:r>
-        <w:rPr>
-          <w:b/>
-          <w:i/>
-        </w:rPr>
-        <w:br/>
-      </w:r>
-      <w:r>
-        <w:t>(ii)</w:t>
+          <w:i/>
+        </w:rPr>
+        <w:br/>
+      </w:r>
+      <w:r>
+        <w:t>(iii)</w:t>
       </w:r>
       <w:r>
         <w:rPr>
@@ -9126,29 +9371,11 @@
         <w:rPr>
           <w:b/>
         </w:rPr>
-        <w:t xml:space="preserve">default_locale: </w:t>
-      </w:r>
-      <w:r>
-        <w:rPr>
-          <w:b/>
-          <w:i/>
-        </w:rPr>
-        <w:t>en</w:t>
-      </w:r>
-      <w:r>
-        <w:rPr>
-          <w:b/>
-          <w:i/>
-        </w:rPr>
-        <w:br/>
-      </w:r>
-      <w:r>
-        <w:t>(iii)</w:t>
-      </w:r>
-      <w:r>
-        <w:rPr>
-          <w:b/>
-          <w:i/>
+        <w:t xml:space="preserve">{% </w:t>
+      </w:r>
+      <w:r>
+        <w:rPr>
+          <w:b/>
         </w:rPr>
         <w:t xml:space="preserve"> </w:t>
       </w:r>
@@ -9156,13 +9383,13 @@
         <w:rPr>
           <w:b/>
         </w:rPr>
-        <w:t xml:space="preserve">{% set second_language = </w:t>
-      </w:r>
-      <w:r>
-        <w:rPr>
-          <w:b/>
-        </w:rPr>
-        <w:t xml:space="preserve">‘’ </w:t>
+        <w:t xml:space="preserve">set second_language = '' </w:t>
+      </w:r>
+      <w:r>
+        <w:rPr>
+          <w:b/>
+        </w:rPr>
+        <w:t xml:space="preserve"> </w:t>
       </w:r>
       <w:r>
         <w:rPr>
@@ -9170,11 +9397,6 @@
         </w:rPr>
         <w:t>%}</w:t>
       </w:r>
-    </w:p>
-    <w:p>
-      <w:pPr>
-        <w:ind w:left="360"/>
-      </w:pPr>
     </w:p>
     <w:p>
       <w:pPr>
@@ -9192,6 +9414,19 @@
           <w:szCs w:val="28"/>
         </w:rPr>
       </w:pPr>
+    </w:p>
+    <w:p>
+      <w:pPr>
+        <w:rPr>
+          <w:rFonts w:asciiTheme="majorHAnsi" w:eastAsiaTheme="majorEastAsia" w:hAnsiTheme="majorHAnsi" w:cstheme="majorBidi"/>
+          <w:b/>
+          <w:bCs/>
+          <w:color w:val="365F91" w:themeColor="accent1" w:themeShade="BF"/>
+          <w:sz w:val="28"/>
+          <w:szCs w:val="28"/>
+        </w:rPr>
+      </w:pPr>
+      <w:bookmarkStart w:id="17" w:name="_Toc117781523"/>
       <w:r>
         <w:br w:type="page"/>
       </w:r>
@@ -9201,7 +9436,6 @@
         <w:pStyle w:val="Titre1"/>
         <w:ind w:firstLine="360"/>
       </w:pPr>
-      <w:bookmarkStart w:id="18" w:name="_Toc117781523"/>
       <w:r>
         <w:lastRenderedPageBreak/>
         <w:t xml:space="preserve">4 </w:t>
@@ -9210,7 +9444,7 @@
       <w:r>
         <w:t xml:space="preserve">-  </w:t>
       </w:r>
-      <w:bookmarkEnd w:id="15"/>
+      <w:bookmarkEnd w:id="14"/>
       <w:r>
         <w:t>Génération</w:t>
       </w:r>
@@ -9224,7 +9458,7 @@
       <w:r>
         <w:t>Entity</w:t>
       </w:r>
-      <w:bookmarkEnd w:id="18"/>
+      <w:bookmarkEnd w:id="17"/>
     </w:p>
     <w:p>
       <w:pPr>
@@ -9236,8 +9470,8 @@
         <w:pStyle w:val="Titre2"/>
         <w:ind w:firstLine="360"/>
       </w:pPr>
-      <w:bookmarkStart w:id="19" w:name="_Toc415055173"/>
-      <w:bookmarkStart w:id="20" w:name="_Toc117781524"/>
+      <w:bookmarkStart w:id="18" w:name="_Toc415055173"/>
+      <w:bookmarkStart w:id="19" w:name="_Toc117781524"/>
       <w:r>
         <w:t>4</w:t>
       </w:r>
@@ -9247,8 +9481,8 @@
       <w:r>
         <w:t xml:space="preserve"> – génération des formulaires CRUD</w:t>
       </w:r>
+      <w:bookmarkEnd w:id="18"/>
       <w:bookmarkEnd w:id="19"/>
-      <w:bookmarkEnd w:id="20"/>
     </w:p>
     <w:p>
       <w:pPr>
@@ -9276,7 +9510,7 @@
       </w:r>
       <w:r>
         <w:br/>
-        <w:t>RQ. Cf. /Maker/Resources/skeleton/crud/repository/InboreRepository.tpl.php</w:t>
+        <w:t>Cf. /Maker/Resources/skeleton/crud/repository/InboreRepository.tpl.php</w:t>
       </w:r>
     </w:p>
     <w:p>
@@ -9297,7 +9531,7 @@
       </w:r>
       <w:r>
         <w:br/>
-        <w:t>RQ. Cf. /Maker/Resources/skeleton/templates/edit.tpl.php &amp; index.tpl.php</w:t>
+        <w:t>Cf. /Maker/Resources/skeleton/templates/edit.tpl.php &amp; index.tpl.php</w:t>
       </w:r>
     </w:p>
     <w:p>
@@ -9316,6 +9550,24 @@
       <w:r>
         <w:t xml:space="preserve"> fichiers php de déclaration et construction des formulaires « NomEntity »Type.php situé dans un dossier /Form</w:t>
       </w:r>
+      <w:r>
+        <w:br/>
+      </w:r>
+      <w:r>
+        <w:t>Cf. /Maker/Resources/skeleton/</w:t>
+      </w:r>
+      <w:r>
+        <w:t>form</w:t>
+      </w:r>
+      <w:r>
+        <w:t>/</w:t>
+      </w:r>
+      <w:r>
+        <w:t>Type</w:t>
+      </w:r>
+      <w:r>
+        <w:t>.tpl.php</w:t>
+      </w:r>
     </w:p>
     <w:p>
       <w:pPr>
@@ -9331,11 +9583,17 @@
       </w:r>
       <w:proofErr w:type="gramEnd"/>
       <w:r>
-        <w:t xml:space="preserve"> Controller associé à chacune des entity : « NomEntity » Controller.php situé dans un dossier /Controller</w:t>
-      </w:r>
-      <w:r>
-        <w:br/>
-        <w:t xml:space="preserve">RQ. Cf. </w:t>
+        <w:t xml:space="preserve"> Controller associé </w:t>
+      </w:r>
+      <w:r>
+        <w:t>à la table/</w:t>
+      </w:r>
+      <w:r>
+        <w:t>entity : « NomEntity » Controller.php situé dans un dossier /Controller</w:t>
+      </w:r>
+      <w:r>
+        <w:br/>
+        <w:t xml:space="preserve">Cf. </w:t>
       </w:r>
       <w:r>
         <w:t>/Maker/Resources/skeleton/crud/controller/InboreController.tpl</w:t>
@@ -9354,7 +9612,16 @@
       </w:r>
       <w:proofErr w:type="gramEnd"/>
       <w:r>
-        <w:t xml:space="preserve"> Cette étape est à réitérer pour chacune des entités créées précédemment. </w:t>
+        <w:t xml:space="preserve"> Cette étape est à réitérer pour chacune des entités créées précédemment</w:t>
+      </w:r>
+      <w:r>
+        <w:t>, exeption faite des tables relationnelles de type N-N</w:t>
+      </w:r>
+      <w:r>
+        <w:t xml:space="preserve"> (cf. §5a) </w:t>
+      </w:r>
+      <w:r>
+        <w:t xml:space="preserve">. </w:t>
       </w:r>
     </w:p>
     <w:p>
@@ -9380,13 +9647,55 @@
         <w:rPr>
           <w:color w:val="FF0000"/>
         </w:rPr>
-        <w:t>Controller, Form</w:t>
+        <w:t>/</w:t>
       </w:r>
       <w:r>
         <w:rPr>
           <w:color w:val="FF0000"/>
         </w:rPr>
-        <w:t xml:space="preserve"> &amp; templates n’existent pas.</w:t>
+        <w:t xml:space="preserve">Controller, </w:t>
+      </w:r>
+      <w:r>
+        <w:rPr>
+          <w:color w:val="FF0000"/>
+        </w:rPr>
+        <w:t>/</w:t>
+      </w:r>
+      <w:r>
+        <w:rPr>
+          <w:color w:val="FF0000"/>
+        </w:rPr>
+        <w:t>Form</w:t>
+      </w:r>
+      <w:r>
+        <w:rPr>
+          <w:color w:val="FF0000"/>
+        </w:rPr>
+        <w:t xml:space="preserve"> &amp; </w:t>
+      </w:r>
+      <w:r>
+        <w:rPr>
+          <w:color w:val="FF0000"/>
+        </w:rPr>
+        <w:t>/</w:t>
+      </w:r>
+      <w:r>
+        <w:rPr>
+          <w:color w:val="FF0000"/>
+        </w:rPr>
+        <w:t xml:space="preserve">templates </w:t>
+      </w:r>
+      <w:r>
+        <w:rPr>
+          <w:color w:val="FF0000"/>
+        </w:rPr>
+        <w:t xml:space="preserve">pour l’Entité </w:t>
+      </w:r>
+      <w:r>
+        <w:rPr>
+          <w:color w:val="FF0000"/>
+        </w:rPr>
+        <w:t>n’existent pas.</w:t>
       </w:r>
     </w:p>
     <w:p>
@@ -9558,6 +9867,22 @@
       </w:r>
       <w:r>
         <w:t>NomEntity </w:t>
+      </w:r>
+    </w:p>
+    <w:p>
+      <w:pPr>
+        <w:ind w:left="360"/>
+      </w:pPr>
+      <w:r>
+        <w:t xml:space="preserve">RQ – l’Option –no-debug est optionnel mais est utile </w:t>
+      </w:r>
+      <w:proofErr w:type="gramStart"/>
+      <w:r>
+        <w:t>si il</w:t>
+      </w:r>
+      <w:proofErr w:type="gramEnd"/>
+      <w:r>
+        <w:t xml:space="preserve"> y a des warning qui s’affiche</w:t>
       </w:r>
     </w:p>
     <w:p>
@@ -9585,7 +9910,7 @@
         <w:pStyle w:val="Titre2"/>
         <w:ind w:firstLine="360"/>
       </w:pPr>
-      <w:bookmarkStart w:id="21" w:name="_Toc117781525"/>
+      <w:bookmarkStart w:id="20" w:name="_Toc117781525"/>
       <w:r>
         <w:lastRenderedPageBreak/>
         <w:t>4b – ajuster le</w:t>
@@ -9596,7 +9921,7 @@
       <w:r>
         <w:t xml:space="preserve"> Repository</w:t>
       </w:r>
-      <w:bookmarkEnd w:id="21"/>
+      <w:bookmarkEnd w:id="20"/>
     </w:p>
     <w:p>
       <w:pPr>
@@ -10540,12 +10865,12 @@
         <w:pStyle w:val="Titre2"/>
         <w:ind w:firstLine="360"/>
       </w:pPr>
-      <w:bookmarkStart w:id="22" w:name="_Toc117781526"/>
+      <w:bookmarkStart w:id="21" w:name="_Toc117781526"/>
       <w:r>
         <w:lastRenderedPageBreak/>
         <w:t>4c – ajuster les formulaires</w:t>
       </w:r>
-      <w:bookmarkEnd w:id="22"/>
+      <w:bookmarkEnd w:id="21"/>
       <w:r>
         <w:br/>
       </w:r>
@@ -10933,8 +11258,6 @@
       <w:r>
         <w:rPr>
           <w:b/>
-          <w:sz w:val="20"/>
-          <w:szCs w:val="20"/>
         </w:rPr>
         <w:t>use Doctrine</w:t>
       </w:r>
@@ -10942,8 +11265,6 @@
       <w:r>
         <w:rPr>
           <w:b/>
-          <w:sz w:val="20"/>
-          <w:szCs w:val="20"/>
         </w:rPr>
         <w:t>\ORM\EntityRepository;</w:t>
       </w:r>
@@ -12219,7 +12540,7 @@
         <w:pStyle w:val="Titre2"/>
         <w:ind w:firstLine="360"/>
       </w:pPr>
-      <w:bookmarkStart w:id="23" w:name="_Toc117781527"/>
+      <w:bookmarkStart w:id="22" w:name="_Toc117781527"/>
       <w:r>
         <w:lastRenderedPageBreak/>
         <w:t>4c – ajuster le</w:t>
@@ -12244,7 +12565,7 @@
       <w:r>
         <w:t xml:space="preserve"> edit.html.twig</w:t>
       </w:r>
-      <w:bookmarkEnd w:id="23"/>
+      <w:bookmarkEnd w:id="22"/>
     </w:p>
     <w:p/>
     <w:p>
@@ -12295,8 +12616,6 @@
       </w:r>
       <w:r>
         <w:br/>
-      </w:r>
-      <w:r>
         <w:t>{# initialize the maximum number of fields list to show #}</w:t>
       </w:r>
     </w:p>
@@ -12346,316 +12665,261 @@
           <w:b/>
           <w:i/>
         </w:rPr>
+        <w:t>'entity</w:t>
+      </w:r>
+      <w:r>
+        <w:rPr>
+          <w:b/>
+        </w:rPr>
+        <w:t>_bootgrid_search_column' %}</w:t>
+      </w:r>
+      <w:r>
+        <w:br/>
+        <w:t xml:space="preserve">RQ – le nom du </w:t>
+      </w:r>
+      <w:proofErr w:type="gramStart"/>
+      <w:r>
+        <w:t xml:space="preserve">champ  </w:t>
+      </w:r>
+      <w:r>
+        <w:rPr>
+          <w:i/>
+        </w:rPr>
         <w:t>'</w:t>
       </w:r>
-      <w:r>
-        <w:rPr>
-          <w:b/>
+      <w:proofErr w:type="gramEnd"/>
+      <w:r>
+        <w:rPr>
           <w:i/>
         </w:rPr>
         <w:t>entity</w:t>
       </w:r>
       <w:r>
-        <w:rPr>
-          <w:b/>
-        </w:rPr>
-        <w:t>_bootgrid_search_column' %}</w:t>
-      </w:r>
-      <w:r>
-        <w:br/>
-        <w:t xml:space="preserve">RQ – le nom du </w:t>
+        <w:t xml:space="preserve">_bootgrid_search_column' correspond à celui définit dans </w:t>
+      </w:r>
+      <w:r>
+        <w:rPr>
+          <w:i/>
+        </w:rPr>
+        <w:t>EntityRepository</w:t>
+      </w:r>
+      <w:r>
+        <w:t>.php</w:t>
+      </w:r>
+    </w:p>
+    <w:p>
+      <w:pPr>
+        <w:pStyle w:val="Paragraphedeliste"/>
+      </w:pPr>
+    </w:p>
+    <w:p>
+      <w:pPr>
+        <w:pStyle w:val="Paragraphedeliste"/>
+      </w:pPr>
+      <w:r>
+        <w:t>{% block action %}</w:t>
+      </w:r>
+      <w:r>
+        <w:t> :</w:t>
+      </w:r>
+      <w:r>
+        <w:br/>
+        <w:t xml:space="preserve">Ajouter </w:t>
+      </w:r>
+      <w:r>
+        <w:t xml:space="preserve">les boutons </w:t>
+      </w:r>
+      <w:r>
+        <w:t>relatifs</w:t>
+      </w:r>
+      <w:r>
+        <w:t xml:space="preserve"> à de nouvelles actions ou pour modifier les boutons par défault </w:t>
+      </w:r>
+      <w:r>
+        <w:t>(cf. /templates/index.html.twig)</w:t>
+      </w:r>
+    </w:p>
+    <w:p>
+      <w:pPr>
+        <w:pStyle w:val="Paragraphedeliste"/>
+      </w:pPr>
+    </w:p>
+    <w:p>
+      <w:pPr>
+        <w:pStyle w:val="Paragraphedeliste"/>
+        <w:numPr>
+          <w:ilvl w:val="0"/>
+          <w:numId w:val="14"/>
+        </w:numPr>
+      </w:pPr>
+      <w:bookmarkStart w:id="23" w:name="_GoBack"/>
+      <w:bookmarkEnd w:id="23"/>
+      <w:r>
+        <w:rPr>
+          <w:u w:val="single"/>
+        </w:rPr>
+        <w:t>Entity/</w:t>
+      </w:r>
+      <w:r>
+        <w:rPr>
+          <w:u w:val="single"/>
+        </w:rPr>
+        <w:t>edit</w:t>
+      </w:r>
+      <w:r>
+        <w:rPr>
+          <w:u w:val="single"/>
+        </w:rPr>
+        <w:t>.html.twig</w:t>
+      </w:r>
+      <w:r>
+        <w:rPr>
+          <w:u w:val="single"/>
+        </w:rPr>
+        <w:br/>
+      </w:r>
+      <w:r>
+        <w:rPr>
+          <w:u w:val="single"/>
+        </w:rPr>
+        <w:br/>
+      </w:r>
+      <w:r>
+        <w:t>{% block action %}</w:t>
+      </w:r>
+      <w:r>
+        <w:t> :</w:t>
+      </w:r>
+      <w:r>
+        <w:br/>
+        <w:t xml:space="preserve">Ajouter les boutons relatifs à de nouvelles actions ou pour modifier les boutons par défault </w:t>
+      </w:r>
+      <w:r>
+        <w:t>(cf. /templates/edit.html.twig)</w:t>
+      </w:r>
+    </w:p>
+    <w:p>
+      <w:pPr>
+        <w:pStyle w:val="Paragraphedeliste"/>
+      </w:pPr>
+    </w:p>
+    <w:p>
+      <w:pPr>
+        <w:pStyle w:val="Paragraphedeliste"/>
+      </w:pPr>
+      <w:r>
+        <w:t>{% block scripts %}</w:t>
+      </w:r>
+      <w:r>
+        <w:br/>
+        <w:t>Pour ajouter des comportements javascript il faut :</w:t>
+      </w:r>
+      <w:r>
+        <w:br/>
+        <w:t xml:space="preserve">      </w:t>
       </w:r>
       <w:proofErr w:type="gramStart"/>
       <w:r>
-        <w:t xml:space="preserve">champ </w:t>
-      </w:r>
-      <w:r>
+        <w:t xml:space="preserve">   (</w:t>
+      </w:r>
+      <w:proofErr w:type="gramEnd"/>
+      <w:r>
+        <w:t xml:space="preserve">i) créer le fichier </w:t>
+      </w:r>
+      <w:r>
+        <w:rPr>
+          <w:i/>
+        </w:rPr>
+        <w:t>entity</w:t>
+      </w:r>
+      <w:r>
+        <w:t xml:space="preserve">-form.js dans  /asset/Core/forms/js/ </w:t>
+      </w:r>
+    </w:p>
+    <w:p>
+      <w:pPr>
+        <w:pStyle w:val="Paragraphedeliste"/>
+      </w:pPr>
+      <w:r>
+        <w:t xml:space="preserve">         (ii) ajouter </w:t>
+      </w:r>
+      <w:proofErr w:type="gramStart"/>
+      <w:r>
+        <w:t>l’appel  dans</w:t>
+      </w:r>
+      <w:proofErr w:type="gramEnd"/>
+      <w:r>
+        <w:t xml:space="preserve"> le fichier de configuration webpack.config.js  : </w:t>
+      </w:r>
+    </w:p>
+    <w:p>
+      <w:pPr>
+        <w:pStyle w:val="Paragraphedeliste"/>
+      </w:pPr>
+      <w:r>
+        <w:t xml:space="preserve">        </w:t>
+      </w:r>
+      <w:r>
+        <w:rPr>
+          <w:b/>
+        </w:rPr>
         <w:t xml:space="preserve"> </w:t>
       </w:r>
-      <w:r>
-        <w:rPr>
-          <w:i/>
-        </w:rPr>
-        <w:t>'</w:t>
+      <w:proofErr w:type="gramStart"/>
+      <w:r>
+        <w:rPr>
+          <w:b/>
+        </w:rPr>
+        <w:t>.addEntry</w:t>
       </w:r>
       <w:proofErr w:type="gramEnd"/>
       <w:r>
         <w:rPr>
+          <w:b/>
+        </w:rPr>
+        <w:t>(</w:t>
+      </w:r>
+      <w:r>
+        <w:rPr>
+          <w:b/>
+          <w:i/>
+        </w:rPr>
+        <w:t>'entity</w:t>
+      </w:r>
+      <w:r>
+        <w:rPr>
+          <w:b/>
+        </w:rPr>
+        <w:t>-form', './assets/Core/forms/js/</w:t>
+      </w:r>
+      <w:r>
+        <w:rPr>
+          <w:b/>
           <w:i/>
         </w:rPr>
         <w:t>entity</w:t>
       </w:r>
       <w:r>
-        <w:t>_bootgrid_search_column'</w:t>
-      </w:r>
-      <w:r>
-        <w:t xml:space="preserve"> correspond à celui définit dans </w:t>
-      </w:r>
-      <w:r>
-        <w:rPr>
-          <w:i/>
-        </w:rPr>
-        <w:t>EntityRepository</w:t>
-      </w:r>
-      <w:r>
-        <w:t>.php</w:t>
-      </w:r>
-    </w:p>
-    <w:p>
-      <w:pPr>
-        <w:pStyle w:val="Paragraphedeliste"/>
-      </w:pPr>
-    </w:p>
-    <w:p>
-      <w:pPr>
-        <w:pStyle w:val="Paragraphedeliste"/>
-      </w:pPr>
-      <w:r>
-        <w:t>{% block action %}</w:t>
-      </w:r>
-      <w:r>
-        <w:t> :</w:t>
-      </w:r>
-      <w:r>
-        <w:br/>
-        <w:t xml:space="preserve">Ajouter </w:t>
-      </w:r>
-      <w:r>
-        <w:t xml:space="preserve">les boutons </w:t>
-      </w:r>
-      <w:r>
-        <w:t>relatifs</w:t>
-      </w:r>
-      <w:r>
-        <w:t xml:space="preserve"> à de nouvelles actions ou pour modifier les boutons par défault </w:t>
-      </w:r>
-      <w:r>
-        <w:t xml:space="preserve">(cf. </w:t>
-      </w:r>
-      <w:r>
-        <w:t>/</w:t>
-      </w:r>
-      <w:r>
-        <w:t>templates/</w:t>
-      </w:r>
-      <w:r>
-        <w:t>index</w:t>
-      </w:r>
-      <w:r>
-        <w:t>.html.twig)</w:t>
-      </w:r>
-    </w:p>
-    <w:p>
-      <w:pPr>
-        <w:pStyle w:val="Paragraphedeliste"/>
-      </w:pPr>
-    </w:p>
-    <w:p>
-      <w:pPr>
-        <w:pStyle w:val="Paragraphedeliste"/>
-      </w:pPr>
-      <w:r>
-        <w:rPr>
-          <w:u w:val="single"/>
-        </w:rPr>
-        <w:t>Entity/</w:t>
-      </w:r>
-      <w:r>
-        <w:rPr>
-          <w:u w:val="single"/>
-        </w:rPr>
-        <w:t>edit</w:t>
-      </w:r>
-      <w:r>
-        <w:rPr>
-          <w:u w:val="single"/>
-        </w:rPr>
-        <w:t>.html.twig</w:t>
-      </w:r>
-      <w:r>
-        <w:rPr>
-          <w:u w:val="single"/>
-        </w:rPr>
-        <w:br/>
-      </w:r>
-      <w:r>
-        <w:rPr>
-          <w:u w:val="single"/>
-        </w:rPr>
-        <w:br/>
-      </w:r>
-      <w:r>
-        <w:t>{% block action %}</w:t>
-      </w:r>
-      <w:r>
-        <w:t> :</w:t>
-      </w:r>
-      <w:r>
-        <w:br/>
-        <w:t xml:space="preserve">Ajouter les boutons relatifs à de nouvelles actions ou pour modifier les boutons par défault </w:t>
-      </w:r>
-      <w:r>
-        <w:t>(cf. /templates/edit.html.twig)</w:t>
-      </w:r>
-    </w:p>
-    <w:p>
-      <w:pPr>
-        <w:pStyle w:val="Paragraphedeliste"/>
-      </w:pPr>
-    </w:p>
-    <w:p>
-      <w:pPr>
-        <w:pStyle w:val="Paragraphedeliste"/>
-      </w:pPr>
-      <w:r>
-        <w:t>{% block scripts %}</w:t>
-      </w:r>
-      <w:r>
-        <w:br/>
-        <w:t>Pour ajouter des comportements javascript il faut :</w:t>
-      </w:r>
-      <w:r>
-        <w:br/>
-      </w:r>
-      <w:r>
-        <w:t xml:space="preserve">      </w:t>
+        <w:rPr>
+          <w:b/>
+        </w:rPr>
+        <w:t>-form.js'</w:t>
+      </w:r>
+      <w:r>
+        <w:t xml:space="preserve">) </w:t>
+      </w:r>
+    </w:p>
+    <w:p>
+      <w:pPr>
+        <w:pStyle w:val="Paragraphedeliste"/>
+        <w:ind w:left="1146"/>
+      </w:pPr>
+      <w:r>
+        <w:t>(</w:t>
       </w:r>
       <w:proofErr w:type="gramStart"/>
       <w:r>
-        <w:t xml:space="preserve">   (</w:t>
-      </w:r>
-      <w:proofErr w:type="gramEnd"/>
-      <w:r>
-        <w:t xml:space="preserve">i) </w:t>
-      </w:r>
-      <w:r>
-        <w:t xml:space="preserve">créer le fichier </w:t>
-      </w:r>
-      <w:r>
-        <w:rPr>
-          <w:i/>
-        </w:rPr>
-        <w:t>entity</w:t>
-      </w:r>
-      <w:r>
-        <w:t xml:space="preserve">-form.js </w:t>
-      </w:r>
-      <w:r>
-        <w:t xml:space="preserve">dans </w:t>
-      </w:r>
-      <w:r>
-        <w:t xml:space="preserve"> /asset/Core/forms/js/ </w:t>
-      </w:r>
-    </w:p>
-    <w:p>
-      <w:pPr>
-        <w:pStyle w:val="Paragraphedeliste"/>
-      </w:pPr>
-      <w:r>
-        <w:t xml:space="preserve">         (ii)</w:t>
-      </w:r>
-      <w:r>
-        <w:t xml:space="preserve"> ajouter </w:t>
-      </w:r>
-      <w:proofErr w:type="gramStart"/>
-      <w:r>
-        <w:t xml:space="preserve">l’appel </w:t>
-      </w:r>
-      <w:r>
-        <w:t xml:space="preserve"> </w:t>
-      </w:r>
-      <w:r>
-        <w:t>dans</w:t>
-      </w:r>
-      <w:proofErr w:type="gramEnd"/>
-      <w:r>
-        <w:t xml:space="preserve"> le fichier de</w:t>
-      </w:r>
-      <w:r>
-        <w:t xml:space="preserve"> configuration webpack.config.js  : </w:t>
-      </w:r>
-    </w:p>
-    <w:p>
-      <w:pPr>
-        <w:pStyle w:val="Paragraphedeliste"/>
-      </w:pPr>
-      <w:r>
-        <w:t xml:space="preserve">        </w:t>
-      </w:r>
-      <w:r>
-        <w:rPr>
-          <w:b/>
-        </w:rPr>
-        <w:t xml:space="preserve"> </w:t>
-      </w:r>
-      <w:proofErr w:type="gramStart"/>
-      <w:r>
-        <w:rPr>
-          <w:b/>
-        </w:rPr>
-        <w:t>.addEntry</w:t>
-      </w:r>
-      <w:proofErr w:type="gramEnd"/>
-      <w:r>
-        <w:rPr>
-          <w:b/>
-        </w:rPr>
-        <w:t>(</w:t>
-      </w:r>
-      <w:r>
-        <w:rPr>
-          <w:b/>
-          <w:i/>
-        </w:rPr>
-        <w:t>'e</w:t>
-      </w:r>
-      <w:r>
-        <w:rPr>
-          <w:b/>
-          <w:i/>
-        </w:rPr>
-        <w:t>ntity</w:t>
-      </w:r>
-      <w:r>
-        <w:rPr>
-          <w:b/>
-        </w:rPr>
-        <w:t>-form', './assets/Core/forms/js/</w:t>
-      </w:r>
-      <w:r>
-        <w:rPr>
-          <w:b/>
-          <w:i/>
-        </w:rPr>
-        <w:t>entity</w:t>
-      </w:r>
-      <w:r>
-        <w:rPr>
-          <w:b/>
-        </w:rPr>
-        <w:t>-form.js'</w:t>
-      </w:r>
-      <w:r>
-        <w:t xml:space="preserve">) </w:t>
-      </w:r>
-    </w:p>
-    <w:p>
-      <w:pPr>
-        <w:pStyle w:val="Paragraphedeliste"/>
-        <w:ind w:left="1146"/>
-      </w:pPr>
-      <w:r>
-        <w:t>(</w:t>
-      </w:r>
-      <w:proofErr w:type="gramStart"/>
-      <w:r>
-        <w:t>ii</w:t>
-      </w:r>
-      <w:r>
-        <w:t xml:space="preserve">i </w:t>
-      </w:r>
-      <w:r>
-        <w:t>)</w:t>
+        <w:t>iii )</w:t>
       </w:r>
       <w:proofErr w:type="gramEnd"/>
       <w:r>
@@ -12768,7 +13032,13 @@
       </w:pPr>
       <w:bookmarkStart w:id="26" w:name="_Toc117781530"/>
       <w:r>
-        <w:t xml:space="preserve">5a – Ajout d’un Collection (relation </w:t>
+        <w:t>5a – Ajout d’un</w:t>
+      </w:r>
+      <w:r>
+        <w:t>e</w:t>
+      </w:r>
+      <w:r>
+        <w:t xml:space="preserve"> Collection (relation </w:t>
       </w:r>
       <w:r>
         <w:t xml:space="preserve">1-N ou </w:t>
@@ -22414,7 +22684,7 @@
 </file>
 
 <file path=customXml/itemProps1.xml><?xml version="1.0" encoding="utf-8"?>
-<ds:datastoreItem xmlns:ds="http://schemas.openxmlformats.org/officeDocument/2006/customXml" ds:itemID="{6242C34F-3236-4450-8607-E6A4080BFAD0}">
+<ds:datastoreItem xmlns:ds="http://schemas.openxmlformats.org/officeDocument/2006/customXml" ds:itemID="{398E859B-7F27-4FDB-948C-58E4D9D03EA9}">
   <ds:schemaRefs>
     <ds:schemaRef ds:uri="http://schemas.openxmlformats.org/officeDocument/2006/bibliography"/>
   </ds:schemaRefs>

</xml_diff>

<commit_message>
update translations/sections.en.yml and fr
</commit_message>
<xml_diff>
--- a/docs/InBORe_documentation.docx
+++ b/docs/InBORe_documentation.docx
@@ -127,7 +127,7 @@
           <w:sz w:val="32"/>
           <w:szCs w:val="32"/>
         </w:rPr>
-        <w:t>25</w:t>
+        <w:t>10</w:t>
       </w:r>
       <w:r>
         <w:rPr>
@@ -141,7 +141,14 @@
           <w:sz w:val="32"/>
           <w:szCs w:val="32"/>
         </w:rPr>
-        <w:t>10</w:t>
+        <w:t>1</w:t>
+      </w:r>
+      <w:r>
+        <w:rPr>
+          <w:sz w:val="32"/>
+          <w:szCs w:val="32"/>
+        </w:rPr>
+        <w:t>1</w:t>
       </w:r>
       <w:r>
         <w:rPr>
@@ -219,7 +226,7 @@
           <w:r>
             <w:fldChar w:fldCharType="separate"/>
           </w:r>
-          <w:hyperlink w:anchor="_Toc117781510" w:history="1">
+          <w:hyperlink w:anchor="_Toc118967931" w:history="1">
             <w:r>
               <w:rPr>
                 <w:rStyle w:val="Lienhypertexte"/>
@@ -261,7 +268,7 @@
                 <w:noProof/>
                 <w:webHidden/>
               </w:rPr>
-              <w:instrText xml:space="preserve"> PAGEREF _Toc117781510 \h </w:instrText>
+              <w:instrText xml:space="preserve"> PAGEREF _Toc118967931 \h </w:instrText>
             </w:r>
             <w:r>
               <w:rPr>
@@ -304,7 +311,7 @@
               <w:lang w:eastAsia="fr-FR"/>
             </w:rPr>
           </w:pPr>
-          <w:hyperlink w:anchor="_Toc117781511" w:history="1">
+          <w:hyperlink w:anchor="_Toc118967932" w:history="1">
             <w:r>
               <w:rPr>
                 <w:rStyle w:val="Lienhypertexte"/>
@@ -331,7 +338,7 @@
                 <w:noProof/>
                 <w:webHidden/>
               </w:rPr>
-              <w:instrText xml:space="preserve"> PAGEREF _Toc117781511 \h </w:instrText>
+              <w:instrText xml:space="preserve"> PAGEREF _Toc118967932 \h </w:instrText>
             </w:r>
             <w:r>
               <w:rPr>
@@ -374,7 +381,7 @@
               <w:lang w:eastAsia="fr-FR"/>
             </w:rPr>
           </w:pPr>
-          <w:hyperlink w:anchor="_Toc117781512" w:history="1">
+          <w:hyperlink w:anchor="_Toc118967933" w:history="1">
             <w:r>
               <w:rPr>
                 <w:rStyle w:val="Lienhypertexte"/>
@@ -401,7 +408,7 @@
                 <w:noProof/>
                 <w:webHidden/>
               </w:rPr>
-              <w:instrText xml:space="preserve"> PAGEREF _Toc117781512 \h </w:instrText>
+              <w:instrText xml:space="preserve"> PAGEREF _Toc118967933 \h </w:instrText>
             </w:r>
             <w:r>
               <w:rPr>
@@ -444,7 +451,7 @@
               <w:lang w:eastAsia="fr-FR"/>
             </w:rPr>
           </w:pPr>
-          <w:hyperlink w:anchor="_Toc117781513" w:history="1">
+          <w:hyperlink w:anchor="_Toc118967934" w:history="1">
             <w:r>
               <w:rPr>
                 <w:rStyle w:val="Lienhypertexte"/>
@@ -471,7 +478,7 @@
                 <w:noProof/>
                 <w:webHidden/>
               </w:rPr>
-              <w:instrText xml:space="preserve"> PAGEREF _Toc117781513 \h </w:instrText>
+              <w:instrText xml:space="preserve"> PAGEREF _Toc118967934 \h </w:instrText>
             </w:r>
             <w:r>
               <w:rPr>
@@ -514,7 +521,7 @@
               <w:lang w:eastAsia="fr-FR"/>
             </w:rPr>
           </w:pPr>
-          <w:hyperlink w:anchor="_Toc117781514" w:history="1">
+          <w:hyperlink w:anchor="_Toc118967935" w:history="1">
             <w:r>
               <w:rPr>
                 <w:rStyle w:val="Lienhypertexte"/>
@@ -541,7 +548,7 @@
                 <w:noProof/>
                 <w:webHidden/>
               </w:rPr>
-              <w:instrText xml:space="preserve"> PAGEREF _Toc117781514 \h </w:instrText>
+              <w:instrText xml:space="preserve"> PAGEREF _Toc118967935 \h </w:instrText>
             </w:r>
             <w:r>
               <w:rPr>
@@ -584,7 +591,7 @@
               <w:lang w:eastAsia="fr-FR"/>
             </w:rPr>
           </w:pPr>
-          <w:hyperlink w:anchor="_Toc117781515" w:history="1">
+          <w:hyperlink w:anchor="_Toc118967936" w:history="1">
             <w:r>
               <w:rPr>
                 <w:rStyle w:val="Lienhypertexte"/>
@@ -611,7 +618,7 @@
                 <w:noProof/>
                 <w:webHidden/>
               </w:rPr>
-              <w:instrText xml:space="preserve"> PAGEREF _Toc117781515 \h </w:instrText>
+              <w:instrText xml:space="preserve"> PAGEREF _Toc118967936 \h </w:instrText>
             </w:r>
             <w:r>
               <w:rPr>
@@ -654,7 +661,7 @@
               <w:lang w:eastAsia="fr-FR"/>
             </w:rPr>
           </w:pPr>
-          <w:hyperlink w:anchor="_Toc117781516" w:history="1">
+          <w:hyperlink w:anchor="_Toc118967937" w:history="1">
             <w:r>
               <w:rPr>
                 <w:rStyle w:val="Lienhypertexte"/>
@@ -681,7 +688,7 @@
                 <w:noProof/>
                 <w:webHidden/>
               </w:rPr>
-              <w:instrText xml:space="preserve"> PAGEREF _Toc117781516 \h </w:instrText>
+              <w:instrText xml:space="preserve"> PAGEREF _Toc118967937 \h </w:instrText>
             </w:r>
             <w:r>
               <w:rPr>
@@ -724,7 +731,7 @@
               <w:lang w:eastAsia="fr-FR"/>
             </w:rPr>
           </w:pPr>
-          <w:hyperlink w:anchor="_Toc117781517" w:history="1">
+          <w:hyperlink w:anchor="_Toc118967938" w:history="1">
             <w:r>
               <w:rPr>
                 <w:rStyle w:val="Lienhypertexte"/>
@@ -751,7 +758,7 @@
                 <w:noProof/>
                 <w:webHidden/>
               </w:rPr>
-              <w:instrText xml:space="preserve"> PAGEREF _Toc117781517 \h </w:instrText>
+              <w:instrText xml:space="preserve"> PAGEREF _Toc118967938 \h </w:instrText>
             </w:r>
             <w:r>
               <w:rPr>
@@ -794,7 +801,7 @@
               <w:lang w:eastAsia="fr-FR"/>
             </w:rPr>
           </w:pPr>
-          <w:hyperlink w:anchor="_Toc117781518" w:history="1">
+          <w:hyperlink w:anchor="_Toc118967939" w:history="1">
             <w:r>
               <w:rPr>
                 <w:rStyle w:val="Lienhypertexte"/>
@@ -821,7 +828,7 @@
                 <w:noProof/>
                 <w:webHidden/>
               </w:rPr>
-              <w:instrText xml:space="preserve"> PAGEREF _Toc117781518 \h </w:instrText>
+              <w:instrText xml:space="preserve"> PAGEREF _Toc118967939 \h </w:instrText>
             </w:r>
             <w:r>
               <w:rPr>
@@ -864,7 +871,7 @@
               <w:lang w:eastAsia="fr-FR"/>
             </w:rPr>
           </w:pPr>
-          <w:hyperlink w:anchor="_Toc117781519" w:history="1">
+          <w:hyperlink w:anchor="_Toc118967940" w:history="1">
             <w:r>
               <w:rPr>
                 <w:rStyle w:val="Lienhypertexte"/>
@@ -891,7 +898,7 @@
                 <w:noProof/>
                 <w:webHidden/>
               </w:rPr>
-              <w:instrText xml:space="preserve"> PAGEREF _Toc117781519 \h </w:instrText>
+              <w:instrText xml:space="preserve"> PAGEREF _Toc118967940 \h </w:instrText>
             </w:r>
             <w:r>
               <w:rPr>
@@ -934,7 +941,7 @@
               <w:lang w:eastAsia="fr-FR"/>
             </w:rPr>
           </w:pPr>
-          <w:hyperlink w:anchor="_Toc117781520" w:history="1">
+          <w:hyperlink w:anchor="_Toc118967941" w:history="1">
             <w:r>
               <w:rPr>
                 <w:rStyle w:val="Lienhypertexte"/>
@@ -969,7 +976,7 @@
                 <w:noProof/>
                 <w:webHidden/>
               </w:rPr>
-              <w:instrText xml:space="preserve"> PAGEREF _Toc117781520 \h </w:instrText>
+              <w:instrText xml:space="preserve"> PAGEREF _Toc118967941 \h </w:instrText>
             </w:r>
             <w:r>
               <w:rPr>
@@ -1012,7 +1019,7 @@
               <w:lang w:eastAsia="fr-FR"/>
             </w:rPr>
           </w:pPr>
-          <w:hyperlink w:anchor="_Toc117781521" w:history="1">
+          <w:hyperlink w:anchor="_Toc118967942" w:history="1">
             <w:r>
               <w:rPr>
                 <w:rStyle w:val="Lienhypertexte"/>
@@ -1047,7 +1054,7 @@
                 <w:noProof/>
                 <w:webHidden/>
               </w:rPr>
-              <w:instrText xml:space="preserve"> PAGEREF _Toc117781521 \h </w:instrText>
+              <w:instrText xml:space="preserve"> PAGEREF _Toc118967942 \h </w:instrText>
             </w:r>
             <w:r>
               <w:rPr>
@@ -1090,7 +1097,7 @@
               <w:lang w:eastAsia="fr-FR"/>
             </w:rPr>
           </w:pPr>
-          <w:hyperlink w:anchor="_Toc117781522" w:history="1">
+          <w:hyperlink w:anchor="_Toc118967943" w:history="1">
             <w:r>
               <w:rPr>
                 <w:rStyle w:val="Lienhypertexte"/>
@@ -1132,7 +1139,7 @@
                 <w:noProof/>
                 <w:webHidden/>
               </w:rPr>
-              <w:instrText xml:space="preserve"> PAGEREF _Toc117781522 \h </w:instrText>
+              <w:instrText xml:space="preserve"> PAGEREF _Toc118967943 \h </w:instrText>
             </w:r>
             <w:r>
               <w:rPr>
@@ -1175,7 +1182,7 @@
               <w:lang w:eastAsia="fr-FR"/>
             </w:rPr>
           </w:pPr>
-          <w:hyperlink w:anchor="_Toc117781523" w:history="1">
+          <w:hyperlink w:anchor="_Toc118967944" w:history="1">
             <w:r>
               <w:rPr>
                 <w:rStyle w:val="Lienhypertexte"/>
@@ -1202,7 +1209,7 @@
                 <w:noProof/>
                 <w:webHidden/>
               </w:rPr>
-              <w:instrText xml:space="preserve"> PAGEREF _Toc117781523 \h </w:instrText>
+              <w:instrText xml:space="preserve"> PAGEREF _Toc118967944 \h </w:instrText>
             </w:r>
             <w:r>
               <w:rPr>
@@ -1245,7 +1252,7 @@
               <w:lang w:eastAsia="fr-FR"/>
             </w:rPr>
           </w:pPr>
-          <w:hyperlink w:anchor="_Toc117781524" w:history="1">
+          <w:hyperlink w:anchor="_Toc118967945" w:history="1">
             <w:r>
               <w:rPr>
                 <w:rStyle w:val="Lienhypertexte"/>
@@ -1272,7 +1279,7 @@
                 <w:noProof/>
                 <w:webHidden/>
               </w:rPr>
-              <w:instrText xml:space="preserve"> PAGEREF _Toc117781524 \h </w:instrText>
+              <w:instrText xml:space="preserve"> PAGEREF _Toc118967945 \h </w:instrText>
             </w:r>
             <w:r>
               <w:rPr>
@@ -1315,7 +1322,7 @@
               <w:lang w:eastAsia="fr-FR"/>
             </w:rPr>
           </w:pPr>
-          <w:hyperlink w:anchor="_Toc117781525" w:history="1">
+          <w:hyperlink w:anchor="_Toc118967946" w:history="1">
             <w:r>
               <w:rPr>
                 <w:rStyle w:val="Lienhypertexte"/>
@@ -1342,7 +1349,7 @@
                 <w:noProof/>
                 <w:webHidden/>
               </w:rPr>
-              <w:instrText xml:space="preserve"> PAGEREF _Toc117781525 \h </w:instrText>
+              <w:instrText xml:space="preserve"> PAGEREF _Toc118967946 \h </w:instrText>
             </w:r>
             <w:r>
               <w:rPr>
@@ -1385,7 +1392,7 @@
               <w:lang w:eastAsia="fr-FR"/>
             </w:rPr>
           </w:pPr>
-          <w:hyperlink w:anchor="_Toc117781526" w:history="1">
+          <w:hyperlink w:anchor="_Toc118967947" w:history="1">
             <w:r>
               <w:rPr>
                 <w:rStyle w:val="Lienhypertexte"/>
@@ -1412,7 +1419,7 @@
                 <w:noProof/>
                 <w:webHidden/>
               </w:rPr>
-              <w:instrText xml:space="preserve"> PAGEREF _Toc117781526 \h </w:instrText>
+              <w:instrText xml:space="preserve"> PAGEREF _Toc118967947 \h </w:instrText>
             </w:r>
             <w:r>
               <w:rPr>
@@ -1455,7 +1462,7 @@
               <w:lang w:eastAsia="fr-FR"/>
             </w:rPr>
           </w:pPr>
-          <w:hyperlink w:anchor="_Toc117781527" w:history="1">
+          <w:hyperlink w:anchor="_Toc118967948" w:history="1">
             <w:r>
               <w:rPr>
                 <w:rStyle w:val="Lienhypertexte"/>
@@ -1482,7 +1489,7 @@
                 <w:noProof/>
                 <w:webHidden/>
               </w:rPr>
-              <w:instrText xml:space="preserve"> PAGEREF _Toc117781527 \h </w:instrText>
+              <w:instrText xml:space="preserve"> PAGEREF _Toc118967948 \h </w:instrText>
             </w:r>
             <w:r>
               <w:rPr>
@@ -1525,13 +1532,27 @@
               <w:lang w:eastAsia="fr-FR"/>
             </w:rPr>
           </w:pPr>
-          <w:hyperlink w:anchor="_Toc117781528" w:history="1">
+          <w:hyperlink w:anchor="_Toc118967949" w:history="1">
             <w:r>
               <w:rPr>
                 <w:rStyle w:val="Lienhypertexte"/>
                 <w:noProof/>
               </w:rPr>
-              <w:t>4d – ajuster le menu &amp; traductions</w:t>
+              <w:t>4d – ajuster les versions bilingues des ; menu</w:t>
+            </w:r>
+            <w:r>
+              <w:rPr>
+                <w:rStyle w:val="Lienhypertexte"/>
+                <w:noProof/>
+              </w:rPr>
+              <w:t>s</w:t>
+            </w:r>
+            <w:r>
+              <w:rPr>
+                <w:rStyle w:val="Lienhypertexte"/>
+                <w:noProof/>
+              </w:rPr>
+              <w:t xml:space="preserve"> , libellés et mentions légales</w:t>
             </w:r>
             <w:r>
               <w:rPr>
@@ -1552,7 +1573,7 @@
                 <w:noProof/>
                 <w:webHidden/>
               </w:rPr>
-              <w:instrText xml:space="preserve"> PAGEREF _Toc117781528 \h </w:instrText>
+              <w:instrText xml:space="preserve"> PAGEREF _Toc118967949 \h </w:instrText>
             </w:r>
             <w:r>
               <w:rPr>
@@ -1595,7 +1616,7 @@
               <w:lang w:eastAsia="fr-FR"/>
             </w:rPr>
           </w:pPr>
-          <w:hyperlink w:anchor="_Toc117781529" w:history="1">
+          <w:hyperlink w:anchor="_Toc118967950" w:history="1">
             <w:r>
               <w:rPr>
                 <w:rStyle w:val="Lienhypertexte"/>
@@ -1622,7 +1643,7 @@
                 <w:noProof/>
                 <w:webHidden/>
               </w:rPr>
-              <w:instrText xml:space="preserve"> PAGEREF _Toc117781529 \h </w:instrText>
+              <w:instrText xml:space="preserve"> PAGEREF _Toc118967950 \h </w:instrText>
             </w:r>
             <w:r>
               <w:rPr>
@@ -1665,13 +1686,13 @@
               <w:lang w:eastAsia="fr-FR"/>
             </w:rPr>
           </w:pPr>
-          <w:hyperlink w:anchor="_Toc117781530" w:history="1">
+          <w:hyperlink w:anchor="_Toc118967951" w:history="1">
             <w:r>
               <w:rPr>
                 <w:rStyle w:val="Lienhypertexte"/>
                 <w:noProof/>
               </w:rPr>
-              <w:t>5a – Ajout d’un Collection (relation 1-N ou N-N)</w:t>
+              <w:t>5a – Ajout d’une Collection (relation 1-N ou N-N)</w:t>
             </w:r>
             <w:r>
               <w:rPr>
@@ -1692,7 +1713,7 @@
                 <w:noProof/>
                 <w:webHidden/>
               </w:rPr>
-              <w:instrText xml:space="preserve"> PAGEREF _Toc117781530 \h </w:instrText>
+              <w:instrText xml:space="preserve"> PAGEREF _Toc118967951 \h </w:instrText>
             </w:r>
             <w:r>
               <w:rPr>
@@ -1735,7 +1756,7 @@
               <w:lang w:eastAsia="fr-FR"/>
             </w:rPr>
           </w:pPr>
-          <w:hyperlink w:anchor="_Toc117781531" w:history="1">
+          <w:hyperlink w:anchor="_Toc118967952" w:history="1">
             <w:r>
               <w:rPr>
                 <w:rStyle w:val="Lienhypertexte"/>
@@ -1762,7 +1783,7 @@
                 <w:noProof/>
                 <w:webHidden/>
               </w:rPr>
-              <w:instrText xml:space="preserve"> PAGEREF _Toc117781531 \h </w:instrText>
+              <w:instrText xml:space="preserve"> PAGEREF _Toc118967952 \h </w:instrText>
             </w:r>
             <w:r>
               <w:rPr>
@@ -1805,7 +1826,7 @@
               <w:lang w:eastAsia="fr-FR"/>
             </w:rPr>
           </w:pPr>
-          <w:hyperlink w:anchor="_Toc117781532" w:history="1">
+          <w:hyperlink w:anchor="_Toc118967953" w:history="1">
             <w:r>
               <w:rPr>
                 <w:rStyle w:val="Lienhypertexte"/>
@@ -1832,7 +1853,7 @@
                 <w:noProof/>
                 <w:webHidden/>
               </w:rPr>
-              <w:instrText xml:space="preserve"> PAGEREF _Toc117781532 \h </w:instrText>
+              <w:instrText xml:space="preserve"> PAGEREF _Toc118967953 \h </w:instrText>
             </w:r>
             <w:r>
               <w:rPr>
@@ -1875,7 +1896,7 @@
               <w:lang w:eastAsia="fr-FR"/>
             </w:rPr>
           </w:pPr>
-          <w:hyperlink w:anchor="_Toc117781533" w:history="1">
+          <w:hyperlink w:anchor="_Toc118967954" w:history="1">
             <w:r>
               <w:rPr>
                 <w:rStyle w:val="Lienhypertexte"/>
@@ -1902,7 +1923,7 @@
                 <w:noProof/>
                 <w:webHidden/>
               </w:rPr>
-              <w:instrText xml:space="preserve"> PAGEREF _Toc117781533 \h </w:instrText>
+              <w:instrText xml:space="preserve"> PAGEREF _Toc118967954 \h </w:instrText>
             </w:r>
             <w:r>
               <w:rPr>
@@ -1945,7 +1966,7 @@
               <w:lang w:eastAsia="fr-FR"/>
             </w:rPr>
           </w:pPr>
-          <w:hyperlink w:anchor="_Toc117781534" w:history="1">
+          <w:hyperlink w:anchor="_Toc118967955" w:history="1">
             <w:r>
               <w:rPr>
                 <w:rStyle w:val="Lienhypertexte"/>
@@ -1972,7 +1993,7 @@
                 <w:noProof/>
                 <w:webHidden/>
               </w:rPr>
-              <w:instrText xml:space="preserve"> PAGEREF _Toc117781534 \h </w:instrText>
+              <w:instrText xml:space="preserve"> PAGEREF _Toc118967955 \h </w:instrText>
             </w:r>
             <w:r>
               <w:rPr>
@@ -2015,7 +2036,7 @@
               <w:lang w:eastAsia="fr-FR"/>
             </w:rPr>
           </w:pPr>
-          <w:hyperlink w:anchor="_Toc117781535" w:history="1">
+          <w:hyperlink w:anchor="_Toc118967956" w:history="1">
             <w:r>
               <w:rPr>
                 <w:rStyle w:val="Lienhypertexte"/>
@@ -2042,7 +2063,7 @@
                 <w:noProof/>
                 <w:webHidden/>
               </w:rPr>
-              <w:instrText xml:space="preserve"> PAGEREF _Toc117781535 \h </w:instrText>
+              <w:instrText xml:space="preserve"> PAGEREF _Toc118967956 \h </w:instrText>
             </w:r>
             <w:r>
               <w:rPr>
@@ -2085,7 +2106,7 @@
               <w:lang w:eastAsia="fr-FR"/>
             </w:rPr>
           </w:pPr>
-          <w:hyperlink w:anchor="_Toc117781536" w:history="1">
+          <w:hyperlink w:anchor="_Toc118967957" w:history="1">
             <w:r>
               <w:rPr>
                 <w:rStyle w:val="Lienhypertexte"/>
@@ -2112,7 +2133,7 @@
                 <w:noProof/>
                 <w:webHidden/>
               </w:rPr>
-              <w:instrText xml:space="preserve"> PAGEREF _Toc117781536 \h </w:instrText>
+              <w:instrText xml:space="preserve"> PAGEREF _Toc118967957 \h </w:instrText>
             </w:r>
             <w:r>
               <w:rPr>
@@ -2155,7 +2176,7 @@
               <w:lang w:eastAsia="fr-FR"/>
             </w:rPr>
           </w:pPr>
-          <w:hyperlink w:anchor="_Toc117781537" w:history="1">
+          <w:hyperlink w:anchor="_Toc118967958" w:history="1">
             <w:r>
               <w:rPr>
                 <w:rStyle w:val="Lienhypertexte"/>
@@ -2182,7 +2203,7 @@
                 <w:noProof/>
                 <w:webHidden/>
               </w:rPr>
-              <w:instrText xml:space="preserve"> PAGEREF _Toc117781537 \h </w:instrText>
+              <w:instrText xml:space="preserve"> PAGEREF _Toc118967958 \h </w:instrText>
             </w:r>
             <w:r>
               <w:rPr>
@@ -2225,7 +2246,7 @@
               <w:lang w:eastAsia="fr-FR"/>
             </w:rPr>
           </w:pPr>
-          <w:hyperlink w:anchor="_Toc117781538" w:history="1">
+          <w:hyperlink w:anchor="_Toc118967959" w:history="1">
             <w:r>
               <w:rPr>
                 <w:rStyle w:val="Lienhypertexte"/>
@@ -2252,7 +2273,7 @@
                 <w:noProof/>
                 <w:webHidden/>
               </w:rPr>
-              <w:instrText xml:space="preserve"> PAGEREF _Toc117781538 \h </w:instrText>
+              <w:instrText xml:space="preserve"> PAGEREF _Toc118967959 \h </w:instrText>
             </w:r>
             <w:r>
               <w:rPr>
@@ -2295,7 +2316,7 @@
               <w:lang w:eastAsia="fr-FR"/>
             </w:rPr>
           </w:pPr>
-          <w:hyperlink w:anchor="_Toc117781539" w:history="1">
+          <w:hyperlink w:anchor="_Toc118967960" w:history="1">
             <w:r>
               <w:rPr>
                 <w:rStyle w:val="Lienhypertexte"/>
@@ -2322,7 +2343,7 @@
                 <w:noProof/>
                 <w:webHidden/>
               </w:rPr>
-              <w:instrText xml:space="preserve"> PAGEREF _Toc117781539 \h </w:instrText>
+              <w:instrText xml:space="preserve"> PAGEREF _Toc118967960 \h </w:instrText>
             </w:r>
             <w:r>
               <w:rPr>
@@ -2365,7 +2386,7 @@
               <w:lang w:eastAsia="fr-FR"/>
             </w:rPr>
           </w:pPr>
-          <w:hyperlink w:anchor="_Toc117781540" w:history="1">
+          <w:hyperlink w:anchor="_Toc118967961" w:history="1">
             <w:r>
               <w:rPr>
                 <w:rStyle w:val="Lienhypertexte"/>
@@ -2392,7 +2413,7 @@
                 <w:noProof/>
                 <w:webHidden/>
               </w:rPr>
-              <w:instrText xml:space="preserve"> PAGEREF _Toc117781540 \h </w:instrText>
+              <w:instrText xml:space="preserve"> PAGEREF _Toc118967961 \h </w:instrText>
             </w:r>
             <w:r>
               <w:rPr>
@@ -2435,7 +2456,7 @@
               <w:lang w:eastAsia="fr-FR"/>
             </w:rPr>
           </w:pPr>
-          <w:hyperlink w:anchor="_Toc117781541" w:history="1">
+          <w:hyperlink w:anchor="_Toc118967962" w:history="1">
             <w:r>
               <w:rPr>
                 <w:rStyle w:val="Lienhypertexte"/>
@@ -2462,7 +2483,7 @@
                 <w:noProof/>
                 <w:webHidden/>
               </w:rPr>
-              <w:instrText xml:space="preserve"> PAGEREF _Toc117781541 \h </w:instrText>
+              <w:instrText xml:space="preserve"> PAGEREF _Toc118967962 \h </w:instrText>
             </w:r>
             <w:r>
               <w:rPr>
@@ -2504,8 +2525,8 @@
         </w:p>
       </w:sdtContent>
     </w:sdt>
-    <w:bookmarkStart w:id="0" w:name="_Toc415055166" w:displacedByCustomXml="prev"/>
-    <w:bookmarkStart w:id="1" w:name="_Toc415054427" w:displacedByCustomXml="prev"/>
+    <w:bookmarkStart w:id="0" w:name="_Toc415054427" w:displacedByCustomXml="prev"/>
+    <w:bookmarkStart w:id="1" w:name="_Toc415055166" w:displacedByCustomXml="prev"/>
     <w:p>
       <w:pPr>
         <w:rPr>
@@ -2530,7 +2551,7 @@
         </w:numPr>
         <w:ind w:hanging="436"/>
       </w:pPr>
-      <w:bookmarkStart w:id="2" w:name="_Toc117781510"/>
+      <w:bookmarkStart w:id="2" w:name="_Toc118967931"/>
       <w:r>
         <w:lastRenderedPageBreak/>
         <w:t>Installation de Symfony</w:t>
@@ -2755,7 +2776,7 @@
         <w:pStyle w:val="Titre1"/>
         <w:ind w:firstLine="360"/>
       </w:pPr>
-      <w:bookmarkStart w:id="3" w:name="_Toc117781511"/>
+      <w:bookmarkStart w:id="3" w:name="_Toc118967932"/>
       <w:r>
         <w:t>2 – Installation d’un projet InBORe</w:t>
       </w:r>
@@ -2766,7 +2787,7 @@
         <w:pStyle w:val="Titre2"/>
         <w:ind w:left="360"/>
       </w:pPr>
-      <w:bookmarkStart w:id="4" w:name="_Toc117781512"/>
+      <w:bookmarkStart w:id="4" w:name="_Toc118967933"/>
       <w:r>
         <w:t>2a – copie /clone du projet InBORe déposé sur le gitlab du CCin2p3</w:t>
       </w:r>
@@ -3169,7 +3190,7 @@
         <w:pStyle w:val="Titre2"/>
         <w:ind w:firstLine="426"/>
       </w:pPr>
-      <w:bookmarkStart w:id="5" w:name="_Toc117781513"/>
+      <w:bookmarkStart w:id="5" w:name="_Toc118967934"/>
       <w:r>
         <w:t>2b– Installation de node.js et de Yarn package manager</w:t>
       </w:r>
@@ -3547,7 +3568,7 @@
         <w:pStyle w:val="Titre2"/>
         <w:ind w:left="360"/>
       </w:pPr>
-      <w:bookmarkStart w:id="6" w:name="_Toc117781514"/>
+      <w:bookmarkStart w:id="6" w:name="_Toc118967935"/>
       <w:r>
         <w:t>2</w:t>
       </w:r>
@@ -4008,7 +4029,7 @@
         <w:pStyle w:val="Titre2"/>
         <w:ind w:left="360"/>
       </w:pPr>
-      <w:bookmarkStart w:id="7" w:name="_Toc117781515"/>
+      <w:bookmarkStart w:id="7" w:name="_Toc118967936"/>
       <w:r>
         <w:t>2</w:t>
       </w:r>
@@ -4107,7 +4128,7 @@
         <w:pStyle w:val="Titre2"/>
         <w:ind w:firstLine="360"/>
       </w:pPr>
-      <w:bookmarkStart w:id="8" w:name="_Toc117781516"/>
+      <w:bookmarkStart w:id="8" w:name="_Toc118967937"/>
       <w:r>
         <w:t xml:space="preserve">2e – Architecture </w:t>
       </w:r>
@@ -6248,7 +6269,7 @@
         <w:pStyle w:val="Titre1"/>
         <w:ind w:firstLine="360"/>
       </w:pPr>
-      <w:bookmarkStart w:id="10" w:name="_Toc117781517"/>
+      <w:bookmarkStart w:id="10" w:name="_Toc118967938"/>
       <w:r>
         <w:lastRenderedPageBreak/>
         <w:t xml:space="preserve">3 – </w:t>
@@ -6272,7 +6293,7 @@
         <w:pStyle w:val="Titre2"/>
         <w:ind w:left="360"/>
       </w:pPr>
-      <w:bookmarkStart w:id="11" w:name="_Toc117781518"/>
+      <w:bookmarkStart w:id="11" w:name="_Toc118967939"/>
       <w:r>
         <w:t>3a – modélisation de la base : pré-requis</w:t>
       </w:r>
@@ -6601,7 +6622,7 @@
         <w:pStyle w:val="Titre2"/>
         <w:ind w:left="360"/>
       </w:pPr>
-      <w:bookmarkStart w:id="12" w:name="_Toc117781519"/>
+      <w:bookmarkStart w:id="12" w:name="_Toc118967940"/>
       <w:r>
         <w:t xml:space="preserve">3b- </w:t>
       </w:r>
@@ -6982,7 +7003,7 @@
           <w:i/>
         </w:rPr>
       </w:pPr>
-      <w:bookmarkStart w:id="13" w:name="_Toc117781520"/>
+      <w:bookmarkStart w:id="13" w:name="_Toc118967941"/>
       <w:r>
         <w:t xml:space="preserve">3c- </w:t>
       </w:r>
@@ -7441,13 +7462,29 @@
         <w:t xml:space="preserve"> : </w:t>
       </w:r>
       <w:r>
-        <w:t>modifier l’intitulé de la variable associée à la clés primaire</w:t>
-      </w:r>
-      <w:r>
+        <w:t xml:space="preserve">modifier l’intitulé de la variable associée à la clés primaire </w:t>
+      </w:r>
+      <w:r>
+        <w:t>#</w:t>
+      </w:r>
+      <w:r>
+        <w:rPr>
+          <w:b/>
+        </w:rPr>
         <w:t xml:space="preserve"> </w:t>
       </w:r>
       <w:r>
-        <w:t>#</w:t>
+        <w:rPr>
+          <w:b/>
+        </w:rPr>
+        <w:t>private $</w:t>
+      </w:r>
+      <w:r>
+        <w:rPr>
+          <w:b/>
+          <w:i/>
+        </w:rPr>
+        <w:t>idtable</w:t>
       </w:r>
       <w:r>
         <w:rPr>
@@ -7456,25 +7493,6 @@
         <w:t xml:space="preserve"> </w:t>
       </w:r>
       <w:r>
-        <w:rPr>
-          <w:b/>
-        </w:rPr>
-        <w:t>private $</w:t>
-      </w:r>
-      <w:r>
-        <w:rPr>
-          <w:b/>
-          <w:i/>
-        </w:rPr>
-        <w:t>idtable</w:t>
-      </w:r>
-      <w:r>
-        <w:rPr>
-          <w:b/>
-        </w:rPr>
-        <w:t xml:space="preserve"> </w:t>
-      </w:r>
-      <w:r>
         <w:t xml:space="preserve">=&gt; </w:t>
       </w:r>
       <w:r>
@@ -7490,16 +7508,7 @@
         <w:br/>
       </w:r>
       <w:r>
-        <w:t>supprimer les annotations relative</w:t>
-      </w:r>
-      <w:r>
-        <w:t>s</w:t>
-      </w:r>
-      <w:r>
-        <w:t xml:space="preserve"> à </w:t>
-      </w:r>
-      <w:r>
-        <w:t>la génération automatisée de valeurs</w:t>
+        <w:t>supprimer les annotations relatives à la génération automatisée de valeurs</w:t>
       </w:r>
       <w:r>
         <w:rPr>
@@ -8997,7 +9006,7 @@
           <w:u w:val="single"/>
         </w:rPr>
       </w:pPr>
-      <w:bookmarkStart w:id="15" w:name="_Toc117781521"/>
+      <w:bookmarkStart w:id="15" w:name="_Toc118967942"/>
       <w:r>
         <w:t xml:space="preserve">3d- </w:t>
       </w:r>
@@ -9078,7 +9087,7 @@
           <w:u w:val="single"/>
         </w:rPr>
       </w:pPr>
-      <w:bookmarkStart w:id="16" w:name="_Toc117781522"/>
+      <w:bookmarkStart w:id="16" w:name="_Toc118967943"/>
       <w:r>
         <w:t xml:space="preserve">3e- </w:t>
       </w:r>
@@ -9426,7 +9435,6 @@
           <w:szCs w:val="28"/>
         </w:rPr>
       </w:pPr>
-      <w:bookmarkStart w:id="17" w:name="_Toc117781523"/>
       <w:r>
         <w:br w:type="page"/>
       </w:r>
@@ -9436,6 +9444,7 @@
         <w:pStyle w:val="Titre1"/>
         <w:ind w:firstLine="360"/>
       </w:pPr>
+      <w:bookmarkStart w:id="17" w:name="_Toc118967944"/>
       <w:r>
         <w:lastRenderedPageBreak/>
         <w:t xml:space="preserve">4 </w:t>
@@ -9471,7 +9480,7 @@
         <w:ind w:firstLine="360"/>
       </w:pPr>
       <w:bookmarkStart w:id="18" w:name="_Toc415055173"/>
-      <w:bookmarkStart w:id="19" w:name="_Toc117781524"/>
+      <w:bookmarkStart w:id="19" w:name="_Toc118967945"/>
       <w:r>
         <w:t>4</w:t>
       </w:r>
@@ -9552,21 +9561,7 @@
       </w:r>
       <w:r>
         <w:br/>
-      </w:r>
-      <w:r>
-        <w:t>Cf. /Maker/Resources/skeleton/</w:t>
-      </w:r>
-      <w:r>
-        <w:t>form</w:t>
-      </w:r>
-      <w:r>
-        <w:t>/</w:t>
-      </w:r>
-      <w:r>
-        <w:t>Type</w:t>
-      </w:r>
-      <w:r>
-        <w:t>.tpl.php</w:t>
+        <w:t>Cf. /Maker/Resources/skeleton/form/Type.tpl.php</w:t>
       </w:r>
     </w:p>
     <w:p>
@@ -9910,7 +9905,7 @@
         <w:pStyle w:val="Titre2"/>
         <w:ind w:firstLine="360"/>
       </w:pPr>
-      <w:bookmarkStart w:id="20" w:name="_Toc117781525"/>
+      <w:bookmarkStart w:id="20" w:name="_Toc118967946"/>
       <w:r>
         <w:lastRenderedPageBreak/>
         <w:t>4b – ajuster le</w:t>
@@ -10865,7 +10860,7 @@
         <w:pStyle w:val="Titre2"/>
         <w:ind w:firstLine="360"/>
       </w:pPr>
-      <w:bookmarkStart w:id="21" w:name="_Toc117781526"/>
+      <w:bookmarkStart w:id="21" w:name="_Toc118967947"/>
       <w:r>
         <w:lastRenderedPageBreak/>
         <w:t>4c – ajuster les formulaires</w:t>
@@ -12540,7 +12535,7 @@
         <w:pStyle w:val="Titre2"/>
         <w:ind w:firstLine="360"/>
       </w:pPr>
-      <w:bookmarkStart w:id="22" w:name="_Toc117781527"/>
+      <w:bookmarkStart w:id="22" w:name="_Toc118967948"/>
       <w:r>
         <w:lastRenderedPageBreak/>
         <w:t>4c – ajuster le</w:t>
@@ -12937,7 +12932,7 @@
         <w:pStyle w:val="Titre2"/>
         <w:ind w:firstLine="360"/>
       </w:pPr>
-      <w:bookmarkStart w:id="23" w:name="_Toc117781528"/>
+      <w:bookmarkStart w:id="23" w:name="_Toc118967949"/>
       <w:r>
         <w:t>4d – ajuster le</w:t>
       </w:r>
@@ -12959,12 +12954,9 @@
       </w:r>
       <w:proofErr w:type="gramEnd"/>
       <w:r>
-        <w:t xml:space="preserve"> </w:t>
+        <w:t xml:space="preserve"> libellés et mentions légales</w:t>
       </w:r>
       <w:bookmarkEnd w:id="23"/>
-      <w:r>
-        <w:t>libellés et mentions légales</w:t>
-      </w:r>
     </w:p>
     <w:p>
       <w:pPr>
@@ -12999,8 +12991,18 @@
       <w:r>
         <w:t>/config/package/twig.yaml</w:t>
       </w:r>
-      <w:bookmarkStart w:id="24" w:name="_GoBack"/>
-      <w:bookmarkEnd w:id="24"/>
+      <w:r>
+        <w:br/>
+        <w:t xml:space="preserve">définition des libellés, routes, droit d’accès </w:t>
+      </w:r>
+      <w:proofErr w:type="gramStart"/>
+      <w:r>
+        <w:t>des  menus</w:t>
+      </w:r>
+      <w:proofErr w:type="gramEnd"/>
+      <w:r>
+        <w:t xml:space="preserve"> &amp; sous menus  (ex. text : core.nom_menu)</w:t>
+      </w:r>
     </w:p>
     <w:p>
       <w:pPr>
@@ -13010,13 +13012,20 @@
           <w:numId w:val="1"/>
         </w:numPr>
       </w:pPr>
+      <w:r>
+        <w:t xml:space="preserve">/translations/sections.fr.yml  </w:t>
+      </w:r>
+      <w:r>
+        <w:br/>
+        <w:t xml:space="preserve">traductions des menus &amp; sous-menus définit dans le fichier de configuration </w:t>
+      </w:r>
       <w:proofErr w:type="gramStart"/>
       <w:r>
-        <w:t>/translations/sections.fr.yml  (</w:t>
+        <w:t>twig.yaml</w:t>
       </w:r>
       <w:proofErr w:type="gramEnd"/>
       <w:r>
-        <w:t>et autres traductions)</w:t>
+        <w:t xml:space="preserve"> </w:t>
       </w:r>
     </w:p>
     <w:p>
@@ -13028,10 +13037,23 @@
         </w:numPr>
       </w:pPr>
       <w:r>
-        <w:t>/translations/help</w:t>
-      </w:r>
-      <w:r>
-        <w:t xml:space="preserve">.fr.yml </w:t>
+        <w:t>/translations/messages.fr.yml</w:t>
+      </w:r>
+    </w:p>
+    <w:p>
+      <w:pPr>
+        <w:pStyle w:val="Paragraphedeliste"/>
+      </w:pPr>
+      <w:r>
+        <w:t xml:space="preserve">Traductions des éléments de l’interface (boutons, listes, …) et </w:t>
+      </w:r>
+      <w:proofErr w:type="gramStart"/>
+      <w:r>
+        <w:t>des  libellées</w:t>
+      </w:r>
+      <w:proofErr w:type="gramEnd"/>
+      <w:r>
+        <w:t xml:space="preserve"> des champs de la bdd </w:t>
       </w:r>
     </w:p>
     <w:p>
@@ -13043,7 +13065,35 @@
         </w:numPr>
       </w:pPr>
       <w:r>
-        <w:t>/translations/messages.fr.yml</w:t>
+        <w:t xml:space="preserve">/translations/help.fr.yml </w:t>
+      </w:r>
+      <w:r>
+        <w:br/>
+        <w:t>Traductions des messages d’aides</w:t>
+      </w:r>
+    </w:p>
+    <w:p>
+      <w:pPr>
+        <w:pStyle w:val="Paragraphedeliste"/>
+        <w:numPr>
+          <w:ilvl w:val="0"/>
+          <w:numId w:val="1"/>
+        </w:numPr>
+      </w:pPr>
+      <w:r>
+        <w:t>/templates/misc/</w:t>
+      </w:r>
+      <w:r>
+        <w:t>legal-notices.fr.html</w:t>
+      </w:r>
+      <w:r>
+        <w:br/>
+        <w:t>templates des m</w:t>
+      </w:r>
+      <w:bookmarkStart w:id="24" w:name="_GoBack"/>
+      <w:bookmarkEnd w:id="24"/>
+      <w:r>
+        <w:t>entions légales</w:t>
       </w:r>
     </w:p>
     <w:p/>
@@ -13057,7 +13107,7 @@
         <w:pStyle w:val="Titre1"/>
         <w:ind w:firstLine="360"/>
       </w:pPr>
-      <w:bookmarkStart w:id="25" w:name="_Toc117781529"/>
+      <w:bookmarkStart w:id="25" w:name="_Toc118967950"/>
       <w:r>
         <w:lastRenderedPageBreak/>
         <w:t xml:space="preserve">5 </w:t>
@@ -13082,7 +13132,7 @@
         <w:pStyle w:val="Titre2"/>
         <w:ind w:firstLine="360"/>
       </w:pPr>
-      <w:bookmarkStart w:id="26" w:name="_Toc117781530"/>
+      <w:bookmarkStart w:id="26" w:name="_Toc118967951"/>
       <w:r>
         <w:t>5a – Ajout d’un</w:t>
       </w:r>
@@ -14014,7 +14064,7 @@
         <w:pStyle w:val="Titre2"/>
         <w:ind w:firstLine="360"/>
       </w:pPr>
-      <w:bookmarkStart w:id="27" w:name="_Toc117781531"/>
+      <w:bookmarkStart w:id="27" w:name="_Toc118967952"/>
       <w:r>
         <w:t>5b</w:t>
       </w:r>
@@ -14548,7 +14598,7 @@
         <w:pStyle w:val="Titre2"/>
         <w:ind w:firstLine="360"/>
       </w:pPr>
-      <w:bookmarkStart w:id="29" w:name="_Toc117781532"/>
+      <w:bookmarkStart w:id="29" w:name="_Toc118967953"/>
       <w:r>
         <w:t>5c</w:t>
       </w:r>
@@ -14942,7 +14992,7 @@
       <w:pPr>
         <w:pStyle w:val="Titre1"/>
       </w:pPr>
-      <w:bookmarkStart w:id="31" w:name="_Toc117781533"/>
+      <w:bookmarkStart w:id="31" w:name="_Toc118967954"/>
       <w:r>
         <w:lastRenderedPageBreak/>
         <w:t>6</w:t>
@@ -15063,7 +15113,7 @@
       <w:pPr>
         <w:pStyle w:val="Titre2"/>
       </w:pPr>
-      <w:bookmarkStart w:id="32" w:name="_Toc117781534"/>
+      <w:bookmarkStart w:id="32" w:name="_Toc118967955"/>
       <w:r>
         <w:t>6</w:t>
       </w:r>
@@ -16184,7 +16234,7 @@
       <w:pPr>
         <w:pStyle w:val="Titre2"/>
       </w:pPr>
-      <w:bookmarkStart w:id="33" w:name="_Toc117781535"/>
+      <w:bookmarkStart w:id="33" w:name="_Toc118967956"/>
       <w:r>
         <w:t>6</w:t>
       </w:r>
@@ -16357,7 +16407,7 @@
       <w:pPr>
         <w:pStyle w:val="Titre1"/>
       </w:pPr>
-      <w:bookmarkStart w:id="34" w:name="_Toc117781536"/>
+      <w:bookmarkStart w:id="34" w:name="_Toc118967957"/>
       <w:r>
         <w:lastRenderedPageBreak/>
         <w:t>7</w:t>
@@ -16396,7 +16446,7 @@
         <w:pStyle w:val="Titre2"/>
         <w:ind w:left="360"/>
       </w:pPr>
-      <w:bookmarkStart w:id="35" w:name="_Toc117781537"/>
+      <w:bookmarkStart w:id="35" w:name="_Toc118967958"/>
       <w:r>
         <w:t>7</w:t>
       </w:r>
@@ -16607,7 +16657,7 @@
         <w:pStyle w:val="Titre2"/>
         <w:ind w:left="360"/>
       </w:pPr>
-      <w:bookmarkStart w:id="36" w:name="_Toc117781538"/>
+      <w:bookmarkStart w:id="36" w:name="_Toc118967959"/>
       <w:r>
         <w:t>7</w:t>
       </w:r>
@@ -16672,7 +16722,7 @@
       <w:pPr>
         <w:pStyle w:val="Titre1"/>
       </w:pPr>
-      <w:bookmarkStart w:id="37" w:name="_Toc117781539"/>
+      <w:bookmarkStart w:id="37" w:name="_Toc118967960"/>
       <w:r>
         <w:t>8 – Extension du projet InBORe : Services – Usage &amp; Description</w:t>
       </w:r>
@@ -16706,7 +16756,7 @@
       <w:pPr>
         <w:pStyle w:val="Titre2"/>
       </w:pPr>
-      <w:bookmarkStart w:id="38" w:name="_Toc117781540"/>
+      <w:bookmarkStart w:id="38" w:name="_Toc118967961"/>
       <w:r>
         <w:t>8a – Service FileLoader</w:t>
       </w:r>
@@ -19780,7 +19830,7 @@
       <w:pPr>
         <w:pStyle w:val="Titre2"/>
       </w:pPr>
-      <w:bookmarkStart w:id="40" w:name="_Toc117781541"/>
+      <w:bookmarkStart w:id="40" w:name="_Toc118967962"/>
       <w:r>
         <w:t>8b – Service GpxReader</w:t>
       </w:r>
@@ -22736,7 +22786,7 @@
 </file>
 
 <file path=customXml/itemProps1.xml><?xml version="1.0" encoding="utf-8"?>
-<ds:datastoreItem xmlns:ds="http://schemas.openxmlformats.org/officeDocument/2006/customXml" ds:itemID="{6EE58351-3919-47D0-A1AE-4CE03409BB0D}">
+<ds:datastoreItem xmlns:ds="http://schemas.openxmlformats.org/officeDocument/2006/customXml" ds:itemID="{2D60D4A1-FA42-4E5B-9A3C-162A0813467F}">
   <ds:schemaRefs>
     <ds:schemaRef ds:uri="http://schemas.openxmlformats.org/officeDocument/2006/bibliography"/>
   </ds:schemaRefs>

</xml_diff>

<commit_message>
fix bug in User.php
</commit_message>
<xml_diff>
--- a/docs/InBORe_documentation.docx
+++ b/docs/InBORe_documentation.docx
@@ -205,12 +205,7 @@
             <w:pStyle w:val="En-ttedetabledesmatires"/>
           </w:pPr>
           <w:r>
-            <w:t>Table d</w:t>
-          </w:r>
-          <w:bookmarkStart w:id="0" w:name="_GoBack"/>
-          <w:bookmarkEnd w:id="0"/>
-          <w:r>
-            <w:t>es matières</w:t>
+            <w:t>Table des matières</w:t>
           </w:r>
           <w:r>
             <w:br/>
@@ -2593,8 +2588,8 @@
         </w:p>
       </w:sdtContent>
     </w:sdt>
-    <w:bookmarkStart w:id="1" w:name="_Toc415055166" w:displacedByCustomXml="prev"/>
-    <w:bookmarkStart w:id="2" w:name="_Toc415054427" w:displacedByCustomXml="prev"/>
+    <w:bookmarkStart w:id="0" w:name="_Toc415055166" w:displacedByCustomXml="prev"/>
+    <w:bookmarkStart w:id="1" w:name="_Toc415054427" w:displacedByCustomXml="prev"/>
     <w:p>
       <w:pPr>
         <w:rPr>
@@ -2619,14 +2614,14 @@
         </w:numPr>
         <w:ind w:hanging="436"/>
       </w:pPr>
-      <w:bookmarkStart w:id="3" w:name="_Toc119315293"/>
+      <w:bookmarkStart w:id="2" w:name="_Toc119315293"/>
       <w:r>
         <w:lastRenderedPageBreak/>
         <w:t>Installation de Symfony</w:t>
       </w:r>
+      <w:bookmarkEnd w:id="1"/>
+      <w:bookmarkEnd w:id="0"/>
       <w:bookmarkEnd w:id="2"/>
-      <w:bookmarkEnd w:id="1"/>
-      <w:bookmarkEnd w:id="3"/>
     </w:p>
     <w:p>
       <w:pPr>
@@ -2844,22 +2839,22 @@
         <w:pStyle w:val="Titre1"/>
         <w:ind w:firstLine="360"/>
       </w:pPr>
-      <w:bookmarkStart w:id="4" w:name="_Toc119315294"/>
+      <w:bookmarkStart w:id="3" w:name="_Toc119315294"/>
       <w:r>
         <w:t>2 – Installation d’un projet InBORe</w:t>
       </w:r>
-      <w:bookmarkEnd w:id="4"/>
+      <w:bookmarkEnd w:id="3"/>
     </w:p>
     <w:p>
       <w:pPr>
         <w:pStyle w:val="Titre2"/>
         <w:ind w:left="360"/>
       </w:pPr>
-      <w:bookmarkStart w:id="5" w:name="_Toc119315295"/>
+      <w:bookmarkStart w:id="4" w:name="_Toc119315295"/>
       <w:r>
         <w:t>2a – copie /clone du projet InBORe</w:t>
       </w:r>
-      <w:bookmarkEnd w:id="5"/>
+      <w:bookmarkEnd w:id="4"/>
       <w:r>
         <w:t xml:space="preserve"> </w:t>
       </w:r>
@@ -3091,11 +3086,11 @@
         <w:pStyle w:val="Titre2"/>
         <w:ind w:firstLine="426"/>
       </w:pPr>
-      <w:bookmarkStart w:id="6" w:name="_Toc119315296"/>
+      <w:bookmarkStart w:id="5" w:name="_Toc119315296"/>
       <w:r>
         <w:t>2b– Installation de node.js et de Yarn package manager</w:t>
       </w:r>
-      <w:bookmarkEnd w:id="6"/>
+      <w:bookmarkEnd w:id="5"/>
       <w:r>
         <w:t xml:space="preserve"> </w:t>
       </w:r>
@@ -3500,7 +3495,7 @@
         <w:pStyle w:val="Titre2"/>
         <w:ind w:left="360"/>
       </w:pPr>
-      <w:bookmarkStart w:id="7" w:name="_Toc119315297"/>
+      <w:bookmarkStart w:id="6" w:name="_Toc119315297"/>
       <w:r>
         <w:t>2</w:t>
       </w:r>
@@ -3510,7 +3505,7 @@
       <w:r>
         <w:t xml:space="preserve"> – Initialisation du projet (Windows)</w:t>
       </w:r>
-      <w:bookmarkEnd w:id="7"/>
+      <w:bookmarkEnd w:id="6"/>
     </w:p>
     <w:p/>
     <w:p>
@@ -4019,7 +4014,7 @@
         <w:pStyle w:val="Titre2"/>
         <w:ind w:left="360"/>
       </w:pPr>
-      <w:bookmarkStart w:id="8" w:name="_Toc119315298"/>
+      <w:bookmarkStart w:id="7" w:name="_Toc119315298"/>
       <w:r>
         <w:t>2</w:t>
       </w:r>
@@ -4029,7 +4024,7 @@
       <w:r>
         <w:t xml:space="preserve"> – Initialisation du serveur Web (WAMP)</w:t>
       </w:r>
-      <w:bookmarkEnd w:id="8"/>
+      <w:bookmarkEnd w:id="7"/>
     </w:p>
     <w:p/>
     <w:p>
@@ -4118,14 +4113,14 @@
         <w:pStyle w:val="Titre2"/>
         <w:ind w:firstLine="360"/>
       </w:pPr>
-      <w:bookmarkStart w:id="9" w:name="_Toc119315299"/>
+      <w:bookmarkStart w:id="8" w:name="_Toc119315299"/>
       <w:r>
         <w:t xml:space="preserve">2e – Architecture </w:t>
       </w:r>
       <w:r>
         <w:t>de l’application InBORe (Symfony)</w:t>
       </w:r>
-      <w:bookmarkEnd w:id="9"/>
+      <w:bookmarkEnd w:id="8"/>
     </w:p>
     <w:p/>
     <w:p>
@@ -6252,7 +6247,7 @@
           <w:szCs w:val="28"/>
         </w:rPr>
       </w:pPr>
-      <w:bookmarkStart w:id="10" w:name="_Toc415055168"/>
+      <w:bookmarkStart w:id="9" w:name="_Toc415055168"/>
       <w:r>
         <w:br w:type="page"/>
       </w:r>
@@ -6262,35 +6257,35 @@
         <w:pStyle w:val="Titre1"/>
         <w:ind w:firstLine="360"/>
       </w:pPr>
-      <w:bookmarkStart w:id="11" w:name="_Toc119315300"/>
+      <w:bookmarkStart w:id="10" w:name="_Toc119315300"/>
       <w:r>
         <w:lastRenderedPageBreak/>
         <w:t xml:space="preserve">3 – </w:t>
       </w:r>
+      <w:bookmarkEnd w:id="9"/>
+      <w:r>
+        <w:t xml:space="preserve">Initialisation du projet : BDD, mapping </w:t>
+      </w:r>
+      <w:proofErr w:type="gramStart"/>
+      <w:r>
+        <w:t>ORM ,</w:t>
+      </w:r>
+      <w:proofErr w:type="gramEnd"/>
+      <w:r>
+        <w:t xml:space="preserve"> table user_db, langues</w:t>
+      </w:r>
       <w:bookmarkEnd w:id="10"/>
-      <w:r>
-        <w:t xml:space="preserve">Initialisation du projet : BDD, mapping </w:t>
-      </w:r>
-      <w:proofErr w:type="gramStart"/>
-      <w:r>
-        <w:t>ORM ,</w:t>
-      </w:r>
-      <w:proofErr w:type="gramEnd"/>
-      <w:r>
-        <w:t xml:space="preserve"> table user_db, langues</w:t>
-      </w:r>
-      <w:bookmarkEnd w:id="11"/>
     </w:p>
     <w:p>
       <w:pPr>
         <w:pStyle w:val="Titre2"/>
         <w:ind w:left="360"/>
       </w:pPr>
-      <w:bookmarkStart w:id="12" w:name="_Toc119315301"/>
+      <w:bookmarkStart w:id="11" w:name="_Toc119315301"/>
       <w:r>
         <w:t>3a – modélisation de la base : pré-requis</w:t>
       </w:r>
-      <w:bookmarkEnd w:id="12"/>
+      <w:bookmarkEnd w:id="11"/>
     </w:p>
     <w:p>
       <w:pPr>
@@ -6615,14 +6610,14 @@
         <w:pStyle w:val="Titre2"/>
         <w:ind w:left="360"/>
       </w:pPr>
-      <w:bookmarkStart w:id="13" w:name="_Toc119315302"/>
+      <w:bookmarkStart w:id="12" w:name="_Toc119315302"/>
       <w:r>
         <w:t xml:space="preserve">3b- </w:t>
       </w:r>
       <w:r>
         <w:t>Paramétrage de la connexion à la base de données</w:t>
       </w:r>
-      <w:bookmarkEnd w:id="13"/>
+      <w:bookmarkEnd w:id="12"/>
     </w:p>
     <w:p>
       <w:pPr>
@@ -6858,7 +6853,7 @@
           <w:i/>
         </w:rPr>
       </w:pPr>
-      <w:bookmarkStart w:id="14" w:name="_Toc119315303"/>
+      <w:bookmarkStart w:id="13" w:name="_Toc119315303"/>
       <w:r>
         <w:t xml:space="preserve">3c- </w:t>
       </w:r>
@@ -6957,7 +6952,7 @@
         </w:rPr>
         <w:t>)</w:t>
       </w:r>
-      <w:bookmarkEnd w:id="14"/>
+      <w:bookmarkEnd w:id="13"/>
     </w:p>
     <w:p>
       <w:pPr>
@@ -6967,7 +6962,7 @@
           <w:u w:val="single"/>
         </w:rPr>
       </w:pPr>
-      <w:bookmarkStart w:id="15" w:name="_Toc415055169"/>
+      <w:bookmarkStart w:id="14" w:name="_Toc415055169"/>
     </w:p>
     <w:p>
       <w:pPr>
@@ -7959,7 +7954,7 @@
           <w:u w:val="single"/>
         </w:rPr>
       </w:pPr>
-      <w:bookmarkStart w:id="16" w:name="_Toc119315304"/>
+      <w:bookmarkStart w:id="15" w:name="_Toc119315304"/>
       <w:r>
         <w:t xml:space="preserve">3d- </w:t>
       </w:r>
@@ -7970,7 +7965,7 @@
         </w:rPr>
         <w:t>Ajout à la BBD la table « user_db »</w:t>
       </w:r>
-      <w:bookmarkEnd w:id="16"/>
+      <w:bookmarkEnd w:id="15"/>
       <w:r>
         <w:rPr>
           <w:rFonts w:cstheme="minorHAnsi"/>
@@ -8017,6 +8012,20 @@
         <w:ind w:left="360"/>
       </w:pPr>
       <w:r>
+        <w:t>La procédure ajoute une table user_db à la BDD et charge une compte admin par défaut :</w:t>
+      </w:r>
+      <w:r>
+        <w:br/>
+      </w:r>
+      <w:r>
+        <w:t>login = admin / password = adminInBORe</w:t>
+      </w:r>
+    </w:p>
+    <w:p>
+      <w:pPr>
+        <w:ind w:left="360"/>
+      </w:pPr>
+      <w:r>
         <w:t xml:space="preserve">RQ ! si l’information sur les utilisteur de l’interface (user_db) doit être enrichie par d’autres </w:t>
       </w:r>
       <w:r>
@@ -8029,6 +8038,9 @@
       <w:proofErr w:type="gramEnd"/>
       <w:r>
         <w:t xml:space="preserve"> UserPersonEmbedType )</w:t>
+      </w:r>
+      <w:r>
+        <w:br/>
       </w:r>
     </w:p>
     <w:p>
@@ -8040,7 +8052,7 @@
           <w:u w:val="single"/>
         </w:rPr>
       </w:pPr>
-      <w:bookmarkStart w:id="17" w:name="_Toc119315305"/>
+      <w:bookmarkStart w:id="16" w:name="_Toc119315305"/>
       <w:r>
         <w:t xml:space="preserve">3e- </w:t>
       </w:r>
@@ -8081,7 +8093,7 @@
         </w:rPr>
         <w:t>de l’interface</w:t>
       </w:r>
-      <w:bookmarkEnd w:id="17"/>
+      <w:bookmarkEnd w:id="16"/>
       <w:r>
         <w:rPr>
           <w:u w:val="single"/>
@@ -8242,24 +8254,25 @@
         </w:rPr>
       </w:pPr>
       <w:r>
+        <w:t xml:space="preserve">RQ - </w:t>
+      </w:r>
+      <w:r>
         <w:t>Dans le cas d’une interface monolingue</w:t>
       </w:r>
       <w:r>
         <w:t xml:space="preserve"> (ex</w:t>
       </w:r>
       <w:r>
-        <w:t>. de l’Anglais : ‘en’</w:t>
-      </w:r>
-      <w:proofErr w:type="gramStart"/>
-      <w:r>
-        <w:t xml:space="preserve">) </w:t>
-      </w:r>
-      <w:r>
-        <w:t>,</w:t>
-      </w:r>
-      <w:proofErr w:type="gramEnd"/>
-      <w:r>
-        <w:t xml:space="preserve"> il faut ajuster les 3 paramètres comme suit :</w:t>
+        <w:t xml:space="preserve">. de l’Anglais : ‘en’) </w:t>
+      </w:r>
+      <w:r>
+        <w:t xml:space="preserve">, il faut ajuster les </w:t>
+      </w:r>
+      <w:r>
+        <w:t>4</w:t>
+      </w:r>
+      <w:r>
+        <w:t xml:space="preserve"> paramètres comme suit :</w:t>
       </w:r>
       <w:r>
         <w:br/>
@@ -8320,6 +8333,26 @@
           <w:b/>
           <w:i/>
         </w:rPr>
+        <w:t xml:space="preserve"> </w:t>
+      </w:r>
+      <w:r>
+        <w:rPr>
+          <w:b/>
+        </w:rPr>
+        <w:t xml:space="preserve"> et fallback : - </w:t>
+      </w:r>
+      <w:r>
+        <w:rPr>
+          <w:b/>
+          <w:i/>
+        </w:rPr>
+        <w:t>en</w:t>
+      </w:r>
+      <w:r>
+        <w:rPr>
+          <w:b/>
+          <w:i/>
+        </w:rPr>
         <w:br/>
       </w:r>
       <w:r>
@@ -8362,6 +8395,8 @@
         </w:rPr>
         <w:t>%}</w:t>
       </w:r>
+      <w:bookmarkStart w:id="17" w:name="_GoBack"/>
+      <w:bookmarkEnd w:id="17"/>
     </w:p>
     <w:p>
       <w:pPr>
@@ -8377,6 +8412,7 @@
       </w:pPr>
       <w:bookmarkStart w:id="18" w:name="_Toc119315306"/>
       <w:r>
+        <w:lastRenderedPageBreak/>
         <w:t xml:space="preserve">3f- Corriger les erreurs </w:t>
       </w:r>
       <w:proofErr w:type="gramStart"/>
@@ -8473,7 +8509,6 @@
           <w:rFonts w:eastAsia="Times New Roman" w:cs="Courier New"/>
           <w:lang w:eastAsia="fr-FR"/>
         </w:rPr>
-        <w:lastRenderedPageBreak/>
         <w:t>RQ</w:t>
       </w:r>
       <w:proofErr w:type="gramStart"/>
@@ -9319,7 +9354,7 @@
       <w:r>
         <w:t xml:space="preserve">-  </w:t>
       </w:r>
-      <w:bookmarkEnd w:id="15"/>
+      <w:bookmarkEnd w:id="14"/>
       <w:r>
         <w:t>Génération</w:t>
       </w:r>
@@ -22974,7 +23009,7 @@
 </file>
 
 <file path=customXml/itemProps1.xml><?xml version="1.0" encoding="utf-8"?>
-<ds:datastoreItem xmlns:ds="http://schemas.openxmlformats.org/officeDocument/2006/customXml" ds:itemID="{69F9F0D6-1763-4365-A382-EEA924DC4CB8}">
+<ds:datastoreItem xmlns:ds="http://schemas.openxmlformats.org/officeDocument/2006/customXml" ds:itemID="{F297941E-D3E0-41F2-A2E9-5B2341419895}">
   <ds:schemaRefs>
     <ds:schemaRef ds:uri="http://schemas.openxmlformats.org/officeDocument/2006/bibliography"/>
   </ds:schemaRefs>

</xml_diff>

<commit_message>
MAJ dashboard index.html.twig et InboreRepository.tpl.php
</commit_message>
<xml_diff>
--- a/docs/InBORe_documentation.docx
+++ b/docs/InBORe_documentation.docx
@@ -9401,12 +9401,7 @@
       </w:r>
       <w:bookmarkEnd w:id="14"/>
       <w:r>
-        <w:t>Gén</w:t>
-      </w:r>
-      <w:bookmarkStart w:id="19" w:name="_GoBack"/>
-      <w:bookmarkEnd w:id="19"/>
-      <w:r>
-        <w:t>ération</w:t>
+        <w:t>Génération</w:t>
       </w:r>
       <w:proofErr w:type="gramEnd"/>
       <w:r>
@@ -9430,8 +9425,8 @@
         <w:pStyle w:val="Titre2"/>
         <w:ind w:firstLine="360"/>
       </w:pPr>
-      <w:bookmarkStart w:id="20" w:name="_Toc415055173"/>
-      <w:bookmarkStart w:id="21" w:name="_Toc119315308"/>
+      <w:bookmarkStart w:id="19" w:name="_Toc415055173"/>
+      <w:bookmarkStart w:id="20" w:name="_Toc119315308"/>
       <w:r>
         <w:t>4</w:t>
       </w:r>
@@ -9441,8 +9436,8 @@
       <w:r>
         <w:t xml:space="preserve"> – génération des formulaires CRUD</w:t>
       </w:r>
+      <w:bookmarkEnd w:id="19"/>
       <w:bookmarkEnd w:id="20"/>
-      <w:bookmarkEnd w:id="21"/>
     </w:p>
     <w:p>
       <w:pPr>
@@ -9856,7 +9851,7 @@
         <w:pStyle w:val="Titre2"/>
         <w:ind w:firstLine="360"/>
       </w:pPr>
-      <w:bookmarkStart w:id="22" w:name="_Toc119315309"/>
+      <w:bookmarkStart w:id="21" w:name="_Toc119315309"/>
       <w:r>
         <w:lastRenderedPageBreak/>
         <w:t>4b – ajuster le</w:t>
@@ -9867,7 +9862,7 @@
       <w:r>
         <w:t xml:space="preserve"> Repository</w:t>
       </w:r>
-      <w:bookmarkEnd w:id="22"/>
+      <w:bookmarkEnd w:id="21"/>
     </w:p>
     <w:p>
       <w:pPr>
@@ -10537,7 +10532,23 @@
           <w:szCs w:val="20"/>
         </w:rPr>
         <w:br/>
-        <w:t xml:space="preserve">           'END'                                                                 =&gt; 'link_entityRel',</w:t>
+        <w:t xml:space="preserve">           'END'                                                                 =&gt; 'link_entity</w:t>
+      </w:r>
+      <w:r>
+        <w:rPr>
+          <w:b/>
+          <w:sz w:val="20"/>
+          <w:szCs w:val="20"/>
+        </w:rPr>
+        <w:t>_r</w:t>
+      </w:r>
+      <w:r>
+        <w:rPr>
+          <w:b/>
+          <w:sz w:val="20"/>
+          <w:szCs w:val="20"/>
+        </w:rPr>
+        <w:t>el',</w:t>
       </w:r>
       <w:r>
         <w:rPr>
@@ -10575,6 +10586,8 @@
         </w:rPr>
         <w:t xml:space="preserve"> </w:t>
       </w:r>
+      <w:bookmarkStart w:id="22" w:name="_GoBack"/>
+      <w:bookmarkEnd w:id="22"/>
       <w:r>
         <w:rPr>
           <w:u w:val="single"/>
@@ -23059,7 +23072,7 @@
 </file>
 
 <file path=customXml/itemProps1.xml><?xml version="1.0" encoding="utf-8"?>
-<ds:datastoreItem xmlns:ds="http://schemas.openxmlformats.org/officeDocument/2006/customXml" ds:itemID="{88ACB119-BC3F-4ED8-9FED-272505CEE9F7}">
+<ds:datastoreItem xmlns:ds="http://schemas.openxmlformats.org/officeDocument/2006/customXml" ds:itemID="{DB81CECF-74F8-4DCD-99B8-FBE798C541BD}">
   <ds:schemaRefs>
     <ds:schemaRef ds:uri="http://schemas.openxmlformats.org/officeDocument/2006/bibliography"/>
   </ds:schemaRefs>

</xml_diff>

<commit_message>
Nouvelle implémentation de la gestion multi-fichier de medias via une table centralisée Media et le composant FileUpLoader
</commit_message>
<xml_diff>
--- a/docs/InBORe_documentation.docx
+++ b/docs/InBORe_documentation.docx
@@ -1417,7 +1417,21 @@
                 <w:rStyle w:val="Lienhypertexte"/>
                 <w:noProof/>
               </w:rPr>
-              <w:t>4c – ajuster les formulaires</w:t>
+              <w:t>4c – ajuster les f</w:t>
+            </w:r>
+            <w:r>
+              <w:rPr>
+                <w:rStyle w:val="Lienhypertexte"/>
+                <w:noProof/>
+              </w:rPr>
+              <w:t>o</w:t>
+            </w:r>
+            <w:r>
+              <w:rPr>
+                <w:rStyle w:val="Lienhypertexte"/>
+                <w:noProof/>
+              </w:rPr>
+              <w:t>rmulaires</w:t>
             </w:r>
             <w:r>
               <w:rPr>
@@ -10324,7 +10338,13 @@
       <w:r>
         <w:lastRenderedPageBreak/>
         <w:br/>
-        <w:t>g) Champ pou la gestion de fichier lié</w:t>
+        <w:t>g) Champ pou</w:t>
+      </w:r>
+      <w:r>
+        <w:t>r</w:t>
+      </w:r>
+      <w:r>
+        <w:t xml:space="preserve"> la gestion de fichier lié</w:t>
       </w:r>
     </w:p>
     <w:p>
@@ -14822,1113 +14842,1378 @@
         <w:t>:</w:t>
       </w:r>
       <w:r>
-        <w:t xml:space="preserve"> force le nom du path dans le controleur pour l’accès </w:t>
-      </w:r>
+        <w:t xml:space="preserve"> force le nom du path dans le controleur pour l’accès supervisé au fichier, ex: ‘protocol_file_special’</w:t>
+      </w:r>
+    </w:p>
+    <w:p>
+      <w:pPr>
+        <w:pStyle w:val="Paragraphedeliste"/>
+        <w:rPr>
+          <w:b/>
+          <w:sz w:val="20"/>
+          <w:szCs w:val="20"/>
+        </w:rPr>
+      </w:pPr>
+      <w:r>
+        <w:t xml:space="preserve">            'mime_types'    =&gt; ['mime_1', 'mime_n]</w:t>
+      </w:r>
+      <w:r>
+        <w:tab/>
+      </w:r>
+    </w:p>
+    <w:p>
+      <w:pPr>
+        <w:pStyle w:val="Paragraphedeliste"/>
+        <w:rPr>
+          <w:b/>
+          <w:sz w:val="20"/>
+          <w:szCs w:val="20"/>
+        </w:rPr>
+      </w:pPr>
+      <w:r>
+        <w:t># types mimes acceptés (côté serveur), ex : ['application/pdf', 'application/x-pdf'],</w:t>
+      </w:r>
+    </w:p>
+    <w:p>
+      <w:pPr>
+        <w:pStyle w:val="Paragraphedeliste"/>
+        <w:rPr>
+          <w:b/>
+          <w:sz w:val="20"/>
+          <w:szCs w:val="20"/>
+        </w:rPr>
+      </w:pPr>
+      <w:r>
+        <w:t xml:space="preserve">            'accept'        =&gt; '.pdf'</w:t>
+      </w:r>
+    </w:p>
+    <w:p>
+      <w:pPr>
+        <w:pStyle w:val="Paragraphedeliste"/>
+        <w:rPr>
+          <w:b/>
+          <w:sz w:val="20"/>
+          <w:szCs w:val="20"/>
+        </w:rPr>
+      </w:pPr>
+      <w:r>
+        <w:t xml:space="preserve"># types de </w:t>
+      </w:r>
+      <w:proofErr w:type="gramStart"/>
+      <w:r>
+        <w:t>fichiers sélectionnable</w:t>
+      </w:r>
+      <w:proofErr w:type="gramEnd"/>
+      <w:r>
+        <w:t xml:space="preserve"> en front, ex : .pdf</w:t>
+      </w:r>
+    </w:p>
+    <w:p>
+      <w:pPr>
+        <w:pStyle w:val="Paragraphedeliste"/>
+        <w:rPr>
+          <w:b/>
+          <w:sz w:val="20"/>
+          <w:szCs w:val="20"/>
+        </w:rPr>
+      </w:pPr>
+      <w:r>
+        <w:t xml:space="preserve">            'max_size'      =&gt; '4096k',</w:t>
+      </w:r>
+      <w:r>
+        <w:tab/>
+      </w:r>
+    </w:p>
+    <w:p>
+      <w:pPr>
+        <w:pStyle w:val="Paragraphedeliste"/>
+        <w:rPr>
+          <w:b/>
+          <w:sz w:val="20"/>
+          <w:szCs w:val="20"/>
+        </w:rPr>
+      </w:pPr>
+      <w:r>
+        <w:t># taille maximale autorisée, ex : 4096k</w:t>
+      </w:r>
+    </w:p>
+    <w:p>
+      <w:pPr>
+        <w:pStyle w:val="Paragraphedeliste"/>
+        <w:rPr>
+          <w:b/>
+          <w:sz w:val="20"/>
+          <w:szCs w:val="20"/>
+        </w:rPr>
+      </w:pPr>
+      <w:r>
+        <w:t xml:space="preserve">            'setters'      =&gt; [‘properpty’ =&gt; ‘setter’, ...],</w:t>
+      </w:r>
+      <w:r>
+        <w:tab/>
+      </w:r>
+    </w:p>
+    <w:p>
+      <w:pPr>
+        <w:pStyle w:val="Paragraphedeliste"/>
+        <w:rPr>
+          <w:b/>
+          <w:sz w:val="20"/>
+          <w:szCs w:val="20"/>
+        </w:rPr>
+      </w:pPr>
+      <w:r>
+        <w:t># propriétés &gt; méthodes de l’objet, ex : [‘width’ =&gt; ‘setWidth’, ‘height’ =&gt; ‘setHeight’], permet de remplir les champs correspondant de l’objet</w:t>
+      </w:r>
+    </w:p>
+    <w:p>
+      <w:pPr>
+        <w:pStyle w:val="Paragraphedeliste"/>
+        <w:rPr>
+          <w:b/>
+          <w:sz w:val="20"/>
+          <w:szCs w:val="20"/>
+        </w:rPr>
+      </w:pPr>
+      <w:r>
+        <w:t xml:space="preserve">            'ignore_field_name'      =</w:t>
+      </w:r>
+      <w:proofErr w:type="gramStart"/>
+      <w:r>
+        <w:t>&gt;  false</w:t>
+      </w:r>
+      <w:proofErr w:type="gramEnd"/>
+      <w:r>
+        <w:tab/>
+      </w:r>
+    </w:p>
+    <w:p>
+      <w:pPr>
+        <w:pStyle w:val="Paragraphedeliste"/>
+        <w:rPr>
+          <w:b/>
+          <w:sz w:val="20"/>
+          <w:szCs w:val="20"/>
+        </w:rPr>
+      </w:pPr>
+      <w:r>
+        <w:t># pour retro-compatibilité dans le cas où le fichier est dans le dossier de l’objet et pas le sous-dossier au nom du champ.</w:t>
+      </w:r>
+    </w:p>
+    <w:p>
+      <w:pPr>
+        <w:ind w:left="708"/>
+        <w:rPr>
+          <w:i/>
+        </w:rPr>
+      </w:pPr>
+      <w:r>
+        <w:t xml:space="preserve">       ]);</w:t>
+      </w:r>
+      <w:r>
+        <w:br/>
+      </w:r>
+      <w:r>
+        <w:rPr>
+          <w:b/>
+          <w:sz w:val="20"/>
+          <w:szCs w:val="20"/>
+        </w:rPr>
+        <w:br/>
+      </w:r>
+    </w:p>
+    <w:p>
+      <w:pPr>
+        <w:ind w:firstLine="708"/>
+      </w:pPr>
+      <w:r>
+        <w:rPr>
+          <w:b/>
+        </w:rPr>
+        <w:t>(ii) cas de la gestion multi-fichiers multimedia multi-format</w:t>
+      </w:r>
+      <w:r>
+        <w:tab/>
+      </w:r>
+    </w:p>
+    <w:p>
+      <w:pPr>
+        <w:ind w:left="709"/>
+      </w:pPr>
+      <w:r>
+        <w:br/>
+        <w:t xml:space="preserve">L’implémentation de ce service fait appel </w:t>
+      </w:r>
+      <w:r>
+        <w:t xml:space="preserve">à l’entité </w:t>
+      </w:r>
+      <w:r>
+        <w:t xml:space="preserve">Media et </w:t>
+      </w:r>
+      <w:proofErr w:type="gramStart"/>
+      <w:r>
+        <w:t>aux  formulaires</w:t>
+      </w:r>
+      <w:proofErr w:type="gramEnd"/>
+      <w:r>
+        <w:t xml:space="preserve"> Core/MediaType et EmbedTypes/MediaLinkEmbedType. Pour utiliser ce service il </w:t>
+      </w:r>
+      <w:proofErr w:type="gramStart"/>
+      <w:r>
+        <w:t>faut:</w:t>
+      </w:r>
+      <w:proofErr w:type="gramEnd"/>
+    </w:p>
+    <w:p>
+      <w:pPr>
+        <w:ind w:left="709"/>
+      </w:pPr>
+    </w:p>
+    <w:p>
+      <w:pPr>
+        <w:pStyle w:val="Paragraphedeliste"/>
+        <w:numPr>
+          <w:ilvl w:val="0"/>
+          <w:numId w:val="16"/>
+        </w:numPr>
+        <w:rPr>
+          <w:b/>
+        </w:rPr>
+      </w:pPr>
+      <w:r>
+        <w:lastRenderedPageBreak/>
+        <w:t>Copier les fichiers du dossier /docs/FileUpLoader dans l’application :</w:t>
+      </w:r>
+      <w:r>
+        <w:rPr>
+          <w:b/>
+        </w:rPr>
+        <w:br/>
+      </w:r>
+      <w:r>
+        <w:t>/Media.php -&gt; /entity/Media.php</w:t>
+      </w:r>
+      <w:r>
+        <w:br/>
+      </w:r>
+      <w:r>
+        <w:t>/Media</w:t>
+      </w:r>
+      <w:r>
+        <w:t>Controller</w:t>
+      </w:r>
+      <w:r>
+        <w:t>.php -&gt; /</w:t>
+      </w:r>
+      <w:r>
+        <w:t>Controller/Core</w:t>
+      </w:r>
+      <w:r>
+        <w:t>/</w:t>
+      </w:r>
+      <w:r>
+        <w:t xml:space="preserve"> </w:t>
+      </w:r>
+      <w:r>
+        <w:t>Media</w:t>
+      </w:r>
+      <w:r>
+        <w:t>Controller</w:t>
+      </w:r>
+      <w:r>
+        <w:t>.php</w:t>
+      </w:r>
+      <w:r>
+        <w:br/>
+      </w:r>
+      <w:r>
+        <w:t>/Media</w:t>
+      </w:r>
+      <w:r>
+        <w:t>Type</w:t>
+      </w:r>
+      <w:r>
+        <w:t>.php -&gt; /</w:t>
+      </w:r>
+      <w:r>
+        <w:t>Form</w:t>
+      </w:r>
+      <w:r>
+        <w:t>/Media</w:t>
+      </w:r>
+      <w:r>
+        <w:t>Type</w:t>
+      </w:r>
+      <w:r>
+        <w:t>.php</w:t>
+      </w:r>
+      <w:r>
+        <w:br/>
+      </w:r>
+      <w:r>
+        <w:t>/Media</w:t>
+      </w:r>
+      <w:r>
+        <w:t>LinkEmbed</w:t>
+      </w:r>
+      <w:r>
+        <w:t>Type</w:t>
+      </w:r>
+      <w:r>
+        <w:t>.php -&gt; /</w:t>
+      </w:r>
+      <w:r>
+        <w:t>Form</w:t>
+      </w:r>
+      <w:r>
+        <w:t>/</w:t>
+      </w:r>
+      <w:r>
+        <w:t>EmbedType/</w:t>
+      </w:r>
+      <w:r>
+        <w:t>Media</w:t>
+      </w:r>
+      <w:r>
+        <w:t>LinkEmbedType</w:t>
+      </w:r>
+      <w:r>
+        <w:t>.php</w:t>
+      </w:r>
+      <w:r>
+        <w:br/>
+      </w:r>
+      <w:r>
+        <w:t>/Media</w:t>
+      </w:r>
+      <w:r>
+        <w:t>Repository</w:t>
+      </w:r>
+      <w:r>
+        <w:t>.php -&gt; /</w:t>
+      </w:r>
+      <w:r>
+        <w:t>Repository</w:t>
+      </w:r>
+      <w:r>
+        <w:t>/Core</w:t>
+      </w:r>
+      <w:r>
+        <w:t>/Media</w:t>
+      </w:r>
+      <w:r>
+        <w:t>Repository</w:t>
+      </w:r>
+      <w:r>
+        <w:t>.php</w:t>
+      </w:r>
+      <w:r>
+        <w:br/>
+        <w:t>/media/* -&gt; /templates/Core/</w:t>
+      </w:r>
+      <w:r>
+        <w:t>media/*</w:t>
+      </w:r>
+      <w:r>
+        <w:br/>
+      </w:r>
+    </w:p>
+    <w:p>
+      <w:pPr>
+        <w:pStyle w:val="Paragraphedeliste"/>
+        <w:numPr>
+          <w:ilvl w:val="0"/>
+          <w:numId w:val="16"/>
+        </w:numPr>
+        <w:rPr>
+          <w:b/>
+        </w:rPr>
+      </w:pPr>
+      <w:r>
+        <w:t>Ajuster les Entités Media et EntiteLieAuxMedia</w:t>
+      </w:r>
+      <w:r>
+        <w:br/>
+        <w:t>Ajouter dans Media :</w:t>
+      </w:r>
+      <w:r>
+        <w:br/>
+      </w:r>
+      <w:r>
+        <w:rPr>
+          <w:b/>
+        </w:rPr>
+        <w:t>/**</w:t>
+      </w:r>
+    </w:p>
+    <w:p>
+      <w:pPr>
+        <w:pStyle w:val="Paragraphedeliste"/>
+        <w:ind w:left="1429"/>
+        <w:rPr>
+          <w:b/>
+        </w:rPr>
+      </w:pPr>
+      <w:r>
+        <w:rPr>
+          <w:b/>
+        </w:rPr>
+        <w:t xml:space="preserve"> * @ORM\</w:t>
+      </w:r>
+      <w:proofErr w:type="gramStart"/>
+      <w:r>
+        <w:rPr>
+          <w:b/>
+        </w:rPr>
+        <w:t>ManyToMany(</w:t>
+      </w:r>
+      <w:proofErr w:type="gramEnd"/>
+      <w:r>
+        <w:rPr>
+          <w:b/>
+        </w:rPr>
+        <w:t>targetEntity=</w:t>
+      </w:r>
+      <w:r>
+        <w:rPr>
+          <w:b/>
+          <w:i/>
+        </w:rPr>
+        <w:t>EntiteLieAuxMedia</w:t>
+      </w:r>
+      <w:r>
+        <w:rPr>
+          <w:b/>
+        </w:rPr>
+        <w:t>::class, mappedBy="medialinks")</w:t>
+      </w:r>
+    </w:p>
+    <w:p>
+      <w:pPr>
+        <w:pStyle w:val="Paragraphedeliste"/>
+        <w:ind w:left="1429"/>
+        <w:rPr>
+          <w:b/>
+        </w:rPr>
+      </w:pPr>
+      <w:r>
+        <w:rPr>
+          <w:b/>
+        </w:rPr>
+        <w:t xml:space="preserve"> */</w:t>
+      </w:r>
+    </w:p>
+    <w:p>
+      <w:pPr>
+        <w:pStyle w:val="Paragraphedeliste"/>
+        <w:ind w:left="1429"/>
+        <w:rPr>
+          <w:b/>
+        </w:rPr>
+      </w:pPr>
+      <w:r>
+        <w:rPr>
+          <w:b/>
+        </w:rPr>
+        <w:t xml:space="preserve"> </w:t>
+      </w:r>
+      <w:proofErr w:type="gramStart"/>
+      <w:r>
+        <w:rPr>
+          <w:b/>
+        </w:rPr>
+        <w:t>private</w:t>
+      </w:r>
+      <w:proofErr w:type="gramEnd"/>
+      <w:r>
+        <w:rPr>
+          <w:b/>
+        </w:rPr>
+        <w:t xml:space="preserve"> $medias;</w:t>
+      </w:r>
+    </w:p>
+    <w:p>
+      <w:pPr>
+        <w:pStyle w:val="Paragraphedeliste"/>
+        <w:ind w:left="1429"/>
+        <w:rPr>
+          <w:b/>
+        </w:rPr>
+      </w:pPr>
+      <w:r>
+        <w:t xml:space="preserve">Ajouter dans </w:t>
+      </w:r>
+      <w:proofErr w:type="gramStart"/>
+      <w:r>
+        <w:t>EntiteLieAuxMedia:</w:t>
+      </w:r>
+      <w:proofErr w:type="gramEnd"/>
+      <w:r>
+        <w:br/>
+      </w:r>
+      <w:r>
+        <w:rPr>
+          <w:b/>
+        </w:rPr>
+        <w:t>/**</w:t>
+      </w:r>
+    </w:p>
+    <w:p>
+      <w:pPr>
+        <w:pStyle w:val="Paragraphedeliste"/>
+        <w:ind w:left="1429"/>
+        <w:rPr>
+          <w:b/>
+        </w:rPr>
+      </w:pPr>
+      <w:r>
+        <w:rPr>
+          <w:b/>
+        </w:rPr>
+        <w:t xml:space="preserve"> * @ORM\</w:t>
+      </w:r>
+      <w:proofErr w:type="gramStart"/>
+      <w:r>
+        <w:rPr>
+          <w:b/>
+        </w:rPr>
+        <w:t>ManyToMany(</w:t>
+      </w:r>
+      <w:proofErr w:type="gramEnd"/>
+      <w:r>
+        <w:rPr>
+          <w:b/>
+        </w:rPr>
+        <w:t>targetEntity=Media::class, inversedBy="medias")</w:t>
+      </w:r>
+    </w:p>
+    <w:p>
+      <w:pPr>
+        <w:pStyle w:val="Paragraphedeliste"/>
+        <w:ind w:left="1429"/>
+        <w:rPr>
+          <w:b/>
+        </w:rPr>
+      </w:pPr>
+      <w:r>
+        <w:rPr>
+          <w:b/>
+        </w:rPr>
+        <w:t xml:space="preserve"> */</w:t>
+      </w:r>
+    </w:p>
+    <w:p>
+      <w:pPr>
+        <w:pStyle w:val="Paragraphedeliste"/>
+        <w:ind w:left="1429"/>
+        <w:rPr>
+          <w:b/>
+        </w:rPr>
+      </w:pPr>
+      <w:r>
+        <w:rPr>
+          <w:b/>
+        </w:rPr>
+        <w:t xml:space="preserve">  </w:t>
+      </w:r>
+      <w:proofErr w:type="gramStart"/>
+      <w:r>
+        <w:rPr>
+          <w:b/>
+        </w:rPr>
+        <w:t>private</w:t>
+      </w:r>
+      <w:proofErr w:type="gramEnd"/>
+      <w:r>
+        <w:rPr>
+          <w:b/>
+        </w:rPr>
+        <w:t xml:space="preserve"> $medialinks;</w:t>
+      </w:r>
+    </w:p>
+    <w:p>
+      <w:pPr>
+        <w:rPr>
+          <w:b/>
+        </w:rPr>
+      </w:pPr>
+    </w:p>
+    <w:p>
+      <w:pPr>
+        <w:pStyle w:val="Paragraphedeliste"/>
+        <w:numPr>
+          <w:ilvl w:val="0"/>
+          <w:numId w:val="16"/>
+        </w:numPr>
+        <w:rPr>
+          <w:b/>
+        </w:rPr>
+      </w:pPr>
+      <w:r>
+        <w:t xml:space="preserve">Mettre à jour les setter et getter des </w:t>
+      </w:r>
+      <w:r>
+        <w:t>Media et EntiteLieAuxMedia</w:t>
+      </w:r>
+      <w:r>
+        <w:rPr>
+          <w:b/>
+        </w:rPr>
+        <w:br/>
+      </w:r>
+      <w:r>
+        <w:rPr>
+          <w:b/>
+        </w:rPr>
+        <w:br/>
+        <w:t xml:space="preserve"># </w:t>
+      </w:r>
+      <w:r>
+        <w:rPr>
+          <w:b/>
+        </w:rPr>
+        <w:t xml:space="preserve">php bin/console </w:t>
+      </w:r>
+      <w:proofErr w:type="gramStart"/>
+      <w:r>
+        <w:rPr>
+          <w:b/>
+        </w:rPr>
+        <w:t>make:entity</w:t>
+      </w:r>
+      <w:proofErr w:type="gramEnd"/>
+      <w:r>
+        <w:rPr>
+          <w:b/>
+        </w:rPr>
+        <w:t xml:space="preserve"> --regenerate App\Entity\</w:t>
+      </w:r>
+      <w:r>
+        <w:rPr>
+          <w:b/>
+        </w:rPr>
+        <w:t>Media</w:t>
+      </w:r>
+      <w:r>
+        <w:rPr>
+          <w:b/>
+        </w:rPr>
+        <w:br/>
+      </w:r>
+      <w:r>
+        <w:rPr>
+          <w:b/>
+        </w:rPr>
+        <w:t xml:space="preserve"># </w:t>
+      </w:r>
+      <w:r>
+        <w:rPr>
+          <w:b/>
+        </w:rPr>
+        <w:t>php bin/console make:entity --regenerate App\Entity</w:t>
+      </w:r>
+      <w:r>
+        <w:rPr>
+          <w:b/>
+        </w:rPr>
+        <w:t>\</w:t>
+      </w:r>
+      <w:r>
+        <w:rPr>
+          <w:b/>
+          <w:i/>
+        </w:rPr>
+        <w:t>EntiteLieAuxMedia</w:t>
+      </w:r>
+      <w:r>
+        <w:rPr>
+          <w:b/>
+        </w:rPr>
+        <w:br/>
+      </w:r>
+    </w:p>
+    <w:p>
+      <w:pPr>
+        <w:pStyle w:val="Paragraphedeliste"/>
+        <w:numPr>
+          <w:ilvl w:val="0"/>
+          <w:numId w:val="16"/>
+        </w:numPr>
+        <w:rPr>
+          <w:b/>
+        </w:rPr>
+      </w:pPr>
+      <w:r>
+        <w:t xml:space="preserve">Ajouter la table Media à la </w:t>
+      </w:r>
+      <w:proofErr w:type="gramStart"/>
+      <w:r>
+        <w:t>bdd .</w:t>
+      </w:r>
+      <w:proofErr w:type="gramEnd"/>
+      <w:r>
+        <w:t xml:space="preserve"> </w:t>
+      </w:r>
+      <w:r>
+        <w:t>Lancer la commande qui montre la commande SQL d’update de la base</w:t>
+      </w:r>
+      <w:r>
+        <w:br/>
+      </w:r>
+      <w:r>
+        <w:rPr>
+          <w:b/>
+        </w:rPr>
+        <w:t xml:space="preserve"># php bin/console </w:t>
+      </w:r>
+      <w:proofErr w:type="gramStart"/>
+      <w:r>
+        <w:rPr>
+          <w:b/>
+        </w:rPr>
+        <w:t>make:migration</w:t>
+      </w:r>
+      <w:proofErr w:type="gramEnd"/>
+      <w:r>
+        <w:br/>
+        <w:t xml:space="preserve"> (ii)</w:t>
+      </w:r>
+      <w:r>
+        <w:tab/>
+        <w:t>Si la commande parait correcte on applique les modifications au niveau de la bdd :</w:t>
+      </w:r>
+      <w:r>
+        <w:br/>
+      </w:r>
+      <w:r>
+        <w:rPr>
+          <w:b/>
+        </w:rPr>
+        <w:t># php bin/console doctrine:migrations:migrate</w:t>
+      </w:r>
+    </w:p>
+    <w:p>
+      <w:pPr>
+        <w:pStyle w:val="Paragraphedeliste"/>
+        <w:numPr>
+          <w:ilvl w:val="0"/>
+          <w:numId w:val="16"/>
+        </w:numPr>
+        <w:rPr>
+          <w:b/>
+        </w:rPr>
+      </w:pPr>
+      <w:r>
+        <w:t xml:space="preserve">Ajouer L’appel à la Collections medialinks dans le formulaire de </w:t>
+      </w:r>
+      <w:proofErr w:type="gramStart"/>
+      <w:r>
+        <w:t xml:space="preserve">l’entité  </w:t>
+      </w:r>
+      <w:r>
+        <w:rPr>
+          <w:i/>
+        </w:rPr>
+        <w:t>EntiteLieAuxMedia</w:t>
+      </w:r>
+      <w:proofErr w:type="gramEnd"/>
+    </w:p>
+    <w:p>
+      <w:pPr>
+        <w:pStyle w:val="Paragraphedeliste"/>
+        <w:ind w:left="1440"/>
+        <w:rPr>
+          <w:b/>
+          <w:sz w:val="18"/>
+          <w:szCs w:val="18"/>
+        </w:rPr>
+      </w:pPr>
+      <w:r>
+        <w:rPr>
+          <w:b/>
+          <w:sz w:val="18"/>
+          <w:szCs w:val="18"/>
+        </w:rPr>
+        <w:t>// mediallinks</w:t>
+      </w:r>
+    </w:p>
+    <w:p>
+      <w:pPr>
+        <w:pStyle w:val="Paragraphedeliste"/>
+        <w:ind w:left="1440"/>
+        <w:rPr>
+          <w:b/>
+          <w:sz w:val="18"/>
+          <w:szCs w:val="18"/>
+        </w:rPr>
+      </w:pPr>
+      <w:r>
+        <w:rPr>
+          <w:b/>
+          <w:sz w:val="18"/>
+          <w:szCs w:val="18"/>
+        </w:rPr>
+        <w:t>-&gt;</w:t>
+      </w:r>
+      <w:proofErr w:type="gramStart"/>
+      <w:r>
+        <w:rPr>
+          <w:b/>
+          <w:sz w:val="18"/>
+          <w:szCs w:val="18"/>
+        </w:rPr>
+        <w:t>add(</w:t>
+      </w:r>
+      <w:proofErr w:type="gramEnd"/>
+      <w:r>
+        <w:rPr>
+          <w:b/>
+          <w:sz w:val="18"/>
+          <w:szCs w:val="18"/>
+        </w:rPr>
+        <w:t>'medialinks', CollectionType::class, array(</w:t>
+      </w:r>
+    </w:p>
+    <w:p>
+      <w:pPr>
+        <w:pStyle w:val="Paragraphedeliste"/>
+        <w:ind w:left="1440"/>
+        <w:rPr>
+          <w:b/>
+          <w:sz w:val="18"/>
+          <w:szCs w:val="18"/>
+        </w:rPr>
+      </w:pPr>
+      <w:r>
+        <w:rPr>
+          <w:b/>
+          <w:sz w:val="18"/>
+          <w:szCs w:val="18"/>
+        </w:rPr>
+        <w:tab/>
+      </w:r>
+      <w:r>
+        <w:rPr>
+          <w:b/>
+          <w:sz w:val="18"/>
+          <w:szCs w:val="18"/>
+        </w:rPr>
+        <w:tab/>
+        <w:t xml:space="preserve">'entry_type' =&gt; </w:t>
+      </w:r>
+      <w:proofErr w:type="gramStart"/>
+      <w:r>
+        <w:rPr>
+          <w:b/>
+          <w:sz w:val="18"/>
+          <w:szCs w:val="18"/>
+        </w:rPr>
+        <w:t>MediaLinkEmbedType::</w:t>
+      </w:r>
+      <w:proofErr w:type="gramEnd"/>
+      <w:r>
+        <w:rPr>
+          <w:b/>
+          <w:sz w:val="18"/>
+          <w:szCs w:val="18"/>
+        </w:rPr>
+        <w:t>class,</w:t>
+      </w:r>
+    </w:p>
+    <w:p>
+      <w:pPr>
+        <w:pStyle w:val="Paragraphedeliste"/>
+        <w:ind w:left="1440"/>
+        <w:rPr>
+          <w:b/>
+          <w:sz w:val="18"/>
+          <w:szCs w:val="18"/>
+        </w:rPr>
+      </w:pPr>
+      <w:r>
+        <w:rPr>
+          <w:b/>
+          <w:sz w:val="18"/>
+          <w:szCs w:val="18"/>
+        </w:rPr>
+        <w:tab/>
+      </w:r>
+      <w:r>
+        <w:rPr>
+          <w:b/>
+          <w:sz w:val="18"/>
+          <w:szCs w:val="18"/>
+        </w:rPr>
+        <w:tab/>
+        <w:t>'allow_add' =&gt; true,</w:t>
+      </w:r>
+    </w:p>
+    <w:p>
+      <w:pPr>
+        <w:pStyle w:val="Paragraphedeliste"/>
+        <w:ind w:left="1440"/>
+        <w:rPr>
+          <w:b/>
+          <w:sz w:val="18"/>
+          <w:szCs w:val="18"/>
+        </w:rPr>
+      </w:pPr>
+      <w:r>
+        <w:rPr>
+          <w:b/>
+          <w:sz w:val="18"/>
+          <w:szCs w:val="18"/>
+        </w:rPr>
+        <w:tab/>
+      </w:r>
+      <w:r>
+        <w:rPr>
+          <w:b/>
+          <w:sz w:val="18"/>
+          <w:szCs w:val="18"/>
+        </w:rPr>
+        <w:tab/>
+        <w:t>'allow_delete' =&gt; true,</w:t>
+      </w:r>
+    </w:p>
+    <w:p>
+      <w:pPr>
+        <w:pStyle w:val="Paragraphedeliste"/>
+        <w:ind w:left="1440"/>
+        <w:rPr>
+          <w:b/>
+          <w:sz w:val="18"/>
+          <w:szCs w:val="18"/>
+        </w:rPr>
+      </w:pPr>
+      <w:r>
+        <w:rPr>
+          <w:b/>
+          <w:sz w:val="18"/>
+          <w:szCs w:val="18"/>
+        </w:rPr>
+        <w:tab/>
+      </w:r>
+      <w:r>
+        <w:rPr>
+          <w:b/>
+          <w:sz w:val="18"/>
+          <w:szCs w:val="18"/>
+        </w:rPr>
+        <w:tab/>
+        <w:t>'prototype' =&gt; true,</w:t>
+      </w:r>
+    </w:p>
+    <w:p>
+      <w:pPr>
+        <w:pStyle w:val="Paragraphedeliste"/>
+        <w:ind w:left="1440"/>
+        <w:rPr>
+          <w:b/>
+          <w:sz w:val="18"/>
+          <w:szCs w:val="18"/>
+        </w:rPr>
+      </w:pPr>
+      <w:r>
+        <w:rPr>
+          <w:b/>
+          <w:sz w:val="18"/>
+          <w:szCs w:val="18"/>
+        </w:rPr>
+        <w:tab/>
+      </w:r>
+      <w:r>
+        <w:rPr>
+          <w:b/>
+          <w:sz w:val="18"/>
+          <w:szCs w:val="18"/>
+        </w:rPr>
+        <w:tab/>
+        <w:t>'prototype_name' =&gt; '__name__',</w:t>
+      </w:r>
+    </w:p>
+    <w:p>
+      <w:pPr>
+        <w:pStyle w:val="Paragraphedeliste"/>
+        <w:ind w:left="1440"/>
+        <w:rPr>
+          <w:b/>
+          <w:sz w:val="18"/>
+          <w:szCs w:val="18"/>
+        </w:rPr>
+      </w:pPr>
+      <w:r>
+        <w:rPr>
+          <w:b/>
+          <w:sz w:val="18"/>
+          <w:szCs w:val="18"/>
+        </w:rPr>
+        <w:tab/>
+      </w:r>
+      <w:r>
+        <w:rPr>
+          <w:b/>
+          <w:sz w:val="18"/>
+          <w:szCs w:val="18"/>
+        </w:rPr>
+        <w:tab/>
+        <w:t>'by_reference' =&gt; false,</w:t>
+      </w:r>
+    </w:p>
+    <w:p>
+      <w:pPr>
+        <w:pStyle w:val="Paragraphedeliste"/>
+        <w:ind w:left="1440"/>
+        <w:rPr>
+          <w:b/>
+          <w:sz w:val="18"/>
+          <w:szCs w:val="18"/>
+        </w:rPr>
+      </w:pPr>
+      <w:r>
+        <w:rPr>
+          <w:b/>
+          <w:sz w:val="18"/>
+          <w:szCs w:val="18"/>
+        </w:rPr>
+        <w:tab/>
+      </w:r>
+      <w:r>
+        <w:rPr>
+          <w:b/>
+          <w:sz w:val="18"/>
+          <w:szCs w:val="18"/>
+        </w:rPr>
+        <w:tab/>
+        <w:t xml:space="preserve">'entry_options' =&gt; </w:t>
+      </w:r>
+      <w:proofErr w:type="gramStart"/>
+      <w:r>
+        <w:rPr>
+          <w:b/>
+          <w:sz w:val="18"/>
+          <w:szCs w:val="18"/>
+        </w:rPr>
+        <w:t>array(</w:t>
+      </w:r>
+      <w:proofErr w:type="gramEnd"/>
+      <w:r>
+        <w:rPr>
+          <w:b/>
+          <w:sz w:val="18"/>
+          <w:szCs w:val="18"/>
+        </w:rPr>
+        <w:t>'label' =&gt; false),</w:t>
+      </w:r>
+    </w:p>
+    <w:p>
+      <w:pPr>
+        <w:pStyle w:val="Paragraphedeliste"/>
+        <w:ind w:left="1440"/>
+        <w:rPr>
+          <w:b/>
+          <w:sz w:val="18"/>
+          <w:szCs w:val="18"/>
+        </w:rPr>
+      </w:pPr>
+      <w:r>
+        <w:rPr>
+          <w:b/>
+          <w:sz w:val="18"/>
+          <w:szCs w:val="18"/>
+        </w:rPr>
+        <w:tab/>
+      </w:r>
+      <w:r>
+        <w:rPr>
+          <w:b/>
+          <w:sz w:val="18"/>
+          <w:szCs w:val="18"/>
+        </w:rPr>
+        <w:tab/>
+        <w:t>'required' =&gt; false,</w:t>
+      </w:r>
+    </w:p>
+    <w:p>
+      <w:pPr>
+        <w:pStyle w:val="Paragraphedeliste"/>
+        <w:ind w:left="1440"/>
+        <w:rPr>
+          <w:b/>
+          <w:sz w:val="18"/>
+          <w:szCs w:val="18"/>
+        </w:rPr>
+      </w:pPr>
+      <w:r>
+        <w:rPr>
+          <w:b/>
+          <w:sz w:val="18"/>
+          <w:szCs w:val="18"/>
+        </w:rPr>
+        <w:tab/>
+      </w:r>
+      <w:r>
+        <w:rPr>
+          <w:b/>
+          <w:sz w:val="18"/>
+          <w:szCs w:val="18"/>
+        </w:rPr>
+        <w:tab/>
+        <w:t>'attr' =&gt; [</w:t>
+      </w:r>
+    </w:p>
+    <w:p>
+      <w:pPr>
+        <w:pStyle w:val="Paragraphedeliste"/>
+        <w:ind w:left="1440"/>
+        <w:rPr>
+          <w:b/>
+          <w:sz w:val="18"/>
+          <w:szCs w:val="18"/>
+        </w:rPr>
+      </w:pPr>
+      <w:r>
+        <w:rPr>
+          <w:b/>
+          <w:sz w:val="18"/>
+          <w:szCs w:val="18"/>
+        </w:rPr>
+        <w:tab/>
+      </w:r>
+      <w:r>
+        <w:rPr>
+          <w:b/>
+          <w:sz w:val="18"/>
+          <w:szCs w:val="18"/>
+        </w:rPr>
+        <w:tab/>
+      </w:r>
+      <w:r>
+        <w:rPr>
+          <w:b/>
+          <w:sz w:val="18"/>
+          <w:szCs w:val="18"/>
+        </w:rPr>
+        <w:tab/>
+        <w:t>"data-allow-new" =&gt; true,</w:t>
+      </w:r>
+    </w:p>
+    <w:p>
+      <w:pPr>
+        <w:pStyle w:val="Paragraphedeliste"/>
+        <w:ind w:left="1440"/>
+        <w:rPr>
+          <w:b/>
+          <w:sz w:val="18"/>
+          <w:szCs w:val="18"/>
+        </w:rPr>
+      </w:pPr>
+      <w:r>
+        <w:rPr>
+          <w:b/>
+          <w:sz w:val="18"/>
+          <w:szCs w:val="18"/>
+        </w:rPr>
+        <w:tab/>
+      </w:r>
+      <w:r>
+        <w:rPr>
+          <w:b/>
+          <w:sz w:val="18"/>
+          <w:szCs w:val="18"/>
+        </w:rPr>
+        <w:tab/>
+      </w:r>
+      <w:r>
+        <w:rPr>
+          <w:b/>
+          <w:sz w:val="18"/>
+          <w:szCs w:val="18"/>
+        </w:rPr>
+        <w:tab/>
+        <w:t>"data-modal-controller" =&gt; 'App</w:t>
+      </w:r>
+      <w:proofErr w:type="gramStart"/>
+      <w:r>
+        <w:rPr>
+          <w:b/>
+          <w:sz w:val="18"/>
+          <w:szCs w:val="18"/>
+        </w:rPr>
+        <w:t>\\Controller\\Core\\MediaController::</w:t>
+      </w:r>
+      <w:proofErr w:type="gramEnd"/>
+      <w:r>
+        <w:rPr>
+          <w:b/>
+          <w:sz w:val="18"/>
+          <w:szCs w:val="18"/>
+        </w:rPr>
+        <w:t>newmodalAction',</w:t>
+      </w:r>
+    </w:p>
+    <w:p>
+      <w:pPr>
+        <w:pStyle w:val="Paragraphedeliste"/>
+        <w:ind w:left="1440"/>
+        <w:rPr>
+          <w:b/>
+          <w:sz w:val="18"/>
+          <w:szCs w:val="18"/>
+        </w:rPr>
+      </w:pPr>
+      <w:r>
+        <w:rPr>
+          <w:b/>
+          <w:sz w:val="18"/>
+          <w:szCs w:val="18"/>
+        </w:rPr>
+        <w:tab/>
+      </w:r>
+      <w:r>
+        <w:rPr>
+          <w:b/>
+          <w:sz w:val="18"/>
+          <w:szCs w:val="18"/>
+        </w:rPr>
+        <w:tab/>
+      </w:r>
+      <w:r>
+        <w:rPr>
+          <w:b/>
+          <w:sz w:val="18"/>
+          <w:szCs w:val="18"/>
+        </w:rPr>
+        <w:tab/>
+        <w:t>"entity" =&gt; 'media',</w:t>
+      </w:r>
+    </w:p>
+    <w:p>
+      <w:pPr>
+        <w:pStyle w:val="Paragraphedeliste"/>
+        <w:ind w:left="1440"/>
+        <w:rPr>
+          <w:b/>
+          <w:sz w:val="18"/>
+          <w:szCs w:val="18"/>
+        </w:rPr>
+      </w:pPr>
+      <w:r>
+        <w:rPr>
+          <w:b/>
+          <w:sz w:val="18"/>
+          <w:szCs w:val="18"/>
+        </w:rPr>
+        <w:tab/>
+      </w:r>
+      <w:r>
+        <w:rPr>
+          <w:b/>
+          <w:sz w:val="18"/>
+          <w:szCs w:val="18"/>
+        </w:rPr>
+        <w:tab/>
+      </w:r>
+      <w:r>
+        <w:rPr>
+          <w:b/>
+          <w:sz w:val="18"/>
+          <w:szCs w:val="18"/>
+        </w:rPr>
+        <w:tab/>
+        <w:t>"choice_label" =&gt; 'filename',</w:t>
+      </w:r>
+    </w:p>
+    <w:p>
+      <w:pPr>
+        <w:pStyle w:val="Paragraphedeliste"/>
+        <w:ind w:left="1440"/>
+        <w:rPr>
+          <w:b/>
+          <w:sz w:val="18"/>
+          <w:szCs w:val="18"/>
+        </w:rPr>
+      </w:pPr>
+      <w:r>
+        <w:rPr>
+          <w:b/>
+          <w:sz w:val="18"/>
+          <w:szCs w:val="18"/>
+        </w:rPr>
+        <w:tab/>
+      </w:r>
+      <w:r>
+        <w:rPr>
+          <w:b/>
+          <w:sz w:val="18"/>
+          <w:szCs w:val="18"/>
+        </w:rPr>
+        <w:tab/>
+        <w:t>],</w:t>
+      </w:r>
+    </w:p>
+    <w:p>
+      <w:pPr>
+        <w:pStyle w:val="Paragraphedeliste"/>
+        <w:ind w:left="1440"/>
+        <w:rPr>
+          <w:b/>
+          <w:sz w:val="18"/>
+          <w:szCs w:val="18"/>
+        </w:rPr>
+      </w:pPr>
+      <w:r>
+        <w:rPr>
+          <w:b/>
+          <w:sz w:val="18"/>
+          <w:szCs w:val="18"/>
+        </w:rPr>
+        <w:tab/>
+        <w:t>))</w:t>
+      </w:r>
+      <w:r>
+        <w:rPr>
+          <w:b/>
+          <w:sz w:val="18"/>
+          <w:szCs w:val="18"/>
+        </w:rPr>
+        <w:br/>
+      </w:r>
+    </w:p>
+    <w:p>
+      <w:pPr>
+        <w:pStyle w:val="Paragraphedeliste"/>
+        <w:numPr>
+          <w:ilvl w:val="0"/>
+          <w:numId w:val="16"/>
+        </w:numPr>
+      </w:pPr>
+      <w:r>
+        <w:t>Ajouter le menu au Media</w:t>
+      </w:r>
+      <w:r>
+        <w:t xml:space="preserve"> (cf. config/</w:t>
+      </w:r>
+      <w:r>
+        <w:t>packages/</w:t>
+      </w:r>
+      <w:r>
+        <w:t>twig.yaml</w:t>
+      </w:r>
+      <w:r>
+        <w:t>)</w:t>
+      </w:r>
+      <w:r>
+        <w:br/>
+      </w:r>
+    </w:p>
+    <w:p>
+      <w:pPr>
+        <w:pStyle w:val="Paragraphedeliste"/>
+        <w:ind w:left="1440"/>
+      </w:pPr>
       <w:bookmarkStart w:id="86" w:name="_GoBack"/>
       <w:bookmarkEnd w:id="86"/>
-      <w:r>
-        <w:t>supervisé au fichier, ex: ‘protocol_file_special’</w:t>
-      </w:r>
-    </w:p>
-    <w:p>
-      <w:pPr>
-        <w:pStyle w:val="Paragraphedeliste"/>
-        <w:rPr>
-          <w:b/>
-          <w:sz w:val="20"/>
-          <w:szCs w:val="20"/>
-        </w:rPr>
-      </w:pPr>
-      <w:r>
-        <w:t xml:space="preserve">            'mime_types'    =&gt; ['mime_1', 'mime_n]</w:t>
-      </w:r>
-      <w:r>
-        <w:tab/>
-      </w:r>
-    </w:p>
-    <w:p>
-      <w:pPr>
-        <w:pStyle w:val="Paragraphedeliste"/>
-        <w:rPr>
-          <w:b/>
-          <w:sz w:val="20"/>
-          <w:szCs w:val="20"/>
-        </w:rPr>
-      </w:pPr>
-      <w:r>
-        <w:t># types mimes acceptés (côté serveur), ex : ['application/pdf', 'application/x-pdf'],</w:t>
-      </w:r>
-    </w:p>
-    <w:p>
-      <w:pPr>
-        <w:pStyle w:val="Paragraphedeliste"/>
-        <w:rPr>
-          <w:b/>
-          <w:sz w:val="20"/>
-          <w:szCs w:val="20"/>
-        </w:rPr>
-      </w:pPr>
-      <w:r>
-        <w:t xml:space="preserve">            'accept'        =&gt; '.pdf'</w:t>
-      </w:r>
-    </w:p>
-    <w:p>
-      <w:pPr>
-        <w:pStyle w:val="Paragraphedeliste"/>
-        <w:rPr>
-          <w:b/>
-          <w:sz w:val="20"/>
-          <w:szCs w:val="20"/>
-        </w:rPr>
-      </w:pPr>
-      <w:r>
-        <w:t xml:space="preserve"># types de </w:t>
-      </w:r>
-      <w:proofErr w:type="gramStart"/>
-      <w:r>
-        <w:t>fichiers sélectionnable</w:t>
-      </w:r>
-      <w:proofErr w:type="gramEnd"/>
-      <w:r>
-        <w:t xml:space="preserve"> en front, ex : .pdf</w:t>
-      </w:r>
-    </w:p>
-    <w:p>
-      <w:pPr>
-        <w:pStyle w:val="Paragraphedeliste"/>
-        <w:rPr>
-          <w:b/>
-          <w:sz w:val="20"/>
-          <w:szCs w:val="20"/>
-        </w:rPr>
-      </w:pPr>
-      <w:r>
-        <w:t xml:space="preserve">            'max_size'      =&gt; '4096k',</w:t>
-      </w:r>
-      <w:r>
-        <w:tab/>
-      </w:r>
-    </w:p>
-    <w:p>
-      <w:pPr>
-        <w:pStyle w:val="Paragraphedeliste"/>
-        <w:rPr>
-          <w:b/>
-          <w:sz w:val="20"/>
-          <w:szCs w:val="20"/>
-        </w:rPr>
-      </w:pPr>
-      <w:r>
-        <w:t># taille maximale autorisée, ex : 4096k</w:t>
-      </w:r>
-    </w:p>
-    <w:p>
-      <w:pPr>
-        <w:pStyle w:val="Paragraphedeliste"/>
-        <w:rPr>
-          <w:b/>
-          <w:sz w:val="20"/>
-          <w:szCs w:val="20"/>
-        </w:rPr>
-      </w:pPr>
-      <w:r>
-        <w:t xml:space="preserve">            'setters'      =&gt; [‘properpty’ =&gt; ‘setter’, ...],</w:t>
-      </w:r>
-      <w:r>
-        <w:tab/>
-      </w:r>
-    </w:p>
-    <w:p>
-      <w:pPr>
-        <w:pStyle w:val="Paragraphedeliste"/>
-        <w:rPr>
-          <w:b/>
-          <w:sz w:val="20"/>
-          <w:szCs w:val="20"/>
-        </w:rPr>
-      </w:pPr>
-      <w:r>
-        <w:t># propriétés &gt; méthodes de l’objet, ex : [‘width’ =&gt; ‘setWidth’, ‘height’ =&gt; ‘setHeight’], permet de remplir les champs correspondant de l’objet</w:t>
-      </w:r>
-    </w:p>
-    <w:p>
-      <w:pPr>
-        <w:pStyle w:val="Paragraphedeliste"/>
-        <w:rPr>
-          <w:b/>
-          <w:sz w:val="20"/>
-          <w:szCs w:val="20"/>
-        </w:rPr>
-      </w:pPr>
-      <w:r>
-        <w:t xml:space="preserve">            'ignore_field_name'      =</w:t>
-      </w:r>
-      <w:proofErr w:type="gramStart"/>
-      <w:r>
-        <w:t>&gt;  false</w:t>
-      </w:r>
-      <w:proofErr w:type="gramEnd"/>
-      <w:r>
-        <w:tab/>
-      </w:r>
-    </w:p>
-    <w:p>
-      <w:pPr>
-        <w:pStyle w:val="Paragraphedeliste"/>
-        <w:rPr>
-          <w:b/>
-          <w:sz w:val="20"/>
-          <w:szCs w:val="20"/>
-        </w:rPr>
-      </w:pPr>
-      <w:r>
-        <w:t># pour retro-compatibilité dans le cas où le fichier est dans le dossier de l’objet et pas le sous-dossier au nom du champ.</w:t>
-      </w:r>
-    </w:p>
-    <w:p>
-      <w:pPr>
-        <w:ind w:left="708"/>
-        <w:rPr>
-          <w:i/>
-        </w:rPr>
-      </w:pPr>
-      <w:r>
-        <w:t xml:space="preserve">       ]);</w:t>
-      </w:r>
-      <w:r>
-        <w:br/>
-      </w:r>
-      <w:r>
-        <w:rPr>
-          <w:b/>
-          <w:sz w:val="20"/>
-          <w:szCs w:val="20"/>
-        </w:rPr>
-        <w:br/>
-      </w:r>
-    </w:p>
-    <w:p>
-      <w:pPr>
-        <w:ind w:firstLine="708"/>
-      </w:pPr>
-      <w:r>
-        <w:rPr>
-          <w:b/>
-        </w:rPr>
-        <w:t>(ii) cas de la gestion multi-fichiers multimedia multi-format</w:t>
-      </w:r>
-      <w:r>
-        <w:tab/>
-      </w:r>
-    </w:p>
-    <w:p>
-      <w:pPr>
-        <w:ind w:left="709"/>
-      </w:pPr>
-      <w:r>
-        <w:br/>
-        <w:t xml:space="preserve">L’implémentation de ce service fait appel aux Entity ; Core/Media et Core/Medialink et </w:t>
-      </w:r>
-      <w:proofErr w:type="gramStart"/>
-      <w:r>
-        <w:t>aux  formulaires</w:t>
-      </w:r>
-      <w:proofErr w:type="gramEnd"/>
-      <w:r>
-        <w:t xml:space="preserve"> Core/MediaType et EmbedTypes/MediaLinkEmbedType. Pour utiliser ce service il faut créer les tables Media et MediaLink dans la base de données si elle n’xiste pas déjà :</w:t>
-      </w:r>
-      <w:r>
-        <w:br/>
-        <w:t>(i)</w:t>
-      </w:r>
-      <w:r>
-        <w:tab/>
-        <w:t>Lancer la commande qui montre la commande SQL d’update de la base</w:t>
-      </w:r>
-      <w:r>
-        <w:br/>
-      </w:r>
-      <w:r>
-        <w:rPr>
-          <w:b/>
-        </w:rPr>
-        <w:t xml:space="preserve"># php bin/console </w:t>
-      </w:r>
-      <w:proofErr w:type="gramStart"/>
-      <w:r>
-        <w:rPr>
-          <w:b/>
-        </w:rPr>
-        <w:t>make:migration</w:t>
-      </w:r>
-      <w:proofErr w:type="gramEnd"/>
-      <w:r>
-        <w:br/>
-      </w:r>
-      <w:r>
-        <w:lastRenderedPageBreak/>
-        <w:t xml:space="preserve"> (ii)</w:t>
-      </w:r>
-      <w:r>
-        <w:tab/>
-        <w:t>Si la commande parait correcte on applique les modifications au niveau de la bdd :</w:t>
-      </w:r>
-      <w:r>
-        <w:br/>
-      </w:r>
-      <w:r>
-        <w:rPr>
-          <w:b/>
-        </w:rPr>
-        <w:t># php bin/console doctrine:migrations:migrate</w:t>
-      </w:r>
-    </w:p>
-    <w:p>
-      <w:pPr>
-        <w:ind w:firstLine="708"/>
-      </w:pPr>
-      <w:r>
-        <w:t>L’ajout de la gestion N-N des médias nécessite l’implementation de :</w:t>
-      </w:r>
-    </w:p>
-    <w:p>
-      <w:pPr>
-        <w:pStyle w:val="Paragraphedeliste"/>
-        <w:numPr>
-          <w:ilvl w:val="0"/>
-          <w:numId w:val="2"/>
-        </w:numPr>
-      </w:pPr>
-      <w:r>
-        <w:t>/Entity/Core/MediaLink.php : ajouter l’ensemble des Fk des entités du projet associés aux médias</w:t>
-      </w:r>
-      <w:r>
-        <w:br/>
-        <w:t>RQ !  Il faut par la suite ajouter les getter et setter :</w:t>
-      </w:r>
-    </w:p>
-    <w:p>
-      <w:pPr>
-        <w:pStyle w:val="Paragraphedeliste"/>
-        <w:ind w:left="1440"/>
-        <w:rPr>
-          <w:b/>
-        </w:rPr>
-      </w:pPr>
-      <w:r>
-        <w:rPr>
-          <w:b/>
-        </w:rPr>
-        <w:t xml:space="preserve"># php bin/console </w:t>
-      </w:r>
-      <w:proofErr w:type="gramStart"/>
-      <w:r>
-        <w:rPr>
-          <w:b/>
-        </w:rPr>
-        <w:t>make:entity</w:t>
-      </w:r>
-      <w:proofErr w:type="gramEnd"/>
-      <w:r>
-        <w:rPr>
-          <w:b/>
-        </w:rPr>
-        <w:t xml:space="preserve"> --regenerate App\Entity\MediaLink</w:t>
-      </w:r>
-      <w:r>
-        <w:rPr>
-          <w:b/>
-        </w:rPr>
-        <w:br/>
-      </w:r>
-    </w:p>
-    <w:p>
-      <w:pPr>
-        <w:pStyle w:val="Paragraphedeliste"/>
-        <w:numPr>
-          <w:ilvl w:val="0"/>
-          <w:numId w:val="2"/>
-        </w:numPr>
-      </w:pPr>
-      <w:r>
-        <w:t>/Form/EmbedTypes/ MediaLinkEmbedType.php</w:t>
-      </w:r>
-      <w:r>
-        <w:br/>
-      </w:r>
-    </w:p>
-    <w:p>
-      <w:pPr>
-        <w:pStyle w:val="Paragraphedeliste"/>
-        <w:numPr>
-          <w:ilvl w:val="0"/>
-          <w:numId w:val="2"/>
-        </w:numPr>
-        <w:rPr>
-          <w:b/>
-          <w:sz w:val="18"/>
-          <w:szCs w:val="18"/>
-        </w:rPr>
-      </w:pPr>
-      <w:r>
-        <w:t xml:space="preserve">L’ajout de la Collection medialinks dans </w:t>
-      </w:r>
-      <w:proofErr w:type="gramStart"/>
-      <w:r>
-        <w:t>l’entité  :</w:t>
-      </w:r>
-      <w:proofErr w:type="gramEnd"/>
-      <w:r>
-        <w:br/>
-      </w:r>
-      <w:r>
-        <w:rPr>
-          <w:b/>
-          <w:sz w:val="18"/>
-          <w:szCs w:val="18"/>
-        </w:rPr>
-        <w:t xml:space="preserve">  /**</w:t>
-      </w:r>
-      <w:r>
-        <w:rPr>
-          <w:b/>
-          <w:sz w:val="18"/>
-          <w:szCs w:val="18"/>
-        </w:rPr>
-        <w:br/>
-        <w:t xml:space="preserve"> * @ORM\OneToMany(targetEntity="MediaLink", mappedBy="idIndividual", cascade={"persist"}, orphanRemoval=true)</w:t>
-      </w:r>
-    </w:p>
-    <w:p>
-      <w:pPr>
-        <w:pStyle w:val="Paragraphedeliste"/>
-        <w:ind w:left="1440"/>
-        <w:rPr>
-          <w:b/>
-          <w:sz w:val="18"/>
-          <w:szCs w:val="18"/>
-        </w:rPr>
-      </w:pPr>
-      <w:r>
-        <w:rPr>
-          <w:b/>
-          <w:sz w:val="18"/>
-          <w:szCs w:val="18"/>
-        </w:rPr>
-        <w:t xml:space="preserve"> * @ORM\</w:t>
-      </w:r>
-      <w:proofErr w:type="gramStart"/>
-      <w:r>
-        <w:rPr>
-          <w:b/>
-          <w:sz w:val="18"/>
-          <w:szCs w:val="18"/>
-        </w:rPr>
-        <w:t>OrderBy(</w:t>
-      </w:r>
-      <w:proofErr w:type="gramEnd"/>
-      <w:r>
-        <w:rPr>
-          <w:b/>
-          <w:sz w:val="18"/>
-          <w:szCs w:val="18"/>
-        </w:rPr>
-        <w:t>{"id" = "ASC"})</w:t>
-      </w:r>
-    </w:p>
-    <w:p>
-      <w:pPr>
-        <w:pStyle w:val="Paragraphedeliste"/>
-        <w:ind w:left="1440"/>
-        <w:rPr>
-          <w:b/>
-          <w:sz w:val="18"/>
-          <w:szCs w:val="18"/>
-        </w:rPr>
-      </w:pPr>
-      <w:r>
-        <w:rPr>
-          <w:b/>
-          <w:sz w:val="18"/>
-          <w:szCs w:val="18"/>
-        </w:rPr>
-        <w:t xml:space="preserve"> */</w:t>
-      </w:r>
-    </w:p>
-    <w:p>
-      <w:pPr>
-        <w:pStyle w:val="Paragraphedeliste"/>
-        <w:ind w:left="1440"/>
-      </w:pPr>
-      <w:proofErr w:type="gramStart"/>
-      <w:r>
-        <w:rPr>
-          <w:b/>
-          <w:sz w:val="18"/>
-          <w:szCs w:val="18"/>
-        </w:rPr>
-        <w:t>protected</w:t>
-      </w:r>
-      <w:proofErr w:type="gramEnd"/>
-      <w:r>
-        <w:rPr>
-          <w:b/>
-          <w:sz w:val="18"/>
-          <w:szCs w:val="18"/>
-        </w:rPr>
-        <w:t xml:space="preserve"> $medialinks;</w:t>
-      </w:r>
-      <w:r>
-        <w:rPr>
-          <w:b/>
-          <w:sz w:val="18"/>
-          <w:szCs w:val="18"/>
-        </w:rPr>
-        <w:br/>
-      </w:r>
-      <w:r>
-        <w:t xml:space="preserve">RQ !  Il faut par la </w:t>
-      </w:r>
-      <w:proofErr w:type="gramStart"/>
-      <w:r>
-        <w:t>suite  ajouter</w:t>
-      </w:r>
-      <w:proofErr w:type="gramEnd"/>
-      <w:r>
-        <w:t xml:space="preserve"> l’appel au __construct et les getter et setter :</w:t>
-      </w:r>
-    </w:p>
-    <w:p>
-      <w:pPr>
-        <w:pStyle w:val="Paragraphedeliste"/>
-        <w:ind w:left="1440"/>
-        <w:rPr>
-          <w:b/>
-          <w:i/>
-        </w:rPr>
-      </w:pPr>
-      <w:r>
-        <w:rPr>
-          <w:b/>
-        </w:rPr>
-        <w:t xml:space="preserve"># php bin/console </w:t>
-      </w:r>
-      <w:proofErr w:type="gramStart"/>
-      <w:r>
-        <w:rPr>
-          <w:b/>
-        </w:rPr>
-        <w:t>make:entity</w:t>
-      </w:r>
-      <w:proofErr w:type="gramEnd"/>
-      <w:r>
-        <w:rPr>
-          <w:b/>
-        </w:rPr>
-        <w:t xml:space="preserve"> --regenerate App\Entity\</w:t>
-      </w:r>
-      <w:r>
-        <w:rPr>
-          <w:b/>
-          <w:i/>
-        </w:rPr>
-        <w:t>Entite</w:t>
-      </w:r>
-      <w:r>
-        <w:rPr>
-          <w:b/>
-          <w:i/>
-        </w:rPr>
-        <w:br/>
-      </w:r>
-      <w:bookmarkStart w:id="87" w:name="_Hlk117587034"/>
-      <w:bookmarkEnd w:id="87"/>
-    </w:p>
-    <w:p>
-      <w:pPr>
-        <w:pStyle w:val="Paragraphedeliste"/>
-        <w:numPr>
-          <w:ilvl w:val="0"/>
-          <w:numId w:val="2"/>
-        </w:numPr>
-      </w:pPr>
-      <w:r>
-        <w:t xml:space="preserve">L’appel à la Collections medialinks dans le formulaire de l’entité </w:t>
-      </w:r>
-    </w:p>
-    <w:p>
-      <w:pPr>
-        <w:pStyle w:val="Paragraphedeliste"/>
-        <w:ind w:left="1440"/>
-        <w:rPr>
-          <w:b/>
-          <w:sz w:val="18"/>
-          <w:szCs w:val="18"/>
-        </w:rPr>
-      </w:pPr>
-      <w:r>
-        <w:rPr>
-          <w:b/>
-          <w:sz w:val="18"/>
-          <w:szCs w:val="18"/>
-        </w:rPr>
-        <w:t>// mediallinks</w:t>
-      </w:r>
-    </w:p>
-    <w:p>
-      <w:pPr>
-        <w:pStyle w:val="Paragraphedeliste"/>
-        <w:ind w:left="1440"/>
-        <w:rPr>
-          <w:b/>
-          <w:sz w:val="18"/>
-          <w:szCs w:val="18"/>
-        </w:rPr>
-      </w:pPr>
-      <w:r>
-        <w:rPr>
-          <w:b/>
-          <w:sz w:val="18"/>
-          <w:szCs w:val="18"/>
-        </w:rPr>
-        <w:t>-&gt;</w:t>
-      </w:r>
-      <w:proofErr w:type="gramStart"/>
-      <w:r>
-        <w:rPr>
-          <w:b/>
-          <w:sz w:val="18"/>
-          <w:szCs w:val="18"/>
-        </w:rPr>
-        <w:t>add(</w:t>
-      </w:r>
-      <w:proofErr w:type="gramEnd"/>
-      <w:r>
-        <w:rPr>
-          <w:b/>
-          <w:sz w:val="18"/>
-          <w:szCs w:val="18"/>
-        </w:rPr>
-        <w:t>'medialinks', CollectionType::class, array(</w:t>
-      </w:r>
-    </w:p>
-    <w:p>
-      <w:pPr>
-        <w:pStyle w:val="Paragraphedeliste"/>
-        <w:ind w:left="1440"/>
-        <w:rPr>
-          <w:b/>
-          <w:sz w:val="18"/>
-          <w:szCs w:val="18"/>
-        </w:rPr>
-      </w:pPr>
-      <w:r>
-        <w:rPr>
-          <w:b/>
-          <w:sz w:val="18"/>
-          <w:szCs w:val="18"/>
-        </w:rPr>
-        <w:tab/>
-      </w:r>
-      <w:r>
-        <w:rPr>
-          <w:b/>
-          <w:sz w:val="18"/>
-          <w:szCs w:val="18"/>
-        </w:rPr>
-        <w:tab/>
-        <w:t xml:space="preserve">'entry_type' =&gt; </w:t>
-      </w:r>
-      <w:proofErr w:type="gramStart"/>
-      <w:r>
-        <w:rPr>
-          <w:b/>
-          <w:sz w:val="18"/>
-          <w:szCs w:val="18"/>
-        </w:rPr>
-        <w:t>MediaLinkEmbedType::</w:t>
-      </w:r>
-      <w:proofErr w:type="gramEnd"/>
-      <w:r>
-        <w:rPr>
-          <w:b/>
-          <w:sz w:val="18"/>
-          <w:szCs w:val="18"/>
-        </w:rPr>
-        <w:t>class,</w:t>
-      </w:r>
-    </w:p>
-    <w:p>
-      <w:pPr>
-        <w:pStyle w:val="Paragraphedeliste"/>
-        <w:ind w:left="1440"/>
-        <w:rPr>
-          <w:b/>
-          <w:sz w:val="18"/>
-          <w:szCs w:val="18"/>
-        </w:rPr>
-      </w:pPr>
-      <w:r>
-        <w:rPr>
-          <w:b/>
-          <w:sz w:val="18"/>
-          <w:szCs w:val="18"/>
-        </w:rPr>
-        <w:tab/>
-      </w:r>
-      <w:r>
-        <w:rPr>
-          <w:b/>
-          <w:sz w:val="18"/>
-          <w:szCs w:val="18"/>
-        </w:rPr>
-        <w:tab/>
-        <w:t>'allow_add' =&gt; true,</w:t>
-      </w:r>
-    </w:p>
-    <w:p>
-      <w:pPr>
-        <w:pStyle w:val="Paragraphedeliste"/>
-        <w:ind w:left="1440"/>
-        <w:rPr>
-          <w:b/>
-          <w:sz w:val="18"/>
-          <w:szCs w:val="18"/>
-        </w:rPr>
-      </w:pPr>
-      <w:r>
-        <w:rPr>
-          <w:b/>
-          <w:sz w:val="18"/>
-          <w:szCs w:val="18"/>
-        </w:rPr>
-        <w:tab/>
-      </w:r>
-      <w:r>
-        <w:rPr>
-          <w:b/>
-          <w:sz w:val="18"/>
-          <w:szCs w:val="18"/>
-        </w:rPr>
-        <w:tab/>
-        <w:t>'allow_delete' =&gt; true,</w:t>
-      </w:r>
-    </w:p>
-    <w:p>
-      <w:pPr>
-        <w:pStyle w:val="Paragraphedeliste"/>
-        <w:ind w:left="1440"/>
-        <w:rPr>
-          <w:b/>
-          <w:sz w:val="18"/>
-          <w:szCs w:val="18"/>
-        </w:rPr>
-      </w:pPr>
-      <w:r>
-        <w:rPr>
-          <w:b/>
-          <w:sz w:val="18"/>
-          <w:szCs w:val="18"/>
-        </w:rPr>
-        <w:tab/>
-      </w:r>
-      <w:r>
-        <w:rPr>
-          <w:b/>
-          <w:sz w:val="18"/>
-          <w:szCs w:val="18"/>
-        </w:rPr>
-        <w:tab/>
-        <w:t>'prototype' =&gt; true,</w:t>
-      </w:r>
-    </w:p>
-    <w:p>
-      <w:pPr>
-        <w:pStyle w:val="Paragraphedeliste"/>
-        <w:ind w:left="1440"/>
-        <w:rPr>
-          <w:b/>
-          <w:sz w:val="18"/>
-          <w:szCs w:val="18"/>
-        </w:rPr>
-      </w:pPr>
-      <w:r>
-        <w:rPr>
-          <w:b/>
-          <w:sz w:val="18"/>
-          <w:szCs w:val="18"/>
-        </w:rPr>
-        <w:tab/>
-      </w:r>
-      <w:r>
-        <w:rPr>
-          <w:b/>
-          <w:sz w:val="18"/>
-          <w:szCs w:val="18"/>
-        </w:rPr>
-        <w:tab/>
-        <w:t>'prototype_name' =&gt; '__name__',</w:t>
-      </w:r>
-    </w:p>
-    <w:p>
-      <w:pPr>
-        <w:pStyle w:val="Paragraphedeliste"/>
-        <w:ind w:left="1440"/>
-        <w:rPr>
-          <w:b/>
-          <w:sz w:val="18"/>
-          <w:szCs w:val="18"/>
-        </w:rPr>
-      </w:pPr>
-      <w:r>
-        <w:rPr>
-          <w:b/>
-          <w:sz w:val="18"/>
-          <w:szCs w:val="18"/>
-        </w:rPr>
-        <w:tab/>
-      </w:r>
-      <w:r>
-        <w:rPr>
-          <w:b/>
-          <w:sz w:val="18"/>
-          <w:szCs w:val="18"/>
-        </w:rPr>
-        <w:tab/>
-        <w:t>'by_reference' =&gt; false,</w:t>
-      </w:r>
-    </w:p>
-    <w:p>
-      <w:pPr>
-        <w:pStyle w:val="Paragraphedeliste"/>
-        <w:ind w:left="1440"/>
-        <w:rPr>
-          <w:b/>
-          <w:sz w:val="18"/>
-          <w:szCs w:val="18"/>
-        </w:rPr>
-      </w:pPr>
-      <w:r>
-        <w:rPr>
-          <w:b/>
-          <w:sz w:val="18"/>
-          <w:szCs w:val="18"/>
-        </w:rPr>
-        <w:tab/>
-      </w:r>
-      <w:r>
-        <w:rPr>
-          <w:b/>
-          <w:sz w:val="18"/>
-          <w:szCs w:val="18"/>
-        </w:rPr>
-        <w:tab/>
-        <w:t xml:space="preserve">'entry_options' =&gt; </w:t>
-      </w:r>
-      <w:proofErr w:type="gramStart"/>
-      <w:r>
-        <w:rPr>
-          <w:b/>
-          <w:sz w:val="18"/>
-          <w:szCs w:val="18"/>
-        </w:rPr>
-        <w:t>array(</w:t>
-      </w:r>
-      <w:proofErr w:type="gramEnd"/>
-      <w:r>
-        <w:rPr>
-          <w:b/>
-          <w:sz w:val="18"/>
-          <w:szCs w:val="18"/>
-        </w:rPr>
-        <w:t>'label' =&gt; false),</w:t>
-      </w:r>
-    </w:p>
-    <w:p>
-      <w:pPr>
-        <w:pStyle w:val="Paragraphedeliste"/>
-        <w:ind w:left="1440"/>
-        <w:rPr>
-          <w:b/>
-          <w:sz w:val="18"/>
-          <w:szCs w:val="18"/>
-        </w:rPr>
-      </w:pPr>
-      <w:r>
-        <w:rPr>
-          <w:b/>
-          <w:sz w:val="18"/>
-          <w:szCs w:val="18"/>
-        </w:rPr>
-        <w:tab/>
-      </w:r>
-      <w:r>
-        <w:rPr>
-          <w:b/>
-          <w:sz w:val="18"/>
-          <w:szCs w:val="18"/>
-        </w:rPr>
-        <w:tab/>
-        <w:t>'required' =&gt; false,</w:t>
-      </w:r>
-    </w:p>
-    <w:p>
-      <w:pPr>
-        <w:pStyle w:val="Paragraphedeliste"/>
-        <w:ind w:left="1440"/>
-        <w:rPr>
-          <w:b/>
-          <w:sz w:val="18"/>
-          <w:szCs w:val="18"/>
-        </w:rPr>
-      </w:pPr>
-      <w:r>
-        <w:rPr>
-          <w:b/>
-          <w:sz w:val="18"/>
-          <w:szCs w:val="18"/>
-        </w:rPr>
-        <w:tab/>
-      </w:r>
-      <w:r>
-        <w:rPr>
-          <w:b/>
-          <w:sz w:val="18"/>
-          <w:szCs w:val="18"/>
-        </w:rPr>
-        <w:tab/>
-        <w:t>'attr' =&gt; [</w:t>
-      </w:r>
-    </w:p>
-    <w:p>
-      <w:pPr>
-        <w:pStyle w:val="Paragraphedeliste"/>
-        <w:ind w:left="1440"/>
-        <w:rPr>
-          <w:b/>
-          <w:sz w:val="18"/>
-          <w:szCs w:val="18"/>
-        </w:rPr>
-      </w:pPr>
-      <w:r>
-        <w:rPr>
-          <w:b/>
-          <w:sz w:val="18"/>
-          <w:szCs w:val="18"/>
-        </w:rPr>
-        <w:tab/>
-      </w:r>
-      <w:r>
-        <w:rPr>
-          <w:b/>
-          <w:sz w:val="18"/>
-          <w:szCs w:val="18"/>
-        </w:rPr>
-        <w:tab/>
-      </w:r>
-      <w:r>
-        <w:rPr>
-          <w:b/>
-          <w:sz w:val="18"/>
-          <w:szCs w:val="18"/>
-        </w:rPr>
-        <w:tab/>
-        <w:t>"data-allow-new" =&gt; true,</w:t>
-      </w:r>
-    </w:p>
-    <w:p>
-      <w:pPr>
-        <w:pStyle w:val="Paragraphedeliste"/>
-        <w:ind w:left="1440"/>
-        <w:rPr>
-          <w:b/>
-          <w:sz w:val="18"/>
-          <w:szCs w:val="18"/>
-        </w:rPr>
-      </w:pPr>
-      <w:r>
-        <w:rPr>
-          <w:b/>
-          <w:sz w:val="18"/>
-          <w:szCs w:val="18"/>
-        </w:rPr>
-        <w:tab/>
-      </w:r>
-      <w:r>
-        <w:rPr>
-          <w:b/>
-          <w:sz w:val="18"/>
-          <w:szCs w:val="18"/>
-        </w:rPr>
-        <w:tab/>
-      </w:r>
-      <w:r>
-        <w:rPr>
-          <w:b/>
-          <w:sz w:val="18"/>
-          <w:szCs w:val="18"/>
-        </w:rPr>
-        <w:tab/>
-        <w:t>"data-modal-controller" =&gt; 'App</w:t>
-      </w:r>
-      <w:proofErr w:type="gramStart"/>
-      <w:r>
-        <w:rPr>
-          <w:b/>
-          <w:sz w:val="18"/>
-          <w:szCs w:val="18"/>
-        </w:rPr>
-        <w:t>\\Controller\\Core\\MediaController::</w:t>
-      </w:r>
-      <w:proofErr w:type="gramEnd"/>
-      <w:r>
-        <w:rPr>
-          <w:b/>
-          <w:sz w:val="18"/>
-          <w:szCs w:val="18"/>
-        </w:rPr>
-        <w:t>newmodalAction',</w:t>
-      </w:r>
-    </w:p>
-    <w:p>
-      <w:pPr>
-        <w:pStyle w:val="Paragraphedeliste"/>
-        <w:ind w:left="1440"/>
-        <w:rPr>
-          <w:b/>
-          <w:sz w:val="18"/>
-          <w:szCs w:val="18"/>
-        </w:rPr>
-      </w:pPr>
-      <w:r>
-        <w:rPr>
-          <w:b/>
-          <w:sz w:val="18"/>
-          <w:szCs w:val="18"/>
-        </w:rPr>
-        <w:tab/>
-      </w:r>
-      <w:r>
-        <w:rPr>
-          <w:b/>
-          <w:sz w:val="18"/>
-          <w:szCs w:val="18"/>
-        </w:rPr>
-        <w:tab/>
-      </w:r>
-      <w:r>
-        <w:rPr>
-          <w:b/>
-          <w:sz w:val="18"/>
-          <w:szCs w:val="18"/>
-        </w:rPr>
-        <w:tab/>
-        <w:t>"entity" =&gt; 'media',</w:t>
-      </w:r>
-    </w:p>
-    <w:p>
-      <w:pPr>
-        <w:pStyle w:val="Paragraphedeliste"/>
-        <w:ind w:left="1440"/>
-        <w:rPr>
-          <w:b/>
-          <w:sz w:val="18"/>
-          <w:szCs w:val="18"/>
-        </w:rPr>
-      </w:pPr>
-      <w:r>
-        <w:rPr>
-          <w:b/>
-          <w:sz w:val="18"/>
-          <w:szCs w:val="18"/>
-        </w:rPr>
-        <w:tab/>
-      </w:r>
-      <w:r>
-        <w:rPr>
-          <w:b/>
-          <w:sz w:val="18"/>
-          <w:szCs w:val="18"/>
-        </w:rPr>
-        <w:tab/>
-      </w:r>
-      <w:r>
-        <w:rPr>
-          <w:b/>
-          <w:sz w:val="18"/>
-          <w:szCs w:val="18"/>
-        </w:rPr>
-        <w:tab/>
-        <w:t>"choice_label" =&gt; 'filename',</w:t>
-      </w:r>
-    </w:p>
-    <w:p>
-      <w:pPr>
-        <w:pStyle w:val="Paragraphedeliste"/>
-        <w:ind w:left="1440"/>
-        <w:rPr>
-          <w:b/>
-          <w:sz w:val="18"/>
-          <w:szCs w:val="18"/>
-        </w:rPr>
-      </w:pPr>
-      <w:r>
-        <w:rPr>
-          <w:b/>
-          <w:sz w:val="18"/>
-          <w:szCs w:val="18"/>
-        </w:rPr>
-        <w:tab/>
-      </w:r>
-      <w:r>
-        <w:rPr>
-          <w:b/>
-          <w:sz w:val="18"/>
-          <w:szCs w:val="18"/>
-        </w:rPr>
-        <w:tab/>
-        <w:t>],</w:t>
-      </w:r>
-    </w:p>
-    <w:p>
-      <w:pPr>
-        <w:pStyle w:val="Paragraphedeliste"/>
-        <w:ind w:left="1440"/>
-      </w:pPr>
-      <w:r>
-        <w:rPr>
-          <w:b/>
-          <w:sz w:val="18"/>
-          <w:szCs w:val="18"/>
-        </w:rPr>
-        <w:tab/>
-        <w:t>))</w:t>
-      </w:r>
-      <w:r>
-        <w:br/>
-      </w:r>
-    </w:p>
-    <w:p>
-      <w:pPr>
-        <w:pStyle w:val="Paragraphedeliste"/>
-        <w:ind w:left="1440"/>
-        <w:rPr>
-          <w:i/>
-        </w:rPr>
-      </w:pPr>
-    </w:p>
-    <w:p>
-      <w:pPr>
-        <w:rPr>
-          <w:rFonts w:asciiTheme="majorHAnsi" w:eastAsiaTheme="majorEastAsia" w:hAnsiTheme="majorHAnsi" w:cstheme="majorBidi"/>
-          <w:b/>
-          <w:bCs/>
-          <w:color w:val="4F81BD" w:themeColor="accent1"/>
-          <w:sz w:val="26"/>
-          <w:szCs w:val="26"/>
-          <w:lang w:val="en-US"/>
-        </w:rPr>
-      </w:pPr>
     </w:p>
     <w:sectPr>
       <w:pgSz w:w="11906" w:h="16838"/>
@@ -17593,6 +17878,96 @@
     </w:lvl>
   </w:abstractNum>
   <w:abstractNum w:abstractNumId="9" w15:restartNumberingAfterBreak="0">
+    <w:nsid w:val="4D1A1225"/>
+    <w:multiLevelType w:val="hybridMultilevel"/>
+    <w:tmpl w:val="A0464F6C"/>
+    <w:lvl w:ilvl="0" w:tplc="9A0A210E">
+      <w:start w:val="1"/>
+      <w:numFmt w:val="lowerRoman"/>
+      <w:lvlText w:val="(%1)"/>
+      <w:lvlJc w:val="left"/>
+      <w:pPr>
+        <w:ind w:left="1429" w:hanging="720"/>
+      </w:pPr>
+      <w:rPr>
+        <w:rFonts w:hint="default"/>
+        <w:b w:val="0"/>
+      </w:rPr>
+    </w:lvl>
+    <w:lvl w:ilvl="1" w:tplc="040C0019" w:tentative="1">
+      <w:start w:val="1"/>
+      <w:numFmt w:val="lowerLetter"/>
+      <w:lvlText w:val="%2."/>
+      <w:lvlJc w:val="left"/>
+      <w:pPr>
+        <w:ind w:left="1789" w:hanging="360"/>
+      </w:pPr>
+    </w:lvl>
+    <w:lvl w:ilvl="2" w:tplc="040C001B" w:tentative="1">
+      <w:start w:val="1"/>
+      <w:numFmt w:val="lowerRoman"/>
+      <w:lvlText w:val="%3."/>
+      <w:lvlJc w:val="right"/>
+      <w:pPr>
+        <w:ind w:left="2509" w:hanging="180"/>
+      </w:pPr>
+    </w:lvl>
+    <w:lvl w:ilvl="3" w:tplc="040C000F" w:tentative="1">
+      <w:start w:val="1"/>
+      <w:numFmt w:val="decimal"/>
+      <w:lvlText w:val="%4."/>
+      <w:lvlJc w:val="left"/>
+      <w:pPr>
+        <w:ind w:left="3229" w:hanging="360"/>
+      </w:pPr>
+    </w:lvl>
+    <w:lvl w:ilvl="4" w:tplc="040C0019" w:tentative="1">
+      <w:start w:val="1"/>
+      <w:numFmt w:val="lowerLetter"/>
+      <w:lvlText w:val="%5."/>
+      <w:lvlJc w:val="left"/>
+      <w:pPr>
+        <w:ind w:left="3949" w:hanging="360"/>
+      </w:pPr>
+    </w:lvl>
+    <w:lvl w:ilvl="5" w:tplc="040C001B" w:tentative="1">
+      <w:start w:val="1"/>
+      <w:numFmt w:val="lowerRoman"/>
+      <w:lvlText w:val="%6."/>
+      <w:lvlJc w:val="right"/>
+      <w:pPr>
+        <w:ind w:left="4669" w:hanging="180"/>
+      </w:pPr>
+    </w:lvl>
+    <w:lvl w:ilvl="6" w:tplc="040C000F" w:tentative="1">
+      <w:start w:val="1"/>
+      <w:numFmt w:val="decimal"/>
+      <w:lvlText w:val="%7."/>
+      <w:lvlJc w:val="left"/>
+      <w:pPr>
+        <w:ind w:left="5389" w:hanging="360"/>
+      </w:pPr>
+    </w:lvl>
+    <w:lvl w:ilvl="7" w:tplc="040C0019" w:tentative="1">
+      <w:start w:val="1"/>
+      <w:numFmt w:val="lowerLetter"/>
+      <w:lvlText w:val="%8."/>
+      <w:lvlJc w:val="left"/>
+      <w:pPr>
+        <w:ind w:left="6109" w:hanging="360"/>
+      </w:pPr>
+    </w:lvl>
+    <w:lvl w:ilvl="8" w:tplc="040C001B" w:tentative="1">
+      <w:start w:val="1"/>
+      <w:numFmt w:val="lowerRoman"/>
+      <w:lvlText w:val="%9."/>
+      <w:lvlJc w:val="right"/>
+      <w:pPr>
+        <w:ind w:left="6829" w:hanging="180"/>
+      </w:pPr>
+    </w:lvl>
+  </w:abstractNum>
+  <w:abstractNum w:abstractNumId="10" w15:restartNumberingAfterBreak="0">
     <w:nsid w:val="56C21C42"/>
     <w:multiLevelType w:val="multilevel"/>
     <w:tmpl w:val="77FC98FC"/>
@@ -17705,7 +18080,7 @@
       </w:pPr>
     </w:lvl>
   </w:abstractNum>
-  <w:abstractNum w:abstractNumId="10" w15:restartNumberingAfterBreak="0">
+  <w:abstractNum w:abstractNumId="11" w15:restartNumberingAfterBreak="0">
     <w:nsid w:val="56E254EF"/>
     <w:multiLevelType w:val="multilevel"/>
     <w:tmpl w:val="3312C5F4"/>
@@ -17845,7 +18220,7 @@
       </w:rPr>
     </w:lvl>
   </w:abstractNum>
-  <w:abstractNum w:abstractNumId="11" w15:restartNumberingAfterBreak="0">
+  <w:abstractNum w:abstractNumId="12" w15:restartNumberingAfterBreak="0">
     <w:nsid w:val="5DD21E45"/>
     <w:multiLevelType w:val="multilevel"/>
     <w:tmpl w:val="C88C2CBA"/>
@@ -17985,7 +18360,7 @@
       </w:rPr>
     </w:lvl>
   </w:abstractNum>
-  <w:abstractNum w:abstractNumId="12" w15:restartNumberingAfterBreak="0">
+  <w:abstractNum w:abstractNumId="13" w15:restartNumberingAfterBreak="0">
     <w:nsid w:val="5FE40737"/>
     <w:multiLevelType w:val="multilevel"/>
     <w:tmpl w:val="04AECBF4"/>
@@ -18101,7 +18476,7 @@
       </w:pPr>
     </w:lvl>
   </w:abstractNum>
-  <w:abstractNum w:abstractNumId="13" w15:restartNumberingAfterBreak="0">
+  <w:abstractNum w:abstractNumId="14" w15:restartNumberingAfterBreak="0">
     <w:nsid w:val="62C3265A"/>
     <w:multiLevelType w:val="multilevel"/>
     <w:tmpl w:val="FC4E00A0"/>
@@ -18241,7 +18616,7 @@
       </w:rPr>
     </w:lvl>
   </w:abstractNum>
-  <w:abstractNum w:abstractNumId="14" w15:restartNumberingAfterBreak="0">
+  <w:abstractNum w:abstractNumId="15" w15:restartNumberingAfterBreak="0">
     <w:nsid w:val="6B6D7A79"/>
     <w:multiLevelType w:val="multilevel"/>
     <w:tmpl w:val="7EA4E446"/>
@@ -18358,10 +18733,10 @@
     </w:lvl>
   </w:abstractNum>
   <w:num w:numId="1">
-    <w:abstractNumId w:val="10"/>
+    <w:abstractNumId w:val="11"/>
   </w:num>
   <w:num w:numId="2">
-    <w:abstractNumId w:val="13"/>
+    <w:abstractNumId w:val="14"/>
   </w:num>
   <w:num w:numId="3">
     <w:abstractNumId w:val="4"/>
@@ -18370,25 +18745,25 @@
     <w:abstractNumId w:val="1"/>
   </w:num>
   <w:num w:numId="5">
-    <w:abstractNumId w:val="14"/>
+    <w:abstractNumId w:val="15"/>
   </w:num>
   <w:num w:numId="6">
     <w:abstractNumId w:val="2"/>
   </w:num>
   <w:num w:numId="7">
-    <w:abstractNumId w:val="11"/>
+    <w:abstractNumId w:val="12"/>
   </w:num>
   <w:num w:numId="8">
     <w:abstractNumId w:val="6"/>
   </w:num>
   <w:num w:numId="9">
-    <w:abstractNumId w:val="12"/>
+    <w:abstractNumId w:val="13"/>
   </w:num>
   <w:num w:numId="10">
     <w:abstractNumId w:val="0"/>
   </w:num>
   <w:num w:numId="11">
-    <w:abstractNumId w:val="9"/>
+    <w:abstractNumId w:val="10"/>
   </w:num>
   <w:num w:numId="12">
     <w:abstractNumId w:val="8"/>
@@ -18401,6 +18776,9 @@
   </w:num>
   <w:num w:numId="15">
     <w:abstractNumId w:val="7"/>
+  </w:num>
+  <w:num w:numId="16">
+    <w:abstractNumId w:val="9"/>
   </w:num>
 </w:numbering>
 </file>
@@ -20048,7 +20426,7 @@
 </file>
 
 <file path=customXml/itemProps1.xml><?xml version="1.0" encoding="utf-8"?>
-<ds:datastoreItem xmlns:ds="http://schemas.openxmlformats.org/officeDocument/2006/customXml" ds:itemID="{E39EA5EC-7AE0-4909-8B9A-69043EDD307F}">
+<ds:datastoreItem xmlns:ds="http://schemas.openxmlformats.org/officeDocument/2006/customXml" ds:itemID="{E81CF7FD-C61C-42D0-A6AB-86E4CC577887}">
   <ds:schemaRefs>
     <ds:schemaRef ds:uri="http://schemas.openxmlformats.org/officeDocument/2006/bibliography"/>
   </ds:schemaRefs>

</xml_diff>

<commit_message>
maj du fichier FileUploaderType qui inclut en plus la gestion des fichiers audio fix du squelette InboreController de la section showFile() pour la gestion des fichiers du service FileUploader maj doc ( suppression dex commentaires)
</commit_message>
<xml_diff>
--- a/docs/InBORe_documentation.docx
+++ b/docs/InBORe_documentation.docx
@@ -101,14 +101,7 @@
           <w:sz w:val="32"/>
           <w:szCs w:val="32"/>
         </w:rPr>
-        <w:t>0</w:t>
-      </w:r>
-      <w:r>
-        <w:rPr>
-          <w:sz w:val="32"/>
-          <w:szCs w:val="32"/>
-        </w:rPr>
-        <w:t>6</w:t>
+        <w:t>18</w:t>
       </w:r>
       <w:r>
         <w:rPr>
@@ -158,7 +151,6 @@
           <w:docPartUnique/>
         </w:docPartObj>
       </w:sdtPr>
-      <w:sdtEndPr/>
       <w:sdtContent>
         <w:p>
           <w:pPr>
@@ -4717,9 +4709,6 @@
       <w:r>
         <w:t>renommer toutes les variables des champs techniques dans les Entity</w:t>
       </w:r>
-      <w:r>
-        <w:commentReference w:id="23"/>
-      </w:r>
     </w:p>
     <w:p>
       <w:pPr>
@@ -4743,9 +4732,6 @@
         </w:rPr>
       </w:pPr>
       <w:r>
-        <w:commentReference w:id="24"/>
-      </w:r>
-      <w:r>
         <w:rPr>
           <w:b/>
           <w:sz w:val="20"/>
@@ -5504,14 +5490,96 @@
         </w:rPr>
         <w:t>; =&gt; private $dateCre;</w:t>
       </w:r>
-      <w:r>
-        <w:br/>
-      </w:r>
-      <w:r>
-        <w:commentReference w:id="25"/>
-      </w:r>
-      <w:r>
-        <w:commentReference w:id="26"/>
+    </w:p>
+    <w:p>
+      <w:pPr>
+        <w:pStyle w:val="Paragraphedeliste"/>
+      </w:pPr>
+    </w:p>
+    <w:p>
+      <w:pPr>
+        <w:pStyle w:val="Paragraphedeliste"/>
+        <w:rPr>
+          <w:b/>
+        </w:rPr>
+      </w:pPr>
+      <w:r>
+        <w:t xml:space="preserve">RQ - </w:t>
+      </w:r>
+      <w:r>
+        <w:rPr>
+          <w:rFonts w:ascii="Calibri" w:eastAsia="Calibri" w:hAnsi="Calibri" w:cs="Tahoma"/>
+          <w:lang w:val="en-US" w:bidi="en-US"/>
+        </w:rPr>
+        <w:t xml:space="preserve">Si les champs existent déjà il </w:t>
+      </w:r>
+      <w:r>
+        <w:rPr>
+          <w:rFonts w:ascii="Calibri" w:eastAsia="Calibri" w:hAnsi="Calibri" w:cs="Tahoma"/>
+          <w:lang w:val="en-US" w:bidi="en-US"/>
+        </w:rPr>
+        <w:t>est possible</w:t>
+      </w:r>
+      <w:r>
+        <w:rPr>
+          <w:rFonts w:ascii="Calibri" w:eastAsia="Calibri" w:hAnsi="Calibri" w:cs="Tahoma"/>
+          <w:lang w:val="en-US" w:bidi="en-US"/>
+        </w:rPr>
+        <w:t xml:space="preserve"> </w:t>
+      </w:r>
+      <w:r>
+        <w:rPr>
+          <w:rFonts w:ascii="Calibri" w:eastAsia="Calibri" w:hAnsi="Calibri" w:cs="Tahoma"/>
+          <w:lang w:val="en-US" w:bidi="en-US"/>
+        </w:rPr>
+        <w:t>d’</w:t>
+      </w:r>
+      <w:r>
+        <w:rPr>
+          <w:rFonts w:ascii="Calibri" w:eastAsia="Calibri" w:hAnsi="Calibri" w:cs="Tahoma"/>
+          <w:lang w:val="en-US" w:bidi="en-US"/>
+        </w:rPr>
+        <w:t xml:space="preserve">indiquer leur nom dans les annotations, soit </w:t>
+      </w:r>
+      <w:r>
+        <w:rPr>
+          <w:rFonts w:ascii="Calibri" w:eastAsia="Calibri" w:hAnsi="Calibri" w:cs="Tahoma"/>
+          <w:lang w:val="en-US" w:bidi="en-US"/>
+        </w:rPr>
+        <w:t>d’</w:t>
+      </w:r>
+      <w:r>
+        <w:rPr>
+          <w:rFonts w:ascii="Calibri" w:eastAsia="Calibri" w:hAnsi="Calibri" w:cs="Tahoma"/>
+          <w:lang w:val="en-US" w:bidi="en-US"/>
+        </w:rPr>
+        <w:t xml:space="preserve">ajouter les getters et setters sur les champs : </w:t>
+      </w:r>
+      <w:r>
+        <w:rPr>
+          <w:rFonts w:ascii="Calibri" w:eastAsia="Calibri" w:hAnsi="Calibri" w:cs="Tahoma"/>
+          <w:lang w:val="en-US" w:bidi="en-US"/>
+        </w:rPr>
+        <w:t xml:space="preserve">setUserMaj($userMaj) </w:t>
+      </w:r>
+      <w:proofErr w:type="gramStart"/>
+      <w:r>
+        <w:rPr>
+          <w:rFonts w:ascii="Calibri" w:eastAsia="Calibri" w:hAnsi="Calibri" w:cs="Tahoma"/>
+          <w:lang w:val="en-US" w:bidi="en-US"/>
+        </w:rPr>
+        <w:t>{ $</w:t>
+      </w:r>
+      <w:proofErr w:type="gramEnd"/>
+      <w:r>
+        <w:rPr>
+          <w:rFonts w:ascii="Calibri" w:eastAsia="Calibri" w:hAnsi="Calibri" w:cs="Tahoma"/>
+          <w:lang w:val="en-US" w:bidi="en-US"/>
+        </w:rPr>
+        <w:t>this→myField = $userMaj ; }</w:t>
+      </w:r>
+      <w:r>
+        <w:br/>
       </w:r>
     </w:p>
     <w:p>
@@ -5755,8 +5823,8 @@
           <w:u w:val="single"/>
         </w:rPr>
       </w:pPr>
-      <w:bookmarkStart w:id="27" w:name="_Toc119922929"/>
-      <w:bookmarkStart w:id="28" w:name="_Toc131670069"/>
+      <w:bookmarkStart w:id="23" w:name="_Toc119922929"/>
+      <w:bookmarkStart w:id="24" w:name="_Toc131670069"/>
       <w:r>
         <w:t xml:space="preserve">3d- </w:t>
       </w:r>
@@ -5767,7 +5835,7 @@
         </w:rPr>
         <w:t>Ajout à la BBD la table « user_db »</w:t>
       </w:r>
-      <w:bookmarkEnd w:id="27"/>
+      <w:bookmarkEnd w:id="23"/>
       <w:r>
         <w:rPr>
           <w:rFonts w:cstheme="minorHAnsi"/>
@@ -5782,13 +5850,7 @@
         </w:rPr>
         <w:br/>
       </w:r>
-      <w:r>
-        <w:commentReference w:id="29"/>
-      </w:r>
-      <w:r>
-        <w:commentReference w:id="30"/>
-      </w:r>
-      <w:bookmarkEnd w:id="28"/>
+      <w:bookmarkEnd w:id="24"/>
     </w:p>
     <w:p>
       <w:pPr>
@@ -5850,7 +5912,11 @@
         <w:t>s</w:t>
       </w:r>
       <w:r>
-        <w:t xml:space="preserve"> de l’interface (user_db) doit être enrichie par d’autres informations comme par ex. le(s) Site(s) qu’il gère, ou une information plus détaillée (table Person) il faut ajouter autant de tables relationnelles de type N-N ou 1-1 pour faire le lien vers ces tables spécifiques au projet.  Le formulaire UserType relatif à la table user_db sera à ajuster pour inclure les EMBED-FORM des tables à lier (par ex. </w:t>
+        <w:t xml:space="preserve"> de l’interface (user_db) doit être enrichie par d’autres informations comme par ex. le(s) Site(s) qu’il gère, ou une information plus détaillée (table Person) il faut ajouter autant de tables relationnelles de type N-N ou 1-1 pour faire le lien vers ces tables spécifiques au projet.  Le formulaire UserType </w:t>
+      </w:r>
+      <w:r>
+        <w:lastRenderedPageBreak/>
+        <w:t xml:space="preserve">relatif à la table user_db sera à ajuster pour inclure les EMBED-FORM des tables à lier (par ex. </w:t>
       </w:r>
       <w:proofErr w:type="gramStart"/>
       <w:r>
@@ -5873,10 +5939,9 @@
           <w:u w:val="single"/>
         </w:rPr>
       </w:pPr>
-      <w:bookmarkStart w:id="31" w:name="_Toc119922930"/>
-      <w:bookmarkStart w:id="32" w:name="_Toc131670070"/>
-      <w:r>
-        <w:lastRenderedPageBreak/>
+      <w:bookmarkStart w:id="25" w:name="_Toc119922930"/>
+      <w:bookmarkStart w:id="26" w:name="_Toc131670070"/>
+      <w:r>
         <w:t xml:space="preserve">3e- </w:t>
       </w:r>
       <w:r>
@@ -5898,8 +5963,8 @@
         </w:rPr>
         <w:t>de l’interface</w:t>
       </w:r>
-      <w:bookmarkEnd w:id="31"/>
-      <w:bookmarkEnd w:id="32"/>
+      <w:bookmarkEnd w:id="25"/>
+      <w:bookmarkEnd w:id="26"/>
       <w:r>
         <w:rPr>
           <w:u w:val="single"/>
@@ -6205,8 +6270,8 @@
       <w:pPr>
         <w:pStyle w:val="Titre2"/>
       </w:pPr>
-      <w:bookmarkStart w:id="33" w:name="_Toc119922931"/>
-      <w:bookmarkStart w:id="34" w:name="_Toc131670071"/>
+      <w:bookmarkStart w:id="27" w:name="_Toc119922931"/>
+      <w:bookmarkStart w:id="28" w:name="_Toc131670071"/>
       <w:r>
         <w:t xml:space="preserve">3f- Corriger les erreurs </w:t>
       </w:r>
@@ -6218,8 +6283,8 @@
       <w:r>
         <w:t xml:space="preserve"> contraintes des Entités et de de la BDD</w:t>
       </w:r>
-      <w:bookmarkEnd w:id="33"/>
-      <w:bookmarkEnd w:id="34"/>
+      <w:bookmarkEnd w:id="27"/>
+      <w:bookmarkEnd w:id="28"/>
       <w:r>
         <w:br/>
       </w:r>
@@ -6643,6 +6708,7 @@
         <w:rPr>
           <w:lang w:val="en-US"/>
         </w:rPr>
+        <w:lastRenderedPageBreak/>
         <w:t xml:space="preserve">Rq – l’absence de la declaration de l’Action (ex. onDelete) au niveau de </w:t>
       </w:r>
       <w:proofErr w:type="gramStart"/>
@@ -6743,7 +6809,6 @@
           <w:szCs w:val="20"/>
           <w:lang w:val="en-US"/>
         </w:rPr>
-        <w:lastRenderedPageBreak/>
         <w:t xml:space="preserve">     *   @ORM\</w:t>
       </w:r>
       <w:proofErr w:type="gramStart"/>
@@ -7067,9 +7132,9 @@
         <w:pStyle w:val="Titre1"/>
         <w:ind w:firstLine="360"/>
       </w:pPr>
-      <w:bookmarkStart w:id="35" w:name="_Toc415055169"/>
-      <w:bookmarkStart w:id="36" w:name="_Toc119922932"/>
-      <w:bookmarkStart w:id="37" w:name="_Toc131670072"/>
+      <w:bookmarkStart w:id="29" w:name="_Toc415055169"/>
+      <w:bookmarkStart w:id="30" w:name="_Toc119922932"/>
+      <w:bookmarkStart w:id="31" w:name="_Toc131670072"/>
       <w:r>
         <w:lastRenderedPageBreak/>
         <w:t xml:space="preserve">4 </w:t>
@@ -7078,7 +7143,7 @@
       <w:r>
         <w:t xml:space="preserve">-  </w:t>
       </w:r>
-      <w:bookmarkEnd w:id="35"/>
+      <w:bookmarkEnd w:id="29"/>
       <w:r>
         <w:t>Génération</w:t>
       </w:r>
@@ -7086,8 +7151,8 @@
       <w:r>
         <w:t xml:space="preserve"> et mise à jour des formulaires CRUD / Entity</w:t>
       </w:r>
-      <w:bookmarkEnd w:id="36"/>
-      <w:bookmarkEnd w:id="37"/>
+      <w:bookmarkEnd w:id="30"/>
+      <w:bookmarkEnd w:id="31"/>
     </w:p>
     <w:p>
       <w:pPr>
@@ -7099,15 +7164,15 @@
         <w:pStyle w:val="Titre2"/>
         <w:ind w:firstLine="360"/>
       </w:pPr>
-      <w:bookmarkStart w:id="38" w:name="_Toc415055173"/>
-      <w:bookmarkStart w:id="39" w:name="_Toc119922933"/>
-      <w:bookmarkStart w:id="40" w:name="_Toc131670073"/>
+      <w:bookmarkStart w:id="32" w:name="_Toc415055173"/>
+      <w:bookmarkStart w:id="33" w:name="_Toc119922933"/>
+      <w:bookmarkStart w:id="34" w:name="_Toc131670073"/>
       <w:r>
         <w:t>4a – génération des formulaires CRUD</w:t>
       </w:r>
-      <w:bookmarkEnd w:id="38"/>
-      <w:bookmarkEnd w:id="39"/>
-      <w:bookmarkEnd w:id="40"/>
+      <w:bookmarkEnd w:id="32"/>
+      <w:bookmarkEnd w:id="33"/>
+      <w:bookmarkEnd w:id="34"/>
     </w:p>
     <w:p>
       <w:pPr>
@@ -7358,14 +7423,14 @@
         <w:pStyle w:val="Titre2"/>
         <w:ind w:firstLine="360"/>
       </w:pPr>
-      <w:bookmarkStart w:id="41" w:name="_Toc119922934"/>
-      <w:bookmarkStart w:id="42" w:name="_Toc131670074"/>
+      <w:bookmarkStart w:id="35" w:name="_Toc119922934"/>
+      <w:bookmarkStart w:id="36" w:name="_Toc131670074"/>
       <w:r>
         <w:lastRenderedPageBreak/>
         <w:t>4b – ajuster les Repository</w:t>
       </w:r>
-      <w:bookmarkEnd w:id="41"/>
-      <w:bookmarkEnd w:id="42"/>
+      <w:bookmarkEnd w:id="35"/>
+      <w:bookmarkEnd w:id="36"/>
     </w:p>
     <w:p>
       <w:pPr>
@@ -8162,18 +8227,6 @@
         <w:pStyle w:val="Paragraphedeliste"/>
       </w:pPr>
       <w:r>
-        <w:commentReference w:id="43"/>
-      </w:r>
-      <w:r>
-        <w:commentReference w:id="44"/>
-      </w:r>
-      <w:r>
-        <w:commentReference w:id="45"/>
-      </w:r>
-      <w:r>
-        <w:commentReference w:id="46"/>
-      </w:r>
-      <w:r>
         <w:br w:type="page"/>
       </w:r>
     </w:p>
@@ -8182,17 +8235,14 @@
         <w:pStyle w:val="Titre2"/>
         <w:ind w:firstLine="360"/>
       </w:pPr>
-      <w:bookmarkStart w:id="47" w:name="_Toc119922935"/>
-      <w:bookmarkStart w:id="48" w:name="_Toc131670075"/>
+      <w:bookmarkStart w:id="37" w:name="_Toc119922935"/>
+      <w:bookmarkStart w:id="38" w:name="_Toc131670075"/>
       <w:r>
         <w:lastRenderedPageBreak/>
         <w:t>4c – ajuster les formulaires</w:t>
       </w:r>
-      <w:bookmarkEnd w:id="47"/>
-      <w:r>
-        <w:commentReference w:id="49"/>
-      </w:r>
-      <w:bookmarkEnd w:id="48"/>
+      <w:bookmarkEnd w:id="37"/>
+      <w:bookmarkEnd w:id="38"/>
       <w:r>
         <w:br/>
       </w:r>
@@ -10085,8 +10135,8 @@
         <w:pStyle w:val="Titre2"/>
         <w:ind w:firstLine="360"/>
       </w:pPr>
-      <w:bookmarkStart w:id="50" w:name="_Toc119922936"/>
-      <w:bookmarkStart w:id="51" w:name="_Toc131670076"/>
+      <w:bookmarkStart w:id="39" w:name="_Toc119922936"/>
+      <w:bookmarkStart w:id="40" w:name="_Toc131670076"/>
       <w:r>
         <w:lastRenderedPageBreak/>
         <w:t xml:space="preserve">4c – ajuster les templates TWIG ; </w:t>
@@ -10099,8 +10149,8 @@
       <w:r>
         <w:t>,  edit.html.twig</w:t>
       </w:r>
-      <w:bookmarkEnd w:id="50"/>
-      <w:bookmarkEnd w:id="51"/>
+      <w:bookmarkEnd w:id="39"/>
+      <w:bookmarkEnd w:id="40"/>
     </w:p>
     <w:p/>
     <w:p>
@@ -10434,8 +10484,8 @@
         <w:pStyle w:val="Titre2"/>
         <w:ind w:firstLine="360"/>
       </w:pPr>
-      <w:bookmarkStart w:id="52" w:name="_Toc119922937"/>
-      <w:bookmarkStart w:id="53" w:name="_Toc131670077"/>
+      <w:bookmarkStart w:id="41" w:name="_Toc119922937"/>
+      <w:bookmarkStart w:id="42" w:name="_Toc131670077"/>
       <w:r>
         <w:t xml:space="preserve">4d – ajuster les versions bilingues des ; </w:t>
       </w:r>
@@ -10447,8 +10497,8 @@
       <w:r>
         <w:t xml:space="preserve"> libellés et mentions légales</w:t>
       </w:r>
-      <w:bookmarkEnd w:id="52"/>
-      <w:bookmarkEnd w:id="53"/>
+      <w:bookmarkEnd w:id="41"/>
+      <w:bookmarkEnd w:id="42"/>
     </w:p>
     <w:p>
       <w:pPr>
@@ -10585,8 +10635,8 @@
         <w:pStyle w:val="Titre1"/>
         <w:ind w:firstLine="360"/>
       </w:pPr>
-      <w:bookmarkStart w:id="54" w:name="_Toc119922938"/>
-      <w:bookmarkStart w:id="55" w:name="_Toc131670078"/>
+      <w:bookmarkStart w:id="43" w:name="_Toc119922938"/>
+      <w:bookmarkStart w:id="44" w:name="_Toc131670078"/>
       <w:r>
         <w:lastRenderedPageBreak/>
         <w:t xml:space="preserve">5 </w:t>
@@ -10599,8 +10649,8 @@
       <w:r>
         <w:t>/Evolutions des entités &amp; formulaires</w:t>
       </w:r>
-      <w:bookmarkEnd w:id="54"/>
-      <w:bookmarkEnd w:id="55"/>
+      <w:bookmarkEnd w:id="43"/>
+      <w:bookmarkEnd w:id="44"/>
     </w:p>
     <w:p>
       <w:pPr>
@@ -10612,13 +10662,13 @@
         <w:pStyle w:val="Titre2"/>
         <w:ind w:firstLine="360"/>
       </w:pPr>
-      <w:bookmarkStart w:id="56" w:name="_Toc119922939"/>
-      <w:bookmarkStart w:id="57" w:name="_Toc131670079"/>
+      <w:bookmarkStart w:id="45" w:name="_Toc119922939"/>
+      <w:bookmarkStart w:id="46" w:name="_Toc131670079"/>
       <w:r>
         <w:t>5a – Ajout d’une Collection (relation 1-N ou N-N)</w:t>
       </w:r>
-      <w:bookmarkEnd w:id="56"/>
-      <w:bookmarkEnd w:id="57"/>
+      <w:bookmarkEnd w:id="45"/>
+      <w:bookmarkEnd w:id="46"/>
     </w:p>
     <w:p>
       <w:pPr>
@@ -10872,12 +10922,15 @@
         </w:numPr>
       </w:pPr>
       <w:r>
-        <w:t>Créer les ge</w:t>
-      </w:r>
-      <w:bookmarkStart w:id="58" w:name="_GoBack"/>
-      <w:bookmarkEnd w:id="58"/>
-      <w:r>
-        <w:t>tter et setter et le ArrayCollection()</w:t>
+        <w:t xml:space="preserve">Créer les getter et setter et le </w:t>
+      </w:r>
+      <w:proofErr w:type="gramStart"/>
+      <w:r>
+        <w:t>ArrayCollection(</w:t>
+      </w:r>
+      <w:proofErr w:type="gramEnd"/>
+      <w:r>
+        <w:t>)</w:t>
       </w:r>
     </w:p>
     <w:p>
@@ -11323,13 +11376,7 @@
         <w:t xml:space="preserve"> l’affichage de la foreignkey </w:t>
       </w:r>
       <w:r>
-        <w:t>(</w:t>
-      </w:r>
-      <w:r>
-        <w:t>idEN1</w:t>
-      </w:r>
-      <w:r>
-        <w:t>)</w:t>
+        <w:t>(idEN1)</w:t>
       </w:r>
       <w:r>
         <w:rPr>
@@ -11711,13 +11758,13 @@
         <w:pStyle w:val="Titre2"/>
         <w:ind w:firstLine="360"/>
       </w:pPr>
-      <w:bookmarkStart w:id="59" w:name="_Toc119922940"/>
-      <w:bookmarkStart w:id="60" w:name="_Toc131670080"/>
+      <w:bookmarkStart w:id="47" w:name="_Toc119922940"/>
+      <w:bookmarkStart w:id="48" w:name="_Toc131670080"/>
       <w:r>
         <w:t>5b – Ajout d’un attribut et MAJ du schéma de bdd</w:t>
       </w:r>
-      <w:bookmarkEnd w:id="59"/>
-      <w:bookmarkEnd w:id="60"/>
+      <w:bookmarkEnd w:id="47"/>
+      <w:bookmarkEnd w:id="48"/>
     </w:p>
     <w:p>
       <w:pPr>
@@ -12161,8 +12208,8 @@
         </w:rPr>
         <w:t xml:space="preserve"> --regenerate App\Entity\NomEntiteAModifier</w:t>
       </w:r>
-      <w:bookmarkStart w:id="61" w:name="_Hlk117522008"/>
-      <w:bookmarkEnd w:id="61"/>
+      <w:bookmarkStart w:id="49" w:name="_Hlk117522008"/>
+      <w:bookmarkEnd w:id="49"/>
     </w:p>
     <w:p>
       <w:pPr>
@@ -12219,13 +12266,13 @@
         <w:pStyle w:val="Titre2"/>
         <w:ind w:firstLine="360"/>
       </w:pPr>
-      <w:bookmarkStart w:id="62" w:name="_Toc119922941"/>
-      <w:bookmarkStart w:id="63" w:name="_Toc131670081"/>
+      <w:bookmarkStart w:id="50" w:name="_Toc119922941"/>
+      <w:bookmarkStart w:id="51" w:name="_Toc131670081"/>
       <w:r>
         <w:t>5c – Ajout contrainte UNIQUE et MAJ du schéma de bdd</w:t>
       </w:r>
-      <w:bookmarkEnd w:id="62"/>
-      <w:bookmarkEnd w:id="63"/>
+      <w:bookmarkEnd w:id="50"/>
+      <w:bookmarkEnd w:id="51"/>
     </w:p>
     <w:p>
       <w:pPr>
@@ -12482,8 +12529,8 @@
         </w:rPr>
         <w:t>:migrate</w:t>
       </w:r>
-      <w:bookmarkStart w:id="64" w:name="_Hlk117587429"/>
-      <w:bookmarkEnd w:id="64"/>
+      <w:bookmarkStart w:id="52" w:name="_Hlk117587429"/>
+      <w:bookmarkEnd w:id="52"/>
     </w:p>
     <w:p/>
     <w:p>
@@ -12505,14 +12552,14 @@
       <w:pPr>
         <w:pStyle w:val="Titre1"/>
       </w:pPr>
-      <w:bookmarkStart w:id="65" w:name="_Toc119922942"/>
-      <w:bookmarkStart w:id="66" w:name="_Toc131670082"/>
+      <w:bookmarkStart w:id="53" w:name="_Toc119922942"/>
+      <w:bookmarkStart w:id="54" w:name="_Toc131670082"/>
       <w:r>
         <w:lastRenderedPageBreak/>
         <w:t>6– Gestion centralisée des assets (js, css) avec Encore</w:t>
       </w:r>
-      <w:bookmarkEnd w:id="65"/>
-      <w:bookmarkEnd w:id="66"/>
+      <w:bookmarkEnd w:id="53"/>
+      <w:bookmarkEnd w:id="54"/>
       <w:r>
         <w:t xml:space="preserve"> </w:t>
       </w:r>
@@ -12525,7 +12572,7 @@
       <w:r>
         <w:t xml:space="preserve">La gestion des assets est géré par le bundle webpack-encore-bundle de Symfony : </w:t>
       </w:r>
-      <w:hyperlink r:id="rId19">
+      <w:hyperlink r:id="rId17">
         <w:r>
           <w:rPr>
             <w:rStyle w:val="LienInternet"/>
@@ -12600,8 +12647,8 @@
       <w:pPr>
         <w:pStyle w:val="Titre2"/>
       </w:pPr>
-      <w:bookmarkStart w:id="67" w:name="_Toc119922943"/>
-      <w:bookmarkStart w:id="68" w:name="_Toc131670083"/>
+      <w:bookmarkStart w:id="55" w:name="_Toc119922943"/>
+      <w:bookmarkStart w:id="56" w:name="_Toc131670083"/>
       <w:r>
         <w:t xml:space="preserve">6a- </w:t>
       </w:r>
@@ -12613,8 +12660,8 @@
       <w:r>
         <w:t xml:space="preserve"> WebpackEncoreBundle</w:t>
       </w:r>
-      <w:bookmarkEnd w:id="67"/>
-      <w:bookmarkEnd w:id="68"/>
+      <w:bookmarkEnd w:id="55"/>
+      <w:bookmarkEnd w:id="56"/>
       <w:r>
         <w:t xml:space="preserve"> </w:t>
       </w:r>
@@ -12624,7 +12671,7 @@
       <w:r>
         <w:t xml:space="preserve">Cf. doc </w:t>
       </w:r>
-      <w:hyperlink r:id="rId20">
+      <w:hyperlink r:id="rId18">
         <w:r>
           <w:rPr>
             <w:rStyle w:val="LienInternet"/>
@@ -13001,7 +13048,7 @@
       <w:r>
         <w:t xml:space="preserve">RQ – le client Symfony et l’executable symfony.exe à downloader via </w:t>
       </w:r>
-      <w:hyperlink r:id="rId21" w:tgtFrame="_blank">
+      <w:hyperlink r:id="rId19" w:tgtFrame="_blank">
         <w:r>
           <w:rPr>
             <w:rStyle w:val="LienInternet"/>
@@ -13607,13 +13654,13 @@
       <w:pPr>
         <w:pStyle w:val="Titre2"/>
       </w:pPr>
-      <w:bookmarkStart w:id="69" w:name="_Toc119922944"/>
-      <w:bookmarkStart w:id="70" w:name="_Toc131670084"/>
+      <w:bookmarkStart w:id="57" w:name="_Toc119922944"/>
+      <w:bookmarkStart w:id="58" w:name="_Toc131670084"/>
       <w:r>
         <w:t>6b- Ajout de modules Javascript</w:t>
       </w:r>
-      <w:bookmarkEnd w:id="69"/>
-      <w:bookmarkEnd w:id="70"/>
+      <w:bookmarkEnd w:id="57"/>
+      <w:bookmarkEnd w:id="58"/>
       <w:r>
         <w:t xml:space="preserve"> </w:t>
       </w:r>
@@ -13764,14 +13811,14 @@
       <w:pPr>
         <w:pStyle w:val="Titre1"/>
       </w:pPr>
-      <w:bookmarkStart w:id="71" w:name="_Toc119922945"/>
-      <w:bookmarkStart w:id="72" w:name="_Toc131670085"/>
+      <w:bookmarkStart w:id="59" w:name="_Toc119922945"/>
+      <w:bookmarkStart w:id="60" w:name="_Toc131670085"/>
       <w:r>
         <w:lastRenderedPageBreak/>
         <w:t>7 – Bundle Symfony – Usage &amp; Déploiement</w:t>
       </w:r>
-      <w:bookmarkEnd w:id="71"/>
-      <w:bookmarkEnd w:id="72"/>
+      <w:bookmarkEnd w:id="59"/>
+      <w:bookmarkEnd w:id="60"/>
       <w:r>
         <w:t xml:space="preserve">   </w:t>
       </w:r>
@@ -13790,13 +13837,13 @@
         <w:pStyle w:val="Titre2"/>
         <w:ind w:left="360"/>
       </w:pPr>
-      <w:bookmarkStart w:id="73" w:name="_Toc119922946"/>
-      <w:bookmarkStart w:id="74" w:name="_Toc131670086"/>
+      <w:bookmarkStart w:id="61" w:name="_Toc119922946"/>
+      <w:bookmarkStart w:id="62" w:name="_Toc131670086"/>
       <w:r>
         <w:t>7a – Info sur le bundle FOSJSRoutingBundle 2.x</w:t>
       </w:r>
-      <w:bookmarkEnd w:id="73"/>
-      <w:bookmarkEnd w:id="74"/>
+      <w:bookmarkEnd w:id="61"/>
+      <w:bookmarkEnd w:id="62"/>
     </w:p>
     <w:p>
       <w:pPr>
@@ -13823,7 +13870,7 @@
         <w:br/>
         <w:t xml:space="preserve">cf. </w:t>
       </w:r>
-      <w:hyperlink r:id="rId22">
+      <w:hyperlink r:id="rId20">
         <w:r>
           <w:rPr>
             <w:rStyle w:val="LienInternet"/>
@@ -14007,14 +14054,14 @@
       <w:pPr>
         <w:pStyle w:val="Titre1"/>
       </w:pPr>
-      <w:bookmarkStart w:id="75" w:name="_Toc119922947"/>
-      <w:bookmarkStart w:id="76" w:name="_Toc131670087"/>
+      <w:bookmarkStart w:id="63" w:name="_Toc119922947"/>
+      <w:bookmarkStart w:id="64" w:name="_Toc131670087"/>
       <w:r>
         <w:lastRenderedPageBreak/>
         <w:t>8 – Extension du projet InBORe : Services – Usage &amp; Description</w:t>
       </w:r>
-      <w:bookmarkEnd w:id="75"/>
-      <w:bookmarkEnd w:id="76"/>
+      <w:bookmarkEnd w:id="63"/>
+      <w:bookmarkEnd w:id="64"/>
       <w:r>
         <w:t xml:space="preserve">   </w:t>
       </w:r>
@@ -14032,13 +14079,13 @@
       <w:pPr>
         <w:pStyle w:val="Titre2"/>
       </w:pPr>
-      <w:bookmarkStart w:id="77" w:name="_Toc119922948"/>
-      <w:bookmarkStart w:id="78" w:name="_Toc131670088"/>
+      <w:bookmarkStart w:id="65" w:name="_Toc119922948"/>
+      <w:bookmarkStart w:id="66" w:name="_Toc131670088"/>
       <w:r>
         <w:t>8a – Service FileLoader</w:t>
       </w:r>
-      <w:bookmarkEnd w:id="77"/>
-      <w:bookmarkEnd w:id="78"/>
+      <w:bookmarkEnd w:id="65"/>
+      <w:bookmarkEnd w:id="66"/>
     </w:p>
     <w:p>
       <w:pPr>
@@ -14052,7 +14099,31 @@
       </w:r>
       <w:r>
         <w:br/>
-        <w:t>Il permet de gérer via un formulaire (i)  un fichier media (ex. pdf)  sans métadonnées associées  (ii) N fichiers multimedia avec des métadonnées associées qui sont référencés et gérés via la table Media .</w:t>
+        <w:t xml:space="preserve">Il permet de gérer via un formulaire (i)  </w:t>
+      </w:r>
+      <w:r>
+        <w:t>1/N</w:t>
+      </w:r>
+      <w:r>
+        <w:t xml:space="preserve"> fichier</w:t>
+      </w:r>
+      <w:r>
+        <w:t>(s)</w:t>
+      </w:r>
+      <w:r>
+        <w:t xml:space="preserve"> media (</w:t>
+      </w:r>
+      <w:r>
+        <w:t>fich</w:t>
+      </w:r>
+      <w:r>
+        <w:t>ier binaire</w:t>
+      </w:r>
+      <w:r>
+        <w:t>, image, audio, video</w:t>
+      </w:r>
+      <w:r>
+        <w:t>)  sans métadonnées associées  (ii) N fichiers multimedia avec des métadonnées associées qui sont référencés et gérés via la table Media .</w:t>
       </w:r>
       <w:r>
         <w:br/>
@@ -14100,15 +14171,39 @@
         </w:rPr>
       </w:pPr>
       <w:r>
+        <w:rPr>
+          <w:b/>
+        </w:rPr>
         <w:t>-&gt;</w:t>
       </w:r>
       <w:proofErr w:type="gramStart"/>
       <w:r>
+        <w:rPr>
+          <w:b/>
+        </w:rPr>
         <w:t>add(</w:t>
       </w:r>
       <w:proofErr w:type="gramEnd"/>
       <w:r>
-        <w:t>'pdf', FileUploaderType::class, [</w:t>
+        <w:t>'</w:t>
+      </w:r>
+      <w:r>
+        <w:rPr>
+          <w:i/>
+        </w:rPr>
+        <w:t>nom_champ_upload</w:t>
+      </w:r>
+      <w:r>
+        <w:rPr>
+          <w:i/>
+        </w:rPr>
+        <w:t>'</w:t>
+      </w:r>
+      <w:r>
+        <w:rPr>
+          <w:b/>
+        </w:rPr>
+        <w:t>, FileUploaderType::class, [</w:t>
       </w:r>
     </w:p>
     <w:p>
@@ -14306,9 +14401,62 @@
         </w:rPr>
       </w:pPr>
       <w:r>
-        <w:t xml:space="preserve">            'mime_types'    =&gt; ['mime_1', 'mime_n]</w:t>
-      </w:r>
-      <w:r>
+        <w:t xml:space="preserve">           </w:t>
+      </w:r>
+      <w:r>
+        <w:rPr>
+          <w:b/>
+        </w:rPr>
+        <w:t xml:space="preserve"> 'mime_types'    =&gt; [</w:t>
+      </w:r>
+      <w:r>
+        <w:rPr>
+          <w:i/>
+        </w:rPr>
+        <w:t>'mime_1',</w:t>
+      </w:r>
+      <w:r>
+        <w:rPr>
+          <w:i/>
+        </w:rPr>
+        <w:t xml:space="preserve"> </w:t>
+      </w:r>
+      <w:proofErr w:type="gramStart"/>
+      <w:r>
+        <w:rPr>
+          <w:i/>
+        </w:rPr>
+        <w:t xml:space="preserve">…, </w:t>
+      </w:r>
+      <w:r>
+        <w:rPr>
+          <w:i/>
+        </w:rPr>
+        <w:t xml:space="preserve"> '</w:t>
+      </w:r>
+      <w:proofErr w:type="gramEnd"/>
+      <w:r>
+        <w:rPr>
+          <w:i/>
+        </w:rPr>
+        <w:t>mime_n</w:t>
+      </w:r>
+      <w:r>
+        <w:rPr>
+          <w:i/>
+        </w:rPr>
+        <w:t>’</w:t>
+      </w:r>
+      <w:r>
+        <w:rPr>
+          <w:b/>
+        </w:rPr>
+        <w:t>]</w:t>
+      </w:r>
+      <w:r>
+        <w:rPr>
+          <w:b/>
+        </w:rPr>
         <w:tab/>
       </w:r>
     </w:p>
@@ -14322,56 +14470,197 @@
         </w:rPr>
       </w:pPr>
       <w:r>
-        <w:t># types mimes acceptés (côté serveur), ex : ['application/pdf', 'application/x-pdf'],</w:t>
-      </w:r>
-    </w:p>
-    <w:p>
-      <w:pPr>
-        <w:pStyle w:val="Paragraphedeliste"/>
-        <w:rPr>
-          <w:b/>
-          <w:sz w:val="20"/>
-          <w:szCs w:val="20"/>
-        </w:rPr>
-      </w:pPr>
-      <w:r>
-        <w:t xml:space="preserve">            'accept'        =&gt; '.pdf'</w:t>
-      </w:r>
-    </w:p>
-    <w:p>
-      <w:pPr>
-        <w:pStyle w:val="Paragraphedeliste"/>
-        <w:rPr>
-          <w:b/>
-          <w:sz w:val="20"/>
-          <w:szCs w:val="20"/>
-        </w:rPr>
-      </w:pPr>
-      <w:r>
-        <w:t xml:space="preserve"># types de </w:t>
+        <w:t># types mimes acceptés (côté serveur), ex</w:t>
+      </w:r>
+      <w:r>
+        <w:t>1</w:t>
+      </w:r>
+      <w:r>
+        <w:t> </w:t>
+      </w:r>
+      <w:r>
+        <w:t>fichier</w:t>
+      </w:r>
+      <w:r>
+        <w:t xml:space="preserve"> </w:t>
+      </w:r>
+      <w:r>
+        <w:t>: ['application/x-pdf'</w:t>
+      </w:r>
+      <w:r>
+        <w:t>, ‘</w:t>
+      </w:r>
+      <w:r>
+        <w:t>application/zip</w:t>
+      </w:r>
+      <w:r>
+        <w:t>’</w:t>
+      </w:r>
+      <w:r>
+        <w:t>, ‘text/csv’</w:t>
+      </w:r>
+      <w:r>
+        <w:t>],</w:t>
+      </w:r>
+      <w:r>
+        <w:br/>
+        <w:t xml:space="preserve"># ex2 images : </w:t>
+      </w:r>
+      <w:r>
+        <w:t>['image/gif', 'image/png', 'image/jpeg']</w:t>
+      </w:r>
+      <w:r>
+        <w:t>, ex3 audio : [</w:t>
+      </w:r>
+      <w:r>
+        <w:t>'audio/wav', 'audio/mpeg', 'audio/x-wav']</w:t>
+      </w:r>
+    </w:p>
+    <w:p>
+      <w:pPr>
+        <w:pStyle w:val="Paragraphedeliste"/>
+        <w:rPr>
+          <w:b/>
+          <w:sz w:val="20"/>
+          <w:szCs w:val="20"/>
+        </w:rPr>
+      </w:pPr>
+      <w:r>
+        <w:t xml:space="preserve">            </w:t>
+      </w:r>
+      <w:r>
+        <w:rPr>
+          <w:b/>
+        </w:rPr>
+        <w:t xml:space="preserve">'accept'        =&gt; </w:t>
       </w:r>
       <w:proofErr w:type="gramStart"/>
       <w:r>
-        <w:t>fichiers sélectionnable</w:t>
+        <w:rPr>
+          <w:b/>
+        </w:rPr>
+        <w:t>'</w:t>
+      </w:r>
+      <w:r>
+        <w:rPr>
+          <w:i/>
+        </w:rPr>
+        <w:t>.</w:t>
+      </w:r>
+      <w:r>
+        <w:rPr>
+          <w:i/>
+        </w:rPr>
+        <w:t>ext</w:t>
       </w:r>
       <w:proofErr w:type="gramEnd"/>
       <w:r>
-        <w:t xml:space="preserve"> en front, ex : .pdf</w:t>
-      </w:r>
-    </w:p>
-    <w:p>
-      <w:pPr>
-        <w:pStyle w:val="Paragraphedeliste"/>
-        <w:rPr>
-          <w:b/>
-          <w:sz w:val="20"/>
-          <w:szCs w:val="20"/>
-        </w:rPr>
-      </w:pPr>
-      <w:r>
-        <w:t xml:space="preserve">            'max_size'      =&gt; '4096k',</w:t>
-      </w:r>
-      <w:r>
+        <w:rPr>
+          <w:i/>
+        </w:rPr>
+        <w:t xml:space="preserve">1, …, </w:t>
+      </w:r>
+      <w:r>
+        <w:rPr>
+          <w:i/>
+        </w:rPr>
+        <w:t>.</w:t>
+      </w:r>
+      <w:r>
+        <w:rPr>
+          <w:i/>
+        </w:rPr>
+        <w:t>extn</w:t>
+      </w:r>
+      <w:r>
+        <w:rPr>
+          <w:i/>
+        </w:rPr>
+        <w:t>'</w:t>
+      </w:r>
+    </w:p>
+    <w:p>
+      <w:pPr>
+        <w:pStyle w:val="Paragraphedeliste"/>
+        <w:rPr>
+          <w:b/>
+          <w:sz w:val="20"/>
+          <w:szCs w:val="20"/>
+        </w:rPr>
+      </w:pPr>
+      <w:r>
+        <w:t># types de fichiers sélectionnable en front, ex</w:t>
+      </w:r>
+      <w:r>
+        <w:t>1</w:t>
+      </w:r>
+      <w:r>
+        <w:t xml:space="preserve"> : </w:t>
+      </w:r>
+      <w:proofErr w:type="gramStart"/>
+      <w:r>
+        <w:t>‘</w:t>
+      </w:r>
+      <w:r>
+        <w:t>.pdf</w:t>
+      </w:r>
+      <w:r>
+        <w:t>,.</w:t>
+      </w:r>
+      <w:proofErr w:type="gramEnd"/>
+      <w:r>
+        <w:t>zip</w:t>
+      </w:r>
+      <w:r>
+        <w:t>,.csv</w:t>
+      </w:r>
+      <w:r>
+        <w:t xml:space="preserve"> ‘, ex2 : </w:t>
+      </w:r>
+      <w:r>
+        <w:t>'.gif,.png,.jpeg'</w:t>
+      </w:r>
+      <w:r>
+        <w:t xml:space="preserve">, ex3 : </w:t>
+      </w:r>
+      <w:r>
+        <w:t>'.wav,.mpeg'</w:t>
+      </w:r>
+    </w:p>
+    <w:p>
+      <w:pPr>
+        <w:pStyle w:val="Paragraphedeliste"/>
+        <w:rPr>
+          <w:b/>
+          <w:sz w:val="20"/>
+          <w:szCs w:val="20"/>
+        </w:rPr>
+      </w:pPr>
+      <w:r>
+        <w:t xml:space="preserve">            </w:t>
+      </w:r>
+      <w:r>
+        <w:rPr>
+          <w:b/>
+        </w:rPr>
+        <w:t xml:space="preserve">'max_size'      =&gt; </w:t>
+      </w:r>
+      <w:r>
+        <w:rPr>
+          <w:i/>
+        </w:rPr>
+        <w:t>'4096k'</w:t>
+      </w:r>
+      <w:r>
+        <w:rPr>
+          <w:b/>
+        </w:rPr>
+        <w:t>,</w:t>
+      </w:r>
+      <w:r>
+        <w:rPr>
+          <w:b/>
+        </w:rPr>
         <w:tab/>
       </w:r>
     </w:p>
@@ -14398,7 +14687,13 @@
         </w:rPr>
       </w:pPr>
       <w:r>
-        <w:t xml:space="preserve">            'setters'      =&gt; [‘properpty’ =&gt; ‘setter’, ...],</w:t>
+        <w:t xml:space="preserve">            'setters'      =&gt; [‘proper</w:t>
+      </w:r>
+      <w:r>
+        <w:t>t</w:t>
+      </w:r>
+      <w:r>
+        <w:t>y’ =&gt; ‘setter’, ...],</w:t>
       </w:r>
       <w:r>
         <w:tab/>
@@ -14416,6 +14711,9 @@
       <w:r>
         <w:t># propriétés &gt; méthodes de l’objet, ex : [‘width’ =&gt; ‘setWidth’, ‘height’ =&gt; ‘setHeight’], permet de remplir les champs correspondant de l’objet</w:t>
       </w:r>
+      <w:r>
+        <w:t xml:space="preserve"> définit dans la table Media (cf. gestion multi-fichier)</w:t>
+      </w:r>
     </w:p>
     <w:p>
       <w:pPr>
@@ -14455,13 +14753,20 @@
       <w:pPr>
         <w:ind w:left="708"/>
         <w:rPr>
+          <w:b/>
           <w:i/>
         </w:rPr>
       </w:pPr>
       <w:r>
+        <w:rPr>
+          <w:b/>
+        </w:rPr>
         <w:t xml:space="preserve">       ]);</w:t>
       </w:r>
       <w:r>
+        <w:rPr>
+          <w:b/>
+        </w:rPr>
         <w:br/>
       </w:r>
       <w:r>
@@ -14776,7 +15081,6 @@
           <w:b/>
         </w:rPr>
       </w:pPr>
-      <w:commentRangeStart w:id="79"/>
       <w:r>
         <w:t xml:space="preserve">Ajouter dans </w:t>
       </w:r>
@@ -14866,13 +15170,6 @@
           <w:b/>
         </w:rPr>
         <w:t xml:space="preserve"> $medialinks;</w:t>
-      </w:r>
-      <w:commentRangeEnd w:id="79"/>
-      <w:r>
-        <w:rPr>
-          <w:rStyle w:val="Marquedecommentaire"/>
-        </w:rPr>
-        <w:commentReference w:id="79"/>
       </w:r>
     </w:p>
     <w:p>
@@ -15673,12 +15970,12 @@
       <w:pPr>
         <w:pStyle w:val="Titre1"/>
       </w:pPr>
-      <w:bookmarkStart w:id="80" w:name="_Toc131670089"/>
+      <w:bookmarkStart w:id="67" w:name="_Toc131670089"/>
       <w:r>
         <w:lastRenderedPageBreak/>
         <w:t>Annexe 1 – Architecture logicielle – InBORe</w:t>
       </w:r>
-      <w:bookmarkEnd w:id="80"/>
+      <w:bookmarkEnd w:id="67"/>
     </w:p>
     <w:p>
       <w:pPr>
@@ -16024,7 +16321,12 @@
             </w:r>
             <w:r>
               <w:br/>
-              <w:t>RQ ! les fichiers InBORe_entity-name.js devront être appelé et ajouté dans webpack.config.js</w:t>
+              <w:t>RQ ! les fichiers InBORe_entity-name.js devront être ap</w:t>
+            </w:r>
+            <w:bookmarkStart w:id="68" w:name="_GoBack"/>
+            <w:bookmarkEnd w:id="68"/>
+            <w:r>
+              <w:t>pelé et ajouté dans webpack.config.js</w:t>
             </w:r>
           </w:p>
         </w:tc>
@@ -16107,7 +16409,7 @@
             <w:r>
               <w:br/>
             </w:r>
-            <w:hyperlink r:id="rId24">
+            <w:hyperlink r:id="rId21">
               <w:r>
                 <w:rPr>
                   <w:rStyle w:val="LienInternet"/>
@@ -16942,7 +17244,7 @@
               </w:rPr>
               <w:br/>
             </w:r>
-            <w:hyperlink r:id="rId25">
+            <w:hyperlink r:id="rId22">
               <w:r>
                 <w:rPr>
                   <w:rStyle w:val="LienInternet"/>
@@ -19086,707 +19388,6 @@
     </w:sectPr>
   </w:body>
 </w:document>
-</file>
-
-<file path=word/comments.xml><?xml version="1.0" encoding="utf-8"?>
-<w:comments xmlns:wpc="http://schemas.microsoft.com/office/word/2010/wordprocessingCanvas" xmlns:cx="http://schemas.microsoft.com/office/drawing/2014/chartex" xmlns:cx1="http://schemas.microsoft.com/office/drawing/2015/9/8/chartex" xmlns:cx2="http://schemas.microsoft.com/office/drawing/2015/10/21/chartex" xmlns:cx3="http://schemas.microsoft.com/office/drawing/2016/5/9/chartex" xmlns:cx4="http://schemas.microsoft.com/office/drawing/2016/5/10/chartex" xmlns:cx5="http://schemas.microsoft.com/office/drawing/2016/5/11/chartex" xmlns:cx6="http://schemas.microsoft.com/office/drawing/2016/5/12/chartex" xmlns:cx7="http://schemas.microsoft.com/office/drawing/2016/5/13/chartex" xmlns:cx8="http://schemas.microsoft.com/office/drawing/2016/5/14/chartex" xmlns:mc="http://schemas.openxmlformats.org/markup-compatibility/2006" xmlns:aink="http://schemas.microsoft.com/office/drawing/2016/ink" xmlns:am3d="http://schemas.microsoft.com/office/drawing/2017/model3d" xmlns:o="urn:schemas-microsoft-com:office:office" xmlns:r="http://schemas.openxmlformats.org/officeDocument/2006/relationships" xmlns:m="http://schemas.openxmlformats.org/officeDocument/2006/math" xmlns:v="urn:schemas-microsoft-com:vml" xmlns:wp14="http://schemas.microsoft.com/office/word/2010/wordprocessingDrawing" xmlns:wp="http://schemas.openxmlformats.org/drawingml/2006/wordprocessingDrawing" xmlns:w10="urn:schemas-microsoft-com:office:word" xmlns:w="http://schemas.openxmlformats.org/wordprocessingml/2006/main" xmlns:w14="http://schemas.microsoft.com/office/word/2010/wordml" xmlns:w15="http://schemas.microsoft.com/office/word/2012/wordml" xmlns:w16cid="http://schemas.microsoft.com/office/word/2016/wordml/cid" xmlns:w16se="http://schemas.microsoft.com/office/word/2015/wordml/symex" xmlns:wpg="http://schemas.microsoft.com/office/word/2010/wordprocessingGroup" xmlns:wpi="http://schemas.microsoft.com/office/word/2010/wordprocessingInk" xmlns:wne="http://schemas.microsoft.com/office/word/2006/wordml" xmlns:wps="http://schemas.microsoft.com/office/word/2010/wordprocessingShape" mc:Ignorable="w14 w15 w16se w16cid wp14">
-  <w:comment w:id="23" w:author="Philippe BERTIN" w:date="2022-12-15T19:07:00Z" w:initials="PB">
-    <w:p>
-      <w:r>
-        <w:rPr>
-          <w:rFonts w:ascii="Calibri" w:eastAsia="Calibri" w:hAnsi="Calibri" w:cs="Tahoma"/>
-          <w:sz w:val="20"/>
-          <w:szCs w:val="24"/>
-          <w:lang w:val="en-US" w:bidi="en-US"/>
-        </w:rPr>
-        <w:t xml:space="preserve">Si les champs existent déjà il faut soit indiquer leur nom dans les annotations, soit ajouter les getters et setters sur les </w:t>
-      </w:r>
-      <w:proofErr w:type="gramStart"/>
-      <w:r>
-        <w:rPr>
-          <w:rFonts w:ascii="Calibri" w:eastAsia="Calibri" w:hAnsi="Calibri" w:cs="Tahoma"/>
-          <w:sz w:val="20"/>
-          <w:szCs w:val="24"/>
-          <w:lang w:val="en-US" w:bidi="en-US"/>
-        </w:rPr>
-        <w:t>champs :</w:t>
-      </w:r>
-      <w:proofErr w:type="gramEnd"/>
-      <w:r>
-        <w:rPr>
-          <w:rFonts w:ascii="Calibri" w:eastAsia="Calibri" w:hAnsi="Calibri" w:cs="Tahoma"/>
-          <w:sz w:val="20"/>
-          <w:szCs w:val="24"/>
-          <w:lang w:val="en-US" w:bidi="en-US"/>
-        </w:rPr>
-        <w:t xml:space="preserve"> setUserMaj($userMaj) { $this→myField = $userMaj ; }</w:t>
-      </w:r>
-    </w:p>
-  </w:comment>
-  <w:comment w:id="24" w:author="bbees" w:date="2023-01-19T14:34:00Z" w:initials="b">
-    <w:p>
-      <w:r>
-        <w:rPr>
-          <w:rFonts w:ascii="Liberation Serif" w:eastAsia="Segoe UI" w:hAnsi="Liberation Serif" w:cs="Tahoma"/>
-          <w:sz w:val="24"/>
-          <w:szCs w:val="24"/>
-          <w:lang w:val="en-US" w:bidi="en-US"/>
-        </w:rPr>
-        <w:t>Ok A RAJOUTER A LA DOC</w:t>
-      </w:r>
-    </w:p>
-  </w:comment>
-  <w:comment w:id="25" w:author="Philippe BERTIN" w:date="2022-12-15T19:11:00Z" w:initials="PB">
-    <w:p>
-      <w:r>
-        <w:rPr>
-          <w:rFonts w:ascii="Calibri" w:eastAsia="Calibri" w:hAnsi="Calibri" w:cs="Tahoma"/>
-          <w:sz w:val="20"/>
-          <w:szCs w:val="24"/>
-          <w:lang w:val="en-US" w:bidi="en-US"/>
-        </w:rPr>
-        <w:t xml:space="preserve">Ça peut devenir une contrainte forte si la base contient beaucoup d’entités à tracker. Y aurait-il une autre </w:t>
-      </w:r>
-      <w:proofErr w:type="gramStart"/>
-      <w:r>
-        <w:rPr>
-          <w:rFonts w:ascii="Calibri" w:eastAsia="Calibri" w:hAnsi="Calibri" w:cs="Tahoma"/>
-          <w:sz w:val="20"/>
-          <w:szCs w:val="24"/>
-          <w:lang w:val="en-US" w:bidi="en-US"/>
-        </w:rPr>
-        <w:t>approche ?</w:t>
-      </w:r>
-      <w:proofErr w:type="gramEnd"/>
-    </w:p>
-  </w:comment>
-  <w:comment w:id="26" w:author="bbees" w:date="2023-01-19T14:35:00Z" w:initials="b">
-    <w:p>
-      <w:r>
-        <w:rPr>
-          <w:rFonts w:ascii="Liberation Serif" w:eastAsia="Segoe UI" w:hAnsi="Liberation Serif" w:cs="Tahoma"/>
-          <w:sz w:val="24"/>
-          <w:szCs w:val="24"/>
-          <w:lang w:val="en-US" w:bidi="en-US"/>
-        </w:rPr>
-        <w:t xml:space="preserve">Pour le moment il n’y en a pas d’autre, mais on pourrait sans doute faire évoluer l’approche à l’avenir. Je me rappelle en avoir discuter avec L Duchemin à l’époque et il m’avait indiqué une autre solution basé sur un composant de Symfony, mais je ne me souviens plus. A voir effectivement pour la suite mais cela aura des implications sur le Core. </w:t>
-      </w:r>
-      <w:proofErr w:type="gramStart"/>
-      <w:r>
-        <w:rPr>
-          <w:rFonts w:ascii="Liberation Serif" w:eastAsia="Segoe UI" w:hAnsi="Liberation Serif" w:cs="Tahoma"/>
-          <w:sz w:val="24"/>
-          <w:szCs w:val="24"/>
-          <w:lang w:val="en-US" w:bidi="en-US"/>
-        </w:rPr>
-        <w:t>A</w:t>
-      </w:r>
-      <w:proofErr w:type="gramEnd"/>
-      <w:r>
-        <w:rPr>
-          <w:rFonts w:ascii="Liberation Serif" w:eastAsia="Segoe UI" w:hAnsi="Liberation Serif" w:cs="Tahoma"/>
-          <w:sz w:val="24"/>
-          <w:szCs w:val="24"/>
-          <w:lang w:val="en-US" w:bidi="en-US"/>
-        </w:rPr>
-        <w:t xml:space="preserve"> ETUDIER</w:t>
-      </w:r>
-    </w:p>
-  </w:comment>
-  <w:comment w:id="29" w:author="Philippe BERTIN" w:date="2022-12-15T19:13:00Z" w:initials="PB">
-    <w:p>
-      <w:r>
-        <w:rPr>
-          <w:rFonts w:ascii="Calibri" w:eastAsia="Calibri" w:hAnsi="Calibri" w:cs="Tahoma"/>
-          <w:sz w:val="20"/>
-          <w:szCs w:val="24"/>
-          <w:lang w:val="en-US" w:bidi="en-US"/>
-        </w:rPr>
-        <w:t>Peut présenter un problème si une table user existe déjà avec bcp d’entrées et aussi des champs spécifiques.</w:t>
-      </w:r>
-    </w:p>
-    <w:p>
-      <w:r>
-        <w:rPr>
-          <w:rFonts w:ascii="Calibri" w:eastAsia="Calibri" w:hAnsi="Calibri" w:cs="Tahoma"/>
-          <w:sz w:val="20"/>
-          <w:szCs w:val="24"/>
-          <w:lang w:val="en-US" w:bidi="en-US"/>
-        </w:rPr>
-        <w:t xml:space="preserve">Est-ce utile de forcer la structure de cette </w:t>
-      </w:r>
-      <w:proofErr w:type="gramStart"/>
-      <w:r>
-        <w:rPr>
-          <w:rFonts w:ascii="Calibri" w:eastAsia="Calibri" w:hAnsi="Calibri" w:cs="Tahoma"/>
-          <w:sz w:val="20"/>
-          <w:szCs w:val="24"/>
-          <w:lang w:val="en-US" w:bidi="en-US"/>
-        </w:rPr>
-        <w:t>table ?</w:t>
-      </w:r>
-      <w:proofErr w:type="gramEnd"/>
-      <w:r>
-        <w:rPr>
-          <w:rFonts w:ascii="Calibri" w:eastAsia="Calibri" w:hAnsi="Calibri" w:cs="Tahoma"/>
-          <w:sz w:val="20"/>
-          <w:szCs w:val="24"/>
-          <w:lang w:val="en-US" w:bidi="en-US"/>
-        </w:rPr>
-        <w:t xml:space="preserve"> Le parametrage est dans </w:t>
-      </w:r>
-      <w:proofErr w:type="gramStart"/>
-      <w:r>
-        <w:rPr>
-          <w:rFonts w:ascii="Calibri" w:eastAsia="Calibri" w:hAnsi="Calibri" w:cs="Tahoma"/>
-          <w:sz w:val="20"/>
-          <w:szCs w:val="24"/>
-          <w:lang w:val="en-US" w:bidi="en-US"/>
-        </w:rPr>
-        <w:t>security.yaml</w:t>
-      </w:r>
-      <w:proofErr w:type="gramEnd"/>
-    </w:p>
-  </w:comment>
-  <w:comment w:id="30" w:author="bbees" w:date="2023-01-19T14:40:00Z" w:initials="b">
-    <w:p>
-      <w:r>
-        <w:rPr>
-          <w:rFonts w:ascii="Liberation Serif" w:eastAsia="Segoe UI" w:hAnsi="Liberation Serif" w:cs="Tahoma"/>
-          <w:sz w:val="24"/>
-          <w:szCs w:val="24"/>
-          <w:lang w:val="en-US" w:bidi="en-US"/>
-        </w:rPr>
-        <w:t xml:space="preserve">C’est effectivement une solution qui est envisagé pour gérer des User avec les 4 différents roles (ADMIN, COLLABORATION, PROJET, VISITEUR). L’ensemble est cohérent par rapport à une table User avec les champs prédéfinit. On peut bien sur imaginer que cette partie soit optionnel si il existe déjà une table User, mais cela suppose quand même que la logique des roles Utilisateur soit les même et que l’ensemble des templates Twig et Form relatives à la gestion des comptes User et de l’authentification soit réécrit. Est-ce possible de généraliser tout </w:t>
-      </w:r>
-      <w:proofErr w:type="gramStart"/>
-      <w:r>
-        <w:rPr>
-          <w:rFonts w:ascii="Liberation Serif" w:eastAsia="Segoe UI" w:hAnsi="Liberation Serif" w:cs="Tahoma"/>
-          <w:sz w:val="24"/>
-          <w:szCs w:val="24"/>
-          <w:lang w:val="en-US" w:bidi="en-US"/>
-        </w:rPr>
-        <w:t>cela ?</w:t>
-      </w:r>
-      <w:proofErr w:type="gramEnd"/>
-      <w:r>
-        <w:rPr>
-          <w:rFonts w:ascii="Liberation Serif" w:eastAsia="Segoe UI" w:hAnsi="Liberation Serif" w:cs="Tahoma"/>
-          <w:sz w:val="24"/>
-          <w:szCs w:val="24"/>
-          <w:lang w:val="en-US" w:bidi="en-US"/>
-        </w:rPr>
-        <w:t xml:space="preserve"> ca ne ma parait pas evident mais tu as peux être une idée . A DISCUTER</w:t>
-      </w:r>
-    </w:p>
-  </w:comment>
-  <w:comment w:id="43" w:author="Philippe BERTIN" w:date="2023-01-18T15:35:00Z" w:initials="PB">
-    <w:p>
-      <w:r>
-        <w:rPr>
-          <w:rFonts w:ascii="Liberation Serif" w:eastAsia="Segoe UI" w:hAnsi="Liberation Serif" w:cs="Tahoma"/>
-          <w:sz w:val="20"/>
-          <w:szCs w:val="24"/>
-          <w:lang w:val="en-US" w:bidi="en-US"/>
-        </w:rPr>
-        <w:t>Il faudrait un exemple plus concret. Même en l’ayant vu je n’arrive pas à configurer un repository...</w:t>
-      </w:r>
-    </w:p>
-  </w:comment>
-  <w:comment w:id="44" w:author="bbees" w:date="2023-01-19T14:52:00Z" w:initials="b">
-    <w:p>
-      <w:r>
-        <w:rPr>
-          <w:rFonts w:ascii="Liberation Serif" w:eastAsia="Segoe UI" w:hAnsi="Liberation Serif" w:cs="Tahoma"/>
-          <w:sz w:val="24"/>
-          <w:szCs w:val="24"/>
-          <w:lang w:val="en-US" w:bidi="en-US"/>
-        </w:rPr>
-        <w:t xml:space="preserve">Je suis d’accord, c’est A MIEUX DOCUMENTER </w:t>
-      </w:r>
-    </w:p>
-  </w:comment>
-  <w:comment w:id="45" w:author="Philippe BERTIN" w:date="2023-01-18T15:39:00Z" w:initials="PB">
-    <w:p>
-      <w:r>
-        <w:rPr>
-          <w:rFonts w:ascii="Liberation Serif" w:eastAsia="Segoe UI" w:hAnsi="Liberation Serif" w:cs="Tahoma"/>
-          <w:sz w:val="20"/>
-          <w:szCs w:val="24"/>
-          <w:lang w:val="en-US" w:bidi="en-US"/>
-        </w:rPr>
-        <w:t>Dans la fonction findSearch, le tableau $fields contient «</w:t>
-      </w:r>
-    </w:p>
-    <w:p>
-      <w:proofErr w:type="gramStart"/>
-      <w:r>
-        <w:rPr>
-          <w:rFonts w:ascii="Liberation Serif" w:eastAsia="Segoe UI" w:hAnsi="Liberation Serif" w:cs="Tahoma"/>
-          <w:b/>
-          <w:bCs/>
-          <w:color w:val="CC7832"/>
-          <w:sz w:val="18"/>
-          <w:szCs w:val="18"/>
-          <w:lang w:val="en-US" w:bidi="en-US"/>
-        </w:rPr>
-        <w:t>self</w:t>
-      </w:r>
-      <w:r>
-        <w:rPr>
-          <w:rFonts w:ascii="Liberation Serif" w:eastAsia="Segoe UI" w:hAnsi="Liberation Serif" w:cs="Tahoma"/>
-          <w:color w:val="A9B7C6"/>
-          <w:sz w:val="18"/>
-          <w:szCs w:val="18"/>
-          <w:lang w:val="en-US" w:bidi="en-US"/>
-        </w:rPr>
-        <w:t>::</w:t>
-      </w:r>
-      <w:proofErr w:type="gramEnd"/>
-      <w:r>
-        <w:rPr>
-          <w:rFonts w:ascii="Liberation Serif" w:eastAsia="Segoe UI" w:hAnsi="Liberation Serif" w:cs="Tahoma"/>
-          <w:i/>
-          <w:iCs/>
-          <w:color w:val="9876AA"/>
-          <w:sz w:val="18"/>
-          <w:szCs w:val="18"/>
-          <w:lang w:val="en-US" w:bidi="en-US"/>
-        </w:rPr>
-        <w:t xml:space="preserve">BOOTGRID_SEARCH_COLUMN             </w:t>
-      </w:r>
-      <w:r>
-        <w:rPr>
-          <w:rFonts w:ascii="Liberation Serif" w:eastAsia="Segoe UI" w:hAnsi="Liberation Serif" w:cs="Tahoma"/>
-          <w:color w:val="A9B7C6"/>
-          <w:sz w:val="18"/>
-          <w:szCs w:val="18"/>
-          <w:lang w:val="en-US" w:bidi="en-US"/>
-        </w:rPr>
-        <w:t xml:space="preserve">=&gt; </w:t>
-      </w:r>
-      <w:r>
-        <w:rPr>
-          <w:rFonts w:ascii="Liberation Serif" w:eastAsia="Segoe UI" w:hAnsi="Liberation Serif" w:cs="Tahoma"/>
-          <w:color w:val="6A8759"/>
-          <w:sz w:val="18"/>
-          <w:szCs w:val="18"/>
-          <w:lang w:val="en-US" w:bidi="en-US"/>
-        </w:rPr>
-        <w:t>'vocabulary_bootgrid_search_column'</w:t>
-      </w:r>
-      <w:r>
-        <w:rPr>
-          <w:rFonts w:ascii="Liberation Serif" w:eastAsia="Segoe UI" w:hAnsi="Liberation Serif" w:cs="Tahoma"/>
-          <w:color w:val="CC7832"/>
-          <w:sz w:val="18"/>
-          <w:szCs w:val="18"/>
-          <w:lang w:val="en-US" w:bidi="en-US"/>
-        </w:rPr>
-        <w:t>,</w:t>
-      </w:r>
-    </w:p>
-    <w:p>
-      <w:r>
-        <w:rPr>
-          <w:rFonts w:ascii="Liberation Serif" w:eastAsia="Segoe UI" w:hAnsi="Liberation Serif" w:cs="Tahoma"/>
-          <w:sz w:val="20"/>
-          <w:szCs w:val="24"/>
-          <w:lang w:val="en-US" w:bidi="en-US"/>
-        </w:rPr>
-        <w:t> » qui n’a pas sa place ici et fait planter la recherche.</w:t>
-      </w:r>
-    </w:p>
-  </w:comment>
-  <w:comment w:id="46" w:author="bbees" w:date="2023-01-19T14:53:00Z" w:initials="b">
-    <w:p>
-      <w:r>
-        <w:rPr>
-          <w:rFonts w:ascii="Liberation Serif" w:eastAsia="Segoe UI" w:hAnsi="Liberation Serif" w:cs="Tahoma"/>
-          <w:sz w:val="24"/>
-          <w:szCs w:val="24"/>
-          <w:lang w:val="en-US" w:bidi="en-US"/>
-        </w:rPr>
-        <w:t xml:space="preserve">A Voir IL Y A PEUX ËTRE UN BUG, Mais ce champ est utile au niveau du Repository pour le query (section Where) et au niveau du tempaltes TWIG associé à l’Entité (cf </w:t>
-      </w:r>
-      <w:proofErr w:type="gramStart"/>
-      <w:r>
-        <w:rPr>
-          <w:rFonts w:ascii="Liberation Serif" w:eastAsia="Segoe UI" w:hAnsi="Liberation Serif" w:cs="Tahoma"/>
-          <w:sz w:val="24"/>
-          <w:szCs w:val="24"/>
-          <w:lang w:val="en-US" w:bidi="en-US"/>
-        </w:rPr>
-        <w:t>l.9 :</w:t>
-      </w:r>
-      <w:proofErr w:type="gramEnd"/>
-      <w:r>
-        <w:rPr>
-          <w:rFonts w:ascii="Liberation Serif" w:eastAsia="Segoe UI" w:hAnsi="Liberation Serif" w:cs="Tahoma"/>
-          <w:sz w:val="24"/>
-          <w:szCs w:val="24"/>
-          <w:lang w:val="en-US" w:bidi="en-US"/>
-        </w:rPr>
-        <w:t xml:space="preserve"> set search_field_column) qui va servir à ajouter automatiquement un asterix sur la colonne  ou s’effectuera la recherche. Je sais c’est un peu alambiqué et sans doute pourrions nous faire autrement. </w:t>
-      </w:r>
-    </w:p>
-    <w:p>
-      <w:r>
-        <w:rPr>
-          <w:rFonts w:ascii="Liberation Serif" w:eastAsia="Segoe UI" w:hAnsi="Liberation Serif" w:cs="Tahoma"/>
-          <w:sz w:val="24"/>
-          <w:szCs w:val="24"/>
-          <w:lang w:val="en-US" w:bidi="en-US"/>
-        </w:rPr>
-        <w:t xml:space="preserve">PS – je pense aussi à une demande qu’ils avaient eu autour de la recherche multi-colonnes et cela n’est pas géré. A DISCUTER </w:t>
-      </w:r>
-    </w:p>
-  </w:comment>
-  <w:comment w:id="49" w:author="Philippe BERTIN" w:date="2023-01-18T15:51:00Z" w:initials="PB">
-    <w:p>
-      <w:r>
-        <w:rPr>
-          <w:rFonts w:ascii="Liberation Serif" w:eastAsia="Segoe UI" w:hAnsi="Liberation Serif" w:cs="Tahoma"/>
-          <w:sz w:val="20"/>
-          <w:szCs w:val="24"/>
-          <w:lang w:val="en-US" w:bidi="en-US"/>
-        </w:rPr>
-        <w:t>+++++++++++++++++</w:t>
-      </w:r>
-    </w:p>
-  </w:comment>
-  <w:comment w:id="79" w:author="bbees" w:date="2023-04-04T16:20:00Z" w:initials="b">
-    <w:p>
-      <w:pPr>
-        <w:pStyle w:val="Paragraphedeliste"/>
-        <w:ind w:left="1429"/>
-      </w:pPr>
-      <w:r>
-        <w:rPr>
-          <w:rStyle w:val="Marquedecommentaire"/>
-        </w:rPr>
-        <w:annotationRef/>
-      </w:r>
-      <w:proofErr w:type="gramStart"/>
-      <w:r>
-        <w:t>ou</w:t>
-      </w:r>
-      <w:proofErr w:type="gramEnd"/>
-      <w:r>
-        <w:t xml:space="preserve"> </w:t>
-      </w:r>
-    </w:p>
-    <w:p>
-      <w:pPr>
-        <w:pStyle w:val="Paragraphedeliste"/>
-        <w:ind w:left="1429"/>
-        <w:rPr>
-          <w:b/>
-        </w:rPr>
-      </w:pPr>
-      <w:r>
-        <w:rPr>
-          <w:b/>
-        </w:rPr>
-        <w:t xml:space="preserve">  /**</w:t>
-      </w:r>
-    </w:p>
-    <w:p>
-      <w:pPr>
-        <w:pStyle w:val="Paragraphedeliste"/>
-        <w:ind w:left="1429"/>
-        <w:rPr>
-          <w:b/>
-        </w:rPr>
-      </w:pPr>
-      <w:r>
-        <w:rPr>
-          <w:b/>
-        </w:rPr>
-        <w:t xml:space="preserve">   * @ORM\</w:t>
-      </w:r>
-      <w:proofErr w:type="gramStart"/>
-      <w:r>
-        <w:rPr>
-          <w:b/>
-        </w:rPr>
-        <w:t>ManyToMany(</w:t>
-      </w:r>
-      <w:proofErr w:type="gramEnd"/>
-      <w:r>
-        <w:rPr>
-          <w:b/>
-        </w:rPr>
-        <w:t>targetEntity="</w:t>
-      </w:r>
-      <w:r>
-        <w:rPr>
-          <w:b/>
-        </w:rPr>
-        <w:t>Media</w:t>
-      </w:r>
-      <w:r>
-        <w:rPr>
-          <w:b/>
-        </w:rPr>
-        <w:t>", cascade={"persist"})</w:t>
-      </w:r>
-    </w:p>
-    <w:p>
-      <w:pPr>
-        <w:pStyle w:val="Paragraphedeliste"/>
-        <w:ind w:left="1429"/>
-        <w:rPr>
-          <w:b/>
-        </w:rPr>
-      </w:pPr>
-      <w:r>
-        <w:rPr>
-          <w:b/>
-        </w:rPr>
-        <w:t xml:space="preserve">   * @ORM\</w:t>
-      </w:r>
-      <w:proofErr w:type="gramStart"/>
-      <w:r>
-        <w:rPr>
-          <w:b/>
-        </w:rPr>
-        <w:t>JoinTable(</w:t>
-      </w:r>
-      <w:proofErr w:type="gramEnd"/>
-      <w:r>
-        <w:rPr>
-          <w:b/>
-        </w:rPr>
-        <w:t>name="</w:t>
-      </w:r>
-      <w:r>
-        <w:rPr>
-          <w:b/>
-        </w:rPr>
-        <w:t>media_link</w:t>
-      </w:r>
-      <w:r>
-        <w:rPr>
-          <w:b/>
-        </w:rPr>
-        <w:t>",</w:t>
-      </w:r>
-    </w:p>
-    <w:p>
-      <w:pPr>
-        <w:pStyle w:val="Paragraphedeliste"/>
-        <w:ind w:left="1429"/>
-        <w:rPr>
-          <w:b/>
-        </w:rPr>
-      </w:pPr>
-      <w:r>
-        <w:rPr>
-          <w:b/>
-        </w:rPr>
-        <w:t xml:space="preserve">   *  joinColumns</w:t>
-      </w:r>
-      <w:proofErr w:type="gramStart"/>
-      <w:r>
-        <w:rPr>
-          <w:b/>
-        </w:rPr>
-        <w:t>={</w:t>
-      </w:r>
-      <w:proofErr w:type="gramEnd"/>
-      <w:r>
-        <w:rPr>
-          <w:b/>
-        </w:rPr>
-        <w:t>@ORM\JoinColumn(name="</w:t>
-      </w:r>
-      <w:r>
-        <w:rPr>
-          <w:b/>
-          <w:i/>
-        </w:rPr>
-        <w:t xml:space="preserve"> </w:t>
-      </w:r>
-      <w:r>
-        <w:rPr>
-          <w:b/>
-          <w:i/>
-        </w:rPr>
-        <w:t>e</w:t>
-      </w:r>
-      <w:r>
-        <w:rPr>
-          <w:b/>
-          <w:i/>
-        </w:rPr>
-        <w:t>ntite</w:t>
-      </w:r>
-      <w:r>
-        <w:rPr>
-          <w:b/>
-          <w:i/>
-        </w:rPr>
-        <w:t>_li</w:t>
-      </w:r>
-      <w:r>
-        <w:rPr>
-          <w:b/>
-          <w:i/>
-        </w:rPr>
-        <w:t>e</w:t>
-      </w:r>
-      <w:r>
-        <w:rPr>
-          <w:b/>
-          <w:i/>
-        </w:rPr>
-        <w:t>_a</w:t>
-      </w:r>
-      <w:r>
-        <w:rPr>
-          <w:b/>
-          <w:i/>
-        </w:rPr>
-        <w:t>ux</w:t>
-      </w:r>
-      <w:r>
-        <w:rPr>
-          <w:b/>
-          <w:i/>
-        </w:rPr>
-        <w:t>_m</w:t>
-      </w:r>
-      <w:r>
-        <w:rPr>
-          <w:b/>
-          <w:i/>
-        </w:rPr>
-        <w:t>edia</w:t>
-      </w:r>
-      <w:r>
-        <w:rPr>
-          <w:b/>
-        </w:rPr>
-        <w:t>_fk", referencedColumnName="id")},</w:t>
-      </w:r>
-    </w:p>
-    <w:p>
-      <w:pPr>
-        <w:pStyle w:val="Paragraphedeliste"/>
-        <w:ind w:left="1429"/>
-        <w:rPr>
-          <w:b/>
-        </w:rPr>
-      </w:pPr>
-      <w:r>
-        <w:rPr>
-          <w:b/>
-        </w:rPr>
-        <w:t xml:space="preserve">   *  inverseJoinColumns</w:t>
-      </w:r>
-      <w:proofErr w:type="gramStart"/>
-      <w:r>
-        <w:rPr>
-          <w:b/>
-        </w:rPr>
-        <w:t>={</w:t>
-      </w:r>
-      <w:proofErr w:type="gramEnd"/>
-      <w:r>
-        <w:rPr>
-          <w:b/>
-        </w:rPr>
-        <w:t>@ORM\JoinColumn(name="</w:t>
-      </w:r>
-      <w:r>
-        <w:rPr>
-          <w:b/>
-        </w:rPr>
-        <w:t>media</w:t>
-      </w:r>
-      <w:r>
-        <w:rPr>
-          <w:b/>
-        </w:rPr>
-        <w:t>_fk", referencedColumnName="id")})</w:t>
-      </w:r>
-    </w:p>
-    <w:p>
-      <w:pPr>
-        <w:pStyle w:val="Paragraphedeliste"/>
-        <w:ind w:left="1429"/>
-        <w:rPr>
-          <w:b/>
-        </w:rPr>
-      </w:pPr>
-      <w:r>
-        <w:rPr>
-          <w:b/>
-        </w:rPr>
-        <w:t xml:space="preserve">   * @ORM\</w:t>
-      </w:r>
-      <w:proofErr w:type="gramStart"/>
-      <w:r>
-        <w:rPr>
-          <w:b/>
-        </w:rPr>
-        <w:t>OrderBy(</w:t>
-      </w:r>
-      <w:proofErr w:type="gramEnd"/>
-      <w:r>
-        <w:rPr>
-          <w:b/>
-        </w:rPr>
-        <w:t>{"id": "ASC"})</w:t>
-      </w:r>
-    </w:p>
-    <w:p>
-      <w:pPr>
-        <w:pStyle w:val="Paragraphedeliste"/>
-        <w:ind w:left="1429"/>
-        <w:rPr>
-          <w:b/>
-        </w:rPr>
-      </w:pPr>
-      <w:r>
-        <w:rPr>
-          <w:b/>
-        </w:rPr>
-        <w:t xml:space="preserve">   */</w:t>
-      </w:r>
-    </w:p>
-    <w:p>
-      <w:pPr>
-        <w:pStyle w:val="Commentaire"/>
-      </w:pPr>
-    </w:p>
-  </w:comment>
-</w:comments>
-</file>
-
-<file path=word/commentsExtended.xml><?xml version="1.0" encoding="utf-8"?>
-<w15:commentsEx xmlns:wpc="http://schemas.microsoft.com/office/word/2010/wordprocessingCanvas" xmlns:cx="http://schemas.microsoft.com/office/drawing/2014/chartex" xmlns:cx1="http://schemas.microsoft.com/office/drawing/2015/9/8/chartex" xmlns:cx2="http://schemas.microsoft.com/office/drawing/2015/10/21/chartex" xmlns:cx3="http://schemas.microsoft.com/office/drawing/2016/5/9/chartex" xmlns:cx4="http://schemas.microsoft.com/office/drawing/2016/5/10/chartex" xmlns:cx5="http://schemas.microsoft.com/office/drawing/2016/5/11/chartex" xmlns:cx6="http://schemas.microsoft.com/office/drawing/2016/5/12/chartex" xmlns:cx7="http://schemas.microsoft.com/office/drawing/2016/5/13/chartex" xmlns:cx8="http://schemas.microsoft.com/office/drawing/2016/5/14/chartex" xmlns:mc="http://schemas.openxmlformats.org/markup-compatibility/2006" xmlns:aink="http://schemas.microsoft.com/office/drawing/2016/ink" xmlns:am3d="http://schemas.microsoft.com/office/drawing/2017/model3d" xmlns:o="urn:schemas-microsoft-com:office:office" xmlns:r="http://schemas.openxmlformats.org/officeDocument/2006/relationships" xmlns:m="http://schemas.openxmlformats.org/officeDocument/2006/math" xmlns:v="urn:schemas-microsoft-com:vml" xmlns:wp14="http://schemas.microsoft.com/office/word/2010/wordprocessingDrawing" xmlns:wp="http://schemas.openxmlformats.org/drawingml/2006/wordprocessingDrawing" xmlns:w10="urn:schemas-microsoft-com:office:word" xmlns:w="http://schemas.openxmlformats.org/wordprocessingml/2006/main" xmlns:w14="http://schemas.microsoft.com/office/word/2010/wordml" xmlns:w15="http://schemas.microsoft.com/office/word/2012/wordml" xmlns:w16cid="http://schemas.microsoft.com/office/word/2016/wordml/cid" xmlns:w16se="http://schemas.microsoft.com/office/word/2015/wordml/symex" xmlns:wpg="http://schemas.microsoft.com/office/word/2010/wordprocessingGroup" xmlns:wpi="http://schemas.microsoft.com/office/word/2010/wordprocessingInk" xmlns:wne="http://schemas.microsoft.com/office/word/2006/wordml" xmlns:wps="http://schemas.microsoft.com/office/word/2010/wordprocessingShape" mc:Ignorable="w14 w15 w16se w16cid wp14">
-  <w15:commentEx w15:paraId="0BABC648" w15:done="0"/>
-  <w15:commentEx w15:paraId="57E27EBD" w15:done="0"/>
-  <w15:commentEx w15:paraId="2724F68C" w15:done="0"/>
-  <w15:commentEx w15:paraId="50132330" w15:done="0"/>
-  <w15:commentEx w15:paraId="08F2E30E" w15:done="0"/>
-  <w15:commentEx w15:paraId="68FD371F" w15:done="0"/>
-  <w15:commentEx w15:paraId="1A5BDB74" w15:done="0"/>
-  <w15:commentEx w15:paraId="50FEA763" w15:done="0"/>
-  <w15:commentEx w15:paraId="6C037A30" w15:done="0"/>
-  <w15:commentEx w15:paraId="522A0ED1" w15:done="0"/>
-  <w15:commentEx w15:paraId="32874164" w15:done="0"/>
-  <w15:commentEx w15:paraId="5688B1B3" w15:done="0"/>
-</w15:commentsEx>
-</file>
-
-<file path=word/commentsIds.xml><?xml version="1.0" encoding="utf-8"?>
-<w16cid:commentsIds xmlns:wpc="http://schemas.microsoft.com/office/word/2010/wordprocessingCanvas" xmlns:cx="http://schemas.microsoft.com/office/drawing/2014/chartex" xmlns:cx1="http://schemas.microsoft.com/office/drawing/2015/9/8/chartex" xmlns:cx2="http://schemas.microsoft.com/office/drawing/2015/10/21/chartex" xmlns:cx3="http://schemas.microsoft.com/office/drawing/2016/5/9/chartex" xmlns:cx4="http://schemas.microsoft.com/office/drawing/2016/5/10/chartex" xmlns:cx5="http://schemas.microsoft.com/office/drawing/2016/5/11/chartex" xmlns:cx6="http://schemas.microsoft.com/office/drawing/2016/5/12/chartex" xmlns:cx7="http://schemas.microsoft.com/office/drawing/2016/5/13/chartex" xmlns:cx8="http://schemas.microsoft.com/office/drawing/2016/5/14/chartex" xmlns:mc="http://schemas.openxmlformats.org/markup-compatibility/2006" xmlns:aink="http://schemas.microsoft.com/office/drawing/2016/ink" xmlns:am3d="http://schemas.microsoft.com/office/drawing/2017/model3d" xmlns:o="urn:schemas-microsoft-com:office:office" xmlns:r="http://schemas.openxmlformats.org/officeDocument/2006/relationships" xmlns:m="http://schemas.openxmlformats.org/officeDocument/2006/math" xmlns:v="urn:schemas-microsoft-com:vml" xmlns:wp14="http://schemas.microsoft.com/office/word/2010/wordprocessingDrawing" xmlns:wp="http://schemas.openxmlformats.org/drawingml/2006/wordprocessingDrawing" xmlns:w10="urn:schemas-microsoft-com:office:word" xmlns:w="http://schemas.openxmlformats.org/wordprocessingml/2006/main" xmlns:w14="http://schemas.microsoft.com/office/word/2010/wordml" xmlns:w15="http://schemas.microsoft.com/office/word/2012/wordml" xmlns:w16cid="http://schemas.microsoft.com/office/word/2016/wordml/cid" xmlns:w16se="http://schemas.microsoft.com/office/word/2015/wordml/symex" xmlns:wpg="http://schemas.microsoft.com/office/word/2010/wordprocessingGroup" xmlns:wpi="http://schemas.microsoft.com/office/word/2010/wordprocessingInk" xmlns:wne="http://schemas.microsoft.com/office/word/2006/wordml" xmlns:wps="http://schemas.microsoft.com/office/word/2010/wordprocessingShape" mc:Ignorable="w14 w15 w16se w16cid wp14">
-  <w16cid:commentId w16cid:paraId="5688B1B3" w16cid:durableId="27D6CCC4"/>
-</w16cid:commentsIds>
 </file>
 
 <file path=word/numbering.xml><?xml version="1.0" encoding="utf-8"?>
@@ -21911,14 +21512,6 @@
     <w:abstractNumId w:val="9"/>
   </w:num>
 </w:numbering>
-</file>
-
-<file path=word/people.xml><?xml version="1.0" encoding="utf-8"?>
-<w15:people xmlns:wpc="http://schemas.microsoft.com/office/word/2010/wordprocessingCanvas" xmlns:cx="http://schemas.microsoft.com/office/drawing/2014/chartex" xmlns:cx1="http://schemas.microsoft.com/office/drawing/2015/9/8/chartex" xmlns:cx2="http://schemas.microsoft.com/office/drawing/2015/10/21/chartex" xmlns:cx3="http://schemas.microsoft.com/office/drawing/2016/5/9/chartex" xmlns:cx4="http://schemas.microsoft.com/office/drawing/2016/5/10/chartex" xmlns:cx5="http://schemas.microsoft.com/office/drawing/2016/5/11/chartex" xmlns:cx6="http://schemas.microsoft.com/office/drawing/2016/5/12/chartex" xmlns:cx7="http://schemas.microsoft.com/office/drawing/2016/5/13/chartex" xmlns:cx8="http://schemas.microsoft.com/office/drawing/2016/5/14/chartex" xmlns:mc="http://schemas.openxmlformats.org/markup-compatibility/2006" xmlns:aink="http://schemas.microsoft.com/office/drawing/2016/ink" xmlns:am3d="http://schemas.microsoft.com/office/drawing/2017/model3d" xmlns:o="urn:schemas-microsoft-com:office:office" xmlns:r="http://schemas.openxmlformats.org/officeDocument/2006/relationships" xmlns:m="http://schemas.openxmlformats.org/officeDocument/2006/math" xmlns:v="urn:schemas-microsoft-com:vml" xmlns:wp14="http://schemas.microsoft.com/office/word/2010/wordprocessingDrawing" xmlns:wp="http://schemas.openxmlformats.org/drawingml/2006/wordprocessingDrawing" xmlns:w10="urn:schemas-microsoft-com:office:word" xmlns:w="http://schemas.openxmlformats.org/wordprocessingml/2006/main" xmlns:w14="http://schemas.microsoft.com/office/word/2010/wordml" xmlns:w15="http://schemas.microsoft.com/office/word/2012/wordml" xmlns:w16cid="http://schemas.microsoft.com/office/word/2016/wordml/cid" xmlns:w16se="http://schemas.microsoft.com/office/word/2015/wordml/symex" xmlns:wpg="http://schemas.microsoft.com/office/word/2010/wordprocessingGroup" xmlns:wpi="http://schemas.microsoft.com/office/word/2010/wordprocessingInk" xmlns:wne="http://schemas.microsoft.com/office/word/2006/wordml" xmlns:wps="http://schemas.microsoft.com/office/word/2010/wordprocessingShape" mc:Ignorable="w14 w15 w16se w16cid wp14">
-  <w15:person w15:author="bbees">
-    <w15:presenceInfo w15:providerId="None" w15:userId="bbees"/>
-  </w15:person>
-</w15:people>
 </file>
 
 <file path=word/styles.xml><?xml version="1.0" encoding="utf-8"?>
@@ -23572,7 +23165,7 @@
 </file>
 
 <file path=customXml/itemProps1.xml><?xml version="1.0" encoding="utf-8"?>
-<ds:datastoreItem xmlns:ds="http://schemas.openxmlformats.org/officeDocument/2006/customXml" ds:itemID="{02FB1554-3646-41FE-BBAC-3EF3BB93F49A}">
+<ds:datastoreItem xmlns:ds="http://schemas.openxmlformats.org/officeDocument/2006/customXml" ds:itemID="{A9ADCBDC-D402-49BD-9E24-A28352641E7D}">
   <ds:schemaRefs>
     <ds:schemaRef ds:uri="http://schemas.openxmlformats.org/officeDocument/2006/bibliography"/>
   </ds:schemaRefs>

</xml_diff>

<commit_message>
maj de la gestion multifichier compatible avec la derniere version du service FileUploader Ok pour l'ajout multifichier via modal ! bug au moment de la validation du formulaire (relation N-N)
</commit_message>
<xml_diff>
--- a/docs/InBORe_documentation.docx
+++ b/docs/InBORe_documentation.docx
@@ -101,14 +101,7 @@
           <w:sz w:val="32"/>
           <w:szCs w:val="32"/>
         </w:rPr>
-        <w:t>0</w:t>
-      </w:r>
-      <w:r>
-        <w:rPr>
-          <w:sz w:val="32"/>
-          <w:szCs w:val="32"/>
-        </w:rPr>
-        <w:t>6</w:t>
+        <w:t>18</w:t>
       </w:r>
       <w:r>
         <w:rPr>
@@ -158,7 +151,6 @@
           <w:docPartUnique/>
         </w:docPartObj>
       </w:sdtPr>
-      <w:sdtEndPr/>
       <w:sdtContent>
         <w:p>
           <w:pPr>
@@ -4717,9 +4709,6 @@
       <w:r>
         <w:t>renommer toutes les variables des champs techniques dans les Entity</w:t>
       </w:r>
-      <w:r>
-        <w:commentReference w:id="23"/>
-      </w:r>
     </w:p>
     <w:p>
       <w:pPr>
@@ -4743,9 +4732,6 @@
         </w:rPr>
       </w:pPr>
       <w:r>
-        <w:commentReference w:id="24"/>
-      </w:r>
-      <w:r>
         <w:rPr>
           <w:b/>
           <w:sz w:val="20"/>
@@ -5504,14 +5490,96 @@
         </w:rPr>
         <w:t>; =&gt; private $dateCre;</w:t>
       </w:r>
-      <w:r>
-        <w:br/>
-      </w:r>
-      <w:r>
-        <w:commentReference w:id="25"/>
-      </w:r>
-      <w:r>
-        <w:commentReference w:id="26"/>
+    </w:p>
+    <w:p>
+      <w:pPr>
+        <w:pStyle w:val="Paragraphedeliste"/>
+      </w:pPr>
+    </w:p>
+    <w:p>
+      <w:pPr>
+        <w:pStyle w:val="Paragraphedeliste"/>
+        <w:rPr>
+          <w:b/>
+        </w:rPr>
+      </w:pPr>
+      <w:r>
+        <w:t xml:space="preserve">RQ - </w:t>
+      </w:r>
+      <w:r>
+        <w:rPr>
+          <w:rFonts w:ascii="Calibri" w:eastAsia="Calibri" w:hAnsi="Calibri" w:cs="Tahoma"/>
+          <w:lang w:val="en-US" w:bidi="en-US"/>
+        </w:rPr>
+        <w:t xml:space="preserve">Si les champs existent déjà il </w:t>
+      </w:r>
+      <w:r>
+        <w:rPr>
+          <w:rFonts w:ascii="Calibri" w:eastAsia="Calibri" w:hAnsi="Calibri" w:cs="Tahoma"/>
+          <w:lang w:val="en-US" w:bidi="en-US"/>
+        </w:rPr>
+        <w:t>est possible</w:t>
+      </w:r>
+      <w:r>
+        <w:rPr>
+          <w:rFonts w:ascii="Calibri" w:eastAsia="Calibri" w:hAnsi="Calibri" w:cs="Tahoma"/>
+          <w:lang w:val="en-US" w:bidi="en-US"/>
+        </w:rPr>
+        <w:t xml:space="preserve"> </w:t>
+      </w:r>
+      <w:r>
+        <w:rPr>
+          <w:rFonts w:ascii="Calibri" w:eastAsia="Calibri" w:hAnsi="Calibri" w:cs="Tahoma"/>
+          <w:lang w:val="en-US" w:bidi="en-US"/>
+        </w:rPr>
+        <w:t>d’</w:t>
+      </w:r>
+      <w:r>
+        <w:rPr>
+          <w:rFonts w:ascii="Calibri" w:eastAsia="Calibri" w:hAnsi="Calibri" w:cs="Tahoma"/>
+          <w:lang w:val="en-US" w:bidi="en-US"/>
+        </w:rPr>
+        <w:t xml:space="preserve">indiquer leur nom dans les annotations, soit </w:t>
+      </w:r>
+      <w:r>
+        <w:rPr>
+          <w:rFonts w:ascii="Calibri" w:eastAsia="Calibri" w:hAnsi="Calibri" w:cs="Tahoma"/>
+          <w:lang w:val="en-US" w:bidi="en-US"/>
+        </w:rPr>
+        <w:t>d’</w:t>
+      </w:r>
+      <w:r>
+        <w:rPr>
+          <w:rFonts w:ascii="Calibri" w:eastAsia="Calibri" w:hAnsi="Calibri" w:cs="Tahoma"/>
+          <w:lang w:val="en-US" w:bidi="en-US"/>
+        </w:rPr>
+        <w:t xml:space="preserve">ajouter les getters et setters sur les champs : </w:t>
+      </w:r>
+      <w:r>
+        <w:rPr>
+          <w:rFonts w:ascii="Calibri" w:eastAsia="Calibri" w:hAnsi="Calibri" w:cs="Tahoma"/>
+          <w:lang w:val="en-US" w:bidi="en-US"/>
+        </w:rPr>
+        <w:t xml:space="preserve">setUserMaj($userMaj) </w:t>
+      </w:r>
+      <w:proofErr w:type="gramStart"/>
+      <w:r>
+        <w:rPr>
+          <w:rFonts w:ascii="Calibri" w:eastAsia="Calibri" w:hAnsi="Calibri" w:cs="Tahoma"/>
+          <w:lang w:val="en-US" w:bidi="en-US"/>
+        </w:rPr>
+        <w:t>{ $</w:t>
+      </w:r>
+      <w:proofErr w:type="gramEnd"/>
+      <w:r>
+        <w:rPr>
+          <w:rFonts w:ascii="Calibri" w:eastAsia="Calibri" w:hAnsi="Calibri" w:cs="Tahoma"/>
+          <w:lang w:val="en-US" w:bidi="en-US"/>
+        </w:rPr>
+        <w:t>this→myField = $userMaj ; }</w:t>
+      </w:r>
+      <w:r>
+        <w:br/>
       </w:r>
     </w:p>
     <w:p>
@@ -5755,8 +5823,8 @@
           <w:u w:val="single"/>
         </w:rPr>
       </w:pPr>
-      <w:bookmarkStart w:id="27" w:name="_Toc119922929"/>
-      <w:bookmarkStart w:id="28" w:name="_Toc131670069"/>
+      <w:bookmarkStart w:id="23" w:name="_Toc119922929"/>
+      <w:bookmarkStart w:id="24" w:name="_Toc131670069"/>
       <w:r>
         <w:t xml:space="preserve">3d- </w:t>
       </w:r>
@@ -5767,7 +5835,7 @@
         </w:rPr>
         <w:t>Ajout à la BBD la table « user_db »</w:t>
       </w:r>
-      <w:bookmarkEnd w:id="27"/>
+      <w:bookmarkEnd w:id="23"/>
       <w:r>
         <w:rPr>
           <w:rFonts w:cstheme="minorHAnsi"/>
@@ -5782,13 +5850,7 @@
         </w:rPr>
         <w:br/>
       </w:r>
-      <w:r>
-        <w:commentReference w:id="29"/>
-      </w:r>
-      <w:r>
-        <w:commentReference w:id="30"/>
-      </w:r>
-      <w:bookmarkEnd w:id="28"/>
+      <w:bookmarkEnd w:id="24"/>
     </w:p>
     <w:p>
       <w:pPr>
@@ -5850,7 +5912,11 @@
         <w:t>s</w:t>
       </w:r>
       <w:r>
-        <w:t xml:space="preserve"> de l’interface (user_db) doit être enrichie par d’autres informations comme par ex. le(s) Site(s) qu’il gère, ou une information plus détaillée (table Person) il faut ajouter autant de tables relationnelles de type N-N ou 1-1 pour faire le lien vers ces tables spécifiques au projet.  Le formulaire UserType relatif à la table user_db sera à ajuster pour inclure les EMBED-FORM des tables à lier (par ex. </w:t>
+        <w:t xml:space="preserve"> de l’interface (user_db) doit être enrichie par d’autres informations comme par ex. le(s) Site(s) qu’il gère, ou une information plus détaillée (table Person) il faut ajouter autant de tables relationnelles de type N-N ou 1-1 pour faire le lien vers ces tables spécifiques au projet.  Le formulaire UserType </w:t>
+      </w:r>
+      <w:r>
+        <w:lastRenderedPageBreak/>
+        <w:t xml:space="preserve">relatif à la table user_db sera à ajuster pour inclure les EMBED-FORM des tables à lier (par ex. </w:t>
       </w:r>
       <w:proofErr w:type="gramStart"/>
       <w:r>
@@ -5873,10 +5939,9 @@
           <w:u w:val="single"/>
         </w:rPr>
       </w:pPr>
-      <w:bookmarkStart w:id="31" w:name="_Toc119922930"/>
-      <w:bookmarkStart w:id="32" w:name="_Toc131670070"/>
-      <w:r>
-        <w:lastRenderedPageBreak/>
+      <w:bookmarkStart w:id="25" w:name="_Toc119922930"/>
+      <w:bookmarkStart w:id="26" w:name="_Toc131670070"/>
+      <w:r>
         <w:t xml:space="preserve">3e- </w:t>
       </w:r>
       <w:r>
@@ -5898,8 +5963,8 @@
         </w:rPr>
         <w:t>de l’interface</w:t>
       </w:r>
-      <w:bookmarkEnd w:id="31"/>
-      <w:bookmarkEnd w:id="32"/>
+      <w:bookmarkEnd w:id="25"/>
+      <w:bookmarkEnd w:id="26"/>
       <w:r>
         <w:rPr>
           <w:u w:val="single"/>
@@ -6205,8 +6270,8 @@
       <w:pPr>
         <w:pStyle w:val="Titre2"/>
       </w:pPr>
-      <w:bookmarkStart w:id="33" w:name="_Toc119922931"/>
-      <w:bookmarkStart w:id="34" w:name="_Toc131670071"/>
+      <w:bookmarkStart w:id="27" w:name="_Toc119922931"/>
+      <w:bookmarkStart w:id="28" w:name="_Toc131670071"/>
       <w:r>
         <w:t xml:space="preserve">3f- Corriger les erreurs </w:t>
       </w:r>
@@ -6218,8 +6283,8 @@
       <w:r>
         <w:t xml:space="preserve"> contraintes des Entités et de de la BDD</w:t>
       </w:r>
-      <w:bookmarkEnd w:id="33"/>
-      <w:bookmarkEnd w:id="34"/>
+      <w:bookmarkEnd w:id="27"/>
+      <w:bookmarkEnd w:id="28"/>
       <w:r>
         <w:br/>
       </w:r>
@@ -6643,6 +6708,7 @@
         <w:rPr>
           <w:lang w:val="en-US"/>
         </w:rPr>
+        <w:lastRenderedPageBreak/>
         <w:t xml:space="preserve">Rq – l’absence de la declaration de l’Action (ex. onDelete) au niveau de </w:t>
       </w:r>
       <w:proofErr w:type="gramStart"/>
@@ -6743,7 +6809,6 @@
           <w:szCs w:val="20"/>
           <w:lang w:val="en-US"/>
         </w:rPr>
-        <w:lastRenderedPageBreak/>
         <w:t xml:space="preserve">     *   @ORM\</w:t>
       </w:r>
       <w:proofErr w:type="gramStart"/>
@@ -7067,9 +7132,9 @@
         <w:pStyle w:val="Titre1"/>
         <w:ind w:firstLine="360"/>
       </w:pPr>
-      <w:bookmarkStart w:id="35" w:name="_Toc415055169"/>
-      <w:bookmarkStart w:id="36" w:name="_Toc119922932"/>
-      <w:bookmarkStart w:id="37" w:name="_Toc131670072"/>
+      <w:bookmarkStart w:id="29" w:name="_Toc415055169"/>
+      <w:bookmarkStart w:id="30" w:name="_Toc119922932"/>
+      <w:bookmarkStart w:id="31" w:name="_Toc131670072"/>
       <w:r>
         <w:lastRenderedPageBreak/>
         <w:t xml:space="preserve">4 </w:t>
@@ -7078,7 +7143,7 @@
       <w:r>
         <w:t xml:space="preserve">-  </w:t>
       </w:r>
-      <w:bookmarkEnd w:id="35"/>
+      <w:bookmarkEnd w:id="29"/>
       <w:r>
         <w:t>Génération</w:t>
       </w:r>
@@ -7086,8 +7151,8 @@
       <w:r>
         <w:t xml:space="preserve"> et mise à jour des formulaires CRUD / Entity</w:t>
       </w:r>
-      <w:bookmarkEnd w:id="36"/>
-      <w:bookmarkEnd w:id="37"/>
+      <w:bookmarkEnd w:id="30"/>
+      <w:bookmarkEnd w:id="31"/>
     </w:p>
     <w:p>
       <w:pPr>
@@ -7099,15 +7164,15 @@
         <w:pStyle w:val="Titre2"/>
         <w:ind w:firstLine="360"/>
       </w:pPr>
-      <w:bookmarkStart w:id="38" w:name="_Toc415055173"/>
-      <w:bookmarkStart w:id="39" w:name="_Toc119922933"/>
-      <w:bookmarkStart w:id="40" w:name="_Toc131670073"/>
+      <w:bookmarkStart w:id="32" w:name="_Toc415055173"/>
+      <w:bookmarkStart w:id="33" w:name="_Toc119922933"/>
+      <w:bookmarkStart w:id="34" w:name="_Toc131670073"/>
       <w:r>
         <w:t>4a – génération des formulaires CRUD</w:t>
       </w:r>
-      <w:bookmarkEnd w:id="38"/>
-      <w:bookmarkEnd w:id="39"/>
-      <w:bookmarkEnd w:id="40"/>
+      <w:bookmarkEnd w:id="32"/>
+      <w:bookmarkEnd w:id="33"/>
+      <w:bookmarkEnd w:id="34"/>
     </w:p>
     <w:p>
       <w:pPr>
@@ -7358,14 +7423,14 @@
         <w:pStyle w:val="Titre2"/>
         <w:ind w:firstLine="360"/>
       </w:pPr>
-      <w:bookmarkStart w:id="41" w:name="_Toc119922934"/>
-      <w:bookmarkStart w:id="42" w:name="_Toc131670074"/>
+      <w:bookmarkStart w:id="35" w:name="_Toc119922934"/>
+      <w:bookmarkStart w:id="36" w:name="_Toc131670074"/>
       <w:r>
         <w:lastRenderedPageBreak/>
         <w:t>4b – ajuster les Repository</w:t>
       </w:r>
-      <w:bookmarkEnd w:id="41"/>
-      <w:bookmarkEnd w:id="42"/>
+      <w:bookmarkEnd w:id="35"/>
+      <w:bookmarkEnd w:id="36"/>
     </w:p>
     <w:p>
       <w:pPr>
@@ -8162,18 +8227,6 @@
         <w:pStyle w:val="Paragraphedeliste"/>
       </w:pPr>
       <w:r>
-        <w:commentReference w:id="43"/>
-      </w:r>
-      <w:r>
-        <w:commentReference w:id="44"/>
-      </w:r>
-      <w:r>
-        <w:commentReference w:id="45"/>
-      </w:r>
-      <w:r>
-        <w:commentReference w:id="46"/>
-      </w:r>
-      <w:r>
         <w:br w:type="page"/>
       </w:r>
     </w:p>
@@ -8182,17 +8235,14 @@
         <w:pStyle w:val="Titre2"/>
         <w:ind w:firstLine="360"/>
       </w:pPr>
-      <w:bookmarkStart w:id="47" w:name="_Toc119922935"/>
-      <w:bookmarkStart w:id="48" w:name="_Toc131670075"/>
+      <w:bookmarkStart w:id="37" w:name="_Toc119922935"/>
+      <w:bookmarkStart w:id="38" w:name="_Toc131670075"/>
       <w:r>
         <w:lastRenderedPageBreak/>
         <w:t>4c – ajuster les formulaires</w:t>
       </w:r>
-      <w:bookmarkEnd w:id="47"/>
-      <w:r>
-        <w:commentReference w:id="49"/>
-      </w:r>
-      <w:bookmarkEnd w:id="48"/>
+      <w:bookmarkEnd w:id="37"/>
+      <w:bookmarkEnd w:id="38"/>
       <w:r>
         <w:br/>
       </w:r>
@@ -10085,8 +10135,8 @@
         <w:pStyle w:val="Titre2"/>
         <w:ind w:firstLine="360"/>
       </w:pPr>
-      <w:bookmarkStart w:id="50" w:name="_Toc119922936"/>
-      <w:bookmarkStart w:id="51" w:name="_Toc131670076"/>
+      <w:bookmarkStart w:id="39" w:name="_Toc119922936"/>
+      <w:bookmarkStart w:id="40" w:name="_Toc131670076"/>
       <w:r>
         <w:lastRenderedPageBreak/>
         <w:t xml:space="preserve">4c – ajuster les templates TWIG ; </w:t>
@@ -10099,8 +10149,8 @@
       <w:r>
         <w:t>,  edit.html.twig</w:t>
       </w:r>
-      <w:bookmarkEnd w:id="50"/>
-      <w:bookmarkEnd w:id="51"/>
+      <w:bookmarkEnd w:id="39"/>
+      <w:bookmarkEnd w:id="40"/>
     </w:p>
     <w:p/>
     <w:p>
@@ -10434,8 +10484,8 @@
         <w:pStyle w:val="Titre2"/>
         <w:ind w:firstLine="360"/>
       </w:pPr>
-      <w:bookmarkStart w:id="52" w:name="_Toc119922937"/>
-      <w:bookmarkStart w:id="53" w:name="_Toc131670077"/>
+      <w:bookmarkStart w:id="41" w:name="_Toc119922937"/>
+      <w:bookmarkStart w:id="42" w:name="_Toc131670077"/>
       <w:r>
         <w:t xml:space="preserve">4d – ajuster les versions bilingues des ; </w:t>
       </w:r>
@@ -10447,8 +10497,8 @@
       <w:r>
         <w:t xml:space="preserve"> libellés et mentions légales</w:t>
       </w:r>
-      <w:bookmarkEnd w:id="52"/>
-      <w:bookmarkEnd w:id="53"/>
+      <w:bookmarkEnd w:id="41"/>
+      <w:bookmarkEnd w:id="42"/>
     </w:p>
     <w:p>
       <w:pPr>
@@ -10585,8 +10635,8 @@
         <w:pStyle w:val="Titre1"/>
         <w:ind w:firstLine="360"/>
       </w:pPr>
-      <w:bookmarkStart w:id="54" w:name="_Toc119922938"/>
-      <w:bookmarkStart w:id="55" w:name="_Toc131670078"/>
+      <w:bookmarkStart w:id="43" w:name="_Toc119922938"/>
+      <w:bookmarkStart w:id="44" w:name="_Toc131670078"/>
       <w:r>
         <w:lastRenderedPageBreak/>
         <w:t xml:space="preserve">5 </w:t>
@@ -10599,8 +10649,8 @@
       <w:r>
         <w:t>/Evolutions des entités &amp; formulaires</w:t>
       </w:r>
-      <w:bookmarkEnd w:id="54"/>
-      <w:bookmarkEnd w:id="55"/>
+      <w:bookmarkEnd w:id="43"/>
+      <w:bookmarkEnd w:id="44"/>
     </w:p>
     <w:p>
       <w:pPr>
@@ -10612,13 +10662,13 @@
         <w:pStyle w:val="Titre2"/>
         <w:ind w:firstLine="360"/>
       </w:pPr>
-      <w:bookmarkStart w:id="56" w:name="_Toc119922939"/>
-      <w:bookmarkStart w:id="57" w:name="_Toc131670079"/>
+      <w:bookmarkStart w:id="45" w:name="_Toc119922939"/>
+      <w:bookmarkStart w:id="46" w:name="_Toc131670079"/>
       <w:r>
         <w:t>5a – Ajout d’une Collection (relation 1-N ou N-N)</w:t>
       </w:r>
-      <w:bookmarkEnd w:id="56"/>
-      <w:bookmarkEnd w:id="57"/>
+      <w:bookmarkEnd w:id="45"/>
+      <w:bookmarkEnd w:id="46"/>
     </w:p>
     <w:p>
       <w:pPr>
@@ -10872,12 +10922,15 @@
         </w:numPr>
       </w:pPr>
       <w:r>
-        <w:t>Créer les ge</w:t>
-      </w:r>
-      <w:bookmarkStart w:id="58" w:name="_GoBack"/>
-      <w:bookmarkEnd w:id="58"/>
-      <w:r>
-        <w:t>tter et setter et le ArrayCollection()</w:t>
+        <w:t xml:space="preserve">Créer les getter et setter et le </w:t>
+      </w:r>
+      <w:proofErr w:type="gramStart"/>
+      <w:r>
+        <w:t>ArrayCollection(</w:t>
+      </w:r>
+      <w:proofErr w:type="gramEnd"/>
+      <w:r>
+        <w:t>)</w:t>
       </w:r>
     </w:p>
     <w:p>
@@ -11323,13 +11376,7 @@
         <w:t xml:space="preserve"> l’affichage de la foreignkey </w:t>
       </w:r>
       <w:r>
-        <w:t>(</w:t>
-      </w:r>
-      <w:r>
-        <w:t>idEN1</w:t>
-      </w:r>
-      <w:r>
-        <w:t>)</w:t>
+        <w:t>(idEN1)</w:t>
       </w:r>
       <w:r>
         <w:rPr>
@@ -11711,13 +11758,13 @@
         <w:pStyle w:val="Titre2"/>
         <w:ind w:firstLine="360"/>
       </w:pPr>
-      <w:bookmarkStart w:id="59" w:name="_Toc119922940"/>
-      <w:bookmarkStart w:id="60" w:name="_Toc131670080"/>
+      <w:bookmarkStart w:id="47" w:name="_Toc119922940"/>
+      <w:bookmarkStart w:id="48" w:name="_Toc131670080"/>
       <w:r>
         <w:t>5b – Ajout d’un attribut et MAJ du schéma de bdd</w:t>
       </w:r>
-      <w:bookmarkEnd w:id="59"/>
-      <w:bookmarkEnd w:id="60"/>
+      <w:bookmarkEnd w:id="47"/>
+      <w:bookmarkEnd w:id="48"/>
     </w:p>
     <w:p>
       <w:pPr>
@@ -12161,8 +12208,8 @@
         </w:rPr>
         <w:t xml:space="preserve"> --regenerate App\Entity\NomEntiteAModifier</w:t>
       </w:r>
-      <w:bookmarkStart w:id="61" w:name="_Hlk117522008"/>
-      <w:bookmarkEnd w:id="61"/>
+      <w:bookmarkStart w:id="49" w:name="_Hlk117522008"/>
+      <w:bookmarkEnd w:id="49"/>
     </w:p>
     <w:p>
       <w:pPr>
@@ -12219,13 +12266,13 @@
         <w:pStyle w:val="Titre2"/>
         <w:ind w:firstLine="360"/>
       </w:pPr>
-      <w:bookmarkStart w:id="62" w:name="_Toc119922941"/>
-      <w:bookmarkStart w:id="63" w:name="_Toc131670081"/>
+      <w:bookmarkStart w:id="50" w:name="_Toc119922941"/>
+      <w:bookmarkStart w:id="51" w:name="_Toc131670081"/>
       <w:r>
         <w:t>5c – Ajout contrainte UNIQUE et MAJ du schéma de bdd</w:t>
       </w:r>
-      <w:bookmarkEnd w:id="62"/>
-      <w:bookmarkEnd w:id="63"/>
+      <w:bookmarkEnd w:id="50"/>
+      <w:bookmarkEnd w:id="51"/>
     </w:p>
     <w:p>
       <w:pPr>
@@ -12482,8 +12529,8 @@
         </w:rPr>
         <w:t>:migrate</w:t>
       </w:r>
-      <w:bookmarkStart w:id="64" w:name="_Hlk117587429"/>
-      <w:bookmarkEnd w:id="64"/>
+      <w:bookmarkStart w:id="52" w:name="_Hlk117587429"/>
+      <w:bookmarkEnd w:id="52"/>
     </w:p>
     <w:p/>
     <w:p>
@@ -12505,14 +12552,14 @@
       <w:pPr>
         <w:pStyle w:val="Titre1"/>
       </w:pPr>
-      <w:bookmarkStart w:id="65" w:name="_Toc119922942"/>
-      <w:bookmarkStart w:id="66" w:name="_Toc131670082"/>
+      <w:bookmarkStart w:id="53" w:name="_Toc119922942"/>
+      <w:bookmarkStart w:id="54" w:name="_Toc131670082"/>
       <w:r>
         <w:lastRenderedPageBreak/>
         <w:t>6– Gestion centralisée des assets (js, css) avec Encore</w:t>
       </w:r>
-      <w:bookmarkEnd w:id="65"/>
-      <w:bookmarkEnd w:id="66"/>
+      <w:bookmarkEnd w:id="53"/>
+      <w:bookmarkEnd w:id="54"/>
       <w:r>
         <w:t xml:space="preserve"> </w:t>
       </w:r>
@@ -12525,7 +12572,7 @@
       <w:r>
         <w:t xml:space="preserve">La gestion des assets est géré par le bundle webpack-encore-bundle de Symfony : </w:t>
       </w:r>
-      <w:hyperlink r:id="rId19">
+      <w:hyperlink r:id="rId17">
         <w:r>
           <w:rPr>
             <w:rStyle w:val="LienInternet"/>
@@ -12600,8 +12647,8 @@
       <w:pPr>
         <w:pStyle w:val="Titre2"/>
       </w:pPr>
-      <w:bookmarkStart w:id="67" w:name="_Toc119922943"/>
-      <w:bookmarkStart w:id="68" w:name="_Toc131670083"/>
+      <w:bookmarkStart w:id="55" w:name="_Toc119922943"/>
+      <w:bookmarkStart w:id="56" w:name="_Toc131670083"/>
       <w:r>
         <w:t xml:space="preserve">6a- </w:t>
       </w:r>
@@ -12613,8 +12660,8 @@
       <w:r>
         <w:t xml:space="preserve"> WebpackEncoreBundle</w:t>
       </w:r>
-      <w:bookmarkEnd w:id="67"/>
-      <w:bookmarkEnd w:id="68"/>
+      <w:bookmarkEnd w:id="55"/>
+      <w:bookmarkEnd w:id="56"/>
       <w:r>
         <w:t xml:space="preserve"> </w:t>
       </w:r>
@@ -12624,7 +12671,7 @@
       <w:r>
         <w:t xml:space="preserve">Cf. doc </w:t>
       </w:r>
-      <w:hyperlink r:id="rId20">
+      <w:hyperlink r:id="rId18">
         <w:r>
           <w:rPr>
             <w:rStyle w:val="LienInternet"/>
@@ -13001,7 +13048,7 @@
       <w:r>
         <w:t xml:space="preserve">RQ – le client Symfony et l’executable symfony.exe à downloader via </w:t>
       </w:r>
-      <w:hyperlink r:id="rId21" w:tgtFrame="_blank">
+      <w:hyperlink r:id="rId19" w:tgtFrame="_blank">
         <w:r>
           <w:rPr>
             <w:rStyle w:val="LienInternet"/>
@@ -13607,13 +13654,13 @@
       <w:pPr>
         <w:pStyle w:val="Titre2"/>
       </w:pPr>
-      <w:bookmarkStart w:id="69" w:name="_Toc119922944"/>
-      <w:bookmarkStart w:id="70" w:name="_Toc131670084"/>
+      <w:bookmarkStart w:id="57" w:name="_Toc119922944"/>
+      <w:bookmarkStart w:id="58" w:name="_Toc131670084"/>
       <w:r>
         <w:t>6b- Ajout de modules Javascript</w:t>
       </w:r>
-      <w:bookmarkEnd w:id="69"/>
-      <w:bookmarkEnd w:id="70"/>
+      <w:bookmarkEnd w:id="57"/>
+      <w:bookmarkEnd w:id="58"/>
       <w:r>
         <w:t xml:space="preserve"> </w:t>
       </w:r>
@@ -13764,14 +13811,14 @@
       <w:pPr>
         <w:pStyle w:val="Titre1"/>
       </w:pPr>
-      <w:bookmarkStart w:id="71" w:name="_Toc119922945"/>
-      <w:bookmarkStart w:id="72" w:name="_Toc131670085"/>
+      <w:bookmarkStart w:id="59" w:name="_Toc119922945"/>
+      <w:bookmarkStart w:id="60" w:name="_Toc131670085"/>
       <w:r>
         <w:lastRenderedPageBreak/>
         <w:t>7 – Bundle Symfony – Usage &amp; Déploiement</w:t>
       </w:r>
-      <w:bookmarkEnd w:id="71"/>
-      <w:bookmarkEnd w:id="72"/>
+      <w:bookmarkEnd w:id="59"/>
+      <w:bookmarkEnd w:id="60"/>
       <w:r>
         <w:t xml:space="preserve">   </w:t>
       </w:r>
@@ -13790,13 +13837,13 @@
         <w:pStyle w:val="Titre2"/>
         <w:ind w:left="360"/>
       </w:pPr>
-      <w:bookmarkStart w:id="73" w:name="_Toc119922946"/>
-      <w:bookmarkStart w:id="74" w:name="_Toc131670086"/>
+      <w:bookmarkStart w:id="61" w:name="_Toc119922946"/>
+      <w:bookmarkStart w:id="62" w:name="_Toc131670086"/>
       <w:r>
         <w:t>7a – Info sur le bundle FOSJSRoutingBundle 2.x</w:t>
       </w:r>
-      <w:bookmarkEnd w:id="73"/>
-      <w:bookmarkEnd w:id="74"/>
+      <w:bookmarkEnd w:id="61"/>
+      <w:bookmarkEnd w:id="62"/>
     </w:p>
     <w:p>
       <w:pPr>
@@ -13823,7 +13870,7 @@
         <w:br/>
         <w:t xml:space="preserve">cf. </w:t>
       </w:r>
-      <w:hyperlink r:id="rId22">
+      <w:hyperlink r:id="rId20">
         <w:r>
           <w:rPr>
             <w:rStyle w:val="LienInternet"/>
@@ -14007,14 +14054,14 @@
       <w:pPr>
         <w:pStyle w:val="Titre1"/>
       </w:pPr>
-      <w:bookmarkStart w:id="75" w:name="_Toc119922947"/>
-      <w:bookmarkStart w:id="76" w:name="_Toc131670087"/>
+      <w:bookmarkStart w:id="63" w:name="_Toc119922947"/>
+      <w:bookmarkStart w:id="64" w:name="_Toc131670087"/>
       <w:r>
         <w:lastRenderedPageBreak/>
         <w:t>8 – Extension du projet InBORe : Services – Usage &amp; Description</w:t>
       </w:r>
-      <w:bookmarkEnd w:id="75"/>
-      <w:bookmarkEnd w:id="76"/>
+      <w:bookmarkEnd w:id="63"/>
+      <w:bookmarkEnd w:id="64"/>
       <w:r>
         <w:t xml:space="preserve">   </w:t>
       </w:r>
@@ -14032,13 +14079,13 @@
       <w:pPr>
         <w:pStyle w:val="Titre2"/>
       </w:pPr>
-      <w:bookmarkStart w:id="77" w:name="_Toc119922948"/>
-      <w:bookmarkStart w:id="78" w:name="_Toc131670088"/>
+      <w:bookmarkStart w:id="65" w:name="_Toc119922948"/>
+      <w:bookmarkStart w:id="66" w:name="_Toc131670088"/>
       <w:r>
         <w:t>8a – Service FileLoader</w:t>
       </w:r>
-      <w:bookmarkEnd w:id="77"/>
-      <w:bookmarkEnd w:id="78"/>
+      <w:bookmarkEnd w:id="65"/>
+      <w:bookmarkEnd w:id="66"/>
     </w:p>
     <w:p>
       <w:pPr>
@@ -14052,19 +14099,55 @@
       </w:r>
       <w:r>
         <w:br/>
-        <w:t>Il permet de gérer via un formulaire (i)  un fichier media (ex. pdf)  sans métadonnées associées  (ii) N fichiers multimedia avec des métadonnées associées qui sont référencés et gérés via la table Media .</w:t>
-      </w:r>
-      <w:r>
-        <w:br/>
-      </w:r>
-      <w:r>
-        <w:br/>
-      </w:r>
-      <w:r>
-        <w:rPr>
-          <w:b/>
-        </w:rPr>
-        <w:t>(i) cas d’un champ de formulaire / 1 fichier d’un format multimedia prédéfinit</w:t>
+        <w:t xml:space="preserve">Il permet de gérer via un formulaire (i)  </w:t>
+      </w:r>
+      <w:r>
+        <w:t>1/N</w:t>
+      </w:r>
+      <w:r>
+        <w:t xml:space="preserve"> fichier</w:t>
+      </w:r>
+      <w:r>
+        <w:t>(s)</w:t>
+      </w:r>
+      <w:r>
+        <w:t xml:space="preserve"> media (</w:t>
+      </w:r>
+      <w:r>
+        <w:t>fich</w:t>
+      </w:r>
+      <w:r>
+        <w:t>ier binaire</w:t>
+      </w:r>
+      <w:r>
+        <w:t>, image, audio, video</w:t>
+      </w:r>
+      <w:r>
+        <w:t>)  sans métadonnées associées  (ii) N fichiers multimedia avec des métadonnées associées qui sont référencés et gérés via la table Media .</w:t>
+      </w:r>
+      <w:r>
+        <w:br/>
+      </w:r>
+      <w:r>
+        <w:br/>
+      </w:r>
+      <w:r>
+        <w:rPr>
+          <w:b/>
+        </w:rPr>
+        <w:t>(</w:t>
+      </w:r>
+      <w:r>
+        <w:rPr>
+          <w:b/>
+        </w:rPr>
+        <w:t>1</w:t>
+      </w:r>
+      <w:r>
+        <w:rPr>
+          <w:b/>
+        </w:rPr>
+        <w:t>) cas d’un champ de formulaire / 1 fichier d’un format multimedia prédéfinit</w:t>
       </w:r>
       <w:r>
         <w:t xml:space="preserve"> </w:t>
@@ -14100,15 +14183,39 @@
         </w:rPr>
       </w:pPr>
       <w:r>
+        <w:rPr>
+          <w:b/>
+        </w:rPr>
         <w:t>-&gt;</w:t>
       </w:r>
       <w:proofErr w:type="gramStart"/>
       <w:r>
+        <w:rPr>
+          <w:b/>
+        </w:rPr>
         <w:t>add(</w:t>
       </w:r>
       <w:proofErr w:type="gramEnd"/>
       <w:r>
-        <w:t>'pdf', FileUploaderType::class, [</w:t>
+        <w:t>'</w:t>
+      </w:r>
+      <w:r>
+        <w:rPr>
+          <w:i/>
+        </w:rPr>
+        <w:t>nom_champ_upload</w:t>
+      </w:r>
+      <w:r>
+        <w:rPr>
+          <w:i/>
+        </w:rPr>
+        <w:t>'</w:t>
+      </w:r>
+      <w:r>
+        <w:rPr>
+          <w:b/>
+        </w:rPr>
+        <w:t>, FileUploaderType::class, [</w:t>
       </w:r>
     </w:p>
     <w:p>
@@ -14306,9 +14413,62 @@
         </w:rPr>
       </w:pPr>
       <w:r>
-        <w:t xml:space="preserve">            'mime_types'    =&gt; ['mime_1', 'mime_n]</w:t>
-      </w:r>
-      <w:r>
+        <w:t xml:space="preserve">           </w:t>
+      </w:r>
+      <w:r>
+        <w:rPr>
+          <w:b/>
+        </w:rPr>
+        <w:t xml:space="preserve"> 'mime_types'    =&gt; [</w:t>
+      </w:r>
+      <w:r>
+        <w:rPr>
+          <w:i/>
+        </w:rPr>
+        <w:t>'mime_1',</w:t>
+      </w:r>
+      <w:r>
+        <w:rPr>
+          <w:i/>
+        </w:rPr>
+        <w:t xml:space="preserve"> </w:t>
+      </w:r>
+      <w:proofErr w:type="gramStart"/>
+      <w:r>
+        <w:rPr>
+          <w:i/>
+        </w:rPr>
+        <w:t xml:space="preserve">…, </w:t>
+      </w:r>
+      <w:r>
+        <w:rPr>
+          <w:i/>
+        </w:rPr>
+        <w:t xml:space="preserve"> '</w:t>
+      </w:r>
+      <w:proofErr w:type="gramEnd"/>
+      <w:r>
+        <w:rPr>
+          <w:i/>
+        </w:rPr>
+        <w:t>mime_n</w:t>
+      </w:r>
+      <w:r>
+        <w:rPr>
+          <w:i/>
+        </w:rPr>
+        <w:t>’</w:t>
+      </w:r>
+      <w:r>
+        <w:rPr>
+          <w:b/>
+        </w:rPr>
+        <w:t>]</w:t>
+      </w:r>
+      <w:r>
+        <w:rPr>
+          <w:b/>
+        </w:rPr>
         <w:tab/>
       </w:r>
     </w:p>
@@ -14322,56 +14482,197 @@
         </w:rPr>
       </w:pPr>
       <w:r>
-        <w:t># types mimes acceptés (côté serveur), ex : ['application/pdf', 'application/x-pdf'],</w:t>
-      </w:r>
-    </w:p>
-    <w:p>
-      <w:pPr>
-        <w:pStyle w:val="Paragraphedeliste"/>
-        <w:rPr>
-          <w:b/>
-          <w:sz w:val="20"/>
-          <w:szCs w:val="20"/>
-        </w:rPr>
-      </w:pPr>
-      <w:r>
-        <w:t xml:space="preserve">            'accept'        =&gt; '.pdf'</w:t>
-      </w:r>
-    </w:p>
-    <w:p>
-      <w:pPr>
-        <w:pStyle w:val="Paragraphedeliste"/>
-        <w:rPr>
-          <w:b/>
-          <w:sz w:val="20"/>
-          <w:szCs w:val="20"/>
-        </w:rPr>
-      </w:pPr>
-      <w:r>
-        <w:t xml:space="preserve"># types de </w:t>
+        <w:t># types mimes acceptés (côté serveur), ex</w:t>
+      </w:r>
+      <w:r>
+        <w:t>1</w:t>
+      </w:r>
+      <w:r>
+        <w:t> </w:t>
+      </w:r>
+      <w:r>
+        <w:t>fichier</w:t>
+      </w:r>
+      <w:r>
+        <w:t xml:space="preserve"> </w:t>
+      </w:r>
+      <w:r>
+        <w:t>: ['application/x-pdf'</w:t>
+      </w:r>
+      <w:r>
+        <w:t>, ‘</w:t>
+      </w:r>
+      <w:r>
+        <w:t>application/zip</w:t>
+      </w:r>
+      <w:r>
+        <w:t>’</w:t>
+      </w:r>
+      <w:r>
+        <w:t>, ‘text/csv’</w:t>
+      </w:r>
+      <w:r>
+        <w:t>],</w:t>
+      </w:r>
+      <w:r>
+        <w:br/>
+        <w:t xml:space="preserve"># ex2 images : </w:t>
+      </w:r>
+      <w:r>
+        <w:t>['image/gif', 'image/png', 'image/jpeg']</w:t>
+      </w:r>
+      <w:r>
+        <w:t>, ex3 audio : [</w:t>
+      </w:r>
+      <w:r>
+        <w:t>'audio/wav', 'audio/mpeg', 'audio/x-wav']</w:t>
+      </w:r>
+    </w:p>
+    <w:p>
+      <w:pPr>
+        <w:pStyle w:val="Paragraphedeliste"/>
+        <w:rPr>
+          <w:b/>
+          <w:sz w:val="20"/>
+          <w:szCs w:val="20"/>
+        </w:rPr>
+      </w:pPr>
+      <w:r>
+        <w:t xml:space="preserve">            </w:t>
+      </w:r>
+      <w:r>
+        <w:rPr>
+          <w:b/>
+        </w:rPr>
+        <w:t xml:space="preserve">'accept'        =&gt; </w:t>
       </w:r>
       <w:proofErr w:type="gramStart"/>
       <w:r>
-        <w:t>fichiers sélectionnable</w:t>
+        <w:rPr>
+          <w:b/>
+        </w:rPr>
+        <w:t>'</w:t>
+      </w:r>
+      <w:r>
+        <w:rPr>
+          <w:i/>
+        </w:rPr>
+        <w:t>.</w:t>
+      </w:r>
+      <w:r>
+        <w:rPr>
+          <w:i/>
+        </w:rPr>
+        <w:t>ext</w:t>
       </w:r>
       <w:proofErr w:type="gramEnd"/>
       <w:r>
-        <w:t xml:space="preserve"> en front, ex : .pdf</w:t>
-      </w:r>
-    </w:p>
-    <w:p>
-      <w:pPr>
-        <w:pStyle w:val="Paragraphedeliste"/>
-        <w:rPr>
-          <w:b/>
-          <w:sz w:val="20"/>
-          <w:szCs w:val="20"/>
-        </w:rPr>
-      </w:pPr>
-      <w:r>
-        <w:t xml:space="preserve">            'max_size'      =&gt; '4096k',</w:t>
-      </w:r>
-      <w:r>
+        <w:rPr>
+          <w:i/>
+        </w:rPr>
+        <w:t xml:space="preserve">1, …, </w:t>
+      </w:r>
+      <w:r>
+        <w:rPr>
+          <w:i/>
+        </w:rPr>
+        <w:t>.</w:t>
+      </w:r>
+      <w:r>
+        <w:rPr>
+          <w:i/>
+        </w:rPr>
+        <w:t>extn</w:t>
+      </w:r>
+      <w:r>
+        <w:rPr>
+          <w:i/>
+        </w:rPr>
+        <w:t>'</w:t>
+      </w:r>
+    </w:p>
+    <w:p>
+      <w:pPr>
+        <w:pStyle w:val="Paragraphedeliste"/>
+        <w:rPr>
+          <w:b/>
+          <w:sz w:val="20"/>
+          <w:szCs w:val="20"/>
+        </w:rPr>
+      </w:pPr>
+      <w:r>
+        <w:t># types de fichiers sélectionnable en front, ex</w:t>
+      </w:r>
+      <w:r>
+        <w:t>1</w:t>
+      </w:r>
+      <w:r>
+        <w:t xml:space="preserve"> : </w:t>
+      </w:r>
+      <w:proofErr w:type="gramStart"/>
+      <w:r>
+        <w:t>‘</w:t>
+      </w:r>
+      <w:r>
+        <w:t>.pdf</w:t>
+      </w:r>
+      <w:r>
+        <w:t>,.</w:t>
+      </w:r>
+      <w:proofErr w:type="gramEnd"/>
+      <w:r>
+        <w:t>zip</w:t>
+      </w:r>
+      <w:r>
+        <w:t>,.csv</w:t>
+      </w:r>
+      <w:r>
+        <w:t xml:space="preserve"> ‘, ex2 : </w:t>
+      </w:r>
+      <w:r>
+        <w:t>'.gif,.png,.jpeg'</w:t>
+      </w:r>
+      <w:r>
+        <w:t xml:space="preserve">, ex3 : </w:t>
+      </w:r>
+      <w:r>
+        <w:t>'.wav,.mpeg'</w:t>
+      </w:r>
+    </w:p>
+    <w:p>
+      <w:pPr>
+        <w:pStyle w:val="Paragraphedeliste"/>
+        <w:rPr>
+          <w:b/>
+          <w:sz w:val="20"/>
+          <w:szCs w:val="20"/>
+        </w:rPr>
+      </w:pPr>
+      <w:r>
+        <w:t xml:space="preserve">            </w:t>
+      </w:r>
+      <w:r>
+        <w:rPr>
+          <w:b/>
+        </w:rPr>
+        <w:t xml:space="preserve">'max_size'      =&gt; </w:t>
+      </w:r>
+      <w:r>
+        <w:rPr>
+          <w:i/>
+        </w:rPr>
+        <w:t>'4096k'</w:t>
+      </w:r>
+      <w:r>
+        <w:rPr>
+          <w:b/>
+        </w:rPr>
+        <w:t>,</w:t>
+      </w:r>
+      <w:r>
+        <w:rPr>
+          <w:b/>
+        </w:rPr>
         <w:tab/>
       </w:r>
     </w:p>
@@ -14398,7 +14699,13 @@
         </w:rPr>
       </w:pPr>
       <w:r>
-        <w:t xml:space="preserve">            'setters'      =&gt; [‘properpty’ =&gt; ‘setter’, ...],</w:t>
+        <w:t xml:space="preserve">            'setters'      =&gt; [‘proper</w:t>
+      </w:r>
+      <w:r>
+        <w:t>t</w:t>
+      </w:r>
+      <w:r>
+        <w:t>y’ =&gt; ‘setter’, ...],</w:t>
       </w:r>
       <w:r>
         <w:tab/>
@@ -14416,6 +14723,9 @@
       <w:r>
         <w:t># propriétés &gt; méthodes de l’objet, ex : [‘width’ =&gt; ‘setWidth’, ‘height’ =&gt; ‘setHeight’], permet de remplir les champs correspondant de l’objet</w:t>
       </w:r>
+      <w:r>
+        <w:t xml:space="preserve"> définit dans la table Media (cf. gestion multi-fichier)</w:t>
+      </w:r>
     </w:p>
     <w:p>
       <w:pPr>
@@ -14455,13 +14765,20 @@
       <w:pPr>
         <w:ind w:left="708"/>
         <w:rPr>
+          <w:b/>
           <w:i/>
         </w:rPr>
       </w:pPr>
       <w:r>
+        <w:rPr>
+          <w:b/>
+        </w:rPr>
         <w:t xml:space="preserve">       ]);</w:t>
       </w:r>
       <w:r>
+        <w:rPr>
+          <w:b/>
+        </w:rPr>
         <w:br/>
       </w:r>
       <w:r>
@@ -14481,7 +14798,19 @@
         <w:rPr>
           <w:b/>
         </w:rPr>
-        <w:t>(ii) cas de la gestion multi-fichiers multimedia multi-format</w:t>
+        <w:t>(</w:t>
+      </w:r>
+      <w:r>
+        <w:rPr>
+          <w:b/>
+        </w:rPr>
+        <w:t>2</w:t>
+      </w:r>
+      <w:r>
+        <w:rPr>
+          <w:b/>
+        </w:rPr>
+        <w:t>) cas de la gestion multi-fichiers multimedia multi-format</w:t>
       </w:r>
       <w:r>
         <w:tab/>
@@ -14544,6 +14873,27 @@
       <w:r>
         <w:t>/Media.php -&gt; /entity/Media.php</w:t>
       </w:r>
+    </w:p>
+    <w:p>
+      <w:pPr>
+        <w:pStyle w:val="Paragraphedeliste"/>
+        <w:ind w:left="1429"/>
+        <w:rPr>
+          <w:b/>
+        </w:rPr>
+      </w:pPr>
+      <w:r>
+        <w:t xml:space="preserve">RQ – adapter </w:t>
+      </w:r>
+      <w:r>
+        <w:t xml:space="preserve">l’annotation </w:t>
+      </w:r>
+      <w:r>
+        <w:t>@ORM\Table(name="media")</w:t>
+      </w:r>
+      <w:r>
+        <w:t xml:space="preserve"> si besoin </w:t>
+      </w:r>
       <w:r>
         <w:br/>
       </w:r>
@@ -14551,19 +14901,25 @@
         <w:t>/Media</w:t>
       </w:r>
       <w:r>
-        <w:t>Controller</w:t>
+        <w:t>LinkEmbedType</w:t>
       </w:r>
       <w:r>
         <w:t>.php -&gt; /</w:t>
       </w:r>
       <w:r>
-        <w:t>Controller/Core</w:t>
-      </w:r>
-      <w:r>
-        <w:t>/ Media</w:t>
-      </w:r>
-      <w:r>
-        <w:t>Controller</w:t>
+        <w:t>Form</w:t>
+      </w:r>
+      <w:r>
+        <w:t>/</w:t>
+      </w:r>
+      <w:r>
+        <w:t>EmbedType/</w:t>
+      </w:r>
+      <w:r>
+        <w:t>Media</w:t>
+      </w:r>
+      <w:r>
+        <w:t>LinkEmbedType</w:t>
       </w:r>
       <w:r>
         <w:t>.php</w:t>
@@ -14571,84 +14927,52 @@
       <w:r>
         <w:br/>
       </w:r>
-      <w:r>
-        <w:t>/Media</w:t>
-      </w:r>
-      <w:r>
-        <w:t>Type</w:t>
-      </w:r>
-      <w:r>
-        <w:t>.php -&gt; /</w:t>
-      </w:r>
-      <w:r>
-        <w:t>Form</w:t>
-      </w:r>
-      <w:r>
-        <w:t>/Media</w:t>
-      </w:r>
-      <w:r>
-        <w:t>Type</w:t>
-      </w:r>
-      <w:r>
-        <w:t>.php</w:t>
-      </w:r>
-      <w:r>
-        <w:br/>
-      </w:r>
-      <w:r>
-        <w:t>/Media</w:t>
-      </w:r>
-      <w:r>
-        <w:t>LinkEmbedType</w:t>
-      </w:r>
-      <w:r>
-        <w:t>.php -&gt; /</w:t>
-      </w:r>
-      <w:r>
-        <w:t>Form</w:t>
-      </w:r>
-      <w:r>
-        <w:t>/</w:t>
-      </w:r>
-      <w:r>
-        <w:t>EmbedType/</w:t>
-      </w:r>
-      <w:r>
-        <w:t>Media</w:t>
-      </w:r>
-      <w:r>
-        <w:t>LinkEmbedType</w:t>
-      </w:r>
-      <w:r>
-        <w:t>.php</w:t>
-      </w:r>
-      <w:r>
-        <w:br/>
-      </w:r>
-      <w:r>
-        <w:t>/Media</w:t>
-      </w:r>
-      <w:r>
-        <w:t>Repository</w:t>
-      </w:r>
-      <w:r>
-        <w:t>.php -&gt; /</w:t>
-      </w:r>
-      <w:r>
-        <w:t>Repository/Core</w:t>
-      </w:r>
-      <w:r>
-        <w:t>/Media</w:t>
-      </w:r>
-      <w:r>
-        <w:t>Repository</w:t>
-      </w:r>
-      <w:r>
-        <w:t>.php</w:t>
-      </w:r>
-      <w:r>
-        <w:br/>
-        <w:t>/media/* -&gt; /templates/Core/media/*</w:t>
+    </w:p>
+    <w:p>
+      <w:pPr>
+        <w:ind w:left="708" w:firstLine="708"/>
+        <w:rPr>
+          <w:b/>
+          <w:lang w:val="en-US"/>
+        </w:rPr>
+      </w:pPr>
+      <w:r>
+        <w:rPr>
+          <w:b/>
+          <w:lang w:val="en-US"/>
+        </w:rPr>
+        <w:t xml:space="preserve">php bin\console </w:t>
+      </w:r>
+      <w:proofErr w:type="gramStart"/>
+      <w:r>
+        <w:rPr>
+          <w:b/>
+          <w:lang w:val="en-US"/>
+        </w:rPr>
+        <w:t>make:inbore</w:t>
+      </w:r>
+      <w:proofErr w:type="gramEnd"/>
+      <w:r>
+        <w:rPr>
+          <w:b/>
+          <w:lang w:val="en-US"/>
+        </w:rPr>
+        <w:t xml:space="preserve">-crud </w:t>
+      </w:r>
+      <w:r>
+        <w:rPr>
+          <w:b/>
+          <w:color w:val="000000" w:themeColor="text1"/>
+          <w:lang w:val="en-US"/>
+        </w:rPr>
+        <w:t xml:space="preserve">Media </w:t>
+      </w:r>
+      <w:r>
+        <w:rPr>
+          <w:b/>
+          <w:lang w:val="en-US"/>
+        </w:rPr>
+        <w:t>--no-debug</w:t>
       </w:r>
       <w:r>
         <w:br/>
@@ -14666,217 +14990,71 @@
         </w:rPr>
       </w:pPr>
       <w:r>
-        <w:t>Ajuster les Entités Media et EntiteLieAuxMedia</w:t>
-      </w:r>
-      <w:r>
-        <w:br/>
-        <w:t>Ajouter dans Media :</w:t>
-      </w:r>
-      <w:r>
-        <w:br/>
-      </w:r>
-      <w:r>
-        <w:rPr>
-          <w:b/>
-        </w:rPr>
-        <w:t>/**</w:t>
+        <w:t xml:space="preserve">Adapter </w:t>
+      </w:r>
+      <w:r>
+        <w:t>/</w:t>
+      </w:r>
+      <w:r>
+        <w:t>Form</w:t>
+      </w:r>
+      <w:r>
+        <w:t>/Media</w:t>
+      </w:r>
+      <w:r>
+        <w:t>Type</w:t>
+      </w:r>
+      <w:r>
+        <w:t>.php</w:t>
+      </w:r>
+      <w:r>
+        <w:t xml:space="preserve"> </w:t>
       </w:r>
     </w:p>
     <w:p>
       <w:pPr>
         <w:pStyle w:val="Paragraphedeliste"/>
         <w:ind w:left="1429"/>
-        <w:rPr>
-          <w:b/>
-        </w:rPr>
-      </w:pPr>
-      <w:r>
-        <w:rPr>
-          <w:b/>
-        </w:rPr>
-        <w:t xml:space="preserve"> * @ORM\</w:t>
-      </w:r>
+      </w:pPr>
       <w:proofErr w:type="gramStart"/>
       <w:r>
-        <w:rPr>
-          <w:b/>
-        </w:rPr>
-        <w:t>ManyToMany(</w:t>
+        <w:t xml:space="preserve">Ajouter </w:t>
+      </w:r>
+      <w:r>
+        <w:t xml:space="preserve"> l’appel</w:t>
       </w:r>
       <w:proofErr w:type="gramEnd"/>
       <w:r>
-        <w:rPr>
-          <w:b/>
-        </w:rPr>
-        <w:t>targetEntity=</w:t>
-      </w:r>
-      <w:r>
-        <w:rPr>
-          <w:b/>
+        <w:t xml:space="preserve"> au composant </w:t>
+      </w:r>
+      <w:r>
+        <w:t>FileUploaderType</w:t>
+      </w:r>
+      <w:r>
+        <w:t xml:space="preserve"> (cf cas (1) ci-dessus)</w:t>
+      </w:r>
+      <w:r>
+        <w:br/>
+        <w:t>Rendre en ReadOnly les paramètres ; path, filename, mimeType, siez, width, height</w:t>
+      </w:r>
+      <w:r>
+        <w:t> :</w:t>
+      </w:r>
+      <w:r>
+        <w:br/>
+        <w:t xml:space="preserve">ex. </w:t>
+      </w:r>
+      <w:r>
+        <w:rPr>
           <w:i/>
         </w:rPr>
-        <w:t>EntiteLieAuxMedia</w:t>
-      </w:r>
-      <w:r>
-        <w:rPr>
-          <w:b/>
-        </w:rPr>
-        <w:t>::class, mappedBy="medialinks")</w:t>
+        <w:t>-&gt;add('filename', null, ['attr' =&gt; ['readonly'=&gt;'readonly']])</w:t>
       </w:r>
     </w:p>
     <w:p>
       <w:pPr>
         <w:pStyle w:val="Paragraphedeliste"/>
         <w:ind w:left="1429"/>
-        <w:rPr>
-          <w:b/>
-        </w:rPr>
-      </w:pPr>
-      <w:r>
-        <w:rPr>
-          <w:b/>
-        </w:rPr>
-        <w:t xml:space="preserve"> */</w:t>
-      </w:r>
-    </w:p>
-    <w:p>
-      <w:pPr>
-        <w:pStyle w:val="Paragraphedeliste"/>
-        <w:ind w:left="1429"/>
-        <w:rPr>
-          <w:b/>
-        </w:rPr>
-      </w:pPr>
-      <w:r>
-        <w:rPr>
-          <w:b/>
-        </w:rPr>
-        <w:t xml:space="preserve"> </w:t>
-      </w:r>
-      <w:proofErr w:type="gramStart"/>
-      <w:r>
-        <w:rPr>
-          <w:b/>
-        </w:rPr>
-        <w:t>private</w:t>
-      </w:r>
-      <w:proofErr w:type="gramEnd"/>
-      <w:r>
-        <w:rPr>
-          <w:b/>
-        </w:rPr>
-        <w:t xml:space="preserve"> $medias;</w:t>
-      </w:r>
-    </w:p>
-    <w:p>
-      <w:pPr>
-        <w:pStyle w:val="Paragraphedeliste"/>
-        <w:ind w:left="1429"/>
-        <w:rPr>
-          <w:b/>
-        </w:rPr>
-      </w:pPr>
-      <w:commentRangeStart w:id="79"/>
-      <w:r>
-        <w:t xml:space="preserve">Ajouter dans </w:t>
-      </w:r>
-      <w:proofErr w:type="gramStart"/>
-      <w:r>
-        <w:t>EntiteLieAuxMedia:</w:t>
-      </w:r>
-      <w:proofErr w:type="gramEnd"/>
-      <w:r>
-        <w:br/>
-      </w:r>
-      <w:r>
-        <w:rPr>
-          <w:b/>
-        </w:rPr>
-        <w:t>/**</w:t>
-      </w:r>
-    </w:p>
-    <w:p>
-      <w:pPr>
-        <w:pStyle w:val="Paragraphedeliste"/>
-        <w:ind w:left="1429"/>
-        <w:rPr>
-          <w:b/>
-        </w:rPr>
-      </w:pPr>
-      <w:r>
-        <w:rPr>
-          <w:b/>
-        </w:rPr>
-        <w:t xml:space="preserve"> * @ORM\</w:t>
-      </w:r>
-      <w:proofErr w:type="gramStart"/>
-      <w:r>
-        <w:rPr>
-          <w:b/>
-        </w:rPr>
-        <w:t>ManyToMany(</w:t>
-      </w:r>
-      <w:proofErr w:type="gramEnd"/>
-      <w:r>
-        <w:rPr>
-          <w:b/>
-        </w:rPr>
-        <w:t>targetEntity=Media::class, inversedBy="medias")</w:t>
-      </w:r>
-    </w:p>
-    <w:p>
-      <w:pPr>
-        <w:pStyle w:val="Paragraphedeliste"/>
-        <w:ind w:left="1429"/>
-        <w:rPr>
-          <w:b/>
-        </w:rPr>
-      </w:pPr>
-      <w:r>
-        <w:rPr>
-          <w:b/>
-        </w:rPr>
-        <w:t xml:space="preserve"> */</w:t>
-      </w:r>
-    </w:p>
-    <w:p>
-      <w:pPr>
-        <w:pStyle w:val="Paragraphedeliste"/>
-        <w:ind w:left="1429"/>
-        <w:rPr>
-          <w:b/>
-        </w:rPr>
-      </w:pPr>
-      <w:r>
-        <w:rPr>
-          <w:b/>
-        </w:rPr>
-        <w:t xml:space="preserve">  </w:t>
-      </w:r>
-      <w:proofErr w:type="gramStart"/>
-      <w:r>
-        <w:rPr>
-          <w:b/>
-        </w:rPr>
-        <w:t>private</w:t>
-      </w:r>
-      <w:proofErr w:type="gramEnd"/>
-      <w:r>
-        <w:rPr>
-          <w:b/>
-        </w:rPr>
-        <w:t xml:space="preserve"> $medialinks;</w:t>
-      </w:r>
-      <w:commentRangeEnd w:id="79"/>
-      <w:r>
-        <w:rPr>
-          <w:rStyle w:val="Marquedecommentaire"/>
-        </w:rPr>
-        <w:commentReference w:id="79"/>
-      </w:r>
-    </w:p>
-    <w:p>
-      <w:pPr>
         <w:rPr>
           <w:b/>
         </w:rPr>
@@ -14894,73 +15072,90 @@
         </w:rPr>
       </w:pPr>
       <w:r>
-        <w:t>Mettre à jour les setter et getter des Media et EntiteLieAuxMedia</w:t>
-      </w:r>
-      <w:r>
-        <w:rPr>
-          <w:b/>
-        </w:rPr>
-        <w:br/>
-      </w:r>
-      <w:r>
-        <w:rPr>
-          <w:b/>
-        </w:rPr>
-        <w:br/>
-        <w:t xml:space="preserve"># </w:t>
-      </w:r>
-      <w:r>
-        <w:rPr>
-          <w:b/>
-        </w:rPr>
-        <w:t xml:space="preserve">php bin/console </w:t>
-      </w:r>
-      <w:proofErr w:type="gramStart"/>
-      <w:r>
-        <w:rPr>
-          <w:b/>
-        </w:rPr>
-        <w:t>make:entity</w:t>
-      </w:r>
-      <w:proofErr w:type="gramEnd"/>
-      <w:r>
-        <w:rPr>
-          <w:b/>
-        </w:rPr>
-        <w:t xml:space="preserve"> --regenerate App\Entity\Media</w:t>
-      </w:r>
-      <w:r>
-        <w:rPr>
-          <w:b/>
-        </w:rPr>
-        <w:br/>
-        <w:t xml:space="preserve"># </w:t>
-      </w:r>
-      <w:r>
-        <w:rPr>
-          <w:b/>
-        </w:rPr>
-        <w:t>php bin/console make:entity --regenerate App\Entity</w:t>
-      </w:r>
-      <w:r>
-        <w:rPr>
-          <w:b/>
-        </w:rPr>
-        <w:t>\</w:t>
-      </w:r>
-      <w:r>
-        <w:rPr>
-          <w:b/>
-          <w:i/>
-        </w:rPr>
-        <w:t>EntiteLieAuxMedia</w:t>
-      </w:r>
-      <w:r>
-        <w:rPr>
-          <w:b/>
-        </w:rPr>
-        <w:br/>
-      </w:r>
+        <w:rPr>
+          <w:b/>
+        </w:rPr>
+        <w:t xml:space="preserve"> </w:t>
+      </w:r>
+      <w:r>
+        <w:t xml:space="preserve">Ajuster </w:t>
+      </w:r>
+      <w:r>
+        <w:t>/</w:t>
+      </w:r>
+      <w:r>
+        <w:t>Repository/Core</w:t>
+      </w:r>
+      <w:r>
+        <w:t>/Media</w:t>
+      </w:r>
+      <w:r>
+        <w:t>Repository</w:t>
+      </w:r>
+      <w:r>
+        <w:t>.php</w:t>
+      </w:r>
+      <w:r>
+        <w:t xml:space="preserve"> </w:t>
+      </w:r>
+      <w:r>
+        <w:t xml:space="preserve"> </w:t>
+      </w:r>
+    </w:p>
+    <w:p>
+      <w:pPr>
+        <w:pStyle w:val="Paragraphedeliste"/>
+        <w:ind w:left="1429"/>
+      </w:pPr>
+      <w:r>
+        <w:t>M</w:t>
+      </w:r>
+      <w:r>
+        <w:t>ettre</w:t>
+      </w:r>
+      <w:r>
+        <w:t xml:space="preserve"> ‘filename’ pour le les constantes BOOTGRID_SEARCH_COLUMN et DBNAME_FIELD_TO_AUTOCOMPLETE</w:t>
+      </w:r>
+      <w:r>
+        <w:br/>
+        <w:t xml:space="preserve">et ajouter  dans la section </w:t>
+      </w:r>
+      <w:r>
+        <w:t>// specific</w:t>
+      </w:r>
+      <w:r>
+        <w:t xml:space="preserve"> du ta</w:t>
+      </w:r>
+      <w:bookmarkStart w:id="67" w:name="_GoBack"/>
+      <w:bookmarkEnd w:id="67"/>
+      <w:r>
+        <w:t xml:space="preserve">bleau $fields </w:t>
+      </w:r>
+      <w:r>
+        <w:br/>
+      </w:r>
+      <w:r>
+        <w:t>'media.filename'   =&gt; 'filename',</w:t>
+      </w:r>
+      <w:r>
+        <w:br/>
+      </w:r>
+      <w:r>
+        <w:t>'media.name'          =&gt; 'name',</w:t>
+      </w:r>
+      <w:r>
+        <w:br/>
+        <w:t>…</w:t>
+      </w:r>
+    </w:p>
+    <w:p>
+      <w:pPr>
+        <w:pStyle w:val="Paragraphedeliste"/>
+        <w:ind w:left="1429"/>
+        <w:rPr>
+          <w:b/>
+        </w:rPr>
+      </w:pPr>
     </w:p>
     <w:p>
       <w:pPr>
@@ -14974,52 +15169,218 @@
         </w:rPr>
       </w:pPr>
       <w:r>
-        <w:t xml:space="preserve">Ajouter la table Media à la </w:t>
+        <w:t>Ajuster les Entités Media et EntiteLieAuxMedia</w:t>
+      </w:r>
+      <w:r>
+        <w:br/>
+        <w:t>Ajouter dans Media :</w:t>
+      </w:r>
+      <w:r>
+        <w:br/>
+      </w:r>
+      <w:r>
+        <w:rPr>
+          <w:b/>
+        </w:rPr>
+        <w:t>/**</w:t>
+      </w:r>
+    </w:p>
+    <w:p>
+      <w:pPr>
+        <w:pStyle w:val="Paragraphedeliste"/>
+        <w:ind w:left="1429"/>
+        <w:rPr>
+          <w:b/>
+        </w:rPr>
+      </w:pPr>
+      <w:r>
+        <w:rPr>
+          <w:b/>
+        </w:rPr>
+        <w:t xml:space="preserve"> * @ORM\</w:t>
       </w:r>
       <w:proofErr w:type="gramStart"/>
       <w:r>
-        <w:t>bdd .</w:t>
+        <w:rPr>
+          <w:b/>
+        </w:rPr>
+        <w:t>ManyToMany(</w:t>
       </w:r>
       <w:proofErr w:type="gramEnd"/>
       <w:r>
+        <w:rPr>
+          <w:b/>
+        </w:rPr>
+        <w:t>targetEntity=</w:t>
+      </w:r>
+      <w:r>
+        <w:rPr>
+          <w:b/>
+          <w:i/>
+        </w:rPr>
+        <w:t>EntiteLieAuxMedia</w:t>
+      </w:r>
+      <w:r>
+        <w:rPr>
+          <w:b/>
+        </w:rPr>
+        <w:t>::class, mappedBy="medialinks")</w:t>
+      </w:r>
+    </w:p>
+    <w:p>
+      <w:pPr>
+        <w:pStyle w:val="Paragraphedeliste"/>
+        <w:ind w:left="1429"/>
+        <w:rPr>
+          <w:b/>
+        </w:rPr>
+      </w:pPr>
+      <w:r>
+        <w:rPr>
+          <w:b/>
+        </w:rPr>
+        <w:t xml:space="preserve"> */</w:t>
+      </w:r>
+    </w:p>
+    <w:p>
+      <w:pPr>
+        <w:pStyle w:val="Paragraphedeliste"/>
+        <w:ind w:left="1429"/>
+        <w:rPr>
+          <w:b/>
+        </w:rPr>
+      </w:pPr>
+      <w:r>
+        <w:rPr>
+          <w:b/>
+        </w:rPr>
         <w:t xml:space="preserve"> </w:t>
       </w:r>
-      <w:r>
-        <w:t>Lancer la commande qui montre la commande SQL d’update de la base</w:t>
-      </w:r>
-      <w:r>
-        <w:br/>
-      </w:r>
-      <w:r>
-        <w:rPr>
-          <w:b/>
-        </w:rPr>
-        <w:t xml:space="preserve"># php bin/console </w:t>
-      </w:r>
       <w:proofErr w:type="gramStart"/>
       <w:r>
         <w:rPr>
           <w:b/>
         </w:rPr>
-        <w:t>make:migration</w:t>
+        <w:t>private</w:t>
       </w:r>
       <w:proofErr w:type="gramEnd"/>
       <w:r>
-        <w:br/>
-        <w:t xml:space="preserve"> (ii)</w:t>
-      </w:r>
-      <w:r>
-        <w:tab/>
-        <w:t>Si la commande parait correcte on applique les modifications au niveau de la bdd :</w:t>
-      </w:r>
-      <w:r>
-        <w:br/>
-      </w:r>
-      <w:r>
-        <w:rPr>
-          <w:b/>
-        </w:rPr>
-        <w:t># php bin/console doctrine:migrations:migrate</w:t>
+        <w:rPr>
+          <w:b/>
+        </w:rPr>
+        <w:t xml:space="preserve"> $medias;</w:t>
+      </w:r>
+      <w:r>
+        <w:rPr>
+          <w:b/>
+        </w:rPr>
+        <w:t xml:space="preserve"> </w:t>
+      </w:r>
+    </w:p>
+    <w:p>
+      <w:pPr>
+        <w:pStyle w:val="Paragraphedeliste"/>
+        <w:ind w:left="1429"/>
+        <w:rPr>
+          <w:b/>
+        </w:rPr>
+      </w:pPr>
+      <w:r>
+        <w:t>Ajouter dans EntiteLieAuxMedia</w:t>
+      </w:r>
+      <w:r>
+        <w:t xml:space="preserve"> si nécessaire (N-N bidirectionnelle) </w:t>
+      </w:r>
+      <w:r>
+        <w:t>:</w:t>
+      </w:r>
+      <w:r>
+        <w:br/>
+      </w:r>
+      <w:r>
+        <w:rPr>
+          <w:b/>
+        </w:rPr>
+        <w:t>/**</w:t>
+      </w:r>
+    </w:p>
+    <w:p>
+      <w:pPr>
+        <w:pStyle w:val="Paragraphedeliste"/>
+        <w:ind w:left="1429"/>
+        <w:rPr>
+          <w:b/>
+        </w:rPr>
+      </w:pPr>
+      <w:r>
+        <w:rPr>
+          <w:b/>
+        </w:rPr>
+        <w:t xml:space="preserve"> * @ORM\</w:t>
+      </w:r>
+      <w:proofErr w:type="gramStart"/>
+      <w:r>
+        <w:rPr>
+          <w:b/>
+        </w:rPr>
+        <w:t>ManyToMany(</w:t>
+      </w:r>
+      <w:proofErr w:type="gramEnd"/>
+      <w:r>
+        <w:rPr>
+          <w:b/>
+        </w:rPr>
+        <w:t>targetEntity=Media::class, inversedBy="medias")</w:t>
+      </w:r>
+    </w:p>
+    <w:p>
+      <w:pPr>
+        <w:pStyle w:val="Paragraphedeliste"/>
+        <w:ind w:left="1429"/>
+        <w:rPr>
+          <w:b/>
+        </w:rPr>
+      </w:pPr>
+      <w:r>
+        <w:rPr>
+          <w:b/>
+        </w:rPr>
+        <w:t xml:space="preserve"> */</w:t>
+      </w:r>
+    </w:p>
+    <w:p>
+      <w:pPr>
+        <w:pStyle w:val="Paragraphedeliste"/>
+        <w:ind w:left="1429"/>
+        <w:rPr>
+          <w:b/>
+        </w:rPr>
+      </w:pPr>
+      <w:r>
+        <w:rPr>
+          <w:b/>
+        </w:rPr>
+        <w:t xml:space="preserve">  </w:t>
+      </w:r>
+      <w:proofErr w:type="gramStart"/>
+      <w:r>
+        <w:rPr>
+          <w:b/>
+        </w:rPr>
+        <w:t>private</w:t>
+      </w:r>
+      <w:proofErr w:type="gramEnd"/>
+      <w:r>
+        <w:rPr>
+          <w:b/>
+        </w:rPr>
+        <w:t xml:space="preserve"> $medialinks</w:t>
+      </w:r>
+      <w:r>
+        <w:rPr>
+          <w:b/>
+        </w:rPr>
+        <w:br/>
       </w:r>
     </w:p>
     <w:p>
@@ -15034,616 +15395,70 @@
         </w:rPr>
       </w:pPr>
       <w:r>
-        <w:t xml:space="preserve">Ajouer L’appel à la Collections medialinks dans le formulaire de </w:t>
+        <w:t>Mettre à jour les setter et getter des Media et EntiteLieAuxMedia</w:t>
+      </w:r>
+      <w:r>
+        <w:rPr>
+          <w:b/>
+        </w:rPr>
+        <w:br/>
+      </w:r>
+      <w:r>
+        <w:rPr>
+          <w:b/>
+        </w:rPr>
+        <w:br/>
+        <w:t xml:space="preserve"># </w:t>
+      </w:r>
+      <w:r>
+        <w:rPr>
+          <w:b/>
+        </w:rPr>
+        <w:t xml:space="preserve">php bin/console </w:t>
       </w:r>
       <w:proofErr w:type="gramStart"/>
       <w:r>
-        <w:t xml:space="preserve">l’entité  </w:t>
-      </w:r>
-      <w:r>
-        <w:rPr>
+        <w:rPr>
+          <w:b/>
+        </w:rPr>
+        <w:t>make:entity</w:t>
+      </w:r>
+      <w:proofErr w:type="gramEnd"/>
+      <w:r>
+        <w:rPr>
+          <w:b/>
+        </w:rPr>
+        <w:t xml:space="preserve"> --regenerate App\Entity\Media</w:t>
+      </w:r>
+      <w:r>
+        <w:rPr>
+          <w:b/>
+        </w:rPr>
+        <w:br/>
+        <w:t xml:space="preserve"># </w:t>
+      </w:r>
+      <w:r>
+        <w:rPr>
+          <w:b/>
+        </w:rPr>
+        <w:t>php bin/console make:entity --regenerate App\Entity</w:t>
+      </w:r>
+      <w:r>
+        <w:rPr>
+          <w:b/>
+        </w:rPr>
+        <w:t>\</w:t>
+      </w:r>
+      <w:r>
+        <w:rPr>
+          <w:b/>
           <w:i/>
         </w:rPr>
         <w:t>EntiteLieAuxMedia</w:t>
       </w:r>
-      <w:proofErr w:type="gramEnd"/>
-    </w:p>
-    <w:p>
-      <w:pPr>
-        <w:pStyle w:val="Paragraphedeliste"/>
-        <w:ind w:left="1429"/>
-        <w:rPr>
-          <w:b/>
-          <w:sz w:val="20"/>
-          <w:szCs w:val="20"/>
-        </w:rPr>
-      </w:pPr>
-      <w:proofErr w:type="gramStart"/>
-      <w:r>
-        <w:rPr>
-          <w:b/>
-          <w:sz w:val="20"/>
-          <w:szCs w:val="20"/>
-        </w:rPr>
-        <w:t>use</w:t>
-      </w:r>
-      <w:proofErr w:type="gramEnd"/>
-      <w:r>
-        <w:rPr>
-          <w:b/>
-          <w:sz w:val="20"/>
-          <w:szCs w:val="20"/>
-        </w:rPr>
-        <w:t xml:space="preserve"> App\Form\EmbedTypes\MediaLinkEmbedType;</w:t>
-      </w:r>
-      <w:r>
-        <w:rPr>
-          <w:b/>
-          <w:sz w:val="20"/>
-          <w:szCs w:val="20"/>
-        </w:rPr>
-        <w:br/>
-        <w:t>…</w:t>
-      </w:r>
-    </w:p>
-    <w:p>
-      <w:pPr>
-        <w:pStyle w:val="Paragraphedeliste"/>
-        <w:ind w:left="1440"/>
-        <w:rPr>
-          <w:b/>
-          <w:sz w:val="18"/>
-          <w:szCs w:val="18"/>
-        </w:rPr>
-      </w:pPr>
-      <w:r>
-        <w:rPr>
-          <w:b/>
-          <w:sz w:val="18"/>
-          <w:szCs w:val="18"/>
-        </w:rPr>
-        <w:t>// mediallinks</w:t>
-      </w:r>
-    </w:p>
-    <w:p>
-      <w:pPr>
-        <w:pStyle w:val="Paragraphedeliste"/>
-        <w:ind w:left="1440"/>
-        <w:rPr>
-          <w:b/>
-          <w:sz w:val="18"/>
-          <w:szCs w:val="18"/>
-        </w:rPr>
-      </w:pPr>
-      <w:r>
-        <w:rPr>
-          <w:b/>
-          <w:sz w:val="18"/>
-          <w:szCs w:val="18"/>
-        </w:rPr>
-        <w:t>-&gt;</w:t>
-      </w:r>
-      <w:proofErr w:type="gramStart"/>
-      <w:r>
-        <w:rPr>
-          <w:b/>
-          <w:sz w:val="18"/>
-          <w:szCs w:val="18"/>
-        </w:rPr>
-        <w:t>add(</w:t>
-      </w:r>
-      <w:proofErr w:type="gramEnd"/>
-      <w:r>
-        <w:rPr>
-          <w:b/>
-          <w:sz w:val="18"/>
-          <w:szCs w:val="18"/>
-        </w:rPr>
-        <w:t>'medialinks', CollectionType::class, array(</w:t>
-      </w:r>
-    </w:p>
-    <w:p>
-      <w:pPr>
-        <w:pStyle w:val="Paragraphedeliste"/>
-        <w:ind w:left="1440"/>
-        <w:rPr>
-          <w:b/>
-          <w:sz w:val="18"/>
-          <w:szCs w:val="18"/>
-        </w:rPr>
-      </w:pPr>
-      <w:r>
-        <w:rPr>
-          <w:b/>
-          <w:sz w:val="18"/>
-          <w:szCs w:val="18"/>
-        </w:rPr>
-        <w:tab/>
-      </w:r>
-      <w:r>
-        <w:rPr>
-          <w:b/>
-          <w:sz w:val="18"/>
-          <w:szCs w:val="18"/>
-        </w:rPr>
-        <w:tab/>
-        <w:t xml:space="preserve">'entry_type' =&gt; </w:t>
-      </w:r>
-      <w:proofErr w:type="gramStart"/>
-      <w:r>
-        <w:rPr>
-          <w:b/>
-          <w:sz w:val="18"/>
-          <w:szCs w:val="18"/>
-        </w:rPr>
-        <w:t>MediaLinkEmbedType::</w:t>
-      </w:r>
-      <w:proofErr w:type="gramEnd"/>
-      <w:r>
-        <w:rPr>
-          <w:b/>
-          <w:sz w:val="18"/>
-          <w:szCs w:val="18"/>
-        </w:rPr>
-        <w:t>class,</w:t>
-      </w:r>
-    </w:p>
-    <w:p>
-      <w:pPr>
-        <w:pStyle w:val="Paragraphedeliste"/>
-        <w:ind w:left="1440"/>
-        <w:rPr>
-          <w:b/>
-          <w:sz w:val="18"/>
-          <w:szCs w:val="18"/>
-        </w:rPr>
-      </w:pPr>
-      <w:r>
-        <w:rPr>
-          <w:b/>
-          <w:sz w:val="18"/>
-          <w:szCs w:val="18"/>
-        </w:rPr>
-        <w:tab/>
-      </w:r>
-      <w:r>
-        <w:rPr>
-          <w:b/>
-          <w:sz w:val="18"/>
-          <w:szCs w:val="18"/>
-        </w:rPr>
-        <w:tab/>
-        <w:t>'allow_add' =&gt; true,</w:t>
-      </w:r>
-    </w:p>
-    <w:p>
-      <w:pPr>
-        <w:pStyle w:val="Paragraphedeliste"/>
-        <w:ind w:left="1440"/>
-        <w:rPr>
-          <w:b/>
-          <w:sz w:val="18"/>
-          <w:szCs w:val="18"/>
-        </w:rPr>
-      </w:pPr>
-      <w:r>
-        <w:rPr>
-          <w:b/>
-          <w:sz w:val="18"/>
-          <w:szCs w:val="18"/>
-        </w:rPr>
-        <w:tab/>
-      </w:r>
-      <w:r>
-        <w:rPr>
-          <w:b/>
-          <w:sz w:val="18"/>
-          <w:szCs w:val="18"/>
-        </w:rPr>
-        <w:tab/>
-        <w:t>'allow_delete' =&gt; true,</w:t>
-      </w:r>
-    </w:p>
-    <w:p>
-      <w:pPr>
-        <w:pStyle w:val="Paragraphedeliste"/>
-        <w:ind w:left="1440"/>
-        <w:rPr>
-          <w:b/>
-          <w:sz w:val="18"/>
-          <w:szCs w:val="18"/>
-        </w:rPr>
-      </w:pPr>
-      <w:r>
-        <w:rPr>
-          <w:b/>
-          <w:sz w:val="18"/>
-          <w:szCs w:val="18"/>
-        </w:rPr>
-        <w:tab/>
-      </w:r>
-      <w:r>
-        <w:rPr>
-          <w:b/>
-          <w:sz w:val="18"/>
-          <w:szCs w:val="18"/>
-        </w:rPr>
-        <w:tab/>
-        <w:t>'prototype' =&gt; true,</w:t>
-      </w:r>
-    </w:p>
-    <w:p>
-      <w:pPr>
-        <w:pStyle w:val="Paragraphedeliste"/>
-        <w:ind w:left="1440"/>
-        <w:rPr>
-          <w:b/>
-          <w:sz w:val="18"/>
-          <w:szCs w:val="18"/>
-        </w:rPr>
-      </w:pPr>
-      <w:r>
-        <w:rPr>
-          <w:b/>
-          <w:sz w:val="18"/>
-          <w:szCs w:val="18"/>
-        </w:rPr>
-        <w:tab/>
-      </w:r>
-      <w:r>
-        <w:rPr>
-          <w:b/>
-          <w:sz w:val="18"/>
-          <w:szCs w:val="18"/>
-        </w:rPr>
-        <w:tab/>
-        <w:t>'prototype_name' =&gt; '__name__',</w:t>
-      </w:r>
-    </w:p>
-    <w:p>
-      <w:pPr>
-        <w:pStyle w:val="Paragraphedeliste"/>
-        <w:ind w:left="1440"/>
-        <w:rPr>
-          <w:b/>
-          <w:sz w:val="18"/>
-          <w:szCs w:val="18"/>
-        </w:rPr>
-      </w:pPr>
-      <w:r>
-        <w:rPr>
-          <w:b/>
-          <w:sz w:val="18"/>
-          <w:szCs w:val="18"/>
-        </w:rPr>
-        <w:tab/>
-      </w:r>
-      <w:r>
-        <w:rPr>
-          <w:b/>
-          <w:sz w:val="18"/>
-          <w:szCs w:val="18"/>
-        </w:rPr>
-        <w:tab/>
-        <w:t>'by_reference' =&gt; false,</w:t>
-      </w:r>
-    </w:p>
-    <w:p>
-      <w:pPr>
-        <w:pStyle w:val="Paragraphedeliste"/>
-        <w:ind w:left="1440"/>
-        <w:rPr>
-          <w:b/>
-          <w:sz w:val="18"/>
-          <w:szCs w:val="18"/>
-        </w:rPr>
-      </w:pPr>
-      <w:r>
-        <w:rPr>
-          <w:b/>
-          <w:sz w:val="18"/>
-          <w:szCs w:val="18"/>
-        </w:rPr>
-        <w:tab/>
-      </w:r>
-      <w:r>
-        <w:rPr>
-          <w:b/>
-          <w:sz w:val="18"/>
-          <w:szCs w:val="18"/>
-        </w:rPr>
-        <w:tab/>
-        <w:t xml:space="preserve">'entry_options' =&gt; </w:t>
-      </w:r>
-      <w:proofErr w:type="gramStart"/>
-      <w:r>
-        <w:rPr>
-          <w:b/>
-          <w:sz w:val="18"/>
-          <w:szCs w:val="18"/>
-        </w:rPr>
-        <w:t>array(</w:t>
-      </w:r>
-      <w:proofErr w:type="gramEnd"/>
-      <w:r>
-        <w:rPr>
-          <w:b/>
-          <w:sz w:val="18"/>
-          <w:szCs w:val="18"/>
-        </w:rPr>
-        <w:t>'label' =&gt; false),</w:t>
-      </w:r>
-    </w:p>
-    <w:p>
-      <w:pPr>
-        <w:pStyle w:val="Paragraphedeliste"/>
-        <w:ind w:left="1440"/>
-        <w:rPr>
-          <w:b/>
-          <w:sz w:val="18"/>
-          <w:szCs w:val="18"/>
-        </w:rPr>
-      </w:pPr>
-      <w:r>
-        <w:rPr>
-          <w:b/>
-          <w:sz w:val="18"/>
-          <w:szCs w:val="18"/>
-        </w:rPr>
-        <w:tab/>
-      </w:r>
-      <w:r>
-        <w:rPr>
-          <w:b/>
-          <w:sz w:val="18"/>
-          <w:szCs w:val="18"/>
-        </w:rPr>
-        <w:tab/>
-        <w:t>'required' =&gt; false,</w:t>
-      </w:r>
-    </w:p>
-    <w:p>
-      <w:pPr>
-        <w:pStyle w:val="Paragraphedeliste"/>
-        <w:ind w:left="1440"/>
-        <w:rPr>
-          <w:b/>
-          <w:sz w:val="18"/>
-          <w:szCs w:val="18"/>
-        </w:rPr>
-      </w:pPr>
-      <w:r>
-        <w:rPr>
-          <w:b/>
-          <w:sz w:val="18"/>
-          <w:szCs w:val="18"/>
-        </w:rPr>
-        <w:tab/>
-      </w:r>
-      <w:r>
-        <w:rPr>
-          <w:b/>
-          <w:sz w:val="18"/>
-          <w:szCs w:val="18"/>
-        </w:rPr>
-        <w:tab/>
-        <w:t>'attr' =&gt; [</w:t>
-      </w:r>
-    </w:p>
-    <w:p>
-      <w:pPr>
-        <w:pStyle w:val="Paragraphedeliste"/>
-        <w:ind w:left="1440"/>
-        <w:rPr>
-          <w:b/>
-          <w:sz w:val="18"/>
-          <w:szCs w:val="18"/>
-        </w:rPr>
-      </w:pPr>
-      <w:r>
-        <w:rPr>
-          <w:b/>
-          <w:sz w:val="18"/>
-          <w:szCs w:val="18"/>
-        </w:rPr>
-        <w:tab/>
-      </w:r>
-      <w:r>
-        <w:rPr>
-          <w:b/>
-          <w:sz w:val="18"/>
-          <w:szCs w:val="18"/>
-        </w:rPr>
-        <w:tab/>
-      </w:r>
-      <w:r>
-        <w:rPr>
-          <w:b/>
-          <w:sz w:val="18"/>
-          <w:szCs w:val="18"/>
-        </w:rPr>
-        <w:tab/>
-        <w:t>"data-allow-new" =&gt; true,</w:t>
-      </w:r>
-    </w:p>
-    <w:p>
-      <w:pPr>
-        <w:pStyle w:val="Paragraphedeliste"/>
-        <w:ind w:left="1440"/>
-        <w:rPr>
-          <w:b/>
-          <w:sz w:val="18"/>
-          <w:szCs w:val="18"/>
-        </w:rPr>
-      </w:pPr>
-      <w:r>
-        <w:rPr>
-          <w:b/>
-          <w:sz w:val="18"/>
-          <w:szCs w:val="18"/>
-        </w:rPr>
-        <w:tab/>
-      </w:r>
-      <w:r>
-        <w:rPr>
-          <w:b/>
-          <w:sz w:val="18"/>
-          <w:szCs w:val="18"/>
-        </w:rPr>
-        <w:tab/>
-      </w:r>
-      <w:r>
-        <w:rPr>
-          <w:b/>
-          <w:sz w:val="18"/>
-          <w:szCs w:val="18"/>
-        </w:rPr>
-        <w:tab/>
-        <w:t>"data-modal-controller" =&gt; 'App</w:t>
-      </w:r>
-      <w:proofErr w:type="gramStart"/>
-      <w:r>
-        <w:rPr>
-          <w:b/>
-          <w:sz w:val="18"/>
-          <w:szCs w:val="18"/>
-        </w:rPr>
-        <w:t>\\Controller\\Core\\MediaController::</w:t>
-      </w:r>
-      <w:proofErr w:type="gramEnd"/>
-      <w:r>
-        <w:rPr>
-          <w:b/>
-          <w:sz w:val="18"/>
-          <w:szCs w:val="18"/>
-        </w:rPr>
-        <w:t>newmodalAction',</w:t>
-      </w:r>
-    </w:p>
-    <w:p>
-      <w:pPr>
-        <w:pStyle w:val="Paragraphedeliste"/>
-        <w:ind w:left="1440"/>
-        <w:rPr>
-          <w:b/>
-          <w:sz w:val="18"/>
-          <w:szCs w:val="18"/>
-        </w:rPr>
-      </w:pPr>
-      <w:r>
-        <w:rPr>
-          <w:b/>
-          <w:sz w:val="18"/>
-          <w:szCs w:val="18"/>
-        </w:rPr>
-        <w:tab/>
-      </w:r>
-      <w:r>
-        <w:rPr>
-          <w:b/>
-          <w:sz w:val="18"/>
-          <w:szCs w:val="18"/>
-        </w:rPr>
-        <w:tab/>
-      </w:r>
-      <w:r>
-        <w:rPr>
-          <w:b/>
-          <w:sz w:val="18"/>
-          <w:szCs w:val="18"/>
-        </w:rPr>
-        <w:tab/>
-        <w:t>"entity" =&gt; 'media',</w:t>
-      </w:r>
-    </w:p>
-    <w:p>
-      <w:pPr>
-        <w:pStyle w:val="Paragraphedeliste"/>
-        <w:ind w:left="1440"/>
-        <w:rPr>
-          <w:b/>
-          <w:sz w:val="18"/>
-          <w:szCs w:val="18"/>
-        </w:rPr>
-      </w:pPr>
-      <w:r>
-        <w:rPr>
-          <w:b/>
-          <w:sz w:val="18"/>
-          <w:szCs w:val="18"/>
-        </w:rPr>
-        <w:tab/>
-      </w:r>
-      <w:r>
-        <w:rPr>
-          <w:b/>
-          <w:sz w:val="18"/>
-          <w:szCs w:val="18"/>
-        </w:rPr>
-        <w:tab/>
-      </w:r>
-      <w:r>
-        <w:rPr>
-          <w:b/>
-          <w:sz w:val="18"/>
-          <w:szCs w:val="18"/>
-        </w:rPr>
-        <w:tab/>
-        <w:t>"choice_label" =&gt; 'filename',</w:t>
-      </w:r>
-    </w:p>
-    <w:p>
-      <w:pPr>
-        <w:pStyle w:val="Paragraphedeliste"/>
-        <w:ind w:left="1440"/>
-        <w:rPr>
-          <w:b/>
-          <w:sz w:val="18"/>
-          <w:szCs w:val="18"/>
-        </w:rPr>
-      </w:pPr>
-      <w:r>
-        <w:rPr>
-          <w:b/>
-          <w:sz w:val="18"/>
-          <w:szCs w:val="18"/>
-        </w:rPr>
-        <w:tab/>
-      </w:r>
-      <w:r>
-        <w:rPr>
-          <w:b/>
-          <w:sz w:val="18"/>
-          <w:szCs w:val="18"/>
-        </w:rPr>
-        <w:tab/>
-        <w:t>],</w:t>
-      </w:r>
-    </w:p>
-    <w:p>
-      <w:pPr>
-        <w:pStyle w:val="Paragraphedeliste"/>
-        <w:ind w:left="1440"/>
-        <w:rPr>
-          <w:b/>
-          <w:sz w:val="18"/>
-          <w:szCs w:val="18"/>
-        </w:rPr>
-      </w:pPr>
-      <w:r>
-        <w:rPr>
-          <w:b/>
-          <w:sz w:val="18"/>
-          <w:szCs w:val="18"/>
-        </w:rPr>
-        <w:tab/>
-        <w:t>))</w:t>
-      </w:r>
-      <w:r>
-        <w:rPr>
-          <w:b/>
-          <w:sz w:val="18"/>
-          <w:szCs w:val="18"/>
+      <w:r>
+        <w:rPr>
+          <w:b/>
         </w:rPr>
         <w:br/>
       </w:r>
@@ -15655,6 +15470,693 @@
           <w:ilvl w:val="0"/>
           <w:numId w:val="16"/>
         </w:numPr>
+        <w:rPr>
+          <w:b/>
+        </w:rPr>
+      </w:pPr>
+      <w:r>
+        <w:t xml:space="preserve">Ajouter la table Media à la </w:t>
+      </w:r>
+      <w:proofErr w:type="gramStart"/>
+      <w:r>
+        <w:t>bdd .</w:t>
+      </w:r>
+      <w:proofErr w:type="gramEnd"/>
+      <w:r>
+        <w:t xml:space="preserve"> </w:t>
+      </w:r>
+      <w:r>
+        <w:t>Lancer la commande qui montre la commande SQL d’update de la base</w:t>
+      </w:r>
+      <w:r>
+        <w:br/>
+      </w:r>
+      <w:r>
+        <w:rPr>
+          <w:b/>
+        </w:rPr>
+        <w:t xml:space="preserve"># php bin/console </w:t>
+      </w:r>
+      <w:proofErr w:type="gramStart"/>
+      <w:r>
+        <w:rPr>
+          <w:b/>
+        </w:rPr>
+        <w:t>make:migration</w:t>
+      </w:r>
+      <w:proofErr w:type="gramEnd"/>
+      <w:r>
+        <w:br/>
+        <w:t xml:space="preserve"> (ii)</w:t>
+      </w:r>
+      <w:r>
+        <w:tab/>
+        <w:t>Si la commande parait correcte on applique les modifications au niveau de la bdd :</w:t>
+      </w:r>
+      <w:r>
+        <w:br/>
+      </w:r>
+      <w:r>
+        <w:rPr>
+          <w:b/>
+        </w:rPr>
+        <w:t># php bin/console doctrine:migrations:migrate</w:t>
+      </w:r>
+    </w:p>
+    <w:p>
+      <w:pPr>
+        <w:pStyle w:val="Paragraphedeliste"/>
+        <w:numPr>
+          <w:ilvl w:val="0"/>
+          <w:numId w:val="16"/>
+        </w:numPr>
+        <w:rPr>
+          <w:b/>
+        </w:rPr>
+      </w:pPr>
+      <w:r>
+        <w:t xml:space="preserve">Ajouer L’appel à la Collections medialinks dans le formulaire de </w:t>
+      </w:r>
+      <w:proofErr w:type="gramStart"/>
+      <w:r>
+        <w:t xml:space="preserve">l’entité  </w:t>
+      </w:r>
+      <w:r>
+        <w:rPr>
+          <w:i/>
+        </w:rPr>
+        <w:t>EntiteLieAuxMedia</w:t>
+      </w:r>
+      <w:proofErr w:type="gramEnd"/>
+    </w:p>
+    <w:p>
+      <w:pPr>
+        <w:pStyle w:val="Paragraphedeliste"/>
+        <w:ind w:left="1429"/>
+        <w:rPr>
+          <w:b/>
+          <w:sz w:val="20"/>
+          <w:szCs w:val="20"/>
+        </w:rPr>
+      </w:pPr>
+      <w:proofErr w:type="gramStart"/>
+      <w:r>
+        <w:rPr>
+          <w:b/>
+          <w:sz w:val="20"/>
+          <w:szCs w:val="20"/>
+        </w:rPr>
+        <w:t>use</w:t>
+      </w:r>
+      <w:proofErr w:type="gramEnd"/>
+      <w:r>
+        <w:rPr>
+          <w:b/>
+          <w:sz w:val="20"/>
+          <w:szCs w:val="20"/>
+        </w:rPr>
+        <w:t xml:space="preserve"> App\Form\EmbedTypes\MediaLinkEmbedType;</w:t>
+      </w:r>
+      <w:r>
+        <w:rPr>
+          <w:b/>
+          <w:sz w:val="20"/>
+          <w:szCs w:val="20"/>
+        </w:rPr>
+        <w:br/>
+        <w:t>…</w:t>
+      </w:r>
+    </w:p>
+    <w:p>
+      <w:pPr>
+        <w:pStyle w:val="Paragraphedeliste"/>
+        <w:ind w:left="1440"/>
+        <w:rPr>
+          <w:b/>
+          <w:sz w:val="18"/>
+          <w:szCs w:val="18"/>
+        </w:rPr>
+      </w:pPr>
+      <w:r>
+        <w:rPr>
+          <w:b/>
+          <w:sz w:val="18"/>
+          <w:szCs w:val="18"/>
+        </w:rPr>
+        <w:t>// mediallinks</w:t>
+      </w:r>
+    </w:p>
+    <w:p>
+      <w:pPr>
+        <w:pStyle w:val="Paragraphedeliste"/>
+        <w:ind w:left="1440"/>
+        <w:rPr>
+          <w:b/>
+          <w:sz w:val="18"/>
+          <w:szCs w:val="18"/>
+        </w:rPr>
+      </w:pPr>
+      <w:r>
+        <w:rPr>
+          <w:b/>
+          <w:sz w:val="18"/>
+          <w:szCs w:val="18"/>
+        </w:rPr>
+        <w:t>-&gt;</w:t>
+      </w:r>
+      <w:proofErr w:type="gramStart"/>
+      <w:r>
+        <w:rPr>
+          <w:b/>
+          <w:sz w:val="18"/>
+          <w:szCs w:val="18"/>
+        </w:rPr>
+        <w:t>add(</w:t>
+      </w:r>
+      <w:proofErr w:type="gramEnd"/>
+      <w:r>
+        <w:rPr>
+          <w:b/>
+          <w:sz w:val="18"/>
+          <w:szCs w:val="18"/>
+        </w:rPr>
+        <w:t>'medialinks', CollectionType::class, array(</w:t>
+      </w:r>
+    </w:p>
+    <w:p>
+      <w:pPr>
+        <w:pStyle w:val="Paragraphedeliste"/>
+        <w:ind w:left="1440"/>
+        <w:rPr>
+          <w:b/>
+          <w:sz w:val="18"/>
+          <w:szCs w:val="18"/>
+        </w:rPr>
+      </w:pPr>
+      <w:r>
+        <w:rPr>
+          <w:b/>
+          <w:sz w:val="18"/>
+          <w:szCs w:val="18"/>
+        </w:rPr>
+        <w:tab/>
+      </w:r>
+      <w:r>
+        <w:rPr>
+          <w:b/>
+          <w:sz w:val="18"/>
+          <w:szCs w:val="18"/>
+        </w:rPr>
+        <w:tab/>
+        <w:t xml:space="preserve">'entry_type' =&gt; </w:t>
+      </w:r>
+      <w:proofErr w:type="gramStart"/>
+      <w:r>
+        <w:rPr>
+          <w:b/>
+          <w:sz w:val="18"/>
+          <w:szCs w:val="18"/>
+        </w:rPr>
+        <w:t>MediaLinkEmbedType::</w:t>
+      </w:r>
+      <w:proofErr w:type="gramEnd"/>
+      <w:r>
+        <w:rPr>
+          <w:b/>
+          <w:sz w:val="18"/>
+          <w:szCs w:val="18"/>
+        </w:rPr>
+        <w:t>class,</w:t>
+      </w:r>
+    </w:p>
+    <w:p>
+      <w:pPr>
+        <w:pStyle w:val="Paragraphedeliste"/>
+        <w:ind w:left="1440"/>
+        <w:rPr>
+          <w:b/>
+          <w:sz w:val="18"/>
+          <w:szCs w:val="18"/>
+        </w:rPr>
+      </w:pPr>
+      <w:r>
+        <w:rPr>
+          <w:b/>
+          <w:sz w:val="18"/>
+          <w:szCs w:val="18"/>
+        </w:rPr>
+        <w:tab/>
+      </w:r>
+      <w:r>
+        <w:rPr>
+          <w:b/>
+          <w:sz w:val="18"/>
+          <w:szCs w:val="18"/>
+        </w:rPr>
+        <w:tab/>
+        <w:t>'allow_add' =&gt; true,</w:t>
+      </w:r>
+    </w:p>
+    <w:p>
+      <w:pPr>
+        <w:pStyle w:val="Paragraphedeliste"/>
+        <w:ind w:left="1440"/>
+        <w:rPr>
+          <w:b/>
+          <w:sz w:val="18"/>
+          <w:szCs w:val="18"/>
+        </w:rPr>
+      </w:pPr>
+      <w:r>
+        <w:rPr>
+          <w:b/>
+          <w:sz w:val="18"/>
+          <w:szCs w:val="18"/>
+        </w:rPr>
+        <w:tab/>
+      </w:r>
+      <w:r>
+        <w:rPr>
+          <w:b/>
+          <w:sz w:val="18"/>
+          <w:szCs w:val="18"/>
+        </w:rPr>
+        <w:tab/>
+        <w:t>'allow_delete' =&gt; true,</w:t>
+      </w:r>
+    </w:p>
+    <w:p>
+      <w:pPr>
+        <w:pStyle w:val="Paragraphedeliste"/>
+        <w:ind w:left="1440"/>
+        <w:rPr>
+          <w:b/>
+          <w:sz w:val="18"/>
+          <w:szCs w:val="18"/>
+        </w:rPr>
+      </w:pPr>
+      <w:r>
+        <w:rPr>
+          <w:b/>
+          <w:sz w:val="18"/>
+          <w:szCs w:val="18"/>
+        </w:rPr>
+        <w:lastRenderedPageBreak/>
+        <w:tab/>
+      </w:r>
+      <w:r>
+        <w:rPr>
+          <w:b/>
+          <w:sz w:val="18"/>
+          <w:szCs w:val="18"/>
+        </w:rPr>
+        <w:tab/>
+        <w:t>'prototype' =&gt; true,</w:t>
+      </w:r>
+    </w:p>
+    <w:p>
+      <w:pPr>
+        <w:pStyle w:val="Paragraphedeliste"/>
+        <w:ind w:left="1440"/>
+        <w:rPr>
+          <w:b/>
+          <w:sz w:val="18"/>
+          <w:szCs w:val="18"/>
+        </w:rPr>
+      </w:pPr>
+      <w:r>
+        <w:rPr>
+          <w:b/>
+          <w:sz w:val="18"/>
+          <w:szCs w:val="18"/>
+        </w:rPr>
+        <w:tab/>
+      </w:r>
+      <w:r>
+        <w:rPr>
+          <w:b/>
+          <w:sz w:val="18"/>
+          <w:szCs w:val="18"/>
+        </w:rPr>
+        <w:tab/>
+        <w:t>'prototype_name' =&gt; '__name__',</w:t>
+      </w:r>
+    </w:p>
+    <w:p>
+      <w:pPr>
+        <w:pStyle w:val="Paragraphedeliste"/>
+        <w:ind w:left="1440"/>
+        <w:rPr>
+          <w:b/>
+          <w:sz w:val="18"/>
+          <w:szCs w:val="18"/>
+        </w:rPr>
+      </w:pPr>
+      <w:r>
+        <w:rPr>
+          <w:b/>
+          <w:sz w:val="18"/>
+          <w:szCs w:val="18"/>
+        </w:rPr>
+        <w:tab/>
+      </w:r>
+      <w:r>
+        <w:rPr>
+          <w:b/>
+          <w:sz w:val="18"/>
+          <w:szCs w:val="18"/>
+        </w:rPr>
+        <w:tab/>
+        <w:t>'by_reference' =&gt; false,</w:t>
+      </w:r>
+    </w:p>
+    <w:p>
+      <w:pPr>
+        <w:pStyle w:val="Paragraphedeliste"/>
+        <w:ind w:left="1440"/>
+        <w:rPr>
+          <w:b/>
+          <w:sz w:val="18"/>
+          <w:szCs w:val="18"/>
+        </w:rPr>
+      </w:pPr>
+      <w:r>
+        <w:rPr>
+          <w:b/>
+          <w:sz w:val="18"/>
+          <w:szCs w:val="18"/>
+        </w:rPr>
+        <w:tab/>
+      </w:r>
+      <w:r>
+        <w:rPr>
+          <w:b/>
+          <w:sz w:val="18"/>
+          <w:szCs w:val="18"/>
+        </w:rPr>
+        <w:tab/>
+        <w:t xml:space="preserve">'entry_options' =&gt; </w:t>
+      </w:r>
+      <w:proofErr w:type="gramStart"/>
+      <w:r>
+        <w:rPr>
+          <w:b/>
+          <w:sz w:val="18"/>
+          <w:szCs w:val="18"/>
+        </w:rPr>
+        <w:t>array(</w:t>
+      </w:r>
+      <w:proofErr w:type="gramEnd"/>
+      <w:r>
+        <w:rPr>
+          <w:b/>
+          <w:sz w:val="18"/>
+          <w:szCs w:val="18"/>
+        </w:rPr>
+        <w:t>'label' =&gt; false),</w:t>
+      </w:r>
+    </w:p>
+    <w:p>
+      <w:pPr>
+        <w:pStyle w:val="Paragraphedeliste"/>
+        <w:ind w:left="1440"/>
+        <w:rPr>
+          <w:b/>
+          <w:sz w:val="18"/>
+          <w:szCs w:val="18"/>
+        </w:rPr>
+      </w:pPr>
+      <w:r>
+        <w:rPr>
+          <w:b/>
+          <w:sz w:val="18"/>
+          <w:szCs w:val="18"/>
+        </w:rPr>
+        <w:tab/>
+      </w:r>
+      <w:r>
+        <w:rPr>
+          <w:b/>
+          <w:sz w:val="18"/>
+          <w:szCs w:val="18"/>
+        </w:rPr>
+        <w:tab/>
+        <w:t>'required' =&gt; false,</w:t>
+      </w:r>
+    </w:p>
+    <w:p>
+      <w:pPr>
+        <w:pStyle w:val="Paragraphedeliste"/>
+        <w:ind w:left="1440"/>
+        <w:rPr>
+          <w:b/>
+          <w:sz w:val="18"/>
+          <w:szCs w:val="18"/>
+        </w:rPr>
+      </w:pPr>
+      <w:r>
+        <w:rPr>
+          <w:b/>
+          <w:sz w:val="18"/>
+          <w:szCs w:val="18"/>
+        </w:rPr>
+        <w:tab/>
+      </w:r>
+      <w:r>
+        <w:rPr>
+          <w:b/>
+          <w:sz w:val="18"/>
+          <w:szCs w:val="18"/>
+        </w:rPr>
+        <w:tab/>
+        <w:t>'attr' =&gt; [</w:t>
+      </w:r>
+    </w:p>
+    <w:p>
+      <w:pPr>
+        <w:pStyle w:val="Paragraphedeliste"/>
+        <w:ind w:left="1440"/>
+        <w:rPr>
+          <w:b/>
+          <w:sz w:val="18"/>
+          <w:szCs w:val="18"/>
+        </w:rPr>
+      </w:pPr>
+      <w:r>
+        <w:rPr>
+          <w:b/>
+          <w:sz w:val="18"/>
+          <w:szCs w:val="18"/>
+        </w:rPr>
+        <w:tab/>
+      </w:r>
+      <w:r>
+        <w:rPr>
+          <w:b/>
+          <w:sz w:val="18"/>
+          <w:szCs w:val="18"/>
+        </w:rPr>
+        <w:tab/>
+      </w:r>
+      <w:r>
+        <w:rPr>
+          <w:b/>
+          <w:sz w:val="18"/>
+          <w:szCs w:val="18"/>
+        </w:rPr>
+        <w:tab/>
+        <w:t>"data-allow-new" =&gt; true,</w:t>
+      </w:r>
+    </w:p>
+    <w:p>
+      <w:pPr>
+        <w:pStyle w:val="Paragraphedeliste"/>
+        <w:ind w:left="1440"/>
+        <w:rPr>
+          <w:b/>
+          <w:sz w:val="18"/>
+          <w:szCs w:val="18"/>
+        </w:rPr>
+      </w:pPr>
+      <w:r>
+        <w:rPr>
+          <w:b/>
+          <w:sz w:val="18"/>
+          <w:szCs w:val="18"/>
+        </w:rPr>
+        <w:tab/>
+      </w:r>
+      <w:r>
+        <w:rPr>
+          <w:b/>
+          <w:sz w:val="18"/>
+          <w:szCs w:val="18"/>
+        </w:rPr>
+        <w:tab/>
+      </w:r>
+      <w:r>
+        <w:rPr>
+          <w:b/>
+          <w:sz w:val="18"/>
+          <w:szCs w:val="18"/>
+        </w:rPr>
+        <w:tab/>
+        <w:t>"data-modal-controller" =&gt; 'App</w:t>
+      </w:r>
+      <w:proofErr w:type="gramStart"/>
+      <w:r>
+        <w:rPr>
+          <w:b/>
+          <w:sz w:val="18"/>
+          <w:szCs w:val="18"/>
+        </w:rPr>
+        <w:t>\\Controller\\Core\\MediaController::</w:t>
+      </w:r>
+      <w:proofErr w:type="gramEnd"/>
+      <w:r>
+        <w:rPr>
+          <w:b/>
+          <w:sz w:val="18"/>
+          <w:szCs w:val="18"/>
+        </w:rPr>
+        <w:t>newmodalAction',</w:t>
+      </w:r>
+    </w:p>
+    <w:p>
+      <w:pPr>
+        <w:pStyle w:val="Paragraphedeliste"/>
+        <w:ind w:left="1440"/>
+        <w:rPr>
+          <w:b/>
+          <w:sz w:val="18"/>
+          <w:szCs w:val="18"/>
+        </w:rPr>
+      </w:pPr>
+      <w:r>
+        <w:rPr>
+          <w:b/>
+          <w:sz w:val="18"/>
+          <w:szCs w:val="18"/>
+        </w:rPr>
+        <w:tab/>
+      </w:r>
+      <w:r>
+        <w:rPr>
+          <w:b/>
+          <w:sz w:val="18"/>
+          <w:szCs w:val="18"/>
+        </w:rPr>
+        <w:tab/>
+      </w:r>
+      <w:r>
+        <w:rPr>
+          <w:b/>
+          <w:sz w:val="18"/>
+          <w:szCs w:val="18"/>
+        </w:rPr>
+        <w:tab/>
+        <w:t>"entity" =&gt; 'media',</w:t>
+      </w:r>
+    </w:p>
+    <w:p>
+      <w:pPr>
+        <w:pStyle w:val="Paragraphedeliste"/>
+        <w:ind w:left="1440"/>
+        <w:rPr>
+          <w:b/>
+          <w:sz w:val="18"/>
+          <w:szCs w:val="18"/>
+        </w:rPr>
+      </w:pPr>
+      <w:r>
+        <w:rPr>
+          <w:b/>
+          <w:sz w:val="18"/>
+          <w:szCs w:val="18"/>
+        </w:rPr>
+        <w:tab/>
+      </w:r>
+      <w:r>
+        <w:rPr>
+          <w:b/>
+          <w:sz w:val="18"/>
+          <w:szCs w:val="18"/>
+        </w:rPr>
+        <w:tab/>
+      </w:r>
+      <w:r>
+        <w:rPr>
+          <w:b/>
+          <w:sz w:val="18"/>
+          <w:szCs w:val="18"/>
+        </w:rPr>
+        <w:tab/>
+        <w:t>"choice_label" =&gt; 'filename',</w:t>
+      </w:r>
+    </w:p>
+    <w:p>
+      <w:pPr>
+        <w:pStyle w:val="Paragraphedeliste"/>
+        <w:ind w:left="1440"/>
+        <w:rPr>
+          <w:b/>
+          <w:sz w:val="18"/>
+          <w:szCs w:val="18"/>
+        </w:rPr>
+      </w:pPr>
+      <w:r>
+        <w:rPr>
+          <w:b/>
+          <w:sz w:val="18"/>
+          <w:szCs w:val="18"/>
+        </w:rPr>
+        <w:tab/>
+      </w:r>
+      <w:r>
+        <w:rPr>
+          <w:b/>
+          <w:sz w:val="18"/>
+          <w:szCs w:val="18"/>
+        </w:rPr>
+        <w:tab/>
+        <w:t>],</w:t>
+      </w:r>
+    </w:p>
+    <w:p>
+      <w:pPr>
+        <w:pStyle w:val="Paragraphedeliste"/>
+        <w:ind w:left="1440"/>
+        <w:rPr>
+          <w:b/>
+          <w:sz w:val="18"/>
+          <w:szCs w:val="18"/>
+        </w:rPr>
+      </w:pPr>
+      <w:r>
+        <w:rPr>
+          <w:b/>
+          <w:sz w:val="18"/>
+          <w:szCs w:val="18"/>
+        </w:rPr>
+        <w:tab/>
+        <w:t>))</w:t>
+      </w:r>
+      <w:r>
+        <w:rPr>
+          <w:b/>
+          <w:sz w:val="18"/>
+          <w:szCs w:val="18"/>
+        </w:rPr>
+        <w:br/>
+      </w:r>
+    </w:p>
+    <w:p>
+      <w:pPr>
+        <w:pStyle w:val="Paragraphedeliste"/>
+        <w:numPr>
+          <w:ilvl w:val="0"/>
+          <w:numId w:val="16"/>
+        </w:numPr>
       </w:pPr>
       <w:r>
         <w:t>Ajouter le menu au Media</w:t>
@@ -15673,12 +16175,11 @@
       <w:pPr>
         <w:pStyle w:val="Titre1"/>
       </w:pPr>
-      <w:bookmarkStart w:id="80" w:name="_Toc131670089"/>
-      <w:r>
-        <w:lastRenderedPageBreak/>
+      <w:bookmarkStart w:id="68" w:name="_Toc131670089"/>
+      <w:r>
         <w:t>Annexe 1 – Architecture logicielle – InBORe</w:t>
       </w:r>
-      <w:bookmarkEnd w:id="80"/>
+      <w:bookmarkEnd w:id="68"/>
     </w:p>
     <w:p>
       <w:pPr>
@@ -16107,7 +16608,7 @@
             <w:r>
               <w:br/>
             </w:r>
-            <w:hyperlink r:id="rId24">
+            <w:hyperlink r:id="rId21">
               <w:r>
                 <w:rPr>
                   <w:rStyle w:val="LienInternet"/>
@@ -16227,7 +16728,6 @@
           </w:tcPr>
           <w:p>
             <w:r>
-              <w:lastRenderedPageBreak/>
               <w:t>/assets/Core/js</w:t>
             </w:r>
           </w:p>
@@ -16695,7 +17195,11 @@
             </w:r>
             <w:r>
               <w:br/>
-              <w:t>RQ – initialement prévu pour intégrer les paramètres utilisés dans les Repository (cf. AdminRepository)</w:t>
+              <w:t xml:space="preserve">RQ – initialement prévu pour intégrer les paramètres </w:t>
+            </w:r>
+            <w:r>
+              <w:lastRenderedPageBreak/>
+              <w:t>utilisés dans les Repository (cf. AdminRepository)</w:t>
             </w:r>
             <w:r>
               <w:br/>
@@ -16942,7 +17446,7 @@
               </w:rPr>
               <w:br/>
             </w:r>
-            <w:hyperlink r:id="rId25">
+            <w:hyperlink r:id="rId22">
               <w:r>
                 <w:rPr>
                   <w:rStyle w:val="LienInternet"/>
@@ -17244,7 +17748,11 @@
             </w:r>
             <w:r>
               <w:br/>
-              <w:t>Il s’agit du dossier qui doit contenir toutes les Class à charger en autoloading via la directive psr-4 du fichier composer.json (section autoload : "App\\": "src/"). "App" prefixe des Namespaces des Class.</w:t>
+              <w:t xml:space="preserve">Il s’agit du dossier qui doit contenir toutes les Class à charger en autoloading via la directive psr-4 du fichier composer.json (section autoload : "App\\": "src/"). </w:t>
+            </w:r>
+            <w:r>
+              <w:lastRenderedPageBreak/>
+              <w:t>"App" prefixe des Namespaces des Class.</w:t>
             </w:r>
             <w:r>
               <w:br/>
@@ -17260,6 +17768,7 @@
           </w:tcPr>
           <w:p>
             <w:r>
+              <w:lastRenderedPageBreak/>
               <w:t>/src/Controller</w:t>
             </w:r>
           </w:p>
@@ -17412,7 +17921,6 @@
           </w:tcPr>
           <w:p>
             <w:r>
-              <w:lastRenderedPageBreak/>
               <w:t>/src/Controller/Core</w:t>
             </w:r>
           </w:p>
@@ -17847,7 +18355,11 @@
           </w:tcPr>
           <w:p>
             <w:r>
-              <w:t>Class générale qui extends la Class UserDateTraceType et charge les composants ; Security, EntityManagerInterface, TranslatorInterface et les Class AddUserDateFields</w:t>
+              <w:t xml:space="preserve">Class générale qui extends la Class UserDateTraceType et charge les composants ; Security, EntityManagerInterface, TranslatorInterface et les Class </w:t>
+            </w:r>
+            <w:r>
+              <w:lastRenderedPageBreak/>
+              <w:t>AddUserDateFields</w:t>
             </w:r>
             <w:proofErr w:type="gramStart"/>
             <w:r>
@@ -18543,7 +19055,6 @@
           </w:tcPr>
           <w:p>
             <w:r>
-              <w:lastRenderedPageBreak/>
               <w:t>/Resources/skeleton/fo</w:t>
             </w:r>
             <w:r>
@@ -18969,6 +19480,7 @@
           </w:tcPr>
           <w:p>
             <w:r>
+              <w:lastRenderedPageBreak/>
               <w:t>/translations</w:t>
             </w:r>
           </w:p>
@@ -19086,707 +19598,6 @@
     </w:sectPr>
   </w:body>
 </w:document>
-</file>
-
-<file path=word/comments.xml><?xml version="1.0" encoding="utf-8"?>
-<w:comments xmlns:wpc="http://schemas.microsoft.com/office/word/2010/wordprocessingCanvas" xmlns:cx="http://schemas.microsoft.com/office/drawing/2014/chartex" xmlns:cx1="http://schemas.microsoft.com/office/drawing/2015/9/8/chartex" xmlns:cx2="http://schemas.microsoft.com/office/drawing/2015/10/21/chartex" xmlns:cx3="http://schemas.microsoft.com/office/drawing/2016/5/9/chartex" xmlns:cx4="http://schemas.microsoft.com/office/drawing/2016/5/10/chartex" xmlns:cx5="http://schemas.microsoft.com/office/drawing/2016/5/11/chartex" xmlns:cx6="http://schemas.microsoft.com/office/drawing/2016/5/12/chartex" xmlns:cx7="http://schemas.microsoft.com/office/drawing/2016/5/13/chartex" xmlns:cx8="http://schemas.microsoft.com/office/drawing/2016/5/14/chartex" xmlns:mc="http://schemas.openxmlformats.org/markup-compatibility/2006" xmlns:aink="http://schemas.microsoft.com/office/drawing/2016/ink" xmlns:am3d="http://schemas.microsoft.com/office/drawing/2017/model3d" xmlns:o="urn:schemas-microsoft-com:office:office" xmlns:r="http://schemas.openxmlformats.org/officeDocument/2006/relationships" xmlns:m="http://schemas.openxmlformats.org/officeDocument/2006/math" xmlns:v="urn:schemas-microsoft-com:vml" xmlns:wp14="http://schemas.microsoft.com/office/word/2010/wordprocessingDrawing" xmlns:wp="http://schemas.openxmlformats.org/drawingml/2006/wordprocessingDrawing" xmlns:w10="urn:schemas-microsoft-com:office:word" xmlns:w="http://schemas.openxmlformats.org/wordprocessingml/2006/main" xmlns:w14="http://schemas.microsoft.com/office/word/2010/wordml" xmlns:w15="http://schemas.microsoft.com/office/word/2012/wordml" xmlns:w16cid="http://schemas.microsoft.com/office/word/2016/wordml/cid" xmlns:w16se="http://schemas.microsoft.com/office/word/2015/wordml/symex" xmlns:wpg="http://schemas.microsoft.com/office/word/2010/wordprocessingGroup" xmlns:wpi="http://schemas.microsoft.com/office/word/2010/wordprocessingInk" xmlns:wne="http://schemas.microsoft.com/office/word/2006/wordml" xmlns:wps="http://schemas.microsoft.com/office/word/2010/wordprocessingShape" mc:Ignorable="w14 w15 w16se w16cid wp14">
-  <w:comment w:id="23" w:author="Philippe BERTIN" w:date="2022-12-15T19:07:00Z" w:initials="PB">
-    <w:p>
-      <w:r>
-        <w:rPr>
-          <w:rFonts w:ascii="Calibri" w:eastAsia="Calibri" w:hAnsi="Calibri" w:cs="Tahoma"/>
-          <w:sz w:val="20"/>
-          <w:szCs w:val="24"/>
-          <w:lang w:val="en-US" w:bidi="en-US"/>
-        </w:rPr>
-        <w:t xml:space="preserve">Si les champs existent déjà il faut soit indiquer leur nom dans les annotations, soit ajouter les getters et setters sur les </w:t>
-      </w:r>
-      <w:proofErr w:type="gramStart"/>
-      <w:r>
-        <w:rPr>
-          <w:rFonts w:ascii="Calibri" w:eastAsia="Calibri" w:hAnsi="Calibri" w:cs="Tahoma"/>
-          <w:sz w:val="20"/>
-          <w:szCs w:val="24"/>
-          <w:lang w:val="en-US" w:bidi="en-US"/>
-        </w:rPr>
-        <w:t>champs :</w:t>
-      </w:r>
-      <w:proofErr w:type="gramEnd"/>
-      <w:r>
-        <w:rPr>
-          <w:rFonts w:ascii="Calibri" w:eastAsia="Calibri" w:hAnsi="Calibri" w:cs="Tahoma"/>
-          <w:sz w:val="20"/>
-          <w:szCs w:val="24"/>
-          <w:lang w:val="en-US" w:bidi="en-US"/>
-        </w:rPr>
-        <w:t xml:space="preserve"> setUserMaj($userMaj) { $this→myField = $userMaj ; }</w:t>
-      </w:r>
-    </w:p>
-  </w:comment>
-  <w:comment w:id="24" w:author="bbees" w:date="2023-01-19T14:34:00Z" w:initials="b">
-    <w:p>
-      <w:r>
-        <w:rPr>
-          <w:rFonts w:ascii="Liberation Serif" w:eastAsia="Segoe UI" w:hAnsi="Liberation Serif" w:cs="Tahoma"/>
-          <w:sz w:val="24"/>
-          <w:szCs w:val="24"/>
-          <w:lang w:val="en-US" w:bidi="en-US"/>
-        </w:rPr>
-        <w:t>Ok A RAJOUTER A LA DOC</w:t>
-      </w:r>
-    </w:p>
-  </w:comment>
-  <w:comment w:id="25" w:author="Philippe BERTIN" w:date="2022-12-15T19:11:00Z" w:initials="PB">
-    <w:p>
-      <w:r>
-        <w:rPr>
-          <w:rFonts w:ascii="Calibri" w:eastAsia="Calibri" w:hAnsi="Calibri" w:cs="Tahoma"/>
-          <w:sz w:val="20"/>
-          <w:szCs w:val="24"/>
-          <w:lang w:val="en-US" w:bidi="en-US"/>
-        </w:rPr>
-        <w:t xml:space="preserve">Ça peut devenir une contrainte forte si la base contient beaucoup d’entités à tracker. Y aurait-il une autre </w:t>
-      </w:r>
-      <w:proofErr w:type="gramStart"/>
-      <w:r>
-        <w:rPr>
-          <w:rFonts w:ascii="Calibri" w:eastAsia="Calibri" w:hAnsi="Calibri" w:cs="Tahoma"/>
-          <w:sz w:val="20"/>
-          <w:szCs w:val="24"/>
-          <w:lang w:val="en-US" w:bidi="en-US"/>
-        </w:rPr>
-        <w:t>approche ?</w:t>
-      </w:r>
-      <w:proofErr w:type="gramEnd"/>
-    </w:p>
-  </w:comment>
-  <w:comment w:id="26" w:author="bbees" w:date="2023-01-19T14:35:00Z" w:initials="b">
-    <w:p>
-      <w:r>
-        <w:rPr>
-          <w:rFonts w:ascii="Liberation Serif" w:eastAsia="Segoe UI" w:hAnsi="Liberation Serif" w:cs="Tahoma"/>
-          <w:sz w:val="24"/>
-          <w:szCs w:val="24"/>
-          <w:lang w:val="en-US" w:bidi="en-US"/>
-        </w:rPr>
-        <w:t xml:space="preserve">Pour le moment il n’y en a pas d’autre, mais on pourrait sans doute faire évoluer l’approche à l’avenir. Je me rappelle en avoir discuter avec L Duchemin à l’époque et il m’avait indiqué une autre solution basé sur un composant de Symfony, mais je ne me souviens plus. A voir effectivement pour la suite mais cela aura des implications sur le Core. </w:t>
-      </w:r>
-      <w:proofErr w:type="gramStart"/>
-      <w:r>
-        <w:rPr>
-          <w:rFonts w:ascii="Liberation Serif" w:eastAsia="Segoe UI" w:hAnsi="Liberation Serif" w:cs="Tahoma"/>
-          <w:sz w:val="24"/>
-          <w:szCs w:val="24"/>
-          <w:lang w:val="en-US" w:bidi="en-US"/>
-        </w:rPr>
-        <w:t>A</w:t>
-      </w:r>
-      <w:proofErr w:type="gramEnd"/>
-      <w:r>
-        <w:rPr>
-          <w:rFonts w:ascii="Liberation Serif" w:eastAsia="Segoe UI" w:hAnsi="Liberation Serif" w:cs="Tahoma"/>
-          <w:sz w:val="24"/>
-          <w:szCs w:val="24"/>
-          <w:lang w:val="en-US" w:bidi="en-US"/>
-        </w:rPr>
-        <w:t xml:space="preserve"> ETUDIER</w:t>
-      </w:r>
-    </w:p>
-  </w:comment>
-  <w:comment w:id="29" w:author="Philippe BERTIN" w:date="2022-12-15T19:13:00Z" w:initials="PB">
-    <w:p>
-      <w:r>
-        <w:rPr>
-          <w:rFonts w:ascii="Calibri" w:eastAsia="Calibri" w:hAnsi="Calibri" w:cs="Tahoma"/>
-          <w:sz w:val="20"/>
-          <w:szCs w:val="24"/>
-          <w:lang w:val="en-US" w:bidi="en-US"/>
-        </w:rPr>
-        <w:t>Peut présenter un problème si une table user existe déjà avec bcp d’entrées et aussi des champs spécifiques.</w:t>
-      </w:r>
-    </w:p>
-    <w:p>
-      <w:r>
-        <w:rPr>
-          <w:rFonts w:ascii="Calibri" w:eastAsia="Calibri" w:hAnsi="Calibri" w:cs="Tahoma"/>
-          <w:sz w:val="20"/>
-          <w:szCs w:val="24"/>
-          <w:lang w:val="en-US" w:bidi="en-US"/>
-        </w:rPr>
-        <w:t xml:space="preserve">Est-ce utile de forcer la structure de cette </w:t>
-      </w:r>
-      <w:proofErr w:type="gramStart"/>
-      <w:r>
-        <w:rPr>
-          <w:rFonts w:ascii="Calibri" w:eastAsia="Calibri" w:hAnsi="Calibri" w:cs="Tahoma"/>
-          <w:sz w:val="20"/>
-          <w:szCs w:val="24"/>
-          <w:lang w:val="en-US" w:bidi="en-US"/>
-        </w:rPr>
-        <w:t>table ?</w:t>
-      </w:r>
-      <w:proofErr w:type="gramEnd"/>
-      <w:r>
-        <w:rPr>
-          <w:rFonts w:ascii="Calibri" w:eastAsia="Calibri" w:hAnsi="Calibri" w:cs="Tahoma"/>
-          <w:sz w:val="20"/>
-          <w:szCs w:val="24"/>
-          <w:lang w:val="en-US" w:bidi="en-US"/>
-        </w:rPr>
-        <w:t xml:space="preserve"> Le parametrage est dans </w:t>
-      </w:r>
-      <w:proofErr w:type="gramStart"/>
-      <w:r>
-        <w:rPr>
-          <w:rFonts w:ascii="Calibri" w:eastAsia="Calibri" w:hAnsi="Calibri" w:cs="Tahoma"/>
-          <w:sz w:val="20"/>
-          <w:szCs w:val="24"/>
-          <w:lang w:val="en-US" w:bidi="en-US"/>
-        </w:rPr>
-        <w:t>security.yaml</w:t>
-      </w:r>
-      <w:proofErr w:type="gramEnd"/>
-    </w:p>
-  </w:comment>
-  <w:comment w:id="30" w:author="bbees" w:date="2023-01-19T14:40:00Z" w:initials="b">
-    <w:p>
-      <w:r>
-        <w:rPr>
-          <w:rFonts w:ascii="Liberation Serif" w:eastAsia="Segoe UI" w:hAnsi="Liberation Serif" w:cs="Tahoma"/>
-          <w:sz w:val="24"/>
-          <w:szCs w:val="24"/>
-          <w:lang w:val="en-US" w:bidi="en-US"/>
-        </w:rPr>
-        <w:t xml:space="preserve">C’est effectivement une solution qui est envisagé pour gérer des User avec les 4 différents roles (ADMIN, COLLABORATION, PROJET, VISITEUR). L’ensemble est cohérent par rapport à une table User avec les champs prédéfinit. On peut bien sur imaginer que cette partie soit optionnel si il existe déjà une table User, mais cela suppose quand même que la logique des roles Utilisateur soit les même et que l’ensemble des templates Twig et Form relatives à la gestion des comptes User et de l’authentification soit réécrit. Est-ce possible de généraliser tout </w:t>
-      </w:r>
-      <w:proofErr w:type="gramStart"/>
-      <w:r>
-        <w:rPr>
-          <w:rFonts w:ascii="Liberation Serif" w:eastAsia="Segoe UI" w:hAnsi="Liberation Serif" w:cs="Tahoma"/>
-          <w:sz w:val="24"/>
-          <w:szCs w:val="24"/>
-          <w:lang w:val="en-US" w:bidi="en-US"/>
-        </w:rPr>
-        <w:t>cela ?</w:t>
-      </w:r>
-      <w:proofErr w:type="gramEnd"/>
-      <w:r>
-        <w:rPr>
-          <w:rFonts w:ascii="Liberation Serif" w:eastAsia="Segoe UI" w:hAnsi="Liberation Serif" w:cs="Tahoma"/>
-          <w:sz w:val="24"/>
-          <w:szCs w:val="24"/>
-          <w:lang w:val="en-US" w:bidi="en-US"/>
-        </w:rPr>
-        <w:t xml:space="preserve"> ca ne ma parait pas evident mais tu as peux être une idée . A DISCUTER</w:t>
-      </w:r>
-    </w:p>
-  </w:comment>
-  <w:comment w:id="43" w:author="Philippe BERTIN" w:date="2023-01-18T15:35:00Z" w:initials="PB">
-    <w:p>
-      <w:r>
-        <w:rPr>
-          <w:rFonts w:ascii="Liberation Serif" w:eastAsia="Segoe UI" w:hAnsi="Liberation Serif" w:cs="Tahoma"/>
-          <w:sz w:val="20"/>
-          <w:szCs w:val="24"/>
-          <w:lang w:val="en-US" w:bidi="en-US"/>
-        </w:rPr>
-        <w:t>Il faudrait un exemple plus concret. Même en l’ayant vu je n’arrive pas à configurer un repository...</w:t>
-      </w:r>
-    </w:p>
-  </w:comment>
-  <w:comment w:id="44" w:author="bbees" w:date="2023-01-19T14:52:00Z" w:initials="b">
-    <w:p>
-      <w:r>
-        <w:rPr>
-          <w:rFonts w:ascii="Liberation Serif" w:eastAsia="Segoe UI" w:hAnsi="Liberation Serif" w:cs="Tahoma"/>
-          <w:sz w:val="24"/>
-          <w:szCs w:val="24"/>
-          <w:lang w:val="en-US" w:bidi="en-US"/>
-        </w:rPr>
-        <w:t xml:space="preserve">Je suis d’accord, c’est A MIEUX DOCUMENTER </w:t>
-      </w:r>
-    </w:p>
-  </w:comment>
-  <w:comment w:id="45" w:author="Philippe BERTIN" w:date="2023-01-18T15:39:00Z" w:initials="PB">
-    <w:p>
-      <w:r>
-        <w:rPr>
-          <w:rFonts w:ascii="Liberation Serif" w:eastAsia="Segoe UI" w:hAnsi="Liberation Serif" w:cs="Tahoma"/>
-          <w:sz w:val="20"/>
-          <w:szCs w:val="24"/>
-          <w:lang w:val="en-US" w:bidi="en-US"/>
-        </w:rPr>
-        <w:t>Dans la fonction findSearch, le tableau $fields contient «</w:t>
-      </w:r>
-    </w:p>
-    <w:p>
-      <w:proofErr w:type="gramStart"/>
-      <w:r>
-        <w:rPr>
-          <w:rFonts w:ascii="Liberation Serif" w:eastAsia="Segoe UI" w:hAnsi="Liberation Serif" w:cs="Tahoma"/>
-          <w:b/>
-          <w:bCs/>
-          <w:color w:val="CC7832"/>
-          <w:sz w:val="18"/>
-          <w:szCs w:val="18"/>
-          <w:lang w:val="en-US" w:bidi="en-US"/>
-        </w:rPr>
-        <w:t>self</w:t>
-      </w:r>
-      <w:r>
-        <w:rPr>
-          <w:rFonts w:ascii="Liberation Serif" w:eastAsia="Segoe UI" w:hAnsi="Liberation Serif" w:cs="Tahoma"/>
-          <w:color w:val="A9B7C6"/>
-          <w:sz w:val="18"/>
-          <w:szCs w:val="18"/>
-          <w:lang w:val="en-US" w:bidi="en-US"/>
-        </w:rPr>
-        <w:t>::</w:t>
-      </w:r>
-      <w:proofErr w:type="gramEnd"/>
-      <w:r>
-        <w:rPr>
-          <w:rFonts w:ascii="Liberation Serif" w:eastAsia="Segoe UI" w:hAnsi="Liberation Serif" w:cs="Tahoma"/>
-          <w:i/>
-          <w:iCs/>
-          <w:color w:val="9876AA"/>
-          <w:sz w:val="18"/>
-          <w:szCs w:val="18"/>
-          <w:lang w:val="en-US" w:bidi="en-US"/>
-        </w:rPr>
-        <w:t xml:space="preserve">BOOTGRID_SEARCH_COLUMN             </w:t>
-      </w:r>
-      <w:r>
-        <w:rPr>
-          <w:rFonts w:ascii="Liberation Serif" w:eastAsia="Segoe UI" w:hAnsi="Liberation Serif" w:cs="Tahoma"/>
-          <w:color w:val="A9B7C6"/>
-          <w:sz w:val="18"/>
-          <w:szCs w:val="18"/>
-          <w:lang w:val="en-US" w:bidi="en-US"/>
-        </w:rPr>
-        <w:t xml:space="preserve">=&gt; </w:t>
-      </w:r>
-      <w:r>
-        <w:rPr>
-          <w:rFonts w:ascii="Liberation Serif" w:eastAsia="Segoe UI" w:hAnsi="Liberation Serif" w:cs="Tahoma"/>
-          <w:color w:val="6A8759"/>
-          <w:sz w:val="18"/>
-          <w:szCs w:val="18"/>
-          <w:lang w:val="en-US" w:bidi="en-US"/>
-        </w:rPr>
-        <w:t>'vocabulary_bootgrid_search_column'</w:t>
-      </w:r>
-      <w:r>
-        <w:rPr>
-          <w:rFonts w:ascii="Liberation Serif" w:eastAsia="Segoe UI" w:hAnsi="Liberation Serif" w:cs="Tahoma"/>
-          <w:color w:val="CC7832"/>
-          <w:sz w:val="18"/>
-          <w:szCs w:val="18"/>
-          <w:lang w:val="en-US" w:bidi="en-US"/>
-        </w:rPr>
-        <w:t>,</w:t>
-      </w:r>
-    </w:p>
-    <w:p>
-      <w:r>
-        <w:rPr>
-          <w:rFonts w:ascii="Liberation Serif" w:eastAsia="Segoe UI" w:hAnsi="Liberation Serif" w:cs="Tahoma"/>
-          <w:sz w:val="20"/>
-          <w:szCs w:val="24"/>
-          <w:lang w:val="en-US" w:bidi="en-US"/>
-        </w:rPr>
-        <w:t> » qui n’a pas sa place ici et fait planter la recherche.</w:t>
-      </w:r>
-    </w:p>
-  </w:comment>
-  <w:comment w:id="46" w:author="bbees" w:date="2023-01-19T14:53:00Z" w:initials="b">
-    <w:p>
-      <w:r>
-        <w:rPr>
-          <w:rFonts w:ascii="Liberation Serif" w:eastAsia="Segoe UI" w:hAnsi="Liberation Serif" w:cs="Tahoma"/>
-          <w:sz w:val="24"/>
-          <w:szCs w:val="24"/>
-          <w:lang w:val="en-US" w:bidi="en-US"/>
-        </w:rPr>
-        <w:t xml:space="preserve">A Voir IL Y A PEUX ËTRE UN BUG, Mais ce champ est utile au niveau du Repository pour le query (section Where) et au niveau du tempaltes TWIG associé à l’Entité (cf </w:t>
-      </w:r>
-      <w:proofErr w:type="gramStart"/>
-      <w:r>
-        <w:rPr>
-          <w:rFonts w:ascii="Liberation Serif" w:eastAsia="Segoe UI" w:hAnsi="Liberation Serif" w:cs="Tahoma"/>
-          <w:sz w:val="24"/>
-          <w:szCs w:val="24"/>
-          <w:lang w:val="en-US" w:bidi="en-US"/>
-        </w:rPr>
-        <w:t>l.9 :</w:t>
-      </w:r>
-      <w:proofErr w:type="gramEnd"/>
-      <w:r>
-        <w:rPr>
-          <w:rFonts w:ascii="Liberation Serif" w:eastAsia="Segoe UI" w:hAnsi="Liberation Serif" w:cs="Tahoma"/>
-          <w:sz w:val="24"/>
-          <w:szCs w:val="24"/>
-          <w:lang w:val="en-US" w:bidi="en-US"/>
-        </w:rPr>
-        <w:t xml:space="preserve"> set search_field_column) qui va servir à ajouter automatiquement un asterix sur la colonne  ou s’effectuera la recherche. Je sais c’est un peu alambiqué et sans doute pourrions nous faire autrement. </w:t>
-      </w:r>
-    </w:p>
-    <w:p>
-      <w:r>
-        <w:rPr>
-          <w:rFonts w:ascii="Liberation Serif" w:eastAsia="Segoe UI" w:hAnsi="Liberation Serif" w:cs="Tahoma"/>
-          <w:sz w:val="24"/>
-          <w:szCs w:val="24"/>
-          <w:lang w:val="en-US" w:bidi="en-US"/>
-        </w:rPr>
-        <w:t xml:space="preserve">PS – je pense aussi à une demande qu’ils avaient eu autour de la recherche multi-colonnes et cela n’est pas géré. A DISCUTER </w:t>
-      </w:r>
-    </w:p>
-  </w:comment>
-  <w:comment w:id="49" w:author="Philippe BERTIN" w:date="2023-01-18T15:51:00Z" w:initials="PB">
-    <w:p>
-      <w:r>
-        <w:rPr>
-          <w:rFonts w:ascii="Liberation Serif" w:eastAsia="Segoe UI" w:hAnsi="Liberation Serif" w:cs="Tahoma"/>
-          <w:sz w:val="20"/>
-          <w:szCs w:val="24"/>
-          <w:lang w:val="en-US" w:bidi="en-US"/>
-        </w:rPr>
-        <w:t>+++++++++++++++++</w:t>
-      </w:r>
-    </w:p>
-  </w:comment>
-  <w:comment w:id="79" w:author="bbees" w:date="2023-04-04T16:20:00Z" w:initials="b">
-    <w:p>
-      <w:pPr>
-        <w:pStyle w:val="Paragraphedeliste"/>
-        <w:ind w:left="1429"/>
-      </w:pPr>
-      <w:r>
-        <w:rPr>
-          <w:rStyle w:val="Marquedecommentaire"/>
-        </w:rPr>
-        <w:annotationRef/>
-      </w:r>
-      <w:proofErr w:type="gramStart"/>
-      <w:r>
-        <w:t>ou</w:t>
-      </w:r>
-      <w:proofErr w:type="gramEnd"/>
-      <w:r>
-        <w:t xml:space="preserve"> </w:t>
-      </w:r>
-    </w:p>
-    <w:p>
-      <w:pPr>
-        <w:pStyle w:val="Paragraphedeliste"/>
-        <w:ind w:left="1429"/>
-        <w:rPr>
-          <w:b/>
-        </w:rPr>
-      </w:pPr>
-      <w:r>
-        <w:rPr>
-          <w:b/>
-        </w:rPr>
-        <w:t xml:space="preserve">  /**</w:t>
-      </w:r>
-    </w:p>
-    <w:p>
-      <w:pPr>
-        <w:pStyle w:val="Paragraphedeliste"/>
-        <w:ind w:left="1429"/>
-        <w:rPr>
-          <w:b/>
-        </w:rPr>
-      </w:pPr>
-      <w:r>
-        <w:rPr>
-          <w:b/>
-        </w:rPr>
-        <w:t xml:space="preserve">   * @ORM\</w:t>
-      </w:r>
-      <w:proofErr w:type="gramStart"/>
-      <w:r>
-        <w:rPr>
-          <w:b/>
-        </w:rPr>
-        <w:t>ManyToMany(</w:t>
-      </w:r>
-      <w:proofErr w:type="gramEnd"/>
-      <w:r>
-        <w:rPr>
-          <w:b/>
-        </w:rPr>
-        <w:t>targetEntity="</w:t>
-      </w:r>
-      <w:r>
-        <w:rPr>
-          <w:b/>
-        </w:rPr>
-        <w:t>Media</w:t>
-      </w:r>
-      <w:r>
-        <w:rPr>
-          <w:b/>
-        </w:rPr>
-        <w:t>", cascade={"persist"})</w:t>
-      </w:r>
-    </w:p>
-    <w:p>
-      <w:pPr>
-        <w:pStyle w:val="Paragraphedeliste"/>
-        <w:ind w:left="1429"/>
-        <w:rPr>
-          <w:b/>
-        </w:rPr>
-      </w:pPr>
-      <w:r>
-        <w:rPr>
-          <w:b/>
-        </w:rPr>
-        <w:t xml:space="preserve">   * @ORM\</w:t>
-      </w:r>
-      <w:proofErr w:type="gramStart"/>
-      <w:r>
-        <w:rPr>
-          <w:b/>
-        </w:rPr>
-        <w:t>JoinTable(</w:t>
-      </w:r>
-      <w:proofErr w:type="gramEnd"/>
-      <w:r>
-        <w:rPr>
-          <w:b/>
-        </w:rPr>
-        <w:t>name="</w:t>
-      </w:r>
-      <w:r>
-        <w:rPr>
-          <w:b/>
-        </w:rPr>
-        <w:t>media_link</w:t>
-      </w:r>
-      <w:r>
-        <w:rPr>
-          <w:b/>
-        </w:rPr>
-        <w:t>",</w:t>
-      </w:r>
-    </w:p>
-    <w:p>
-      <w:pPr>
-        <w:pStyle w:val="Paragraphedeliste"/>
-        <w:ind w:left="1429"/>
-        <w:rPr>
-          <w:b/>
-        </w:rPr>
-      </w:pPr>
-      <w:r>
-        <w:rPr>
-          <w:b/>
-        </w:rPr>
-        <w:t xml:space="preserve">   *  joinColumns</w:t>
-      </w:r>
-      <w:proofErr w:type="gramStart"/>
-      <w:r>
-        <w:rPr>
-          <w:b/>
-        </w:rPr>
-        <w:t>={</w:t>
-      </w:r>
-      <w:proofErr w:type="gramEnd"/>
-      <w:r>
-        <w:rPr>
-          <w:b/>
-        </w:rPr>
-        <w:t>@ORM\JoinColumn(name="</w:t>
-      </w:r>
-      <w:r>
-        <w:rPr>
-          <w:b/>
-          <w:i/>
-        </w:rPr>
-        <w:t xml:space="preserve"> </w:t>
-      </w:r>
-      <w:r>
-        <w:rPr>
-          <w:b/>
-          <w:i/>
-        </w:rPr>
-        <w:t>e</w:t>
-      </w:r>
-      <w:r>
-        <w:rPr>
-          <w:b/>
-          <w:i/>
-        </w:rPr>
-        <w:t>ntite</w:t>
-      </w:r>
-      <w:r>
-        <w:rPr>
-          <w:b/>
-          <w:i/>
-        </w:rPr>
-        <w:t>_li</w:t>
-      </w:r>
-      <w:r>
-        <w:rPr>
-          <w:b/>
-          <w:i/>
-        </w:rPr>
-        <w:t>e</w:t>
-      </w:r>
-      <w:r>
-        <w:rPr>
-          <w:b/>
-          <w:i/>
-        </w:rPr>
-        <w:t>_a</w:t>
-      </w:r>
-      <w:r>
-        <w:rPr>
-          <w:b/>
-          <w:i/>
-        </w:rPr>
-        <w:t>ux</w:t>
-      </w:r>
-      <w:r>
-        <w:rPr>
-          <w:b/>
-          <w:i/>
-        </w:rPr>
-        <w:t>_m</w:t>
-      </w:r>
-      <w:r>
-        <w:rPr>
-          <w:b/>
-          <w:i/>
-        </w:rPr>
-        <w:t>edia</w:t>
-      </w:r>
-      <w:r>
-        <w:rPr>
-          <w:b/>
-        </w:rPr>
-        <w:t>_fk", referencedColumnName="id")},</w:t>
-      </w:r>
-    </w:p>
-    <w:p>
-      <w:pPr>
-        <w:pStyle w:val="Paragraphedeliste"/>
-        <w:ind w:left="1429"/>
-        <w:rPr>
-          <w:b/>
-        </w:rPr>
-      </w:pPr>
-      <w:r>
-        <w:rPr>
-          <w:b/>
-        </w:rPr>
-        <w:t xml:space="preserve">   *  inverseJoinColumns</w:t>
-      </w:r>
-      <w:proofErr w:type="gramStart"/>
-      <w:r>
-        <w:rPr>
-          <w:b/>
-        </w:rPr>
-        <w:t>={</w:t>
-      </w:r>
-      <w:proofErr w:type="gramEnd"/>
-      <w:r>
-        <w:rPr>
-          <w:b/>
-        </w:rPr>
-        <w:t>@ORM\JoinColumn(name="</w:t>
-      </w:r>
-      <w:r>
-        <w:rPr>
-          <w:b/>
-        </w:rPr>
-        <w:t>media</w:t>
-      </w:r>
-      <w:r>
-        <w:rPr>
-          <w:b/>
-        </w:rPr>
-        <w:t>_fk", referencedColumnName="id")})</w:t>
-      </w:r>
-    </w:p>
-    <w:p>
-      <w:pPr>
-        <w:pStyle w:val="Paragraphedeliste"/>
-        <w:ind w:left="1429"/>
-        <w:rPr>
-          <w:b/>
-        </w:rPr>
-      </w:pPr>
-      <w:r>
-        <w:rPr>
-          <w:b/>
-        </w:rPr>
-        <w:t xml:space="preserve">   * @ORM\</w:t>
-      </w:r>
-      <w:proofErr w:type="gramStart"/>
-      <w:r>
-        <w:rPr>
-          <w:b/>
-        </w:rPr>
-        <w:t>OrderBy(</w:t>
-      </w:r>
-      <w:proofErr w:type="gramEnd"/>
-      <w:r>
-        <w:rPr>
-          <w:b/>
-        </w:rPr>
-        <w:t>{"id": "ASC"})</w:t>
-      </w:r>
-    </w:p>
-    <w:p>
-      <w:pPr>
-        <w:pStyle w:val="Paragraphedeliste"/>
-        <w:ind w:left="1429"/>
-        <w:rPr>
-          <w:b/>
-        </w:rPr>
-      </w:pPr>
-      <w:r>
-        <w:rPr>
-          <w:b/>
-        </w:rPr>
-        <w:t xml:space="preserve">   */</w:t>
-      </w:r>
-    </w:p>
-    <w:p>
-      <w:pPr>
-        <w:pStyle w:val="Commentaire"/>
-      </w:pPr>
-    </w:p>
-  </w:comment>
-</w:comments>
-</file>
-
-<file path=word/commentsExtended.xml><?xml version="1.0" encoding="utf-8"?>
-<w15:commentsEx xmlns:wpc="http://schemas.microsoft.com/office/word/2010/wordprocessingCanvas" xmlns:cx="http://schemas.microsoft.com/office/drawing/2014/chartex" xmlns:cx1="http://schemas.microsoft.com/office/drawing/2015/9/8/chartex" xmlns:cx2="http://schemas.microsoft.com/office/drawing/2015/10/21/chartex" xmlns:cx3="http://schemas.microsoft.com/office/drawing/2016/5/9/chartex" xmlns:cx4="http://schemas.microsoft.com/office/drawing/2016/5/10/chartex" xmlns:cx5="http://schemas.microsoft.com/office/drawing/2016/5/11/chartex" xmlns:cx6="http://schemas.microsoft.com/office/drawing/2016/5/12/chartex" xmlns:cx7="http://schemas.microsoft.com/office/drawing/2016/5/13/chartex" xmlns:cx8="http://schemas.microsoft.com/office/drawing/2016/5/14/chartex" xmlns:mc="http://schemas.openxmlformats.org/markup-compatibility/2006" xmlns:aink="http://schemas.microsoft.com/office/drawing/2016/ink" xmlns:am3d="http://schemas.microsoft.com/office/drawing/2017/model3d" xmlns:o="urn:schemas-microsoft-com:office:office" xmlns:r="http://schemas.openxmlformats.org/officeDocument/2006/relationships" xmlns:m="http://schemas.openxmlformats.org/officeDocument/2006/math" xmlns:v="urn:schemas-microsoft-com:vml" xmlns:wp14="http://schemas.microsoft.com/office/word/2010/wordprocessingDrawing" xmlns:wp="http://schemas.openxmlformats.org/drawingml/2006/wordprocessingDrawing" xmlns:w10="urn:schemas-microsoft-com:office:word" xmlns:w="http://schemas.openxmlformats.org/wordprocessingml/2006/main" xmlns:w14="http://schemas.microsoft.com/office/word/2010/wordml" xmlns:w15="http://schemas.microsoft.com/office/word/2012/wordml" xmlns:w16cid="http://schemas.microsoft.com/office/word/2016/wordml/cid" xmlns:w16se="http://schemas.microsoft.com/office/word/2015/wordml/symex" xmlns:wpg="http://schemas.microsoft.com/office/word/2010/wordprocessingGroup" xmlns:wpi="http://schemas.microsoft.com/office/word/2010/wordprocessingInk" xmlns:wne="http://schemas.microsoft.com/office/word/2006/wordml" xmlns:wps="http://schemas.microsoft.com/office/word/2010/wordprocessingShape" mc:Ignorable="w14 w15 w16se w16cid wp14">
-  <w15:commentEx w15:paraId="0BABC648" w15:done="0"/>
-  <w15:commentEx w15:paraId="57E27EBD" w15:done="0"/>
-  <w15:commentEx w15:paraId="2724F68C" w15:done="0"/>
-  <w15:commentEx w15:paraId="50132330" w15:done="0"/>
-  <w15:commentEx w15:paraId="08F2E30E" w15:done="0"/>
-  <w15:commentEx w15:paraId="68FD371F" w15:done="0"/>
-  <w15:commentEx w15:paraId="1A5BDB74" w15:done="0"/>
-  <w15:commentEx w15:paraId="50FEA763" w15:done="0"/>
-  <w15:commentEx w15:paraId="6C037A30" w15:done="0"/>
-  <w15:commentEx w15:paraId="522A0ED1" w15:done="0"/>
-  <w15:commentEx w15:paraId="32874164" w15:done="0"/>
-  <w15:commentEx w15:paraId="5688B1B3" w15:done="0"/>
-</w15:commentsEx>
-</file>
-
-<file path=word/commentsIds.xml><?xml version="1.0" encoding="utf-8"?>
-<w16cid:commentsIds xmlns:wpc="http://schemas.microsoft.com/office/word/2010/wordprocessingCanvas" xmlns:cx="http://schemas.microsoft.com/office/drawing/2014/chartex" xmlns:cx1="http://schemas.microsoft.com/office/drawing/2015/9/8/chartex" xmlns:cx2="http://schemas.microsoft.com/office/drawing/2015/10/21/chartex" xmlns:cx3="http://schemas.microsoft.com/office/drawing/2016/5/9/chartex" xmlns:cx4="http://schemas.microsoft.com/office/drawing/2016/5/10/chartex" xmlns:cx5="http://schemas.microsoft.com/office/drawing/2016/5/11/chartex" xmlns:cx6="http://schemas.microsoft.com/office/drawing/2016/5/12/chartex" xmlns:cx7="http://schemas.microsoft.com/office/drawing/2016/5/13/chartex" xmlns:cx8="http://schemas.microsoft.com/office/drawing/2016/5/14/chartex" xmlns:mc="http://schemas.openxmlformats.org/markup-compatibility/2006" xmlns:aink="http://schemas.microsoft.com/office/drawing/2016/ink" xmlns:am3d="http://schemas.microsoft.com/office/drawing/2017/model3d" xmlns:o="urn:schemas-microsoft-com:office:office" xmlns:r="http://schemas.openxmlformats.org/officeDocument/2006/relationships" xmlns:m="http://schemas.openxmlformats.org/officeDocument/2006/math" xmlns:v="urn:schemas-microsoft-com:vml" xmlns:wp14="http://schemas.microsoft.com/office/word/2010/wordprocessingDrawing" xmlns:wp="http://schemas.openxmlformats.org/drawingml/2006/wordprocessingDrawing" xmlns:w10="urn:schemas-microsoft-com:office:word" xmlns:w="http://schemas.openxmlformats.org/wordprocessingml/2006/main" xmlns:w14="http://schemas.microsoft.com/office/word/2010/wordml" xmlns:w15="http://schemas.microsoft.com/office/word/2012/wordml" xmlns:w16cid="http://schemas.microsoft.com/office/word/2016/wordml/cid" xmlns:w16se="http://schemas.microsoft.com/office/word/2015/wordml/symex" xmlns:wpg="http://schemas.microsoft.com/office/word/2010/wordprocessingGroup" xmlns:wpi="http://schemas.microsoft.com/office/word/2010/wordprocessingInk" xmlns:wne="http://schemas.microsoft.com/office/word/2006/wordml" xmlns:wps="http://schemas.microsoft.com/office/word/2010/wordprocessingShape" mc:Ignorable="w14 w15 w16se w16cid wp14">
-  <w16cid:commentId w16cid:paraId="5688B1B3" w16cid:durableId="27D6CCC4"/>
-</w16cid:commentsIds>
 </file>
 
 <file path=word/numbering.xml><?xml version="1.0" encoding="utf-8"?>
@@ -21911,14 +21722,6 @@
     <w:abstractNumId w:val="9"/>
   </w:num>
 </w:numbering>
-</file>
-
-<file path=word/people.xml><?xml version="1.0" encoding="utf-8"?>
-<w15:people xmlns:wpc="http://schemas.microsoft.com/office/word/2010/wordprocessingCanvas" xmlns:cx="http://schemas.microsoft.com/office/drawing/2014/chartex" xmlns:cx1="http://schemas.microsoft.com/office/drawing/2015/9/8/chartex" xmlns:cx2="http://schemas.microsoft.com/office/drawing/2015/10/21/chartex" xmlns:cx3="http://schemas.microsoft.com/office/drawing/2016/5/9/chartex" xmlns:cx4="http://schemas.microsoft.com/office/drawing/2016/5/10/chartex" xmlns:cx5="http://schemas.microsoft.com/office/drawing/2016/5/11/chartex" xmlns:cx6="http://schemas.microsoft.com/office/drawing/2016/5/12/chartex" xmlns:cx7="http://schemas.microsoft.com/office/drawing/2016/5/13/chartex" xmlns:cx8="http://schemas.microsoft.com/office/drawing/2016/5/14/chartex" xmlns:mc="http://schemas.openxmlformats.org/markup-compatibility/2006" xmlns:aink="http://schemas.microsoft.com/office/drawing/2016/ink" xmlns:am3d="http://schemas.microsoft.com/office/drawing/2017/model3d" xmlns:o="urn:schemas-microsoft-com:office:office" xmlns:r="http://schemas.openxmlformats.org/officeDocument/2006/relationships" xmlns:m="http://schemas.openxmlformats.org/officeDocument/2006/math" xmlns:v="urn:schemas-microsoft-com:vml" xmlns:wp14="http://schemas.microsoft.com/office/word/2010/wordprocessingDrawing" xmlns:wp="http://schemas.openxmlformats.org/drawingml/2006/wordprocessingDrawing" xmlns:w10="urn:schemas-microsoft-com:office:word" xmlns:w="http://schemas.openxmlformats.org/wordprocessingml/2006/main" xmlns:w14="http://schemas.microsoft.com/office/word/2010/wordml" xmlns:w15="http://schemas.microsoft.com/office/word/2012/wordml" xmlns:w16cid="http://schemas.microsoft.com/office/word/2016/wordml/cid" xmlns:w16se="http://schemas.microsoft.com/office/word/2015/wordml/symex" xmlns:wpg="http://schemas.microsoft.com/office/word/2010/wordprocessingGroup" xmlns:wpi="http://schemas.microsoft.com/office/word/2010/wordprocessingInk" xmlns:wne="http://schemas.microsoft.com/office/word/2006/wordml" xmlns:wps="http://schemas.microsoft.com/office/word/2010/wordprocessingShape" mc:Ignorable="w14 w15 w16se w16cid wp14">
-  <w15:person w15:author="bbees">
-    <w15:presenceInfo w15:providerId="None" w15:userId="bbees"/>
-  </w15:person>
-</w15:people>
 </file>
 
 <file path=word/styles.xml><?xml version="1.0" encoding="utf-8"?>
@@ -23572,7 +23375,7 @@
 </file>
 
 <file path=customXml/itemProps1.xml><?xml version="1.0" encoding="utf-8"?>
-<ds:datastoreItem xmlns:ds="http://schemas.openxmlformats.org/officeDocument/2006/customXml" ds:itemID="{02FB1554-3646-41FE-BBAC-3EF3BB93F49A}">
+<ds:datastoreItem xmlns:ds="http://schemas.openxmlformats.org/officeDocument/2006/customXml" ds:itemID="{EBFE9783-5148-4C1E-A3AE-BB7DDCADFE4D}">
   <ds:schemaRefs>
     <ds:schemaRef ds:uri="http://schemas.openxmlformats.org/officeDocument/2006/bibliography"/>
   </ds:schemaRefs>

</xml_diff>

<commit_message>
mises a jour composants js (sass-loader, less-loader) et de la documentation sur l'implémentation des champs autocomplete
</commit_message>
<xml_diff>
--- a/docs/InBORe_documentation.docx
+++ b/docs/InBORe_documentation.docx
@@ -193,7 +193,7 @@
           <w:r>
             <w:fldChar w:fldCharType="separate"/>
           </w:r>
-          <w:hyperlink w:anchor="_Toc138687896" w:history="1">
+          <w:hyperlink w:anchor="_Toc138690971" w:history="1">
             <w:r>
               <w:rPr>
                 <w:rStyle w:val="Lienhypertexte"/>
@@ -235,7 +235,7 @@
                 <w:noProof/>
                 <w:webHidden/>
               </w:rPr>
-              <w:instrText xml:space="preserve"> PAGEREF _Toc138687896 \h </w:instrText>
+              <w:instrText xml:space="preserve"> PAGEREF _Toc138690971 \h </w:instrText>
             </w:r>
             <w:r>
               <w:rPr>
@@ -278,7 +278,7 @@
               <w:lang w:eastAsia="fr-FR"/>
             </w:rPr>
           </w:pPr>
-          <w:hyperlink w:anchor="_Toc138687897" w:history="1">
+          <w:hyperlink w:anchor="_Toc138690972" w:history="1">
             <w:r>
               <w:rPr>
                 <w:rStyle w:val="Lienhypertexte"/>
@@ -305,7 +305,7 @@
                 <w:noProof/>
                 <w:webHidden/>
               </w:rPr>
-              <w:instrText xml:space="preserve"> PAGEREF _Toc138687897 \h </w:instrText>
+              <w:instrText xml:space="preserve"> PAGEREF _Toc138690972 \h </w:instrText>
             </w:r>
             <w:r>
               <w:rPr>
@@ -348,7 +348,7 @@
               <w:lang w:eastAsia="fr-FR"/>
             </w:rPr>
           </w:pPr>
-          <w:hyperlink w:anchor="_Toc138687898" w:history="1">
+          <w:hyperlink w:anchor="_Toc138690973" w:history="1">
             <w:r>
               <w:rPr>
                 <w:rStyle w:val="Lienhypertexte"/>
@@ -375,7 +375,7 @@
                 <w:noProof/>
                 <w:webHidden/>
               </w:rPr>
-              <w:instrText xml:space="preserve"> PAGEREF _Toc138687898 \h </w:instrText>
+              <w:instrText xml:space="preserve"> PAGEREF _Toc138690973 \h </w:instrText>
             </w:r>
             <w:r>
               <w:rPr>
@@ -418,7 +418,7 @@
               <w:lang w:eastAsia="fr-FR"/>
             </w:rPr>
           </w:pPr>
-          <w:hyperlink w:anchor="_Toc138687899" w:history="1">
+          <w:hyperlink w:anchor="_Toc138690974" w:history="1">
             <w:r>
               <w:rPr>
                 <w:rStyle w:val="Lienhypertexte"/>
@@ -445,7 +445,7 @@
                 <w:noProof/>
                 <w:webHidden/>
               </w:rPr>
-              <w:instrText xml:space="preserve"> PAGEREF _Toc138687899 \h </w:instrText>
+              <w:instrText xml:space="preserve"> PAGEREF _Toc138690974 \h </w:instrText>
             </w:r>
             <w:r>
               <w:rPr>
@@ -488,7 +488,7 @@
               <w:lang w:eastAsia="fr-FR"/>
             </w:rPr>
           </w:pPr>
-          <w:hyperlink w:anchor="_Toc138687900" w:history="1">
+          <w:hyperlink w:anchor="_Toc138690975" w:history="1">
             <w:r>
               <w:rPr>
                 <w:rStyle w:val="Lienhypertexte"/>
@@ -515,7 +515,7 @@
                 <w:noProof/>
                 <w:webHidden/>
               </w:rPr>
-              <w:instrText xml:space="preserve"> PAGEREF _Toc138687900 \h </w:instrText>
+              <w:instrText xml:space="preserve"> PAGEREF _Toc138690975 \h </w:instrText>
             </w:r>
             <w:r>
               <w:rPr>
@@ -558,7 +558,7 @@
               <w:lang w:eastAsia="fr-FR"/>
             </w:rPr>
           </w:pPr>
-          <w:hyperlink w:anchor="_Toc138687901" w:history="1">
+          <w:hyperlink w:anchor="_Toc138690976" w:history="1">
             <w:r>
               <w:rPr>
                 <w:rStyle w:val="Lienhypertexte"/>
@@ -585,7 +585,7 @@
                 <w:noProof/>
                 <w:webHidden/>
               </w:rPr>
-              <w:instrText xml:space="preserve"> PAGEREF _Toc138687901 \h </w:instrText>
+              <w:instrText xml:space="preserve"> PAGEREF _Toc138690976 \h </w:instrText>
             </w:r>
             <w:r>
               <w:rPr>
@@ -628,7 +628,7 @@
               <w:lang w:eastAsia="fr-FR"/>
             </w:rPr>
           </w:pPr>
-          <w:hyperlink w:anchor="_Toc138687902" w:history="1">
+          <w:hyperlink w:anchor="_Toc138690977" w:history="1">
             <w:r>
               <w:rPr>
                 <w:rStyle w:val="Lienhypertexte"/>
@@ -655,7 +655,7 @@
                 <w:noProof/>
                 <w:webHidden/>
               </w:rPr>
-              <w:instrText xml:space="preserve"> PAGEREF _Toc138687902 \h </w:instrText>
+              <w:instrText xml:space="preserve"> PAGEREF _Toc138690977 \h </w:instrText>
             </w:r>
             <w:r>
               <w:rPr>
@@ -698,7 +698,7 @@
               <w:lang w:eastAsia="fr-FR"/>
             </w:rPr>
           </w:pPr>
-          <w:hyperlink w:anchor="_Toc138687903" w:history="1">
+          <w:hyperlink w:anchor="_Toc138690978" w:history="1">
             <w:r>
               <w:rPr>
                 <w:rStyle w:val="Lienhypertexte"/>
@@ -725,7 +725,7 @@
                 <w:noProof/>
                 <w:webHidden/>
               </w:rPr>
-              <w:instrText xml:space="preserve"> PAGEREF _Toc138687903 \h </w:instrText>
+              <w:instrText xml:space="preserve"> PAGEREF _Toc138690978 \h </w:instrText>
             </w:r>
             <w:r>
               <w:rPr>
@@ -768,7 +768,7 @@
               <w:lang w:eastAsia="fr-FR"/>
             </w:rPr>
           </w:pPr>
-          <w:hyperlink w:anchor="_Toc138687904" w:history="1">
+          <w:hyperlink w:anchor="_Toc138690979" w:history="1">
             <w:r>
               <w:rPr>
                 <w:rStyle w:val="Lienhypertexte"/>
@@ -795,7 +795,7 @@
                 <w:noProof/>
                 <w:webHidden/>
               </w:rPr>
-              <w:instrText xml:space="preserve"> PAGEREF _Toc138687904 \h </w:instrText>
+              <w:instrText xml:space="preserve"> PAGEREF _Toc138690979 \h </w:instrText>
             </w:r>
             <w:r>
               <w:rPr>
@@ -838,7 +838,7 @@
               <w:lang w:eastAsia="fr-FR"/>
             </w:rPr>
           </w:pPr>
-          <w:hyperlink w:anchor="_Toc138687905" w:history="1">
+          <w:hyperlink w:anchor="_Toc138690980" w:history="1">
             <w:r>
               <w:rPr>
                 <w:rStyle w:val="Lienhypertexte"/>
@@ -873,7 +873,7 @@
                 <w:noProof/>
                 <w:webHidden/>
               </w:rPr>
-              <w:instrText xml:space="preserve"> PAGEREF _Toc138687905 \h </w:instrText>
+              <w:instrText xml:space="preserve"> PAGEREF _Toc138690980 \h </w:instrText>
             </w:r>
             <w:r>
               <w:rPr>
@@ -916,7 +916,7 @@
               <w:lang w:eastAsia="fr-FR"/>
             </w:rPr>
           </w:pPr>
-          <w:hyperlink w:anchor="_Toc138687906" w:history="1">
+          <w:hyperlink w:anchor="_Toc138690981" w:history="1">
             <w:r>
               <w:rPr>
                 <w:rStyle w:val="Lienhypertexte"/>
@@ -951,7 +951,7 @@
                 <w:noProof/>
                 <w:webHidden/>
               </w:rPr>
-              <w:instrText xml:space="preserve"> PAGEREF _Toc138687906 \h </w:instrText>
+              <w:instrText xml:space="preserve"> PAGEREF _Toc138690981 \h </w:instrText>
             </w:r>
             <w:r>
               <w:rPr>
@@ -994,7 +994,7 @@
               <w:lang w:eastAsia="fr-FR"/>
             </w:rPr>
           </w:pPr>
-          <w:hyperlink w:anchor="_Toc138687907" w:history="1">
+          <w:hyperlink w:anchor="_Toc138690982" w:history="1">
             <w:r>
               <w:rPr>
                 <w:rStyle w:val="Lienhypertexte"/>
@@ -1036,7 +1036,7 @@
                 <w:noProof/>
                 <w:webHidden/>
               </w:rPr>
-              <w:instrText xml:space="preserve"> PAGEREF _Toc138687907 \h </w:instrText>
+              <w:instrText xml:space="preserve"> PAGEREF _Toc138690982 \h </w:instrText>
             </w:r>
             <w:r>
               <w:rPr>
@@ -1079,7 +1079,7 @@
               <w:lang w:eastAsia="fr-FR"/>
             </w:rPr>
           </w:pPr>
-          <w:hyperlink w:anchor="_Toc138687908" w:history="1">
+          <w:hyperlink w:anchor="_Toc138690983" w:history="1">
             <w:r>
               <w:rPr>
                 <w:rStyle w:val="Lienhypertexte"/>
@@ -1106,7 +1106,7 @@
                 <w:noProof/>
                 <w:webHidden/>
               </w:rPr>
-              <w:instrText xml:space="preserve"> PAGEREF _Toc138687908 \h </w:instrText>
+              <w:instrText xml:space="preserve"> PAGEREF _Toc138690983 \h </w:instrText>
             </w:r>
             <w:r>
               <w:rPr>
@@ -1149,7 +1149,7 @@
               <w:lang w:eastAsia="fr-FR"/>
             </w:rPr>
           </w:pPr>
-          <w:hyperlink w:anchor="_Toc138687909" w:history="1">
+          <w:hyperlink w:anchor="_Toc138690984" w:history="1">
             <w:r>
               <w:rPr>
                 <w:rStyle w:val="Lienhypertexte"/>
@@ -1176,7 +1176,7 @@
                 <w:noProof/>
                 <w:webHidden/>
               </w:rPr>
-              <w:instrText xml:space="preserve"> PAGEREF _Toc138687909 \h </w:instrText>
+              <w:instrText xml:space="preserve"> PAGEREF _Toc138690984 \h </w:instrText>
             </w:r>
             <w:r>
               <w:rPr>
@@ -1219,7 +1219,7 @@
               <w:lang w:eastAsia="fr-FR"/>
             </w:rPr>
           </w:pPr>
-          <w:hyperlink w:anchor="_Toc138687910" w:history="1">
+          <w:hyperlink w:anchor="_Toc138690985" w:history="1">
             <w:r>
               <w:rPr>
                 <w:rStyle w:val="Lienhypertexte"/>
@@ -1246,7 +1246,7 @@
                 <w:noProof/>
                 <w:webHidden/>
               </w:rPr>
-              <w:instrText xml:space="preserve"> PAGEREF _Toc138687910 \h </w:instrText>
+              <w:instrText xml:space="preserve"> PAGEREF _Toc138690985 \h </w:instrText>
             </w:r>
             <w:r>
               <w:rPr>
@@ -1289,7 +1289,7 @@
               <w:lang w:eastAsia="fr-FR"/>
             </w:rPr>
           </w:pPr>
-          <w:hyperlink w:anchor="_Toc138687911" w:history="1">
+          <w:hyperlink w:anchor="_Toc138690986" w:history="1">
             <w:r>
               <w:rPr>
                 <w:rStyle w:val="Lienhypertexte"/>
@@ -1316,7 +1316,7 @@
                 <w:noProof/>
                 <w:webHidden/>
               </w:rPr>
-              <w:instrText xml:space="preserve"> PAGEREF _Toc138687911 \h </w:instrText>
+              <w:instrText xml:space="preserve"> PAGEREF _Toc138690986 \h </w:instrText>
             </w:r>
             <w:r>
               <w:rPr>
@@ -1359,13 +1359,27 @@
               <w:lang w:eastAsia="fr-FR"/>
             </w:rPr>
           </w:pPr>
-          <w:hyperlink w:anchor="_Toc138687912" w:history="1">
+          <w:hyperlink w:anchor="_Toc138690987" w:history="1">
             <w:r>
               <w:rPr>
                 <w:rStyle w:val="Lienhypertexte"/>
                 <w:noProof/>
               </w:rPr>
-              <w:t>4c – ajuster les formulaires</w:t>
+              <w:t>4c – ajuster les f</w:t>
+            </w:r>
+            <w:r>
+              <w:rPr>
+                <w:rStyle w:val="Lienhypertexte"/>
+                <w:noProof/>
+              </w:rPr>
+              <w:t>o</w:t>
+            </w:r>
+            <w:r>
+              <w:rPr>
+                <w:rStyle w:val="Lienhypertexte"/>
+                <w:noProof/>
+              </w:rPr>
+              <w:t>rmulaires</w:t>
             </w:r>
             <w:r>
               <w:rPr>
@@ -1386,7 +1400,7 @@
                 <w:noProof/>
                 <w:webHidden/>
               </w:rPr>
-              <w:instrText xml:space="preserve"> PAGEREF _Toc138687912 \h </w:instrText>
+              <w:instrText xml:space="preserve"> PAGEREF _Toc138690987 \h </w:instrText>
             </w:r>
             <w:r>
               <w:rPr>
@@ -1429,7 +1443,7 @@
               <w:lang w:eastAsia="fr-FR"/>
             </w:rPr>
           </w:pPr>
-          <w:hyperlink w:anchor="_Toc138687913" w:history="1">
+          <w:hyperlink w:anchor="_Toc138690988" w:history="1">
             <w:r>
               <w:rPr>
                 <w:rStyle w:val="Lienhypertexte"/>
@@ -1456,7 +1470,7 @@
                 <w:noProof/>
                 <w:webHidden/>
               </w:rPr>
-              <w:instrText xml:space="preserve"> PAGEREF _Toc138687913 \h </w:instrText>
+              <w:instrText xml:space="preserve"> PAGEREF _Toc138690988 \h </w:instrText>
             </w:r>
             <w:r>
               <w:rPr>
@@ -1499,7 +1513,7 @@
               <w:lang w:eastAsia="fr-FR"/>
             </w:rPr>
           </w:pPr>
-          <w:hyperlink w:anchor="_Toc138687914" w:history="1">
+          <w:hyperlink w:anchor="_Toc138690989" w:history="1">
             <w:r>
               <w:rPr>
                 <w:rStyle w:val="Lienhypertexte"/>
@@ -1526,7 +1540,7 @@
                 <w:noProof/>
                 <w:webHidden/>
               </w:rPr>
-              <w:instrText xml:space="preserve"> PAGEREF _Toc138687914 \h </w:instrText>
+              <w:instrText xml:space="preserve"> PAGEREF _Toc138690989 \h </w:instrText>
             </w:r>
             <w:r>
               <w:rPr>
@@ -1569,7 +1583,7 @@
               <w:lang w:eastAsia="fr-FR"/>
             </w:rPr>
           </w:pPr>
-          <w:hyperlink w:anchor="_Toc138687915" w:history="1">
+          <w:hyperlink w:anchor="_Toc138690990" w:history="1">
             <w:r>
               <w:rPr>
                 <w:rStyle w:val="Lienhypertexte"/>
@@ -1596,7 +1610,7 @@
                 <w:noProof/>
                 <w:webHidden/>
               </w:rPr>
-              <w:instrText xml:space="preserve"> PAGEREF _Toc138687915 \h </w:instrText>
+              <w:instrText xml:space="preserve"> PAGEREF _Toc138690990 \h </w:instrText>
             </w:r>
             <w:r>
               <w:rPr>
@@ -1639,7 +1653,7 @@
               <w:lang w:eastAsia="fr-FR"/>
             </w:rPr>
           </w:pPr>
-          <w:hyperlink w:anchor="_Toc138687916" w:history="1">
+          <w:hyperlink w:anchor="_Toc138690991" w:history="1">
             <w:r>
               <w:rPr>
                 <w:rStyle w:val="Lienhypertexte"/>
@@ -1666,7 +1680,7 @@
                 <w:noProof/>
                 <w:webHidden/>
               </w:rPr>
-              <w:instrText xml:space="preserve"> PAGEREF _Toc138687916 \h </w:instrText>
+              <w:instrText xml:space="preserve"> PAGEREF _Toc138690991 \h </w:instrText>
             </w:r>
             <w:r>
               <w:rPr>
@@ -1709,7 +1723,7 @@
               <w:lang w:eastAsia="fr-FR"/>
             </w:rPr>
           </w:pPr>
-          <w:hyperlink w:anchor="_Toc138687917" w:history="1">
+          <w:hyperlink w:anchor="_Toc138690992" w:history="1">
             <w:r>
               <w:rPr>
                 <w:rStyle w:val="Lienhypertexte"/>
@@ -1736,7 +1750,7 @@
                 <w:noProof/>
                 <w:webHidden/>
               </w:rPr>
-              <w:instrText xml:space="preserve"> PAGEREF _Toc138687917 \h </w:instrText>
+              <w:instrText xml:space="preserve"> PAGEREF _Toc138690992 \h </w:instrText>
             </w:r>
             <w:r>
               <w:rPr>
@@ -1779,7 +1793,7 @@
               <w:lang w:eastAsia="fr-FR"/>
             </w:rPr>
           </w:pPr>
-          <w:hyperlink w:anchor="_Toc138687918" w:history="1">
+          <w:hyperlink w:anchor="_Toc138690993" w:history="1">
             <w:r>
               <w:rPr>
                 <w:rStyle w:val="Lienhypertexte"/>
@@ -1806,7 +1820,7 @@
                 <w:noProof/>
                 <w:webHidden/>
               </w:rPr>
-              <w:instrText xml:space="preserve"> PAGEREF _Toc138687918 \h </w:instrText>
+              <w:instrText xml:space="preserve"> PAGEREF _Toc138690993 \h </w:instrText>
             </w:r>
             <w:r>
               <w:rPr>
@@ -1849,7 +1863,7 @@
               <w:lang w:eastAsia="fr-FR"/>
             </w:rPr>
           </w:pPr>
-          <w:hyperlink w:anchor="_Toc138687919" w:history="1">
+          <w:hyperlink w:anchor="_Toc138690994" w:history="1">
             <w:r>
               <w:rPr>
                 <w:rStyle w:val="Lienhypertexte"/>
@@ -1876,7 +1890,7 @@
                 <w:noProof/>
                 <w:webHidden/>
               </w:rPr>
-              <w:instrText xml:space="preserve"> PAGEREF _Toc138687919 \h </w:instrText>
+              <w:instrText xml:space="preserve"> PAGEREF _Toc138690994 \h </w:instrText>
             </w:r>
             <w:r>
               <w:rPr>
@@ -1919,7 +1933,7 @@
               <w:lang w:eastAsia="fr-FR"/>
             </w:rPr>
           </w:pPr>
-          <w:hyperlink w:anchor="_Toc138687920" w:history="1">
+          <w:hyperlink w:anchor="_Toc138690995" w:history="1">
             <w:r>
               <w:rPr>
                 <w:rStyle w:val="Lienhypertexte"/>
@@ -1946,7 +1960,7 @@
                 <w:noProof/>
                 <w:webHidden/>
               </w:rPr>
-              <w:instrText xml:space="preserve"> PAGEREF _Toc138687920 \h </w:instrText>
+              <w:instrText xml:space="preserve"> PAGEREF _Toc138690995 \h </w:instrText>
             </w:r>
             <w:r>
               <w:rPr>
@@ -1989,7 +2003,7 @@
               <w:lang w:eastAsia="fr-FR"/>
             </w:rPr>
           </w:pPr>
-          <w:hyperlink w:anchor="_Toc138687921" w:history="1">
+          <w:hyperlink w:anchor="_Toc138690996" w:history="1">
             <w:r>
               <w:rPr>
                 <w:rStyle w:val="Lienhypertexte"/>
@@ -2016,7 +2030,7 @@
                 <w:noProof/>
                 <w:webHidden/>
               </w:rPr>
-              <w:instrText xml:space="preserve"> PAGEREF _Toc138687921 \h </w:instrText>
+              <w:instrText xml:space="preserve"> PAGEREF _Toc138690996 \h </w:instrText>
             </w:r>
             <w:r>
               <w:rPr>
@@ -2037,6 +2051,76 @@
                 <w:webHidden/>
               </w:rPr>
               <w:t>19</w:t>
+            </w:r>
+            <w:r>
+              <w:rPr>
+                <w:noProof/>
+                <w:webHidden/>
+              </w:rPr>
+              <w:fldChar w:fldCharType="end"/>
+            </w:r>
+          </w:hyperlink>
+        </w:p>
+        <w:p>
+          <w:pPr>
+            <w:pStyle w:val="TM2"/>
+            <w:tabs>
+              <w:tab w:val="right" w:leader="dot" w:pos="10752"/>
+            </w:tabs>
+            <w:rPr>
+              <w:rFonts w:eastAsiaTheme="minorEastAsia"/>
+              <w:noProof/>
+              <w:lang w:eastAsia="fr-FR"/>
+            </w:rPr>
+          </w:pPr>
+          <w:hyperlink w:anchor="_Toc138690997" w:history="1">
+            <w:r>
+              <w:rPr>
+                <w:rStyle w:val="Lienhypertexte"/>
+                <w:noProof/>
+              </w:rPr>
+              <w:t>6c- Composants et librairies js</w:t>
+            </w:r>
+            <w:r>
+              <w:rPr>
+                <w:noProof/>
+                <w:webHidden/>
+              </w:rPr>
+              <w:tab/>
+            </w:r>
+            <w:r>
+              <w:rPr>
+                <w:noProof/>
+                <w:webHidden/>
+              </w:rPr>
+              <w:fldChar w:fldCharType="begin"/>
+            </w:r>
+            <w:r>
+              <w:rPr>
+                <w:noProof/>
+                <w:webHidden/>
+              </w:rPr>
+              <w:instrText xml:space="preserve"> PAGEREF _Toc138690997 \h </w:instrText>
+            </w:r>
+            <w:r>
+              <w:rPr>
+                <w:noProof/>
+                <w:webHidden/>
+              </w:rPr>
+            </w:r>
+            <w:r>
+              <w:rPr>
+                <w:noProof/>
+                <w:webHidden/>
+              </w:rPr>
+              <w:fldChar w:fldCharType="separate"/>
+            </w:r>
+            <w:r>
+              <w:rPr>
+                <w:noProof/>
+                <w:webHidden/>
+              </w:rPr>
+              <w:t>20</w:t>
             </w:r>
             <w:r>
               <w:rPr>
@@ -2059,7 +2143,7 @@
               <w:lang w:eastAsia="fr-FR"/>
             </w:rPr>
           </w:pPr>
-          <w:hyperlink w:anchor="_Toc138687922" w:history="1">
+          <w:hyperlink w:anchor="_Toc138690998" w:history="1">
             <w:r>
               <w:rPr>
                 <w:rStyle w:val="Lienhypertexte"/>
@@ -2086,7 +2170,7 @@
                 <w:noProof/>
                 <w:webHidden/>
               </w:rPr>
-              <w:instrText xml:space="preserve"> PAGEREF _Toc138687922 \h </w:instrText>
+              <w:instrText xml:space="preserve"> PAGEREF _Toc138690998 \h </w:instrText>
             </w:r>
             <w:r>
               <w:rPr>
@@ -2106,7 +2190,7 @@
                 <w:noProof/>
                 <w:webHidden/>
               </w:rPr>
-              <w:t>20</w:t>
+              <w:t>21</w:t>
             </w:r>
             <w:r>
               <w:rPr>
@@ -2129,7 +2213,7 @@
               <w:lang w:eastAsia="fr-FR"/>
             </w:rPr>
           </w:pPr>
-          <w:hyperlink w:anchor="_Toc138687923" w:history="1">
+          <w:hyperlink w:anchor="_Toc138690999" w:history="1">
             <w:r>
               <w:rPr>
                 <w:rStyle w:val="Lienhypertexte"/>
@@ -2156,7 +2240,7 @@
                 <w:noProof/>
                 <w:webHidden/>
               </w:rPr>
-              <w:instrText xml:space="preserve"> PAGEREF _Toc138687923 \h </w:instrText>
+              <w:instrText xml:space="preserve"> PAGEREF _Toc138690999 \h </w:instrText>
             </w:r>
             <w:r>
               <w:rPr>
@@ -2176,7 +2260,7 @@
                 <w:noProof/>
                 <w:webHidden/>
               </w:rPr>
-              <w:t>20</w:t>
+              <w:t>21</w:t>
             </w:r>
             <w:r>
               <w:rPr>
@@ -2199,7 +2283,7 @@
               <w:lang w:eastAsia="fr-FR"/>
             </w:rPr>
           </w:pPr>
-          <w:hyperlink w:anchor="_Toc138687924" w:history="1">
+          <w:hyperlink w:anchor="_Toc138691000" w:history="1">
             <w:r>
               <w:rPr>
                 <w:rStyle w:val="Lienhypertexte"/>
@@ -2226,7 +2310,7 @@
                 <w:noProof/>
                 <w:webHidden/>
               </w:rPr>
-              <w:instrText xml:space="preserve"> PAGEREF _Toc138687924 \h </w:instrText>
+              <w:instrText xml:space="preserve"> PAGEREF _Toc138691000 \h </w:instrText>
             </w:r>
             <w:r>
               <w:rPr>
@@ -2246,7 +2330,7 @@
                 <w:noProof/>
                 <w:webHidden/>
               </w:rPr>
-              <w:t>21</w:t>
+              <w:t>22</w:t>
             </w:r>
             <w:r>
               <w:rPr>
@@ -2269,7 +2353,7 @@
               <w:lang w:eastAsia="fr-FR"/>
             </w:rPr>
           </w:pPr>
-          <w:hyperlink w:anchor="_Toc138687925" w:history="1">
+          <w:hyperlink w:anchor="_Toc138691001" w:history="1">
             <w:r>
               <w:rPr>
                 <w:rStyle w:val="Lienhypertexte"/>
@@ -2296,7 +2380,7 @@
                 <w:noProof/>
                 <w:webHidden/>
               </w:rPr>
-              <w:instrText xml:space="preserve"> PAGEREF _Toc138687925 \h </w:instrText>
+              <w:instrText xml:space="preserve"> PAGEREF _Toc138691001 \h </w:instrText>
             </w:r>
             <w:r>
               <w:rPr>
@@ -2316,7 +2400,7 @@
                 <w:noProof/>
                 <w:webHidden/>
               </w:rPr>
-              <w:t>21</w:t>
+              <w:t>22</w:t>
             </w:r>
             <w:r>
               <w:rPr>
@@ -2339,7 +2423,7 @@
               <w:lang w:eastAsia="fr-FR"/>
             </w:rPr>
           </w:pPr>
-          <w:hyperlink w:anchor="_Toc138687926" w:history="1">
+          <w:hyperlink w:anchor="_Toc138691002" w:history="1">
             <w:r>
               <w:rPr>
                 <w:rStyle w:val="Lienhypertexte"/>
@@ -2366,7 +2450,7 @@
                 <w:noProof/>
                 <w:webHidden/>
               </w:rPr>
-              <w:instrText xml:space="preserve"> PAGEREF _Toc138687926 \h </w:instrText>
+              <w:instrText xml:space="preserve"> PAGEREF _Toc138691002 \h </w:instrText>
             </w:r>
             <w:r>
               <w:rPr>
@@ -2386,7 +2470,7 @@
                 <w:noProof/>
                 <w:webHidden/>
               </w:rPr>
-              <w:t>23</w:t>
+              <w:t>24</w:t>
             </w:r>
             <w:r>
               <w:rPr>
@@ -2440,7 +2524,7 @@
       <w:bookmarkStart w:id="0" w:name="_Toc415054427"/>
       <w:bookmarkStart w:id="1" w:name="_Toc415055166"/>
       <w:bookmarkStart w:id="2" w:name="_Toc119922918"/>
-      <w:bookmarkStart w:id="3" w:name="_Toc138687896"/>
+      <w:bookmarkStart w:id="3" w:name="_Toc138690971"/>
       <w:r>
         <w:lastRenderedPageBreak/>
         <w:t>Installation de Symfony</w:t>
@@ -2586,7 +2670,7 @@
         <w:ind w:firstLine="360"/>
       </w:pPr>
       <w:bookmarkStart w:id="4" w:name="_Toc119922919"/>
-      <w:bookmarkStart w:id="5" w:name="_Toc138687897"/>
+      <w:bookmarkStart w:id="5" w:name="_Toc138690972"/>
       <w:r>
         <w:t>2 – Installation d’un projet InBORe</w:t>
       </w:r>
@@ -2602,7 +2686,7 @@
         <w:ind w:left="360"/>
       </w:pPr>
       <w:bookmarkStart w:id="6" w:name="_Toc119922920"/>
-      <w:bookmarkStart w:id="7" w:name="_Toc138687898"/>
+      <w:bookmarkStart w:id="7" w:name="_Toc138690973"/>
       <w:r>
         <w:t>2a – copie /clone du projet InBORe</w:t>
       </w:r>
@@ -2838,7 +2922,7 @@
         <w:ind w:firstLine="426"/>
       </w:pPr>
       <w:bookmarkStart w:id="8" w:name="_Toc119922921"/>
-      <w:bookmarkStart w:id="9" w:name="_Toc138687899"/>
+      <w:bookmarkStart w:id="9" w:name="_Toc138690974"/>
       <w:r>
         <w:t>2b– Installation de node.js et de Yarn package manager</w:t>
       </w:r>
@@ -3087,7 +3171,7 @@
         <w:ind w:left="360"/>
       </w:pPr>
       <w:bookmarkStart w:id="10" w:name="_Toc119922922"/>
-      <w:bookmarkStart w:id="11" w:name="_Toc138687900"/>
+      <w:bookmarkStart w:id="11" w:name="_Toc138690975"/>
       <w:r>
         <w:lastRenderedPageBreak/>
         <w:t>2c – Initialisation du projet (Windows)</w:t>
@@ -3463,7 +3547,7 @@
         <w:ind w:left="360"/>
       </w:pPr>
       <w:bookmarkStart w:id="12" w:name="_Toc119922923"/>
-      <w:bookmarkStart w:id="13" w:name="_Toc138687901"/>
+      <w:bookmarkStart w:id="13" w:name="_Toc138690976"/>
       <w:r>
         <w:t>2d – Initialisation du serveur Web (WAMP)</w:t>
       </w:r>
@@ -3547,7 +3631,7 @@
       </w:pPr>
       <w:bookmarkStart w:id="14" w:name="_Toc415055168"/>
       <w:bookmarkStart w:id="15" w:name="_Toc119922925"/>
-      <w:bookmarkStart w:id="16" w:name="_Toc138687902"/>
+      <w:bookmarkStart w:id="16" w:name="_Toc138690977"/>
       <w:r>
         <w:lastRenderedPageBreak/>
         <w:t xml:space="preserve">3 – </w:t>
@@ -3573,7 +3657,7 @@
         <w:ind w:left="360"/>
       </w:pPr>
       <w:bookmarkStart w:id="17" w:name="_Toc119922926"/>
-      <w:bookmarkStart w:id="18" w:name="_Toc138687903"/>
+      <w:bookmarkStart w:id="18" w:name="_Toc138690978"/>
       <w:r>
         <w:t>3a – modélisation de la base : pré-requis</w:t>
       </w:r>
@@ -3846,7 +3930,7 @@
         <w:ind w:left="360"/>
       </w:pPr>
       <w:bookmarkStart w:id="19" w:name="_Toc119922927"/>
-      <w:bookmarkStart w:id="20" w:name="_Toc138687904"/>
+      <w:bookmarkStart w:id="20" w:name="_Toc138690979"/>
       <w:r>
         <w:t>3b- Paramétrage de la connexion à la base de données</w:t>
       </w:r>
@@ -4045,7 +4129,7 @@
         </w:rPr>
       </w:pPr>
       <w:bookmarkStart w:id="21" w:name="_Toc119922928"/>
-      <w:bookmarkStart w:id="22" w:name="_Toc138687905"/>
+      <w:bookmarkStart w:id="22" w:name="_Toc138690980"/>
       <w:r>
         <w:t xml:space="preserve">3c- </w:t>
       </w:r>
@@ -5690,7 +5774,7 @@
         </w:rPr>
       </w:pPr>
       <w:bookmarkStart w:id="23" w:name="_Toc119922929"/>
-      <w:bookmarkStart w:id="24" w:name="_Toc138687906"/>
+      <w:bookmarkStart w:id="24" w:name="_Toc138690981"/>
       <w:r>
         <w:t xml:space="preserve">3d- </w:t>
       </w:r>
@@ -5791,7 +5875,7 @@
         </w:rPr>
       </w:pPr>
       <w:bookmarkStart w:id="25" w:name="_Toc119922930"/>
-      <w:bookmarkStart w:id="26" w:name="_Toc138687907"/>
+      <w:bookmarkStart w:id="26" w:name="_Toc138690982"/>
       <w:r>
         <w:t xml:space="preserve">3e- </w:t>
       </w:r>
@@ -6089,7 +6173,7 @@
         <w:pStyle w:val="Titre2"/>
       </w:pPr>
       <w:bookmarkStart w:id="27" w:name="_Toc119922931"/>
-      <w:bookmarkStart w:id="28" w:name="_Toc138687908"/>
+      <w:bookmarkStart w:id="28" w:name="_Toc138690983"/>
       <w:r>
         <w:t xml:space="preserve">3f- Corriger les erreurs </w:t>
       </w:r>
@@ -6952,7 +7036,7 @@
       </w:pPr>
       <w:bookmarkStart w:id="29" w:name="_Toc415055169"/>
       <w:bookmarkStart w:id="30" w:name="_Toc119922932"/>
-      <w:bookmarkStart w:id="31" w:name="_Toc138687909"/>
+      <w:bookmarkStart w:id="31" w:name="_Toc138690984"/>
       <w:r>
         <w:lastRenderedPageBreak/>
         <w:t xml:space="preserve">4 </w:t>
@@ -6984,7 +7068,7 @@
       </w:pPr>
       <w:bookmarkStart w:id="32" w:name="_Toc119922933"/>
       <w:bookmarkStart w:id="33" w:name="_Toc415055173"/>
-      <w:bookmarkStart w:id="34" w:name="_Toc138687910"/>
+      <w:bookmarkStart w:id="34" w:name="_Toc138690985"/>
       <w:r>
         <w:t>4a – génération des formulaires CRUD</w:t>
       </w:r>
@@ -7247,7 +7331,7 @@
         <w:ind w:firstLine="360"/>
       </w:pPr>
       <w:bookmarkStart w:id="35" w:name="_Toc119922934"/>
-      <w:bookmarkStart w:id="36" w:name="_Toc138687911"/>
+      <w:bookmarkStart w:id="36" w:name="_Toc138690986"/>
       <w:r>
         <w:lastRenderedPageBreak/>
         <w:t>4b – ajuster les Repository</w:t>
@@ -8059,7 +8143,7 @@
         <w:ind w:firstLine="360"/>
       </w:pPr>
       <w:bookmarkStart w:id="37" w:name="_Toc119922935"/>
-      <w:bookmarkStart w:id="38" w:name="_Toc138687912"/>
+      <w:bookmarkStart w:id="38" w:name="_Toc138690987"/>
       <w:r>
         <w:lastRenderedPageBreak/>
         <w:t>4c – ajuster les formulaires</w:t>
@@ -8601,7 +8685,69 @@
           <w:szCs w:val="20"/>
         </w:rPr>
         <w:br/>
-        <w:t xml:space="preserve">                'choice_label' =&gt; 'code',</w:t>
+        <w:t xml:space="preserve">                'choice_label' =&gt; '</w:t>
+      </w:r>
+      <w:r>
+        <w:t xml:space="preserve"> </w:t>
+      </w:r>
+      <w:r>
+        <w:rPr>
+          <w:i/>
+        </w:rPr>
+        <w:t>Symf</w:t>
+      </w:r>
+      <w:r>
+        <w:rPr>
+          <w:i/>
+        </w:rPr>
+        <w:t>N</w:t>
+      </w:r>
+      <w:r>
+        <w:rPr>
+          <w:i/>
+        </w:rPr>
+        <w:t>ame</w:t>
+      </w:r>
+      <w:r>
+        <w:rPr>
+          <w:i/>
+        </w:rPr>
+        <w:t>F</w:t>
+      </w:r>
+      <w:r>
+        <w:rPr>
+          <w:i/>
+        </w:rPr>
+        <w:t>ield</w:t>
+      </w:r>
+      <w:r>
+        <w:rPr>
+          <w:i/>
+        </w:rPr>
+        <w:t>T</w:t>
+      </w:r>
+      <w:r>
+        <w:rPr>
+          <w:i/>
+        </w:rPr>
+        <w:t>oAutocomplete</w:t>
+      </w:r>
+      <w:r>
+        <w:rPr>
+          <w:b/>
+          <w:i/>
+          <w:sz w:val="20"/>
+          <w:szCs w:val="20"/>
+        </w:rPr>
+        <w:t>'</w:t>
+      </w:r>
+      <w:r>
+        <w:rPr>
+          <w:b/>
+          <w:sz w:val="20"/>
+          <w:szCs w:val="20"/>
+        </w:rPr>
+        <w:t>,</w:t>
       </w:r>
       <w:r>
         <w:rPr>
@@ -8654,7 +8800,31 @@
           <w:szCs w:val="20"/>
         </w:rPr>
         <w:br/>
-        <w:t xml:space="preserve">                    'readonly' =&gt; ($options['action_type'] == Action::create() &amp;&amp; $relativeRecord-&gt;getLinked-entityFk()),</w:t>
+        <w:t xml:space="preserve">                    'readonly' =&gt; ($options['action_type'] == </w:t>
+      </w:r>
+      <w:r>
+        <w:rPr>
+          <w:b/>
+          <w:sz w:val="20"/>
+          <w:szCs w:val="20"/>
+        </w:rPr>
+        <w:t>Action::create-&gt;value</w:t>
+      </w:r>
+      <w:r>
+        <w:rPr>
+          <w:b/>
+          <w:sz w:val="20"/>
+          <w:szCs w:val="20"/>
+        </w:rPr>
+        <w:t xml:space="preserve"> </w:t>
+      </w:r>
+      <w:r>
+        <w:rPr>
+          <w:b/>
+          <w:sz w:val="20"/>
+          <w:szCs w:val="20"/>
+        </w:rPr>
+        <w:t>&amp;&amp; $relativeRecord-&gt;getLinked-entityFk()),</w:t>
       </w:r>
       <w:r>
         <w:rPr>
@@ -8712,7 +8882,7 @@
         <w:t>NomEntity</w:t>
       </w:r>
       <w:r>
-        <w:t>Rempository :</w:t>
+        <w:t>Repository :</w:t>
       </w:r>
       <w:r>
         <w:br/>
@@ -8722,7 +8892,13 @@
         <w:t>DBNAME_FIELD_TO_AUTOCOMPLETE</w:t>
       </w:r>
       <w:r>
-        <w:t xml:space="preserve"> : nom du champ (bdd) intérrogé </w:t>
+        <w:t xml:space="preserve"> : nom du champ (bdd) </w:t>
+      </w:r>
+      <w:r>
+        <w:t>interrogé</w:t>
+      </w:r>
+      <w:r>
+        <w:t xml:space="preserve"> </w:t>
       </w:r>
       <w:r>
         <w:br/>
@@ -8734,9 +8910,125 @@
       <w:r>
         <w:t> : nombre maximum de résultat affiché par le champ autocomplete</w:t>
       </w:r>
-      <w:r>
-        <w:br/>
-      </w:r>
+    </w:p>
+    <w:p>
+      <w:pPr>
+        <w:pStyle w:val="Paragraphedeliste"/>
+      </w:pPr>
+      <w:r>
+        <w:lastRenderedPageBreak/>
+        <w:t>RQ –</w:t>
+      </w:r>
+      <w:r>
+        <w:t xml:space="preserve"> ‘</w:t>
+      </w:r>
+      <w:r>
+        <w:rPr>
+          <w:i/>
+        </w:rPr>
+        <w:t>SymfNameFieldToAutocomplete</w:t>
+      </w:r>
+      <w:r>
+        <w:rPr>
+          <w:b/>
+          <w:i/>
+        </w:rPr>
+        <w:t>'</w:t>
+      </w:r>
+      <w:r>
+        <w:rPr>
+          <w:b/>
+        </w:rPr>
+        <w:t> </w:t>
+      </w:r>
+      <w:r>
+        <w:t xml:space="preserve">: Le nom du champ </w:t>
+      </w:r>
+      <w:r>
+        <w:t xml:space="preserve">de l’Entité correspondant au champ de la bdd </w:t>
+      </w:r>
+      <w:r>
+        <w:t>DBNAME_FIELD_TO_AUTOCOMPLETE</w:t>
+      </w:r>
+      <w:r>
+        <w:t> </w:t>
+      </w:r>
+    </w:p>
+    <w:p>
+      <w:pPr>
+        <w:pStyle w:val="Paragraphedeliste"/>
+      </w:pPr>
+    </w:p>
+    <w:p>
+      <w:pPr>
+        <w:pStyle w:val="Paragraphedeliste"/>
+      </w:pPr>
+      <w:r>
+        <w:t xml:space="preserve">RQ </w:t>
+      </w:r>
+      <w:r>
+        <w:t>–</w:t>
+      </w:r>
+      <w:r>
+        <w:t xml:space="preserve"> </w:t>
+      </w:r>
+      <w:r>
+        <w:t>l’implémentation d’un champ autocomplete nécessite par ailleurs :</w:t>
+      </w:r>
+      <w:r>
+        <w:br/>
+        <w:t xml:space="preserve">(i) création/modification de l’entity-form.js : appel à la fonction </w:t>
+      </w:r>
+      <w:r>
+        <w:t>initSearchSelect</w:t>
+      </w:r>
+      <w:r>
+        <w:t>()</w:t>
+      </w:r>
+      <w:r>
+        <w:br/>
+        <w:t>(ii) ajout au fichier webpack.config.js de l’appel </w:t>
+      </w:r>
+      <w:proofErr w:type="gramStart"/>
+      <w:r>
+        <w:t xml:space="preserve">: </w:t>
+      </w:r>
+      <w:r>
+        <w:t>.addEntry</w:t>
+      </w:r>
+      <w:proofErr w:type="gramEnd"/>
+      <w:r>
+        <w:t>('</w:t>
+      </w:r>
+      <w:r>
+        <w:t>entity</w:t>
+      </w:r>
+      <w:r>
+        <w:t>-form', './assets/Core/forms/js/</w:t>
+      </w:r>
+      <w:r>
+        <w:t>entity</w:t>
+      </w:r>
+      <w:r>
+        <w:t>-form.js')</w:t>
+      </w:r>
+      <w:r>
+        <w:br/>
+        <w:t xml:space="preserve">(iii) l’appel du script dans entity/edit.html.twig : </w:t>
+      </w:r>
+      <w:r>
+        <w:t>{{ encore_entry_script_tags("prelevement-form") }}</w:t>
+      </w:r>
+    </w:p>
+    <w:p>
+      <w:pPr>
+        <w:pStyle w:val="Paragraphedeliste"/>
+      </w:pPr>
+      <w:r>
+        <w:br/>
+      </w:r>
+      <w:bookmarkStart w:id="39" w:name="_GoBack"/>
+      <w:bookmarkEnd w:id="39"/>
     </w:p>
     <w:p>
       <w:pPr>
@@ -8753,7 +9045,6 @@
         <w:rPr>
           <w:u w:val="single"/>
         </w:rPr>
-        <w:lastRenderedPageBreak/>
         <w:t>Les Champs Date du type JJ-MM-AAAA</w:t>
       </w:r>
       <w:r>
@@ -9463,6 +9754,7 @@
           <w:sz w:val="20"/>
           <w:szCs w:val="20"/>
         </w:rPr>
+        <w:lastRenderedPageBreak/>
         <w:t xml:space="preserve">… </w:t>
       </w:r>
       <w:r>
@@ -9591,14 +9883,6 @@
           <w:szCs w:val="20"/>
         </w:rPr>
         <w:br/>
-      </w:r>
-      <w:r>
-        <w:rPr>
-          <w:b/>
-          <w:sz w:val="20"/>
-          <w:szCs w:val="20"/>
-        </w:rPr>
-        <w:lastRenderedPageBreak/>
         <w:t xml:space="preserve">              "data-modal-controller" =&gt; 'App\\Controller\\Core\\</w:t>
       </w:r>
       <w:r>
@@ -10189,8 +10473,8 @@
         <w:pStyle w:val="Titre2"/>
         <w:ind w:firstLine="360"/>
       </w:pPr>
-      <w:bookmarkStart w:id="39" w:name="_Toc119922936"/>
-      <w:bookmarkStart w:id="40" w:name="_Toc138687913"/>
+      <w:bookmarkStart w:id="40" w:name="_Toc119922936"/>
+      <w:bookmarkStart w:id="41" w:name="_Toc138690988"/>
       <w:r>
         <w:lastRenderedPageBreak/>
         <w:t xml:space="preserve">4c – ajuster les templates TWIG ; </w:t>
@@ -10203,8 +10487,8 @@
       <w:r>
         <w:t>,  edit.html.twig</w:t>
       </w:r>
-      <w:bookmarkEnd w:id="39"/>
       <w:bookmarkEnd w:id="40"/>
+      <w:bookmarkEnd w:id="41"/>
     </w:p>
     <w:p/>
     <w:p>
@@ -10538,8 +10822,8 @@
         <w:pStyle w:val="Titre2"/>
         <w:ind w:firstLine="360"/>
       </w:pPr>
-      <w:bookmarkStart w:id="41" w:name="_Toc119922937"/>
-      <w:bookmarkStart w:id="42" w:name="_Toc138687914"/>
+      <w:bookmarkStart w:id="42" w:name="_Toc119922937"/>
+      <w:bookmarkStart w:id="43" w:name="_Toc138690989"/>
       <w:r>
         <w:t xml:space="preserve">4d – ajuster les versions bilingues des ; </w:t>
       </w:r>
@@ -10551,8 +10835,8 @@
       <w:r>
         <w:t xml:space="preserve"> libellés et mentions légales</w:t>
       </w:r>
-      <w:bookmarkEnd w:id="41"/>
       <w:bookmarkEnd w:id="42"/>
+      <w:bookmarkEnd w:id="43"/>
     </w:p>
     <w:p>
       <w:pPr>
@@ -10689,8 +10973,8 @@
         <w:pStyle w:val="Titre1"/>
         <w:ind w:firstLine="360"/>
       </w:pPr>
-      <w:bookmarkStart w:id="43" w:name="_Toc119922938"/>
-      <w:bookmarkStart w:id="44" w:name="_Toc138687915"/>
+      <w:bookmarkStart w:id="44" w:name="_Toc119922938"/>
+      <w:bookmarkStart w:id="45" w:name="_Toc138690990"/>
       <w:r>
         <w:lastRenderedPageBreak/>
         <w:t xml:space="preserve">5 </w:t>
@@ -10703,8 +10987,8 @@
       <w:r>
         <w:t>/Evolutions des entités &amp; formulaires</w:t>
       </w:r>
-      <w:bookmarkEnd w:id="43"/>
       <w:bookmarkEnd w:id="44"/>
+      <w:bookmarkEnd w:id="45"/>
     </w:p>
     <w:p>
       <w:pPr>
@@ -10716,13 +11000,13 @@
         <w:pStyle w:val="Titre2"/>
         <w:ind w:firstLine="360"/>
       </w:pPr>
-      <w:bookmarkStart w:id="45" w:name="_Toc119922939"/>
-      <w:bookmarkStart w:id="46" w:name="_Toc138687916"/>
+      <w:bookmarkStart w:id="46" w:name="_Toc119922939"/>
+      <w:bookmarkStart w:id="47" w:name="_Toc138690991"/>
       <w:r>
         <w:t>5a – Ajout d’une Collection (relation 1-N ou N-N)</w:t>
       </w:r>
-      <w:bookmarkEnd w:id="45"/>
       <w:bookmarkEnd w:id="46"/>
+      <w:bookmarkEnd w:id="47"/>
     </w:p>
     <w:p>
       <w:pPr>
@@ -11794,13 +12078,13 @@
         <w:pStyle w:val="Titre2"/>
         <w:ind w:firstLine="360"/>
       </w:pPr>
-      <w:bookmarkStart w:id="47" w:name="_Toc119922940"/>
-      <w:bookmarkStart w:id="48" w:name="_Toc138687917"/>
+      <w:bookmarkStart w:id="48" w:name="_Toc119922940"/>
+      <w:bookmarkStart w:id="49" w:name="_Toc138690992"/>
       <w:r>
         <w:t>5b – Ajout d’un attribut et MAJ du schéma de bdd</w:t>
       </w:r>
-      <w:bookmarkEnd w:id="47"/>
       <w:bookmarkEnd w:id="48"/>
+      <w:bookmarkEnd w:id="49"/>
     </w:p>
     <w:p>
       <w:pPr>
@@ -12244,8 +12528,8 @@
         </w:rPr>
         <w:t xml:space="preserve"> --regenerate App\Entity\NomEntiteAModifier</w:t>
       </w:r>
-      <w:bookmarkStart w:id="49" w:name="_Hlk117522008"/>
-      <w:bookmarkEnd w:id="49"/>
+      <w:bookmarkStart w:id="50" w:name="_Hlk117522008"/>
+      <w:bookmarkEnd w:id="50"/>
     </w:p>
     <w:p>
       <w:pPr>
@@ -12302,13 +12586,13 @@
         <w:pStyle w:val="Titre2"/>
         <w:ind w:firstLine="360"/>
       </w:pPr>
-      <w:bookmarkStart w:id="50" w:name="_Toc119922941"/>
-      <w:bookmarkStart w:id="51" w:name="_Toc138687918"/>
+      <w:bookmarkStart w:id="51" w:name="_Toc119922941"/>
+      <w:bookmarkStart w:id="52" w:name="_Toc138690993"/>
       <w:r>
         <w:t>5c – Ajout contrainte UNIQUE et MAJ du schéma de bdd</w:t>
       </w:r>
-      <w:bookmarkEnd w:id="50"/>
       <w:bookmarkEnd w:id="51"/>
+      <w:bookmarkEnd w:id="52"/>
     </w:p>
     <w:p>
       <w:pPr>
@@ -12565,8 +12849,8 @@
         </w:rPr>
         <w:t>:migrate</w:t>
       </w:r>
-      <w:bookmarkStart w:id="52" w:name="_Hlk117587429"/>
-      <w:bookmarkEnd w:id="52"/>
+      <w:bookmarkStart w:id="53" w:name="_Hlk117587429"/>
+      <w:bookmarkEnd w:id="53"/>
     </w:p>
     <w:p/>
     <w:p>
@@ -12588,14 +12872,14 @@
       <w:pPr>
         <w:pStyle w:val="Titre1"/>
       </w:pPr>
-      <w:bookmarkStart w:id="53" w:name="_Toc119922942"/>
-      <w:bookmarkStart w:id="54" w:name="_Toc138687919"/>
+      <w:bookmarkStart w:id="54" w:name="_Toc119922942"/>
+      <w:bookmarkStart w:id="55" w:name="_Toc138690994"/>
       <w:r>
         <w:lastRenderedPageBreak/>
         <w:t>6– Gestion centralisée des assets (js, css) avec Encore</w:t>
       </w:r>
-      <w:bookmarkEnd w:id="53"/>
       <w:bookmarkEnd w:id="54"/>
+      <w:bookmarkEnd w:id="55"/>
       <w:r>
         <w:t xml:space="preserve"> </w:t>
       </w:r>
@@ -12683,8 +12967,8 @@
       <w:pPr>
         <w:pStyle w:val="Titre2"/>
       </w:pPr>
-      <w:bookmarkStart w:id="55" w:name="_Toc119922943"/>
-      <w:bookmarkStart w:id="56" w:name="_Toc138687920"/>
+      <w:bookmarkStart w:id="56" w:name="_Toc119922943"/>
+      <w:bookmarkStart w:id="57" w:name="_Toc138690995"/>
       <w:r>
         <w:t xml:space="preserve">6a- </w:t>
       </w:r>
@@ -12696,8 +12980,8 @@
       <w:r>
         <w:t xml:space="preserve"> WebpackEncoreBundle</w:t>
       </w:r>
-      <w:bookmarkEnd w:id="55"/>
       <w:bookmarkEnd w:id="56"/>
+      <w:bookmarkEnd w:id="57"/>
       <w:r>
         <w:t xml:space="preserve"> </w:t>
       </w:r>
@@ -13690,13 +13974,13 @@
       <w:pPr>
         <w:pStyle w:val="Titre2"/>
       </w:pPr>
-      <w:bookmarkStart w:id="57" w:name="_Toc119922944"/>
-      <w:bookmarkStart w:id="58" w:name="_Toc138687921"/>
+      <w:bookmarkStart w:id="58" w:name="_Toc119922944"/>
+      <w:bookmarkStart w:id="59" w:name="_Toc138690996"/>
       <w:r>
         <w:t>6b- Ajout de modules Javascript</w:t>
       </w:r>
-      <w:bookmarkEnd w:id="57"/>
       <w:bookmarkEnd w:id="58"/>
+      <w:bookmarkEnd w:id="59"/>
       <w:r>
         <w:t xml:space="preserve"> </w:t>
       </w:r>
@@ -13831,6 +14115,7 @@
       <w:pPr>
         <w:pStyle w:val="Titre2"/>
       </w:pPr>
+      <w:bookmarkStart w:id="60" w:name="_Toc138690997"/>
       <w:r>
         <w:lastRenderedPageBreak/>
         <w:t>6</w:t>
@@ -13845,7 +14130,11 @@
         <w:t>Composants et librairies</w:t>
       </w:r>
       <w:r>
-        <w:t xml:space="preserve"> js </w:t>
+        <w:t xml:space="preserve"> js</w:t>
+      </w:r>
+      <w:bookmarkEnd w:id="60"/>
+      <w:r>
+        <w:t xml:space="preserve"> </w:t>
       </w:r>
       <w:r>
         <w:t xml:space="preserve"> </w:t>
@@ -13949,8 +14238,6 @@
       <w:r>
         <w:t>, select2, bootgrid, mustache, moment</w:t>
       </w:r>
-      <w:bookmarkStart w:id="59" w:name="_GoBack"/>
-      <w:bookmarkEnd w:id="59"/>
       <w:r>
         <w:br/>
       </w:r>
@@ -13974,14 +14261,14 @@
       <w:pPr>
         <w:pStyle w:val="Titre1"/>
       </w:pPr>
-      <w:bookmarkStart w:id="60" w:name="_Toc119922945"/>
-      <w:bookmarkStart w:id="61" w:name="_Toc138687922"/>
+      <w:bookmarkStart w:id="61" w:name="_Toc119922945"/>
+      <w:bookmarkStart w:id="62" w:name="_Toc138690998"/>
       <w:r>
         <w:lastRenderedPageBreak/>
         <w:t>7 – Bundle Symfony – Usage &amp; Déploiement</w:t>
       </w:r>
-      <w:bookmarkEnd w:id="60"/>
       <w:bookmarkEnd w:id="61"/>
+      <w:bookmarkEnd w:id="62"/>
       <w:r>
         <w:t xml:space="preserve">   </w:t>
       </w:r>
@@ -14000,13 +14287,13 @@
         <w:pStyle w:val="Titre2"/>
         <w:ind w:left="360"/>
       </w:pPr>
-      <w:bookmarkStart w:id="62" w:name="_Toc119922946"/>
-      <w:bookmarkStart w:id="63" w:name="_Toc138687923"/>
+      <w:bookmarkStart w:id="63" w:name="_Toc119922946"/>
+      <w:bookmarkStart w:id="64" w:name="_Toc138690999"/>
       <w:r>
         <w:t>7a – Info sur le bundle FOSJSRoutingBundle 2.x</w:t>
       </w:r>
-      <w:bookmarkEnd w:id="62"/>
       <w:bookmarkEnd w:id="63"/>
+      <w:bookmarkEnd w:id="64"/>
     </w:p>
     <w:p>
       <w:pPr>
@@ -14216,14 +14503,14 @@
       <w:pPr>
         <w:pStyle w:val="Titre1"/>
       </w:pPr>
-      <w:bookmarkStart w:id="64" w:name="_Toc119922947"/>
-      <w:bookmarkStart w:id="65" w:name="_Toc138687924"/>
+      <w:bookmarkStart w:id="65" w:name="_Toc119922947"/>
+      <w:bookmarkStart w:id="66" w:name="_Toc138691000"/>
       <w:r>
         <w:lastRenderedPageBreak/>
         <w:t>8 – Extension du projet InBORe : Services – Usage &amp; Description</w:t>
       </w:r>
-      <w:bookmarkEnd w:id="64"/>
       <w:bookmarkEnd w:id="65"/>
+      <w:bookmarkEnd w:id="66"/>
       <w:r>
         <w:t xml:space="preserve">   </w:t>
       </w:r>
@@ -14241,13 +14528,13 @@
       <w:pPr>
         <w:pStyle w:val="Titre2"/>
       </w:pPr>
-      <w:bookmarkStart w:id="66" w:name="_Toc119922948"/>
-      <w:bookmarkStart w:id="67" w:name="_Toc138687925"/>
+      <w:bookmarkStart w:id="67" w:name="_Toc119922948"/>
+      <w:bookmarkStart w:id="68" w:name="_Toc138691001"/>
       <w:r>
         <w:t>8a – Service FileLoader</w:t>
       </w:r>
-      <w:bookmarkEnd w:id="66"/>
       <w:bookmarkEnd w:id="67"/>
+      <w:bookmarkEnd w:id="68"/>
     </w:p>
     <w:p>
       <w:pPr>
@@ -16155,11 +16442,11 @@
       <w:pPr>
         <w:pStyle w:val="Titre1"/>
       </w:pPr>
-      <w:bookmarkStart w:id="68" w:name="_Toc138687926"/>
+      <w:bookmarkStart w:id="69" w:name="_Toc138691002"/>
       <w:r>
         <w:t>Annexe 1 – Architecture logicielle – InBORe</w:t>
       </w:r>
-      <w:bookmarkEnd w:id="68"/>
+      <w:bookmarkEnd w:id="69"/>
     </w:p>
     <w:p>
       <w:pPr>
@@ -25993,7 +26280,7 @@
 </file>
 
 <file path=customXml/itemProps1.xml><?xml version="1.0" encoding="utf-8"?>
-<ds:datastoreItem xmlns:ds="http://schemas.openxmlformats.org/officeDocument/2006/customXml" ds:itemID="{86B6084F-E8AE-46BF-81E3-3C6063B8A16A}">
+<ds:datastoreItem xmlns:ds="http://schemas.openxmlformats.org/officeDocument/2006/customXml" ds:itemID="{188F2FED-7C26-4F98-AF1C-4DC6974F5809}">
   <ds:schemaRefs>
     <ds:schemaRef ds:uri="http://schemas.openxmlformats.org/officeDocument/2006/bibliography"/>
   </ds:schemaRefs>

</xml_diff>

<commit_message>
- ajout du suivi de navigation dans les sous menus - mise a jour de la doc : cf. Champ de type N-1 avec création d’enregistrement « on-fly » par modale
</commit_message>
<xml_diff>
--- a/docs/InBORe_documentation.docx
+++ b/docs/InBORe_documentation.docx
@@ -193,7 +193,7 @@
           <w:r>
             <w:fldChar w:fldCharType="separate"/>
           </w:r>
-          <w:hyperlink w:anchor="_Toc138690971" w:history="1">
+          <w:hyperlink w:anchor="_Toc153206765" w:history="1">
             <w:r>
               <w:rPr>
                 <w:rStyle w:val="Lienhypertexte"/>
@@ -235,7 +235,7 @@
                 <w:noProof/>
                 <w:webHidden/>
               </w:rPr>
-              <w:instrText xml:space="preserve"> PAGEREF _Toc138690971 \h </w:instrText>
+              <w:instrText xml:space="preserve"> PAGEREF _Toc153206765 \h </w:instrText>
             </w:r>
             <w:r>
               <w:rPr>
@@ -278,7 +278,7 @@
               <w:lang w:eastAsia="fr-FR"/>
             </w:rPr>
           </w:pPr>
-          <w:hyperlink w:anchor="_Toc138690972" w:history="1">
+          <w:hyperlink w:anchor="_Toc153206766" w:history="1">
             <w:r>
               <w:rPr>
                 <w:rStyle w:val="Lienhypertexte"/>
@@ -305,7 +305,7 @@
                 <w:noProof/>
                 <w:webHidden/>
               </w:rPr>
-              <w:instrText xml:space="preserve"> PAGEREF _Toc138690972 \h </w:instrText>
+              <w:instrText xml:space="preserve"> PAGEREF _Toc153206766 \h </w:instrText>
             </w:r>
             <w:r>
               <w:rPr>
@@ -348,7 +348,7 @@
               <w:lang w:eastAsia="fr-FR"/>
             </w:rPr>
           </w:pPr>
-          <w:hyperlink w:anchor="_Toc138690973" w:history="1">
+          <w:hyperlink w:anchor="_Toc153206767" w:history="1">
             <w:r>
               <w:rPr>
                 <w:rStyle w:val="Lienhypertexte"/>
@@ -375,7 +375,7 @@
                 <w:noProof/>
                 <w:webHidden/>
               </w:rPr>
-              <w:instrText xml:space="preserve"> PAGEREF _Toc138690973 \h </w:instrText>
+              <w:instrText xml:space="preserve"> PAGEREF _Toc153206767 \h </w:instrText>
             </w:r>
             <w:r>
               <w:rPr>
@@ -418,7 +418,7 @@
               <w:lang w:eastAsia="fr-FR"/>
             </w:rPr>
           </w:pPr>
-          <w:hyperlink w:anchor="_Toc138690974" w:history="1">
+          <w:hyperlink w:anchor="_Toc153206768" w:history="1">
             <w:r>
               <w:rPr>
                 <w:rStyle w:val="Lienhypertexte"/>
@@ -445,7 +445,7 @@
                 <w:noProof/>
                 <w:webHidden/>
               </w:rPr>
-              <w:instrText xml:space="preserve"> PAGEREF _Toc138690974 \h </w:instrText>
+              <w:instrText xml:space="preserve"> PAGEREF _Toc153206768 \h </w:instrText>
             </w:r>
             <w:r>
               <w:rPr>
@@ -488,7 +488,7 @@
               <w:lang w:eastAsia="fr-FR"/>
             </w:rPr>
           </w:pPr>
-          <w:hyperlink w:anchor="_Toc138690975" w:history="1">
+          <w:hyperlink w:anchor="_Toc153206769" w:history="1">
             <w:r>
               <w:rPr>
                 <w:rStyle w:val="Lienhypertexte"/>
@@ -515,7 +515,7 @@
                 <w:noProof/>
                 <w:webHidden/>
               </w:rPr>
-              <w:instrText xml:space="preserve"> PAGEREF _Toc138690975 \h </w:instrText>
+              <w:instrText xml:space="preserve"> PAGEREF _Toc153206769 \h </w:instrText>
             </w:r>
             <w:r>
               <w:rPr>
@@ -558,7 +558,7 @@
               <w:lang w:eastAsia="fr-FR"/>
             </w:rPr>
           </w:pPr>
-          <w:hyperlink w:anchor="_Toc138690976" w:history="1">
+          <w:hyperlink w:anchor="_Toc153206770" w:history="1">
             <w:r>
               <w:rPr>
                 <w:rStyle w:val="Lienhypertexte"/>
@@ -585,7 +585,7 @@
                 <w:noProof/>
                 <w:webHidden/>
               </w:rPr>
-              <w:instrText xml:space="preserve"> PAGEREF _Toc138690976 \h </w:instrText>
+              <w:instrText xml:space="preserve"> PAGEREF _Toc153206770 \h </w:instrText>
             </w:r>
             <w:r>
               <w:rPr>
@@ -628,7 +628,7 @@
               <w:lang w:eastAsia="fr-FR"/>
             </w:rPr>
           </w:pPr>
-          <w:hyperlink w:anchor="_Toc138690977" w:history="1">
+          <w:hyperlink w:anchor="_Toc153206771" w:history="1">
             <w:r>
               <w:rPr>
                 <w:rStyle w:val="Lienhypertexte"/>
@@ -655,7 +655,7 @@
                 <w:noProof/>
                 <w:webHidden/>
               </w:rPr>
-              <w:instrText xml:space="preserve"> PAGEREF _Toc138690977 \h </w:instrText>
+              <w:instrText xml:space="preserve"> PAGEREF _Toc153206771 \h </w:instrText>
             </w:r>
             <w:r>
               <w:rPr>
@@ -698,7 +698,7 @@
               <w:lang w:eastAsia="fr-FR"/>
             </w:rPr>
           </w:pPr>
-          <w:hyperlink w:anchor="_Toc138690978" w:history="1">
+          <w:hyperlink w:anchor="_Toc153206772" w:history="1">
             <w:r>
               <w:rPr>
                 <w:rStyle w:val="Lienhypertexte"/>
@@ -725,7 +725,7 @@
                 <w:noProof/>
                 <w:webHidden/>
               </w:rPr>
-              <w:instrText xml:space="preserve"> PAGEREF _Toc138690978 \h </w:instrText>
+              <w:instrText xml:space="preserve"> PAGEREF _Toc153206772 \h </w:instrText>
             </w:r>
             <w:r>
               <w:rPr>
@@ -768,7 +768,7 @@
               <w:lang w:eastAsia="fr-FR"/>
             </w:rPr>
           </w:pPr>
-          <w:hyperlink w:anchor="_Toc138690979" w:history="1">
+          <w:hyperlink w:anchor="_Toc153206773" w:history="1">
             <w:r>
               <w:rPr>
                 <w:rStyle w:val="Lienhypertexte"/>
@@ -795,7 +795,7 @@
                 <w:noProof/>
                 <w:webHidden/>
               </w:rPr>
-              <w:instrText xml:space="preserve"> PAGEREF _Toc138690979 \h </w:instrText>
+              <w:instrText xml:space="preserve"> PAGEREF _Toc153206773 \h </w:instrText>
             </w:r>
             <w:r>
               <w:rPr>
@@ -838,7 +838,7 @@
               <w:lang w:eastAsia="fr-FR"/>
             </w:rPr>
           </w:pPr>
-          <w:hyperlink w:anchor="_Toc138690980" w:history="1">
+          <w:hyperlink w:anchor="_Toc153206774" w:history="1">
             <w:r>
               <w:rPr>
                 <w:rStyle w:val="Lienhypertexte"/>
@@ -873,7 +873,7 @@
                 <w:noProof/>
                 <w:webHidden/>
               </w:rPr>
-              <w:instrText xml:space="preserve"> PAGEREF _Toc138690980 \h </w:instrText>
+              <w:instrText xml:space="preserve"> PAGEREF _Toc153206774 \h </w:instrText>
             </w:r>
             <w:r>
               <w:rPr>
@@ -916,7 +916,7 @@
               <w:lang w:eastAsia="fr-FR"/>
             </w:rPr>
           </w:pPr>
-          <w:hyperlink w:anchor="_Toc138690981" w:history="1">
+          <w:hyperlink w:anchor="_Toc153206775" w:history="1">
             <w:r>
               <w:rPr>
                 <w:rStyle w:val="Lienhypertexte"/>
@@ -951,7 +951,7 @@
                 <w:noProof/>
                 <w:webHidden/>
               </w:rPr>
-              <w:instrText xml:space="preserve"> PAGEREF _Toc138690981 \h </w:instrText>
+              <w:instrText xml:space="preserve"> PAGEREF _Toc153206775 \h </w:instrText>
             </w:r>
             <w:r>
               <w:rPr>
@@ -994,7 +994,7 @@
               <w:lang w:eastAsia="fr-FR"/>
             </w:rPr>
           </w:pPr>
-          <w:hyperlink w:anchor="_Toc138690982" w:history="1">
+          <w:hyperlink w:anchor="_Toc153206776" w:history="1">
             <w:r>
               <w:rPr>
                 <w:rStyle w:val="Lienhypertexte"/>
@@ -1036,7 +1036,7 @@
                 <w:noProof/>
                 <w:webHidden/>
               </w:rPr>
-              <w:instrText xml:space="preserve"> PAGEREF _Toc138690982 \h </w:instrText>
+              <w:instrText xml:space="preserve"> PAGEREF _Toc153206776 \h </w:instrText>
             </w:r>
             <w:r>
               <w:rPr>
@@ -1079,7 +1079,7 @@
               <w:lang w:eastAsia="fr-FR"/>
             </w:rPr>
           </w:pPr>
-          <w:hyperlink w:anchor="_Toc138690983" w:history="1">
+          <w:hyperlink w:anchor="_Toc153206777" w:history="1">
             <w:r>
               <w:rPr>
                 <w:rStyle w:val="Lienhypertexte"/>
@@ -1106,7 +1106,7 @@
                 <w:noProof/>
                 <w:webHidden/>
               </w:rPr>
-              <w:instrText xml:space="preserve"> PAGEREF _Toc138690983 \h </w:instrText>
+              <w:instrText xml:space="preserve"> PAGEREF _Toc153206777 \h </w:instrText>
             </w:r>
             <w:r>
               <w:rPr>
@@ -1149,7 +1149,7 @@
               <w:lang w:eastAsia="fr-FR"/>
             </w:rPr>
           </w:pPr>
-          <w:hyperlink w:anchor="_Toc138690984" w:history="1">
+          <w:hyperlink w:anchor="_Toc153206778" w:history="1">
             <w:r>
               <w:rPr>
                 <w:rStyle w:val="Lienhypertexte"/>
@@ -1176,7 +1176,7 @@
                 <w:noProof/>
                 <w:webHidden/>
               </w:rPr>
-              <w:instrText xml:space="preserve"> PAGEREF _Toc138690984 \h </w:instrText>
+              <w:instrText xml:space="preserve"> PAGEREF _Toc153206778 \h </w:instrText>
             </w:r>
             <w:r>
               <w:rPr>
@@ -1219,7 +1219,7 @@
               <w:lang w:eastAsia="fr-FR"/>
             </w:rPr>
           </w:pPr>
-          <w:hyperlink w:anchor="_Toc138690985" w:history="1">
+          <w:hyperlink w:anchor="_Toc153206779" w:history="1">
             <w:r>
               <w:rPr>
                 <w:rStyle w:val="Lienhypertexte"/>
@@ -1246,7 +1246,7 @@
                 <w:noProof/>
                 <w:webHidden/>
               </w:rPr>
-              <w:instrText xml:space="preserve"> PAGEREF _Toc138690985 \h </w:instrText>
+              <w:instrText xml:space="preserve"> PAGEREF _Toc153206779 \h </w:instrText>
             </w:r>
             <w:r>
               <w:rPr>
@@ -1289,7 +1289,7 @@
               <w:lang w:eastAsia="fr-FR"/>
             </w:rPr>
           </w:pPr>
-          <w:hyperlink w:anchor="_Toc138690986" w:history="1">
+          <w:hyperlink w:anchor="_Toc153206780" w:history="1">
             <w:r>
               <w:rPr>
                 <w:rStyle w:val="Lienhypertexte"/>
@@ -1316,7 +1316,7 @@
                 <w:noProof/>
                 <w:webHidden/>
               </w:rPr>
-              <w:instrText xml:space="preserve"> PAGEREF _Toc138690986 \h </w:instrText>
+              <w:instrText xml:space="preserve"> PAGEREF _Toc153206780 \h </w:instrText>
             </w:r>
             <w:r>
               <w:rPr>
@@ -1359,27 +1359,13 @@
               <w:lang w:eastAsia="fr-FR"/>
             </w:rPr>
           </w:pPr>
-          <w:hyperlink w:anchor="_Toc138690987" w:history="1">
+          <w:hyperlink w:anchor="_Toc153206781" w:history="1">
             <w:r>
               <w:rPr>
                 <w:rStyle w:val="Lienhypertexte"/>
                 <w:noProof/>
               </w:rPr>
-              <w:t>4c – ajuster les f</w:t>
-            </w:r>
-            <w:r>
-              <w:rPr>
-                <w:rStyle w:val="Lienhypertexte"/>
-                <w:noProof/>
-              </w:rPr>
-              <w:t>o</w:t>
-            </w:r>
-            <w:r>
-              <w:rPr>
-                <w:rStyle w:val="Lienhypertexte"/>
-                <w:noProof/>
-              </w:rPr>
-              <w:t>rmulaires</w:t>
+              <w:t>4c – ajuster les formulaires</w:t>
             </w:r>
             <w:r>
               <w:rPr>
@@ -1400,7 +1386,7 @@
                 <w:noProof/>
                 <w:webHidden/>
               </w:rPr>
-              <w:instrText xml:space="preserve"> PAGEREF _Toc138690987 \h </w:instrText>
+              <w:instrText xml:space="preserve"> PAGEREF _Toc153206781 \h </w:instrText>
             </w:r>
             <w:r>
               <w:rPr>
@@ -1443,7 +1429,7 @@
               <w:lang w:eastAsia="fr-FR"/>
             </w:rPr>
           </w:pPr>
-          <w:hyperlink w:anchor="_Toc138690988" w:history="1">
+          <w:hyperlink w:anchor="_Toc153206782" w:history="1">
             <w:r>
               <w:rPr>
                 <w:rStyle w:val="Lienhypertexte"/>
@@ -1470,7 +1456,7 @@
                 <w:noProof/>
                 <w:webHidden/>
               </w:rPr>
-              <w:instrText xml:space="preserve"> PAGEREF _Toc138690988 \h </w:instrText>
+              <w:instrText xml:space="preserve"> PAGEREF _Toc153206782 \h </w:instrText>
             </w:r>
             <w:r>
               <w:rPr>
@@ -1490,7 +1476,7 @@
                 <w:noProof/>
                 <w:webHidden/>
               </w:rPr>
-              <w:t>15</w:t>
+              <w:t>16</w:t>
             </w:r>
             <w:r>
               <w:rPr>
@@ -1513,7 +1499,7 @@
               <w:lang w:eastAsia="fr-FR"/>
             </w:rPr>
           </w:pPr>
-          <w:hyperlink w:anchor="_Toc138690989" w:history="1">
+          <w:hyperlink w:anchor="_Toc153206783" w:history="1">
             <w:r>
               <w:rPr>
                 <w:rStyle w:val="Lienhypertexte"/>
@@ -1540,7 +1526,7 @@
                 <w:noProof/>
                 <w:webHidden/>
               </w:rPr>
-              <w:instrText xml:space="preserve"> PAGEREF _Toc138690989 \h </w:instrText>
+              <w:instrText xml:space="preserve"> PAGEREF _Toc153206783 \h </w:instrText>
             </w:r>
             <w:r>
               <w:rPr>
@@ -1560,7 +1546,7 @@
                 <w:noProof/>
                 <w:webHidden/>
               </w:rPr>
-              <w:t>15</w:t>
+              <w:t>16</w:t>
             </w:r>
             <w:r>
               <w:rPr>
@@ -1583,7 +1569,7 @@
               <w:lang w:eastAsia="fr-FR"/>
             </w:rPr>
           </w:pPr>
-          <w:hyperlink w:anchor="_Toc138690990" w:history="1">
+          <w:hyperlink w:anchor="_Toc153206784" w:history="1">
             <w:r>
               <w:rPr>
                 <w:rStyle w:val="Lienhypertexte"/>
@@ -1610,7 +1596,7 @@
                 <w:noProof/>
                 <w:webHidden/>
               </w:rPr>
-              <w:instrText xml:space="preserve"> PAGEREF _Toc138690990 \h </w:instrText>
+              <w:instrText xml:space="preserve"> PAGEREF _Toc153206784 \h </w:instrText>
             </w:r>
             <w:r>
               <w:rPr>
@@ -1630,7 +1616,7 @@
                 <w:noProof/>
                 <w:webHidden/>
               </w:rPr>
-              <w:t>16</w:t>
+              <w:t>17</w:t>
             </w:r>
             <w:r>
               <w:rPr>
@@ -1653,7 +1639,7 @@
               <w:lang w:eastAsia="fr-FR"/>
             </w:rPr>
           </w:pPr>
-          <w:hyperlink w:anchor="_Toc138690991" w:history="1">
+          <w:hyperlink w:anchor="_Toc153206785" w:history="1">
             <w:r>
               <w:rPr>
                 <w:rStyle w:val="Lienhypertexte"/>
@@ -1680,7 +1666,7 @@
                 <w:noProof/>
                 <w:webHidden/>
               </w:rPr>
-              <w:instrText xml:space="preserve"> PAGEREF _Toc138690991 \h </w:instrText>
+              <w:instrText xml:space="preserve"> PAGEREF _Toc153206785 \h </w:instrText>
             </w:r>
             <w:r>
               <w:rPr>
@@ -1700,7 +1686,7 @@
                 <w:noProof/>
                 <w:webHidden/>
               </w:rPr>
-              <w:t>16</w:t>
+              <w:t>17</w:t>
             </w:r>
             <w:r>
               <w:rPr>
@@ -1723,7 +1709,7 @@
               <w:lang w:eastAsia="fr-FR"/>
             </w:rPr>
           </w:pPr>
-          <w:hyperlink w:anchor="_Toc138690992" w:history="1">
+          <w:hyperlink w:anchor="_Toc153206786" w:history="1">
             <w:r>
               <w:rPr>
                 <w:rStyle w:val="Lienhypertexte"/>
@@ -1750,7 +1736,7 @@
                 <w:noProof/>
                 <w:webHidden/>
               </w:rPr>
-              <w:instrText xml:space="preserve"> PAGEREF _Toc138690992 \h </w:instrText>
+              <w:instrText xml:space="preserve"> PAGEREF _Toc153206786 \h </w:instrText>
             </w:r>
             <w:r>
               <w:rPr>
@@ -1770,7 +1756,7 @@
                 <w:noProof/>
                 <w:webHidden/>
               </w:rPr>
-              <w:t>16</w:t>
+              <w:t>17</w:t>
             </w:r>
             <w:r>
               <w:rPr>
@@ -1793,7 +1779,7 @@
               <w:lang w:eastAsia="fr-FR"/>
             </w:rPr>
           </w:pPr>
-          <w:hyperlink w:anchor="_Toc138690993" w:history="1">
+          <w:hyperlink w:anchor="_Toc153206787" w:history="1">
             <w:r>
               <w:rPr>
                 <w:rStyle w:val="Lienhypertexte"/>
@@ -1820,7 +1806,7 @@
                 <w:noProof/>
                 <w:webHidden/>
               </w:rPr>
-              <w:instrText xml:space="preserve"> PAGEREF _Toc138690993 \h </w:instrText>
+              <w:instrText xml:space="preserve"> PAGEREF _Toc153206787 \h </w:instrText>
             </w:r>
             <w:r>
               <w:rPr>
@@ -1840,7 +1826,7 @@
                 <w:noProof/>
                 <w:webHidden/>
               </w:rPr>
-              <w:t>17</w:t>
+              <w:t>18</w:t>
             </w:r>
             <w:r>
               <w:rPr>
@@ -1863,7 +1849,7 @@
               <w:lang w:eastAsia="fr-FR"/>
             </w:rPr>
           </w:pPr>
-          <w:hyperlink w:anchor="_Toc138690994" w:history="1">
+          <w:hyperlink w:anchor="_Toc153206788" w:history="1">
             <w:r>
               <w:rPr>
                 <w:rStyle w:val="Lienhypertexte"/>
@@ -1890,7 +1876,7 @@
                 <w:noProof/>
                 <w:webHidden/>
               </w:rPr>
-              <w:instrText xml:space="preserve"> PAGEREF _Toc138690994 \h </w:instrText>
+              <w:instrText xml:space="preserve"> PAGEREF _Toc153206788 \h </w:instrText>
             </w:r>
             <w:r>
               <w:rPr>
@@ -1910,7 +1896,7 @@
                 <w:noProof/>
                 <w:webHidden/>
               </w:rPr>
-              <w:t>18</w:t>
+              <w:t>19</w:t>
             </w:r>
             <w:r>
               <w:rPr>
@@ -1933,7 +1919,7 @@
               <w:lang w:eastAsia="fr-FR"/>
             </w:rPr>
           </w:pPr>
-          <w:hyperlink w:anchor="_Toc138690995" w:history="1">
+          <w:hyperlink w:anchor="_Toc153206789" w:history="1">
             <w:r>
               <w:rPr>
                 <w:rStyle w:val="Lienhypertexte"/>
@@ -1960,7 +1946,7 @@
                 <w:noProof/>
                 <w:webHidden/>
               </w:rPr>
-              <w:instrText xml:space="preserve"> PAGEREF _Toc138690995 \h </w:instrText>
+              <w:instrText xml:space="preserve"> PAGEREF _Toc153206789 \h </w:instrText>
             </w:r>
             <w:r>
               <w:rPr>
@@ -1980,7 +1966,7 @@
                 <w:noProof/>
                 <w:webHidden/>
               </w:rPr>
-              <w:t>18</w:t>
+              <w:t>19</w:t>
             </w:r>
             <w:r>
               <w:rPr>
@@ -2003,7 +1989,7 @@
               <w:lang w:eastAsia="fr-FR"/>
             </w:rPr>
           </w:pPr>
-          <w:hyperlink w:anchor="_Toc138690996" w:history="1">
+          <w:hyperlink w:anchor="_Toc153206790" w:history="1">
             <w:r>
               <w:rPr>
                 <w:rStyle w:val="Lienhypertexte"/>
@@ -2030,7 +2016,7 @@
                 <w:noProof/>
                 <w:webHidden/>
               </w:rPr>
-              <w:instrText xml:space="preserve"> PAGEREF _Toc138690996 \h </w:instrText>
+              <w:instrText xml:space="preserve"> PAGEREF _Toc153206790 \h </w:instrText>
             </w:r>
             <w:r>
               <w:rPr>
@@ -2050,7 +2036,7 @@
                 <w:noProof/>
                 <w:webHidden/>
               </w:rPr>
-              <w:t>19</w:t>
+              <w:t>20</w:t>
             </w:r>
             <w:r>
               <w:rPr>
@@ -2073,7 +2059,7 @@
               <w:lang w:eastAsia="fr-FR"/>
             </w:rPr>
           </w:pPr>
-          <w:hyperlink w:anchor="_Toc138690997" w:history="1">
+          <w:hyperlink w:anchor="_Toc153206791" w:history="1">
             <w:r>
               <w:rPr>
                 <w:rStyle w:val="Lienhypertexte"/>
@@ -2100,7 +2086,7 @@
                 <w:noProof/>
                 <w:webHidden/>
               </w:rPr>
-              <w:instrText xml:space="preserve"> PAGEREF _Toc138690997 \h </w:instrText>
+              <w:instrText xml:space="preserve"> PAGEREF _Toc153206791 \h </w:instrText>
             </w:r>
             <w:r>
               <w:rPr>
@@ -2120,7 +2106,7 @@
                 <w:noProof/>
                 <w:webHidden/>
               </w:rPr>
-              <w:t>20</w:t>
+              <w:t>21</w:t>
             </w:r>
             <w:r>
               <w:rPr>
@@ -2143,7 +2129,7 @@
               <w:lang w:eastAsia="fr-FR"/>
             </w:rPr>
           </w:pPr>
-          <w:hyperlink w:anchor="_Toc138690998" w:history="1">
+          <w:hyperlink w:anchor="_Toc153206792" w:history="1">
             <w:r>
               <w:rPr>
                 <w:rStyle w:val="Lienhypertexte"/>
@@ -2170,7 +2156,7 @@
                 <w:noProof/>
                 <w:webHidden/>
               </w:rPr>
-              <w:instrText xml:space="preserve"> PAGEREF _Toc138690998 \h </w:instrText>
+              <w:instrText xml:space="preserve"> PAGEREF _Toc153206792 \h </w:instrText>
             </w:r>
             <w:r>
               <w:rPr>
@@ -2190,7 +2176,7 @@
                 <w:noProof/>
                 <w:webHidden/>
               </w:rPr>
-              <w:t>21</w:t>
+              <w:t>22</w:t>
             </w:r>
             <w:r>
               <w:rPr>
@@ -2213,7 +2199,7 @@
               <w:lang w:eastAsia="fr-FR"/>
             </w:rPr>
           </w:pPr>
-          <w:hyperlink w:anchor="_Toc138690999" w:history="1">
+          <w:hyperlink w:anchor="_Toc153206793" w:history="1">
             <w:r>
               <w:rPr>
                 <w:rStyle w:val="Lienhypertexte"/>
@@ -2240,7 +2226,7 @@
                 <w:noProof/>
                 <w:webHidden/>
               </w:rPr>
-              <w:instrText xml:space="preserve"> PAGEREF _Toc138690999 \h </w:instrText>
+              <w:instrText xml:space="preserve"> PAGEREF _Toc153206793 \h </w:instrText>
             </w:r>
             <w:r>
               <w:rPr>
@@ -2260,7 +2246,7 @@
                 <w:noProof/>
                 <w:webHidden/>
               </w:rPr>
-              <w:t>21</w:t>
+              <w:t>22</w:t>
             </w:r>
             <w:r>
               <w:rPr>
@@ -2283,7 +2269,7 @@
               <w:lang w:eastAsia="fr-FR"/>
             </w:rPr>
           </w:pPr>
-          <w:hyperlink w:anchor="_Toc138691000" w:history="1">
+          <w:hyperlink w:anchor="_Toc153206794" w:history="1">
             <w:r>
               <w:rPr>
                 <w:rStyle w:val="Lienhypertexte"/>
@@ -2310,7 +2296,7 @@
                 <w:noProof/>
                 <w:webHidden/>
               </w:rPr>
-              <w:instrText xml:space="preserve"> PAGEREF _Toc138691000 \h </w:instrText>
+              <w:instrText xml:space="preserve"> PAGEREF _Toc153206794 \h </w:instrText>
             </w:r>
             <w:r>
               <w:rPr>
@@ -2330,7 +2316,7 @@
                 <w:noProof/>
                 <w:webHidden/>
               </w:rPr>
-              <w:t>22</w:t>
+              <w:t>23</w:t>
             </w:r>
             <w:r>
               <w:rPr>
@@ -2353,7 +2339,7 @@
               <w:lang w:eastAsia="fr-FR"/>
             </w:rPr>
           </w:pPr>
-          <w:hyperlink w:anchor="_Toc138691001" w:history="1">
+          <w:hyperlink w:anchor="_Toc153206795" w:history="1">
             <w:r>
               <w:rPr>
                 <w:rStyle w:val="Lienhypertexte"/>
@@ -2380,7 +2366,7 @@
                 <w:noProof/>
                 <w:webHidden/>
               </w:rPr>
-              <w:instrText xml:space="preserve"> PAGEREF _Toc138691001 \h </w:instrText>
+              <w:instrText xml:space="preserve"> PAGEREF _Toc153206795 \h </w:instrText>
             </w:r>
             <w:r>
               <w:rPr>
@@ -2400,7 +2386,7 @@
                 <w:noProof/>
                 <w:webHidden/>
               </w:rPr>
-              <w:t>22</w:t>
+              <w:t>23</w:t>
             </w:r>
             <w:r>
               <w:rPr>
@@ -2423,7 +2409,7 @@
               <w:lang w:eastAsia="fr-FR"/>
             </w:rPr>
           </w:pPr>
-          <w:hyperlink w:anchor="_Toc138691002" w:history="1">
+          <w:hyperlink w:anchor="_Toc153206796" w:history="1">
             <w:r>
               <w:rPr>
                 <w:rStyle w:val="Lienhypertexte"/>
@@ -2450,7 +2436,7 @@
                 <w:noProof/>
                 <w:webHidden/>
               </w:rPr>
-              <w:instrText xml:space="preserve"> PAGEREF _Toc138691002 \h </w:instrText>
+              <w:instrText xml:space="preserve"> PAGEREF _Toc153206796 \h </w:instrText>
             </w:r>
             <w:r>
               <w:rPr>
@@ -2470,7 +2456,7 @@
                 <w:noProof/>
                 <w:webHidden/>
               </w:rPr>
-              <w:t>24</w:t>
+              <w:t>25</w:t>
             </w:r>
             <w:r>
               <w:rPr>
@@ -2524,7 +2510,7 @@
       <w:bookmarkStart w:id="0" w:name="_Toc415054427"/>
       <w:bookmarkStart w:id="1" w:name="_Toc415055166"/>
       <w:bookmarkStart w:id="2" w:name="_Toc119922918"/>
-      <w:bookmarkStart w:id="3" w:name="_Toc138690971"/>
+      <w:bookmarkStart w:id="3" w:name="_Toc153206765"/>
       <w:r>
         <w:lastRenderedPageBreak/>
         <w:t>Installation de Symfony</w:t>
@@ -2670,7 +2656,7 @@
         <w:ind w:firstLine="360"/>
       </w:pPr>
       <w:bookmarkStart w:id="4" w:name="_Toc119922919"/>
-      <w:bookmarkStart w:id="5" w:name="_Toc138690972"/>
+      <w:bookmarkStart w:id="5" w:name="_Toc153206766"/>
       <w:r>
         <w:t>2 – Installation d’un projet InBORe</w:t>
       </w:r>
@@ -2686,7 +2672,7 @@
         <w:ind w:left="360"/>
       </w:pPr>
       <w:bookmarkStart w:id="6" w:name="_Toc119922920"/>
-      <w:bookmarkStart w:id="7" w:name="_Toc138690973"/>
+      <w:bookmarkStart w:id="7" w:name="_Toc153206767"/>
       <w:r>
         <w:t>2a – copie /clone du projet InBORe</w:t>
       </w:r>
@@ -2922,7 +2908,7 @@
         <w:ind w:firstLine="426"/>
       </w:pPr>
       <w:bookmarkStart w:id="8" w:name="_Toc119922921"/>
-      <w:bookmarkStart w:id="9" w:name="_Toc138690974"/>
+      <w:bookmarkStart w:id="9" w:name="_Toc153206768"/>
       <w:r>
         <w:t>2b– Installation de node.js et de Yarn package manager</w:t>
       </w:r>
@@ -3171,7 +3157,7 @@
         <w:ind w:left="360"/>
       </w:pPr>
       <w:bookmarkStart w:id="10" w:name="_Toc119922922"/>
-      <w:bookmarkStart w:id="11" w:name="_Toc138690975"/>
+      <w:bookmarkStart w:id="11" w:name="_Toc153206769"/>
       <w:r>
         <w:lastRenderedPageBreak/>
         <w:t>2c – Initialisation du projet (Windows)</w:t>
@@ -3547,7 +3533,7 @@
         <w:ind w:left="360"/>
       </w:pPr>
       <w:bookmarkStart w:id="12" w:name="_Toc119922923"/>
-      <w:bookmarkStart w:id="13" w:name="_Toc138690976"/>
+      <w:bookmarkStart w:id="13" w:name="_Toc153206770"/>
       <w:r>
         <w:t>2d – Initialisation du serveur Web (WAMP)</w:t>
       </w:r>
@@ -3631,7 +3617,7 @@
       </w:pPr>
       <w:bookmarkStart w:id="14" w:name="_Toc415055168"/>
       <w:bookmarkStart w:id="15" w:name="_Toc119922925"/>
-      <w:bookmarkStart w:id="16" w:name="_Toc138690977"/>
+      <w:bookmarkStart w:id="16" w:name="_Toc153206771"/>
       <w:r>
         <w:lastRenderedPageBreak/>
         <w:t xml:space="preserve">3 – </w:t>
@@ -3657,7 +3643,7 @@
         <w:ind w:left="360"/>
       </w:pPr>
       <w:bookmarkStart w:id="17" w:name="_Toc119922926"/>
-      <w:bookmarkStart w:id="18" w:name="_Toc138690978"/>
+      <w:bookmarkStart w:id="18" w:name="_Toc153206772"/>
       <w:r>
         <w:t>3a – modélisation de la base : pré-requis</w:t>
       </w:r>
@@ -3930,7 +3916,7 @@
         <w:ind w:left="360"/>
       </w:pPr>
       <w:bookmarkStart w:id="19" w:name="_Toc119922927"/>
-      <w:bookmarkStart w:id="20" w:name="_Toc138690979"/>
+      <w:bookmarkStart w:id="20" w:name="_Toc153206773"/>
       <w:r>
         <w:t>3b- Paramétrage de la connexion à la base de données</w:t>
       </w:r>
@@ -4129,7 +4115,7 @@
         </w:rPr>
       </w:pPr>
       <w:bookmarkStart w:id="21" w:name="_Toc119922928"/>
-      <w:bookmarkStart w:id="22" w:name="_Toc138690980"/>
+      <w:bookmarkStart w:id="22" w:name="_Toc153206774"/>
       <w:r>
         <w:t xml:space="preserve">3c- </w:t>
       </w:r>
@@ -5774,7 +5760,7 @@
         </w:rPr>
       </w:pPr>
       <w:bookmarkStart w:id="23" w:name="_Toc119922929"/>
-      <w:bookmarkStart w:id="24" w:name="_Toc138690981"/>
+      <w:bookmarkStart w:id="24" w:name="_Toc153206775"/>
       <w:r>
         <w:t xml:space="preserve">3d- </w:t>
       </w:r>
@@ -5875,7 +5861,7 @@
         </w:rPr>
       </w:pPr>
       <w:bookmarkStart w:id="25" w:name="_Toc119922930"/>
-      <w:bookmarkStart w:id="26" w:name="_Toc138690982"/>
+      <w:bookmarkStart w:id="26" w:name="_Toc153206776"/>
       <w:r>
         <w:t xml:space="preserve">3e- </w:t>
       </w:r>
@@ -6173,7 +6159,7 @@
         <w:pStyle w:val="Titre2"/>
       </w:pPr>
       <w:bookmarkStart w:id="27" w:name="_Toc119922931"/>
-      <w:bookmarkStart w:id="28" w:name="_Toc138690983"/>
+      <w:bookmarkStart w:id="28" w:name="_Toc153206777"/>
       <w:r>
         <w:t xml:space="preserve">3f- Corriger les erreurs </w:t>
       </w:r>
@@ -7036,7 +7022,7 @@
       </w:pPr>
       <w:bookmarkStart w:id="29" w:name="_Toc415055169"/>
       <w:bookmarkStart w:id="30" w:name="_Toc119922932"/>
-      <w:bookmarkStart w:id="31" w:name="_Toc138690984"/>
+      <w:bookmarkStart w:id="31" w:name="_Toc153206778"/>
       <w:r>
         <w:lastRenderedPageBreak/>
         <w:t xml:space="preserve">4 </w:t>
@@ -7068,7 +7054,7 @@
       </w:pPr>
       <w:bookmarkStart w:id="32" w:name="_Toc119922933"/>
       <w:bookmarkStart w:id="33" w:name="_Toc415055173"/>
-      <w:bookmarkStart w:id="34" w:name="_Toc138690985"/>
+      <w:bookmarkStart w:id="34" w:name="_Toc153206779"/>
       <w:r>
         <w:t>4a – génération des formulaires CRUD</w:t>
       </w:r>
@@ -7331,7 +7317,7 @@
         <w:ind w:firstLine="360"/>
       </w:pPr>
       <w:bookmarkStart w:id="35" w:name="_Toc119922934"/>
-      <w:bookmarkStart w:id="36" w:name="_Toc138690986"/>
+      <w:bookmarkStart w:id="36" w:name="_Toc153206780"/>
       <w:r>
         <w:lastRenderedPageBreak/>
         <w:t>4b – ajuster les Repository</w:t>
@@ -8143,7 +8129,7 @@
         <w:ind w:firstLine="360"/>
       </w:pPr>
       <w:bookmarkStart w:id="37" w:name="_Toc119922935"/>
-      <w:bookmarkStart w:id="38" w:name="_Toc138690987"/>
+      <w:bookmarkStart w:id="38" w:name="_Toc153206781"/>
       <w:r>
         <w:lastRenderedPageBreak/>
         <w:t>4c – ajuster les formulaires</w:t>
@@ -8694,43 +8680,7 @@
         <w:rPr>
           <w:i/>
         </w:rPr>
-        <w:t>Symf</w:t>
-      </w:r>
-      <w:r>
-        <w:rPr>
-          <w:i/>
-        </w:rPr>
-        <w:t>N</w:t>
-      </w:r>
-      <w:r>
-        <w:rPr>
-          <w:i/>
-        </w:rPr>
-        <w:t>ame</w:t>
-      </w:r>
-      <w:r>
-        <w:rPr>
-          <w:i/>
-        </w:rPr>
-        <w:t>F</w:t>
-      </w:r>
-      <w:r>
-        <w:rPr>
-          <w:i/>
-        </w:rPr>
-        <w:t>ield</w:t>
-      </w:r>
-      <w:r>
-        <w:rPr>
-          <w:i/>
-        </w:rPr>
-        <w:t>T</w:t>
-      </w:r>
-      <w:r>
-        <w:rPr>
-          <w:i/>
-        </w:rPr>
-        <w:t>oAutocomplete</w:t>
+        <w:t>SymfNameFieldToAutocomplete</w:t>
       </w:r>
       <w:r>
         <w:rPr>
@@ -8876,13 +8826,7 @@
       </w:r>
       <w:proofErr w:type="gramEnd"/>
       <w:r>
-        <w:t xml:space="preserve">) définit dans le Repository de l’entité  associée (par ex. NomEntity) . Deux paramètres sont à ajuster dans </w:t>
-      </w:r>
-      <w:r>
-        <w:t>NomEntity</w:t>
-      </w:r>
-      <w:r>
-        <w:t>Repository :</w:t>
+        <w:t>) définit dans le Repository de l’entité  associée (par ex. NomEntity) . Deux paramètres sont à ajuster dans NomEntityRepository :</w:t>
       </w:r>
       <w:r>
         <w:br/>
@@ -9027,8 +8971,6 @@
       <w:r>
         <w:br/>
       </w:r>
-      <w:bookmarkStart w:id="39" w:name="_GoBack"/>
-      <w:bookmarkEnd w:id="39"/>
     </w:p>
     <w:p>
       <w:pPr>
@@ -9977,328 +9919,6 @@
     <w:p>
       <w:pPr>
         <w:pStyle w:val="Paragraphedeliste"/>
-        <w:rPr>
-          <w:b/>
-          <w:sz w:val="20"/>
-          <w:szCs w:val="20"/>
-        </w:rPr>
-      </w:pPr>
-      <w:r>
-        <w:br/>
-        <w:t>g) Champ pour la gestion de fichier lié</w:t>
-      </w:r>
-    </w:p>
-    <w:p>
-      <w:pPr>
-        <w:pStyle w:val="Paragraphedeliste"/>
-        <w:rPr>
-          <w:b/>
-          <w:sz w:val="20"/>
-          <w:szCs w:val="20"/>
-        </w:rPr>
-      </w:pPr>
-    </w:p>
-    <w:p>
-      <w:pPr>
-        <w:pStyle w:val="Paragraphedeliste"/>
-        <w:rPr>
-          <w:b/>
-          <w:sz w:val="20"/>
-          <w:szCs w:val="20"/>
-        </w:rPr>
-      </w:pPr>
-      <w:proofErr w:type="gramStart"/>
-      <w:r>
-        <w:t>use</w:t>
-      </w:r>
-      <w:proofErr w:type="gramEnd"/>
-      <w:r>
-        <w:t xml:space="preserve"> App\Form\Type\FileUploaderType;</w:t>
-      </w:r>
-    </w:p>
-    <w:p>
-      <w:pPr>
-        <w:pStyle w:val="Paragraphedeliste"/>
-        <w:rPr>
-          <w:b/>
-          <w:sz w:val="20"/>
-          <w:szCs w:val="20"/>
-        </w:rPr>
-      </w:pPr>
-      <w:r>
-        <w:t>...</w:t>
-      </w:r>
-    </w:p>
-    <w:p>
-      <w:pPr>
-        <w:pStyle w:val="Paragraphedeliste"/>
-        <w:rPr>
-          <w:b/>
-          <w:sz w:val="20"/>
-          <w:szCs w:val="20"/>
-        </w:rPr>
-      </w:pPr>
-    </w:p>
-    <w:p>
-      <w:pPr>
-        <w:pStyle w:val="Paragraphedeliste"/>
-        <w:rPr>
-          <w:b/>
-          <w:sz w:val="20"/>
-          <w:szCs w:val="20"/>
-        </w:rPr>
-      </w:pPr>
-      <w:r>
-        <w:t>-&gt;</w:t>
-      </w:r>
-      <w:proofErr w:type="gramStart"/>
-      <w:r>
-        <w:t>add(</w:t>
-      </w:r>
-      <w:proofErr w:type="gramEnd"/>
-      <w:r>
-        <w:t>'pdf', FileUploaderType::class, [</w:t>
-      </w:r>
-    </w:p>
-    <w:p>
-      <w:pPr>
-        <w:pStyle w:val="Paragraphedeliste"/>
-        <w:rPr>
-          <w:b/>
-          <w:sz w:val="20"/>
-          <w:szCs w:val="20"/>
-        </w:rPr>
-      </w:pPr>
-      <w:r>
-        <w:t xml:space="preserve">            </w:t>
-      </w:r>
-      <w:r>
-        <w:rPr>
-          <w:b/>
-          <w:bCs/>
-        </w:rPr>
-        <w:t>'mapped'        =&gt; false,</w:t>
-      </w:r>
-      <w:r>
-        <w:tab/>
-        <w:t>// champ non mappé</w:t>
-      </w:r>
-    </w:p>
-    <w:p>
-      <w:pPr>
-        <w:pStyle w:val="Paragraphedeliste"/>
-        <w:rPr>
-          <w:b/>
-          <w:sz w:val="20"/>
-          <w:szCs w:val="20"/>
-        </w:rPr>
-      </w:pPr>
-      <w:r>
-        <w:t xml:space="preserve">           </w:t>
-      </w:r>
-      <w:r>
-        <w:rPr>
-          <w:b/>
-          <w:bCs/>
-        </w:rPr>
-        <w:t xml:space="preserve"> 'required'      =&gt; false,</w:t>
-      </w:r>
-    </w:p>
-    <w:p>
-      <w:pPr>
-        <w:pStyle w:val="Paragraphedeliste"/>
-        <w:rPr>
-          <w:b/>
-          <w:sz w:val="20"/>
-          <w:szCs w:val="20"/>
-        </w:rPr>
-      </w:pPr>
-      <w:r>
-        <w:t xml:space="preserve">            </w:t>
-      </w:r>
-      <w:r>
-        <w:rPr>
-          <w:b/>
-          <w:bCs/>
-        </w:rPr>
-        <w:t>'data'          =&gt; $builder→</w:t>
-      </w:r>
-      <w:proofErr w:type="gramStart"/>
-      <w:r>
-        <w:rPr>
-          <w:b/>
-          <w:bCs/>
-        </w:rPr>
-        <w:t>getData(</w:t>
-      </w:r>
-      <w:proofErr w:type="gramEnd"/>
-      <w:r>
-        <w:rPr>
-          <w:b/>
-          <w:bCs/>
-        </w:rPr>
-        <w:t>),</w:t>
-      </w:r>
-      <w:r>
-        <w:tab/>
-        <w:t>// l’objet concerné</w:t>
-      </w:r>
-    </w:p>
-    <w:p>
-      <w:pPr>
-        <w:pStyle w:val="Paragraphedeliste"/>
-        <w:rPr>
-          <w:b/>
-          <w:sz w:val="20"/>
-          <w:szCs w:val="20"/>
-        </w:rPr>
-      </w:pPr>
-      <w:r>
-        <w:t xml:space="preserve">            </w:t>
-      </w:r>
-      <w:r>
-        <w:rPr>
-          <w:b/>
-          <w:bCs/>
-        </w:rPr>
-        <w:t>'action_type'   =&gt; $options['action_type'],</w:t>
-      </w:r>
-    </w:p>
-    <w:p>
-      <w:pPr>
-        <w:pStyle w:val="Paragraphedeliste"/>
-        <w:rPr>
-          <w:b/>
-          <w:sz w:val="20"/>
-          <w:szCs w:val="20"/>
-        </w:rPr>
-      </w:pPr>
-      <w:r>
-        <w:t xml:space="preserve">            'file_path'     =&gt; 'protocol_file',</w:t>
-      </w:r>
-      <w:r>
-        <w:tab/>
-        <w:t>// nom du path dans le controleur pour l’accès supervisé au fichier</w:t>
-      </w:r>
-    </w:p>
-    <w:p>
-      <w:pPr>
-        <w:pStyle w:val="Paragraphedeliste"/>
-        <w:rPr>
-          <w:b/>
-          <w:sz w:val="20"/>
-          <w:szCs w:val="20"/>
-        </w:rPr>
-      </w:pPr>
-      <w:r>
-        <w:t xml:space="preserve">            'mime_types'    =&gt; ['application/pdf', 'application/x-pdf'],</w:t>
-      </w:r>
-      <w:r>
-        <w:tab/>
-        <w:t>// types mimes acceptés</w:t>
-      </w:r>
-    </w:p>
-    <w:p>
-      <w:pPr>
-        <w:pStyle w:val="Paragraphedeliste"/>
-        <w:rPr>
-          <w:b/>
-          <w:sz w:val="20"/>
-          <w:szCs w:val="20"/>
-        </w:rPr>
-      </w:pPr>
-      <w:r>
-        <w:t xml:space="preserve">            'accept'        =&gt; '.pdf'</w:t>
-      </w:r>
-      <w:r>
-        <w:tab/>
-      </w:r>
-      <w:r>
-        <w:tab/>
-        <w:t xml:space="preserve">// types de </w:t>
-      </w:r>
-      <w:proofErr w:type="gramStart"/>
-      <w:r>
-        <w:t>fichiers sélectionnable</w:t>
-      </w:r>
-      <w:proofErr w:type="gramEnd"/>
-      <w:r>
-        <w:t xml:space="preserve"> en front</w:t>
-      </w:r>
-    </w:p>
-    <w:p>
-      <w:pPr>
-        <w:pStyle w:val="Paragraphedeliste"/>
-        <w:rPr>
-          <w:b/>
-          <w:sz w:val="20"/>
-          <w:szCs w:val="20"/>
-        </w:rPr>
-      </w:pPr>
-      <w:r>
-        <w:t xml:space="preserve">            'max_size'      =&gt; '4096k',</w:t>
-      </w:r>
-      <w:r>
-        <w:tab/>
-      </w:r>
-      <w:r>
-        <w:tab/>
-        <w:t>// taille maximale autorisée</w:t>
-      </w:r>
-    </w:p>
-    <w:p>
-      <w:pPr>
-        <w:pStyle w:val="Paragraphedeliste"/>
-        <w:rPr>
-          <w:b/>
-          <w:sz w:val="20"/>
-          <w:szCs w:val="20"/>
-        </w:rPr>
-      </w:pPr>
-      <w:r>
-        <w:t xml:space="preserve">            'setters'      =&gt; [‘width’ =&gt; ‘setWidth’, ‘height’ =&gt; ‘setHeight’],</w:t>
-      </w:r>
-      <w:r>
-        <w:tab/>
-        <w:t>// méthodes de l’objet</w:t>
-      </w:r>
-    </w:p>
-    <w:p>
-      <w:pPr>
-        <w:pStyle w:val="Paragraphedeliste"/>
-        <w:rPr>
-          <w:b/>
-          <w:sz w:val="20"/>
-          <w:szCs w:val="20"/>
-        </w:rPr>
-      </w:pPr>
-      <w:r>
-        <w:t xml:space="preserve">            'ignore_field_name'      =</w:t>
-      </w:r>
-      <w:proofErr w:type="gramStart"/>
-      <w:r>
-        <w:t>&gt;  false</w:t>
-      </w:r>
-      <w:proofErr w:type="gramEnd"/>
-      <w:r>
-        <w:tab/>
-      </w:r>
-      <w:r>
-        <w:tab/>
-        <w:t>// retro-compatibilité si fichier unique</w:t>
-      </w:r>
-    </w:p>
-    <w:p>
-      <w:pPr>
-        <w:pStyle w:val="Paragraphedeliste"/>
-      </w:pPr>
-      <w:r>
-        <w:t xml:space="preserve">       ]);</w:t>
-      </w:r>
-    </w:p>
-    <w:p>
-      <w:pPr>
-        <w:pStyle w:val="Paragraphedeliste"/>
       </w:pPr>
     </w:p>
     <w:p>
@@ -10308,14 +9928,1229 @@
           <w:ilvl w:val="0"/>
           <w:numId w:val="28"/>
         </w:numPr>
-      </w:pPr>
+        <w:rPr>
+          <w:b/>
+          <w:sz w:val="20"/>
+          <w:szCs w:val="20"/>
+        </w:rPr>
+      </w:pPr>
+      <w:r>
+        <w:rPr>
+          <w:u w:val="single"/>
+        </w:rPr>
+        <w:t xml:space="preserve">Champ </w:t>
+      </w:r>
+      <w:r>
+        <w:rPr>
+          <w:u w:val="single"/>
+        </w:rPr>
+        <w:t>de type N-1 avec création</w:t>
+      </w:r>
+      <w:r>
+        <w:t xml:space="preserve"> </w:t>
+      </w:r>
+      <w:r>
+        <w:rPr>
+          <w:u w:val="single"/>
+        </w:rPr>
+        <w:t>d’enregistrement « on-fly » par modale</w:t>
+      </w:r>
+      <w:r>
+        <w:rPr>
+          <w:u w:val="single"/>
+        </w:rPr>
+        <w:br/>
+      </w:r>
+      <w:r>
+        <w:rPr>
+          <w:u w:val="single"/>
+        </w:rPr>
+        <w:br/>
+      </w:r>
+      <w:r>
+        <w:rPr>
+          <w:sz w:val="20"/>
+          <w:szCs w:val="20"/>
+        </w:rPr>
+        <w:t xml:space="preserve">(i) </w:t>
+      </w:r>
+      <w:r>
+        <w:rPr>
+          <w:sz w:val="20"/>
+          <w:szCs w:val="20"/>
+        </w:rPr>
+        <w:t xml:space="preserve">ajout du bouton dans le formulaire via le ModalButonType </w:t>
+      </w:r>
+      <w:r>
+        <w:rPr>
+          <w:sz w:val="20"/>
+          <w:szCs w:val="20"/>
+        </w:rPr>
+        <w:br/>
+      </w:r>
+      <w:r>
+        <w:rPr>
+          <w:b/>
+          <w:sz w:val="20"/>
+          <w:szCs w:val="20"/>
+        </w:rPr>
+        <w:t>-&gt;</w:t>
+      </w:r>
       <w:proofErr w:type="gramStart"/>
       <w:r>
+        <w:rPr>
+          <w:b/>
+          <w:sz w:val="20"/>
+          <w:szCs w:val="20"/>
+        </w:rPr>
+        <w:t>add(</w:t>
+      </w:r>
+      <w:proofErr w:type="gramEnd"/>
+      <w:r>
+        <w:rPr>
+          <w:b/>
+          <w:sz w:val="20"/>
+          <w:szCs w:val="20"/>
+        </w:rPr>
+        <w:t>'</w:t>
+      </w:r>
+      <w:r>
+        <w:rPr>
+          <w:b/>
+          <w:i/>
+          <w:sz w:val="20"/>
+          <w:szCs w:val="20"/>
+        </w:rPr>
+        <w:t>nomDuBouton</w:t>
+      </w:r>
+      <w:r>
+        <w:rPr>
+          <w:b/>
+          <w:sz w:val="20"/>
+          <w:szCs w:val="20"/>
+        </w:rPr>
+        <w:t>', ModalButtonType::class, [</w:t>
+      </w:r>
+      <w:r>
+        <w:rPr>
+          <w:b/>
+          <w:sz w:val="20"/>
+          <w:szCs w:val="20"/>
+        </w:rPr>
+        <w:br/>
+      </w:r>
+      <w:r>
+        <w:rPr>
+          <w:b/>
+          <w:sz w:val="20"/>
+          <w:szCs w:val="20"/>
+        </w:rPr>
+        <w:tab/>
+        <w:t>'label' =&gt; 'button.</w:t>
+      </w:r>
+      <w:r>
+        <w:rPr>
+          <w:b/>
+          <w:i/>
+          <w:sz w:val="20"/>
+          <w:szCs w:val="20"/>
+        </w:rPr>
+        <w:t xml:space="preserve"> </w:t>
+      </w:r>
+      <w:proofErr w:type="gramStart"/>
+      <w:r>
+        <w:rPr>
+          <w:b/>
+          <w:i/>
+          <w:sz w:val="20"/>
+          <w:szCs w:val="20"/>
+        </w:rPr>
+        <w:t>nomDuBouton</w:t>
+      </w:r>
+      <w:proofErr w:type="gramEnd"/>
+      <w:r>
+        <w:rPr>
+          <w:b/>
+          <w:sz w:val="20"/>
+          <w:szCs w:val="20"/>
+        </w:rPr>
+        <w:t>,</w:t>
+      </w:r>
+      <w:r>
+        <w:rPr>
+          <w:b/>
+          <w:sz w:val="20"/>
+          <w:szCs w:val="20"/>
+        </w:rPr>
+        <w:br/>
+      </w:r>
+      <w:r>
+        <w:rPr>
+          <w:b/>
+          <w:sz w:val="20"/>
+          <w:szCs w:val="20"/>
+        </w:rPr>
+        <w:tab/>
+        <w:t>'icon_class' =&gt; 'fa-plus-circle',</w:t>
+      </w:r>
+      <w:r>
+        <w:rPr>
+          <w:b/>
+          <w:sz w:val="20"/>
+          <w:szCs w:val="20"/>
+        </w:rPr>
+        <w:br/>
+      </w:r>
+      <w:r>
+        <w:rPr>
+          <w:b/>
+          <w:sz w:val="20"/>
+          <w:szCs w:val="20"/>
+        </w:rPr>
+        <w:tab/>
+        <w:t>'attr' =&gt; [</w:t>
+      </w:r>
+      <w:r>
+        <w:rPr>
+          <w:b/>
+          <w:sz w:val="20"/>
+          <w:szCs w:val="20"/>
+        </w:rPr>
+        <w:br/>
+      </w:r>
+      <w:r>
+        <w:rPr>
+          <w:b/>
+          <w:sz w:val="20"/>
+          <w:szCs w:val="20"/>
+        </w:rPr>
+        <w:tab/>
+      </w:r>
+      <w:r>
+        <w:rPr>
+          <w:b/>
+          <w:sz w:val="20"/>
+          <w:szCs w:val="20"/>
+        </w:rPr>
+        <w:tab/>
+        <w:t>'class' =&gt; "btn-info btn-sm",</w:t>
+      </w:r>
+      <w:r>
+        <w:rPr>
+          <w:b/>
+          <w:sz w:val="20"/>
+          <w:szCs w:val="20"/>
+        </w:rPr>
+        <w:br/>
+      </w:r>
+      <w:r>
+        <w:rPr>
+          <w:b/>
+          <w:sz w:val="20"/>
+          <w:szCs w:val="20"/>
+        </w:rPr>
+        <w:tab/>
+      </w:r>
+      <w:r>
+        <w:rPr>
+          <w:b/>
+          <w:sz w:val="20"/>
+          <w:szCs w:val="20"/>
+        </w:rPr>
+        <w:tab/>
+        <w:t>"data-modal-controller" =&gt; 'App\\Controller\\Core\\</w:t>
+      </w:r>
+      <w:r>
+        <w:rPr>
+          <w:b/>
+          <w:i/>
+          <w:sz w:val="20"/>
+          <w:szCs w:val="20"/>
+        </w:rPr>
+        <w:t>EntityRelController</w:t>
+      </w:r>
+      <w:r>
+        <w:rPr>
+          <w:b/>
+          <w:sz w:val="20"/>
+          <w:szCs w:val="20"/>
+        </w:rPr>
+        <w:t>::newmodalAction',</w:t>
+      </w:r>
+      <w:r>
+        <w:rPr>
+          <w:b/>
+          <w:sz w:val="20"/>
+          <w:szCs w:val="20"/>
+        </w:rPr>
+        <w:br/>
+      </w:r>
+      <w:r>
+        <w:rPr>
+          <w:b/>
+          <w:sz w:val="20"/>
+          <w:szCs w:val="20"/>
+        </w:rPr>
+        <w:tab/>
+        <w:t>], ])</w:t>
+      </w:r>
+      <w:r>
+        <w:br/>
+      </w:r>
+      <w:r>
+        <w:br/>
+      </w:r>
+      <w:r>
+        <w:t xml:space="preserve">(ii) ajout du code js dans entity-form.js </w:t>
+      </w:r>
+      <w:r>
+        <w:br/>
+      </w:r>
+      <w:r>
+        <w:rPr>
+          <w:b/>
+          <w:sz w:val="20"/>
+          <w:szCs w:val="20"/>
+        </w:rPr>
+        <w:t xml:space="preserve">   </w:t>
+      </w:r>
+      <w:r>
+        <w:rPr>
+          <w:b/>
+          <w:sz w:val="20"/>
+          <w:szCs w:val="20"/>
+        </w:rPr>
+        <w:t>import { modalFormSubmitCallback } from "./forms"</w:t>
+      </w:r>
+      <w:r>
+        <w:rPr>
+          <w:b/>
+          <w:sz w:val="20"/>
+          <w:szCs w:val="20"/>
+        </w:rPr>
+        <w:br/>
+        <w:t xml:space="preserve">   const $entity= $("#entity_idEntityRel")</w:t>
+      </w:r>
+      <w:r>
+        <w:rPr>
+          <w:b/>
+          <w:sz w:val="20"/>
+          <w:szCs w:val="20"/>
+        </w:rPr>
+        <w:br/>
+      </w:r>
+      <w:r>
+        <w:rPr>
+          <w:b/>
+          <w:sz w:val="20"/>
+          <w:szCs w:val="20"/>
+        </w:rPr>
+        <w:t xml:space="preserve">    // </w:t>
+      </w:r>
+      <w:r>
+        <w:rPr>
+          <w:b/>
+          <w:sz w:val="20"/>
+          <w:szCs w:val="20"/>
+        </w:rPr>
+        <w:t xml:space="preserve">EntityRel </w:t>
+      </w:r>
+      <w:r>
+        <w:rPr>
+          <w:b/>
+          <w:sz w:val="20"/>
+          <w:szCs w:val="20"/>
+        </w:rPr>
+        <w:t>modal</w:t>
+      </w:r>
+    </w:p>
+    <w:p>
+      <w:pPr>
+        <w:pStyle w:val="Paragraphedeliste"/>
+        <w:rPr>
+          <w:b/>
+          <w:sz w:val="20"/>
+          <w:szCs w:val="20"/>
+        </w:rPr>
+      </w:pPr>
+      <w:r>
+        <w:rPr>
+          <w:b/>
+          <w:sz w:val="20"/>
+          <w:szCs w:val="20"/>
+        </w:rPr>
+        <w:t xml:space="preserve">    </w:t>
+      </w:r>
+      <w:proofErr w:type="gramStart"/>
+      <w:r>
+        <w:rPr>
+          <w:b/>
+          <w:sz w:val="20"/>
+          <w:szCs w:val="20"/>
+        </w:rPr>
+        <w:t>const</w:t>
+      </w:r>
+      <w:proofErr w:type="gramEnd"/>
+      <w:r>
+        <w:rPr>
+          <w:b/>
+          <w:sz w:val="20"/>
+          <w:szCs w:val="20"/>
+        </w:rPr>
+        <w:t xml:space="preserve"> modalId = "#modal-suivi_echouage_</w:t>
+      </w:r>
+      <w:r>
+        <w:rPr>
+          <w:b/>
+          <w:i/>
+          <w:sz w:val="20"/>
+          <w:szCs w:val="20"/>
+        </w:rPr>
+        <w:t xml:space="preserve"> </w:t>
+      </w:r>
+      <w:r>
+        <w:rPr>
+          <w:b/>
+          <w:i/>
+          <w:sz w:val="20"/>
+          <w:szCs w:val="20"/>
+        </w:rPr>
+        <w:t>nomDuBouton</w:t>
+      </w:r>
+      <w:r>
+        <w:rPr>
+          <w:b/>
+          <w:sz w:val="20"/>
+          <w:szCs w:val="20"/>
+        </w:rPr>
+        <w:t xml:space="preserve"> </w:t>
+      </w:r>
+      <w:r>
+        <w:rPr>
+          <w:b/>
+          <w:sz w:val="20"/>
+          <w:szCs w:val="20"/>
+        </w:rPr>
+        <w:t>"</w:t>
+      </w:r>
+    </w:p>
+    <w:p>
+      <w:pPr>
+        <w:pStyle w:val="Paragraphedeliste"/>
+        <w:rPr>
+          <w:b/>
+          <w:sz w:val="20"/>
+          <w:szCs w:val="20"/>
+        </w:rPr>
+      </w:pPr>
+      <w:r>
+        <w:rPr>
+          <w:b/>
+          <w:sz w:val="20"/>
+          <w:szCs w:val="20"/>
+        </w:rPr>
+        <w:t xml:space="preserve">   </w:t>
+      </w:r>
+      <w:proofErr w:type="gramStart"/>
+      <w:r>
+        <w:rPr>
+          <w:b/>
+          <w:sz w:val="20"/>
+          <w:szCs w:val="20"/>
+        </w:rPr>
+        <w:t>const</w:t>
+      </w:r>
+      <w:proofErr w:type="gramEnd"/>
+      <w:r>
+        <w:rPr>
+          <w:b/>
+          <w:sz w:val="20"/>
+          <w:szCs w:val="20"/>
+        </w:rPr>
+        <w:t xml:space="preserve"> $modal = $(modalId)</w:t>
+      </w:r>
+    </w:p>
+    <w:p>
+      <w:pPr>
+        <w:pStyle w:val="Paragraphedeliste"/>
+        <w:rPr>
+          <w:b/>
+          <w:sz w:val="20"/>
+          <w:szCs w:val="20"/>
+        </w:rPr>
+      </w:pPr>
+      <w:r>
+        <w:rPr>
+          <w:b/>
+          <w:sz w:val="20"/>
+          <w:szCs w:val="20"/>
+        </w:rPr>
+        <w:t xml:space="preserve">    $</w:t>
+      </w:r>
+      <w:proofErr w:type="gramStart"/>
+      <w:r>
+        <w:rPr>
+          <w:b/>
+          <w:sz w:val="20"/>
+          <w:szCs w:val="20"/>
+        </w:rPr>
+        <w:t>modal.find</w:t>
+      </w:r>
+      <w:proofErr w:type="gramEnd"/>
+      <w:r>
+        <w:rPr>
+          <w:b/>
+          <w:sz w:val="20"/>
+          <w:szCs w:val="20"/>
+        </w:rPr>
+        <w:t>("form").off("submit").submit(function (event) {</w:t>
+      </w:r>
+    </w:p>
+    <w:p>
+      <w:pPr>
+        <w:pStyle w:val="Paragraphedeliste"/>
+        <w:rPr>
+          <w:b/>
+          <w:sz w:val="20"/>
+          <w:szCs w:val="20"/>
+        </w:rPr>
+      </w:pPr>
+      <w:r>
+        <w:rPr>
+          <w:b/>
+          <w:sz w:val="20"/>
+          <w:szCs w:val="20"/>
+        </w:rPr>
+        <w:t xml:space="preserve">      </w:t>
+      </w:r>
+      <w:proofErr w:type="gramStart"/>
+      <w:r>
+        <w:rPr>
+          <w:b/>
+          <w:sz w:val="20"/>
+          <w:szCs w:val="20"/>
+        </w:rPr>
+        <w:t>event.preventDefault</w:t>
+      </w:r>
+      <w:proofErr w:type="gramEnd"/>
+      <w:r>
+        <w:rPr>
+          <w:b/>
+          <w:sz w:val="20"/>
+          <w:szCs w:val="20"/>
+        </w:rPr>
+        <w:t>()</w:t>
+      </w:r>
+    </w:p>
+    <w:p>
+      <w:pPr>
+        <w:pStyle w:val="Paragraphedeliste"/>
+        <w:rPr>
+          <w:b/>
+          <w:sz w:val="20"/>
+          <w:szCs w:val="20"/>
+        </w:rPr>
+      </w:pPr>
+      <w:r>
+        <w:rPr>
+          <w:b/>
+          <w:sz w:val="20"/>
+          <w:szCs w:val="20"/>
+        </w:rPr>
+        <w:t xml:space="preserve">      </w:t>
+      </w:r>
+      <w:proofErr w:type="gramStart"/>
+      <w:r>
+        <w:rPr>
+          <w:b/>
+          <w:sz w:val="20"/>
+          <w:szCs w:val="20"/>
+        </w:rPr>
+        <w:t>modalFormSubmitCallback(</w:t>
+      </w:r>
+      <w:proofErr w:type="gramEnd"/>
+      <w:r>
+        <w:rPr>
+          <w:b/>
+          <w:sz w:val="20"/>
+          <w:szCs w:val="20"/>
+        </w:rPr>
+        <w:t>event, modalCallback)</w:t>
+      </w:r>
+    </w:p>
+    <w:p>
+      <w:pPr>
+        <w:pStyle w:val="Paragraphedeliste"/>
+        <w:rPr>
+          <w:b/>
+          <w:sz w:val="20"/>
+          <w:szCs w:val="20"/>
+        </w:rPr>
+      </w:pPr>
+      <w:r>
+        <w:rPr>
+          <w:b/>
+          <w:sz w:val="20"/>
+          <w:szCs w:val="20"/>
+        </w:rPr>
+        <w:t xml:space="preserve">    })</w:t>
+      </w:r>
+    </w:p>
+    <w:p>
+      <w:pPr>
+        <w:pStyle w:val="Paragraphedeliste"/>
+        <w:rPr>
+          <w:b/>
+          <w:sz w:val="20"/>
+          <w:szCs w:val="20"/>
+        </w:rPr>
+      </w:pPr>
+    </w:p>
+    <w:p>
+      <w:pPr>
+        <w:pStyle w:val="Paragraphedeliste"/>
+        <w:rPr>
+          <w:b/>
+          <w:sz w:val="20"/>
+          <w:szCs w:val="20"/>
+        </w:rPr>
+      </w:pPr>
+      <w:r>
+        <w:rPr>
+          <w:b/>
+          <w:sz w:val="20"/>
+          <w:szCs w:val="20"/>
+        </w:rPr>
+        <w:t xml:space="preserve">    </w:t>
+      </w:r>
+      <w:proofErr w:type="gramStart"/>
+      <w:r>
+        <w:rPr>
+          <w:b/>
+          <w:sz w:val="20"/>
+          <w:szCs w:val="20"/>
+        </w:rPr>
+        <w:t>function</w:t>
+      </w:r>
+      <w:proofErr w:type="gramEnd"/>
+      <w:r>
+        <w:rPr>
+          <w:b/>
+          <w:sz w:val="20"/>
+          <w:szCs w:val="20"/>
+        </w:rPr>
+        <w:t xml:space="preserve"> modalCallback(_, response) {</w:t>
+      </w:r>
+    </w:p>
+    <w:p>
+      <w:pPr>
+        <w:pStyle w:val="Paragraphedeliste"/>
+        <w:rPr>
+          <w:b/>
+          <w:sz w:val="20"/>
+          <w:szCs w:val="20"/>
+        </w:rPr>
+      </w:pPr>
+      <w:r>
+        <w:rPr>
+          <w:b/>
+          <w:sz w:val="20"/>
+          <w:szCs w:val="20"/>
+        </w:rPr>
+        <w:t xml:space="preserve">      </w:t>
+      </w:r>
+      <w:r>
+        <w:rPr>
+          <w:b/>
+          <w:sz w:val="20"/>
+          <w:szCs w:val="20"/>
+        </w:rPr>
+        <w:t>$</w:t>
+      </w:r>
+      <w:proofErr w:type="gramStart"/>
+      <w:r>
+        <w:rPr>
+          <w:b/>
+          <w:sz w:val="20"/>
+          <w:szCs w:val="20"/>
+        </w:rPr>
+        <w:t>entity .append</w:t>
+      </w:r>
+      <w:proofErr w:type="gramEnd"/>
+      <w:r>
+        <w:rPr>
+          <w:b/>
+          <w:sz w:val="20"/>
+          <w:szCs w:val="20"/>
+        </w:rPr>
+        <w:t>($('&lt;option&gt;', {</w:t>
+      </w:r>
+    </w:p>
+    <w:p>
+      <w:pPr>
+        <w:pStyle w:val="Paragraphedeliste"/>
+        <w:rPr>
+          <w:b/>
+          <w:sz w:val="20"/>
+          <w:szCs w:val="20"/>
+        </w:rPr>
+      </w:pPr>
+      <w:r>
+        <w:rPr>
+          <w:b/>
+          <w:sz w:val="20"/>
+          <w:szCs w:val="20"/>
+        </w:rPr>
+        <w:t xml:space="preserve">          </w:t>
+      </w:r>
+      <w:proofErr w:type="gramStart"/>
+      <w:r>
+        <w:rPr>
+          <w:b/>
+          <w:sz w:val="20"/>
+          <w:szCs w:val="20"/>
+        </w:rPr>
+        <w:t>value:</w:t>
+      </w:r>
+      <w:proofErr w:type="gramEnd"/>
+      <w:r>
+        <w:rPr>
+          <w:b/>
+          <w:sz w:val="20"/>
+          <w:szCs w:val="20"/>
+        </w:rPr>
+        <w:t xml:space="preserve"> response.select_id,</w:t>
+      </w:r>
+    </w:p>
+    <w:p>
+      <w:pPr>
+        <w:pStyle w:val="Paragraphedeliste"/>
+        <w:rPr>
+          <w:b/>
+          <w:sz w:val="20"/>
+          <w:szCs w:val="20"/>
+        </w:rPr>
+      </w:pPr>
+      <w:r>
+        <w:rPr>
+          <w:b/>
+          <w:sz w:val="20"/>
+          <w:szCs w:val="20"/>
+        </w:rPr>
+        <w:t xml:space="preserve">          </w:t>
+      </w:r>
+      <w:proofErr w:type="gramStart"/>
+      <w:r>
+        <w:rPr>
+          <w:b/>
+          <w:sz w:val="20"/>
+          <w:szCs w:val="20"/>
+        </w:rPr>
+        <w:t>text:</w:t>
+      </w:r>
+      <w:proofErr w:type="gramEnd"/>
+      <w:r>
+        <w:rPr>
+          <w:b/>
+          <w:sz w:val="20"/>
+          <w:szCs w:val="20"/>
+        </w:rPr>
+        <w:t xml:space="preserve"> </w:t>
+      </w:r>
+      <w:r>
+        <w:rPr>
+          <w:b/>
+          <w:i/>
+          <w:sz w:val="20"/>
+          <w:szCs w:val="20"/>
+        </w:rPr>
+        <w:t>response.select_id</w:t>
+      </w:r>
+      <w:r>
+        <w:rPr>
+          <w:b/>
+          <w:sz w:val="20"/>
+          <w:szCs w:val="20"/>
+        </w:rPr>
+        <w:t xml:space="preserve"> </w:t>
+      </w:r>
+      <w:r>
+        <w:rPr>
+          <w:b/>
+          <w:sz w:val="20"/>
+          <w:szCs w:val="20"/>
+        </w:rPr>
+        <w:t>…</w:t>
+      </w:r>
+    </w:p>
+    <w:p>
+      <w:pPr>
+        <w:pStyle w:val="Paragraphedeliste"/>
+        <w:rPr>
+          <w:b/>
+          <w:sz w:val="20"/>
+          <w:szCs w:val="20"/>
+        </w:rPr>
+      </w:pPr>
+      <w:r>
+        <w:rPr>
+          <w:b/>
+          <w:sz w:val="20"/>
+          <w:szCs w:val="20"/>
+        </w:rPr>
+        <w:t xml:space="preserve">        }))</w:t>
+      </w:r>
+    </w:p>
+    <w:p>
+      <w:pPr>
+        <w:pStyle w:val="Paragraphedeliste"/>
+        <w:rPr>
+          <w:b/>
+          <w:sz w:val="20"/>
+          <w:szCs w:val="20"/>
+        </w:rPr>
+      </w:pPr>
+      <w:r>
+        <w:rPr>
+          <w:b/>
+          <w:sz w:val="20"/>
+          <w:szCs w:val="20"/>
+        </w:rPr>
+        <w:t xml:space="preserve">        </w:t>
+      </w:r>
+      <w:proofErr w:type="gramStart"/>
+      <w:r>
+        <w:rPr>
+          <w:b/>
+          <w:sz w:val="20"/>
+          <w:szCs w:val="20"/>
+        </w:rPr>
+        <w:t>.val</w:t>
+      </w:r>
+      <w:proofErr w:type="gramEnd"/>
+      <w:r>
+        <w:rPr>
+          <w:b/>
+          <w:sz w:val="20"/>
+          <w:szCs w:val="20"/>
+        </w:rPr>
+        <w:t>(response.select_id)</w:t>
+      </w:r>
+    </w:p>
+    <w:p>
+      <w:pPr>
+        <w:pStyle w:val="Paragraphedeliste"/>
+        <w:rPr>
+          <w:b/>
+          <w:sz w:val="20"/>
+          <w:szCs w:val="20"/>
+        </w:rPr>
+      </w:pPr>
+      <w:r>
+        <w:rPr>
+          <w:b/>
+          <w:sz w:val="20"/>
+          <w:szCs w:val="20"/>
+        </w:rPr>
+        <w:t xml:space="preserve">        </w:t>
+      </w:r>
+      <w:proofErr w:type="gramStart"/>
+      <w:r>
+        <w:rPr>
+          <w:b/>
+          <w:sz w:val="20"/>
+          <w:szCs w:val="20"/>
+        </w:rPr>
+        <w:t>.selectpicker</w:t>
+      </w:r>
+      <w:proofErr w:type="gramEnd"/>
+      <w:r>
+        <w:rPr>
+          <w:b/>
+          <w:sz w:val="20"/>
+          <w:szCs w:val="20"/>
+        </w:rPr>
+        <w:t>('refresh')</w:t>
+      </w:r>
+    </w:p>
+    <w:p>
+      <w:pPr>
+        <w:pStyle w:val="Paragraphedeliste"/>
+      </w:pPr>
+      <w:r>
+        <w:rPr>
+          <w:b/>
+          <w:sz w:val="20"/>
+          <w:szCs w:val="20"/>
+        </w:rPr>
+        <w:t xml:space="preserve">    }</w:t>
+      </w:r>
+      <w:r>
+        <w:br/>
+      </w:r>
+    </w:p>
+    <w:p>
+      <w:pPr>
+        <w:pStyle w:val="Paragraphedeliste"/>
+      </w:pPr>
+      <w:bookmarkStart w:id="39" w:name="_GoBack"/>
+      <w:bookmarkEnd w:id="39"/>
+    </w:p>
+    <w:p>
+      <w:pPr>
+        <w:pStyle w:val="Paragraphedeliste"/>
+        <w:numPr>
+          <w:ilvl w:val="0"/>
+          <w:numId w:val="28"/>
+        </w:numPr>
+      </w:pPr>
+      <w:r>
+        <w:rPr>
+          <w:u w:val="single"/>
+        </w:rPr>
+        <w:lastRenderedPageBreak/>
+        <w:t>Champ pour la gestion de fichier lié</w:t>
+      </w:r>
+      <w:r>
+        <w:rPr>
+          <w:u w:val="single"/>
+        </w:rPr>
+        <w:br/>
+      </w:r>
+      <w:r>
+        <w:rPr>
+          <w:u w:val="single"/>
+        </w:rPr>
+        <w:br/>
+      </w:r>
+    </w:p>
+    <w:p>
+      <w:pPr>
+        <w:pStyle w:val="Paragraphedeliste"/>
+        <w:rPr>
+          <w:b/>
+          <w:sz w:val="20"/>
+          <w:szCs w:val="20"/>
+        </w:rPr>
+      </w:pPr>
+      <w:proofErr w:type="gramStart"/>
+      <w:r>
+        <w:t>use</w:t>
+      </w:r>
+      <w:proofErr w:type="gramEnd"/>
+      <w:r>
+        <w:t xml:space="preserve"> App\Form\Type\FileUploaderType;</w:t>
+      </w:r>
+    </w:p>
+    <w:p>
+      <w:pPr>
+        <w:pStyle w:val="Paragraphedeliste"/>
+        <w:rPr>
+          <w:b/>
+          <w:sz w:val="20"/>
+          <w:szCs w:val="20"/>
+        </w:rPr>
+      </w:pPr>
+      <w:r>
+        <w:t>...</w:t>
+      </w:r>
+    </w:p>
+    <w:p>
+      <w:pPr>
+        <w:pStyle w:val="Paragraphedeliste"/>
+        <w:rPr>
+          <w:b/>
+          <w:sz w:val="20"/>
+          <w:szCs w:val="20"/>
+        </w:rPr>
+      </w:pPr>
+    </w:p>
+    <w:p>
+      <w:pPr>
+        <w:pStyle w:val="Paragraphedeliste"/>
+        <w:rPr>
+          <w:b/>
+          <w:sz w:val="20"/>
+          <w:szCs w:val="20"/>
+        </w:rPr>
+      </w:pPr>
+      <w:r>
+        <w:t>-&gt;</w:t>
+      </w:r>
+      <w:proofErr w:type="gramStart"/>
+      <w:r>
+        <w:t>add(</w:t>
+      </w:r>
+      <w:proofErr w:type="gramEnd"/>
+      <w:r>
+        <w:t>'pdf', FileUploaderType::class, [</w:t>
+      </w:r>
+    </w:p>
+    <w:p>
+      <w:pPr>
+        <w:pStyle w:val="Paragraphedeliste"/>
+        <w:rPr>
+          <w:b/>
+          <w:sz w:val="20"/>
+          <w:szCs w:val="20"/>
+        </w:rPr>
+      </w:pPr>
+      <w:r>
+        <w:t xml:space="preserve">            </w:t>
+      </w:r>
+      <w:r>
+        <w:rPr>
+          <w:b/>
+          <w:bCs/>
+        </w:rPr>
+        <w:t>'mapped'        =&gt; false,</w:t>
+      </w:r>
+      <w:r>
+        <w:tab/>
+        <w:t>// champ non mappé</w:t>
+      </w:r>
+    </w:p>
+    <w:p>
+      <w:pPr>
+        <w:pStyle w:val="Paragraphedeliste"/>
+        <w:rPr>
+          <w:b/>
+          <w:sz w:val="20"/>
+          <w:szCs w:val="20"/>
+        </w:rPr>
+      </w:pPr>
+      <w:r>
+        <w:t xml:space="preserve">           </w:t>
+      </w:r>
+      <w:r>
+        <w:rPr>
+          <w:b/>
+          <w:bCs/>
+        </w:rPr>
+        <w:t xml:space="preserve"> 'required'      =&gt; false,</w:t>
+      </w:r>
+    </w:p>
+    <w:p>
+      <w:pPr>
+        <w:pStyle w:val="Paragraphedeliste"/>
+        <w:rPr>
+          <w:b/>
+          <w:sz w:val="20"/>
+          <w:szCs w:val="20"/>
+        </w:rPr>
+      </w:pPr>
+      <w:r>
+        <w:t xml:space="preserve">            </w:t>
+      </w:r>
+      <w:r>
+        <w:rPr>
+          <w:b/>
+          <w:bCs/>
+        </w:rPr>
+        <w:t>'data'          =&gt; $builder→</w:t>
+      </w:r>
+      <w:proofErr w:type="gramStart"/>
+      <w:r>
+        <w:rPr>
+          <w:b/>
+          <w:bCs/>
+        </w:rPr>
+        <w:t>getData(</w:t>
+      </w:r>
+      <w:proofErr w:type="gramEnd"/>
+      <w:r>
+        <w:rPr>
+          <w:b/>
+          <w:bCs/>
+        </w:rPr>
+        <w:t>),</w:t>
+      </w:r>
+      <w:r>
+        <w:tab/>
+        <w:t>// l’objet concerné</w:t>
+      </w:r>
+    </w:p>
+    <w:p>
+      <w:pPr>
+        <w:pStyle w:val="Paragraphedeliste"/>
+        <w:rPr>
+          <w:b/>
+          <w:sz w:val="20"/>
+          <w:szCs w:val="20"/>
+        </w:rPr>
+      </w:pPr>
+      <w:r>
+        <w:t xml:space="preserve">            </w:t>
+      </w:r>
+      <w:r>
+        <w:rPr>
+          <w:b/>
+          <w:bCs/>
+        </w:rPr>
+        <w:t>'action_type'   =&gt; $options['action_type'],</w:t>
+      </w:r>
+    </w:p>
+    <w:p>
+      <w:pPr>
+        <w:pStyle w:val="Paragraphedeliste"/>
+        <w:rPr>
+          <w:b/>
+          <w:sz w:val="20"/>
+          <w:szCs w:val="20"/>
+        </w:rPr>
+      </w:pPr>
+      <w:r>
+        <w:t xml:space="preserve">            'file_path'     =&gt; 'protocol_file',</w:t>
+      </w:r>
+      <w:r>
+        <w:tab/>
+        <w:t>// nom du path dans le controleur pour l’accès supervisé au fichier</w:t>
+      </w:r>
+    </w:p>
+    <w:p>
+      <w:pPr>
+        <w:pStyle w:val="Paragraphedeliste"/>
+        <w:rPr>
+          <w:b/>
+          <w:sz w:val="20"/>
+          <w:szCs w:val="20"/>
+        </w:rPr>
+      </w:pPr>
+      <w:r>
+        <w:t xml:space="preserve">            'mime_types'    =&gt; ['application/pdf', 'application/x-pdf'],</w:t>
+      </w:r>
+      <w:r>
+        <w:tab/>
+        <w:t>// types mimes acceptés</w:t>
+      </w:r>
+    </w:p>
+    <w:p>
+      <w:pPr>
+        <w:pStyle w:val="Paragraphedeliste"/>
+        <w:rPr>
+          <w:b/>
+          <w:sz w:val="20"/>
+          <w:szCs w:val="20"/>
+        </w:rPr>
+      </w:pPr>
+      <w:r>
+        <w:t xml:space="preserve">            'accept'        =&gt; '.pdf'</w:t>
+      </w:r>
+      <w:r>
+        <w:tab/>
+      </w:r>
+      <w:r>
+        <w:tab/>
+        <w:t xml:space="preserve">// types de </w:t>
+      </w:r>
+      <w:proofErr w:type="gramStart"/>
+      <w:r>
+        <w:t>fichiers sélectionnable</w:t>
+      </w:r>
+      <w:proofErr w:type="gramEnd"/>
+      <w:r>
+        <w:t xml:space="preserve"> en front</w:t>
+      </w:r>
+    </w:p>
+    <w:p>
+      <w:pPr>
+        <w:pStyle w:val="Paragraphedeliste"/>
+        <w:rPr>
+          <w:b/>
+          <w:sz w:val="20"/>
+          <w:szCs w:val="20"/>
+        </w:rPr>
+      </w:pPr>
+      <w:r>
+        <w:t xml:space="preserve">            'max_size'      =&gt; '4096k',</w:t>
+      </w:r>
+      <w:r>
+        <w:tab/>
+      </w:r>
+      <w:r>
+        <w:tab/>
+        <w:t>// taille maximale autorisée</w:t>
+      </w:r>
+    </w:p>
+    <w:p>
+      <w:pPr>
+        <w:pStyle w:val="Paragraphedeliste"/>
+        <w:rPr>
+          <w:b/>
+          <w:sz w:val="20"/>
+          <w:szCs w:val="20"/>
+        </w:rPr>
+      </w:pPr>
+      <w:r>
+        <w:t xml:space="preserve">            'setters'      =&gt; [‘width’ =&gt; ‘setWidth’, ‘height’ =&gt; ‘setHeight’],</w:t>
+      </w:r>
+      <w:r>
+        <w:tab/>
+        <w:t>// méthodes de l’objet</w:t>
+      </w:r>
+    </w:p>
+    <w:p>
+      <w:pPr>
+        <w:pStyle w:val="Paragraphedeliste"/>
+        <w:rPr>
+          <w:b/>
+          <w:sz w:val="20"/>
+          <w:szCs w:val="20"/>
+        </w:rPr>
+      </w:pPr>
+      <w:r>
+        <w:t xml:space="preserve">            'ignore_field_name'      =</w:t>
+      </w:r>
+      <w:proofErr w:type="gramStart"/>
+      <w:r>
+        <w:t>&gt;  false</w:t>
+      </w:r>
+      <w:proofErr w:type="gramEnd"/>
+      <w:r>
+        <w:tab/>
+      </w:r>
+      <w:r>
+        <w:tab/>
+        <w:t>// retro-compatibilité si fichier unique</w:t>
+      </w:r>
+    </w:p>
+    <w:p>
+      <w:pPr>
+        <w:pStyle w:val="Paragraphedeliste"/>
+      </w:pPr>
+      <w:r>
+        <w:t xml:space="preserve">       ]);</w:t>
+      </w:r>
+    </w:p>
+    <w:p>
+      <w:pPr>
+        <w:pStyle w:val="Paragraphedeliste"/>
+      </w:pPr>
+    </w:p>
+    <w:p>
+      <w:pPr>
+        <w:pStyle w:val="Paragraphedeliste"/>
+        <w:numPr>
+          <w:ilvl w:val="0"/>
+          <w:numId w:val="28"/>
+        </w:numPr>
+      </w:pPr>
+      <w:proofErr w:type="gramStart"/>
+      <w:r>
+        <w:rPr>
+          <w:u w:val="single"/>
+        </w:rPr>
         <w:t>Autres type</w:t>
       </w:r>
       <w:proofErr w:type="gramEnd"/>
       <w:r>
-        <w:t xml:space="preserve"> de champs spéciaux :</w:t>
+        <w:rPr>
+          <w:u w:val="single"/>
+        </w:rPr>
+        <w:t xml:space="preserve"> de champs spéciaux</w:t>
+      </w:r>
+      <w:r>
+        <w:t> :</w:t>
       </w:r>
       <w:r>
         <w:br/>
@@ -10376,19 +11211,7 @@
       </w:r>
       <w:r>
         <w:br/>
-        <w:t xml:space="preserve">RQ – </w:t>
-      </w:r>
-      <w:r>
-        <w:t>Date</w:t>
-      </w:r>
-      <w:r>
-        <w:t>Precision</w:t>
-      </w:r>
-      <w:r>
-        <w:t>Type </w:t>
-      </w:r>
-      <w:r>
-        <w:t>(J/M/</w:t>
+        <w:t>RQ – DatePrecisionType (J/M/</w:t>
       </w:r>
       <w:proofErr w:type="gramStart"/>
       <w:r>
@@ -10474,7 +11297,7 @@
         <w:ind w:firstLine="360"/>
       </w:pPr>
       <w:bookmarkStart w:id="40" w:name="_Toc119922936"/>
-      <w:bookmarkStart w:id="41" w:name="_Toc138690988"/>
+      <w:bookmarkStart w:id="41" w:name="_Toc153206782"/>
       <w:r>
         <w:lastRenderedPageBreak/>
         <w:t xml:space="preserve">4c – ajuster les templates TWIG ; </w:t>
@@ -10823,7 +11646,7 @@
         <w:ind w:firstLine="360"/>
       </w:pPr>
       <w:bookmarkStart w:id="42" w:name="_Toc119922937"/>
-      <w:bookmarkStart w:id="43" w:name="_Toc138690989"/>
+      <w:bookmarkStart w:id="43" w:name="_Toc153206783"/>
       <w:r>
         <w:t xml:space="preserve">4d – ajuster les versions bilingues des ; </w:t>
       </w:r>
@@ -10974,7 +11797,7 @@
         <w:ind w:firstLine="360"/>
       </w:pPr>
       <w:bookmarkStart w:id="44" w:name="_Toc119922938"/>
-      <w:bookmarkStart w:id="45" w:name="_Toc138690990"/>
+      <w:bookmarkStart w:id="45" w:name="_Toc153206784"/>
       <w:r>
         <w:lastRenderedPageBreak/>
         <w:t xml:space="preserve">5 </w:t>
@@ -11001,7 +11824,7 @@
         <w:ind w:firstLine="360"/>
       </w:pPr>
       <w:bookmarkStart w:id="46" w:name="_Toc119922939"/>
-      <w:bookmarkStart w:id="47" w:name="_Toc138690991"/>
+      <w:bookmarkStart w:id="47" w:name="_Toc153206785"/>
       <w:r>
         <w:t>5a – Ajout d’une Collection (relation 1-N ou N-N)</w:t>
       </w:r>
@@ -12079,7 +12902,7 @@
         <w:ind w:firstLine="360"/>
       </w:pPr>
       <w:bookmarkStart w:id="48" w:name="_Toc119922940"/>
-      <w:bookmarkStart w:id="49" w:name="_Toc138690992"/>
+      <w:bookmarkStart w:id="49" w:name="_Toc153206786"/>
       <w:r>
         <w:t>5b – Ajout d’un attribut et MAJ du schéma de bdd</w:t>
       </w:r>
@@ -12587,7 +13410,7 @@
         <w:ind w:firstLine="360"/>
       </w:pPr>
       <w:bookmarkStart w:id="51" w:name="_Toc119922941"/>
-      <w:bookmarkStart w:id="52" w:name="_Toc138690993"/>
+      <w:bookmarkStart w:id="52" w:name="_Toc153206787"/>
       <w:r>
         <w:t>5c – Ajout contrainte UNIQUE et MAJ du schéma de bdd</w:t>
       </w:r>
@@ -12873,7 +13696,7 @@
         <w:pStyle w:val="Titre1"/>
       </w:pPr>
       <w:bookmarkStart w:id="54" w:name="_Toc119922942"/>
-      <w:bookmarkStart w:id="55" w:name="_Toc138690994"/>
+      <w:bookmarkStart w:id="55" w:name="_Toc153206788"/>
       <w:r>
         <w:lastRenderedPageBreak/>
         <w:t>6– Gestion centralisée des assets (js, css) avec Encore</w:t>
@@ -12968,7 +13791,7 @@
         <w:pStyle w:val="Titre2"/>
       </w:pPr>
       <w:bookmarkStart w:id="56" w:name="_Toc119922943"/>
-      <w:bookmarkStart w:id="57" w:name="_Toc138690995"/>
+      <w:bookmarkStart w:id="57" w:name="_Toc153206789"/>
       <w:r>
         <w:t xml:space="preserve">6a- </w:t>
       </w:r>
@@ -13975,7 +14798,7 @@
         <w:pStyle w:val="Titre2"/>
       </w:pPr>
       <w:bookmarkStart w:id="58" w:name="_Toc119922944"/>
-      <w:bookmarkStart w:id="59" w:name="_Toc138690996"/>
+      <w:bookmarkStart w:id="59" w:name="_Toc153206790"/>
       <w:r>
         <w:t>6b- Ajout de modules Javascript</w:t>
       </w:r>
@@ -14115,13 +14938,10 @@
       <w:pPr>
         <w:pStyle w:val="Titre2"/>
       </w:pPr>
-      <w:bookmarkStart w:id="60" w:name="_Toc138690997"/>
+      <w:bookmarkStart w:id="60" w:name="_Toc153206791"/>
       <w:r>
         <w:lastRenderedPageBreak/>
-        <w:t>6</w:t>
-      </w:r>
-      <w:r>
-        <w:t>c</w:t>
+        <w:t>6c</w:t>
       </w:r>
       <w:r>
         <w:t xml:space="preserve">- </w:t>
@@ -14262,7 +15082,7 @@
         <w:pStyle w:val="Titre1"/>
       </w:pPr>
       <w:bookmarkStart w:id="61" w:name="_Toc119922945"/>
-      <w:bookmarkStart w:id="62" w:name="_Toc138690998"/>
+      <w:bookmarkStart w:id="62" w:name="_Toc153206792"/>
       <w:r>
         <w:lastRenderedPageBreak/>
         <w:t>7 – Bundle Symfony – Usage &amp; Déploiement</w:t>
@@ -14288,7 +15108,7 @@
         <w:ind w:left="360"/>
       </w:pPr>
       <w:bookmarkStart w:id="63" w:name="_Toc119922946"/>
-      <w:bookmarkStart w:id="64" w:name="_Toc138690999"/>
+      <w:bookmarkStart w:id="64" w:name="_Toc153206793"/>
       <w:r>
         <w:t>7a – Info sur le bundle FOSJSRoutingBundle 2.x</w:t>
       </w:r>
@@ -14504,7 +15324,7 @@
         <w:pStyle w:val="Titre1"/>
       </w:pPr>
       <w:bookmarkStart w:id="65" w:name="_Toc119922947"/>
-      <w:bookmarkStart w:id="66" w:name="_Toc138691000"/>
+      <w:bookmarkStart w:id="66" w:name="_Toc153206794"/>
       <w:r>
         <w:lastRenderedPageBreak/>
         <w:t>8 – Extension du projet InBORe : Services – Usage &amp; Description</w:t>
@@ -14529,7 +15349,7 @@
         <w:pStyle w:val="Titre2"/>
       </w:pPr>
       <w:bookmarkStart w:id="67" w:name="_Toc119922948"/>
-      <w:bookmarkStart w:id="68" w:name="_Toc138691001"/>
+      <w:bookmarkStart w:id="68" w:name="_Toc153206795"/>
       <w:r>
         <w:t>8a – Service FileLoader</w:t>
       </w:r>
@@ -16442,7 +17262,7 @@
       <w:pPr>
         <w:pStyle w:val="Titre1"/>
       </w:pPr>
-      <w:bookmarkStart w:id="69" w:name="_Toc138691002"/>
+      <w:bookmarkStart w:id="69" w:name="_Toc153206796"/>
       <w:r>
         <w:t>Annexe 1 – Architecture logicielle – InBORe</w:t>
       </w:r>
@@ -26280,7 +27100,7 @@
 </file>
 
 <file path=customXml/itemProps1.xml><?xml version="1.0" encoding="utf-8"?>
-<ds:datastoreItem xmlns:ds="http://schemas.openxmlformats.org/officeDocument/2006/customXml" ds:itemID="{188F2FED-7C26-4F98-AF1C-4DC6974F5809}">
+<ds:datastoreItem xmlns:ds="http://schemas.openxmlformats.org/officeDocument/2006/customXml" ds:itemID="{FA5B40AA-BB16-4871-A403-9F83F7F49226}">
   <ds:schemaRefs>
     <ds:schemaRef ds:uri="http://schemas.openxmlformats.org/officeDocument/2006/bibliography"/>
   </ds:schemaRefs>

</xml_diff>

<commit_message>
mises à jour relative a l'upgrade de version de Symfony 5.4LTS => 6.4LTS
</commit_message>
<xml_diff>
--- a/docs/InBORe_documentation.docx
+++ b/docs/InBORe_documentation.docx
@@ -151,6 +151,7 @@
           <w:docPartUnique/>
         </w:docPartObj>
       </w:sdtPr>
+      <w:sdtEndPr/>
       <w:sdtContent>
         <w:p>
           <w:pPr>
@@ -10222,579 +10223,549 @@
         </w:rPr>
         <w:t>import { modalFormSubmitCallback } from "./forms"</w:t>
       </w:r>
-      <w:r>
-        <w:rPr>
-          <w:b/>
-          <w:sz w:val="20"/>
-          <w:szCs w:val="20"/>
-        </w:rPr>
-        <w:br/>
-        <w:t xml:space="preserve">   const $entity= $("#entity_idEntityRel")</w:t>
-      </w:r>
-      <w:r>
-        <w:rPr>
-          <w:b/>
-          <w:sz w:val="20"/>
-          <w:szCs w:val="20"/>
-        </w:rPr>
-        <w:br/>
-      </w:r>
-      <w:r>
-        <w:rPr>
-          <w:b/>
-          <w:sz w:val="20"/>
-          <w:szCs w:val="20"/>
-        </w:rPr>
-        <w:t xml:space="preserve">    // </w:t>
-      </w:r>
-      <w:r>
-        <w:rPr>
-          <w:b/>
-          <w:sz w:val="20"/>
-          <w:szCs w:val="20"/>
-        </w:rPr>
-        <w:t xml:space="preserve">EntityRel </w:t>
-      </w:r>
-      <w:r>
-        <w:rPr>
-          <w:b/>
-          <w:sz w:val="20"/>
-          <w:szCs w:val="20"/>
-        </w:rPr>
-        <w:t>modal</w:t>
-      </w:r>
-    </w:p>
-    <w:p>
-      <w:pPr>
-        <w:pStyle w:val="Paragraphedeliste"/>
-        <w:rPr>
-          <w:b/>
-          <w:sz w:val="20"/>
-          <w:szCs w:val="20"/>
-        </w:rPr>
-      </w:pPr>
-      <w:r>
-        <w:rPr>
-          <w:b/>
-          <w:sz w:val="20"/>
-          <w:szCs w:val="20"/>
-        </w:rPr>
-        <w:t xml:space="preserve">    </w:t>
-      </w:r>
-      <w:proofErr w:type="gramStart"/>
-      <w:r>
-        <w:rPr>
-          <w:b/>
-          <w:sz w:val="20"/>
-          <w:szCs w:val="20"/>
-        </w:rPr>
-        <w:t>const</w:t>
-      </w:r>
-      <w:proofErr w:type="gramEnd"/>
-      <w:r>
-        <w:rPr>
-          <w:b/>
-          <w:sz w:val="20"/>
-          <w:szCs w:val="20"/>
-        </w:rPr>
-        <w:t xml:space="preserve"> modalId = "#modal-suivi_echouage_</w:t>
-      </w:r>
-      <w:r>
-        <w:rPr>
-          <w:b/>
-          <w:i/>
-          <w:sz w:val="20"/>
-          <w:szCs w:val="20"/>
-        </w:rPr>
-        <w:t xml:space="preserve"> </w:t>
-      </w:r>
-      <w:r>
-        <w:rPr>
-          <w:b/>
-          <w:i/>
-          <w:sz w:val="20"/>
-          <w:szCs w:val="20"/>
-        </w:rPr>
-        <w:t>nomDuBouton</w:t>
-      </w:r>
-      <w:r>
-        <w:rPr>
-          <w:b/>
-          <w:sz w:val="20"/>
-          <w:szCs w:val="20"/>
-        </w:rPr>
-        <w:t xml:space="preserve"> </w:t>
-      </w:r>
-      <w:r>
-        <w:rPr>
-          <w:b/>
-          <w:sz w:val="20"/>
-          <w:szCs w:val="20"/>
-        </w:rPr>
-        <w:t>"</w:t>
-      </w:r>
-    </w:p>
-    <w:p>
-      <w:pPr>
-        <w:pStyle w:val="Paragraphedeliste"/>
-        <w:rPr>
-          <w:b/>
-          <w:sz w:val="20"/>
-          <w:szCs w:val="20"/>
-        </w:rPr>
-      </w:pPr>
-      <w:r>
-        <w:rPr>
-          <w:b/>
-          <w:sz w:val="20"/>
-          <w:szCs w:val="20"/>
-        </w:rPr>
-        <w:t xml:space="preserve">   </w:t>
-      </w:r>
-      <w:proofErr w:type="gramStart"/>
-      <w:r>
-        <w:rPr>
-          <w:b/>
-          <w:sz w:val="20"/>
-          <w:szCs w:val="20"/>
-        </w:rPr>
-        <w:t>const</w:t>
-      </w:r>
-      <w:proofErr w:type="gramEnd"/>
-      <w:r>
-        <w:rPr>
-          <w:b/>
-          <w:sz w:val="20"/>
-          <w:szCs w:val="20"/>
-        </w:rPr>
-        <w:t xml:space="preserve"> $modal = $(modalId)</w:t>
-      </w:r>
-    </w:p>
-    <w:p>
-      <w:pPr>
-        <w:pStyle w:val="Paragraphedeliste"/>
-        <w:rPr>
-          <w:b/>
-          <w:sz w:val="20"/>
-          <w:szCs w:val="20"/>
-        </w:rPr>
-      </w:pPr>
-      <w:r>
-        <w:rPr>
-          <w:b/>
-          <w:sz w:val="20"/>
-          <w:szCs w:val="20"/>
-        </w:rPr>
-        <w:t xml:space="preserve">    $</w:t>
-      </w:r>
-      <w:proofErr w:type="gramStart"/>
-      <w:r>
-        <w:rPr>
-          <w:b/>
-          <w:sz w:val="20"/>
-          <w:szCs w:val="20"/>
-        </w:rPr>
-        <w:t>modal.find</w:t>
-      </w:r>
-      <w:proofErr w:type="gramEnd"/>
-      <w:r>
-        <w:rPr>
-          <w:b/>
-          <w:sz w:val="20"/>
-          <w:szCs w:val="20"/>
-        </w:rPr>
-        <w:t>("form").off("submit").submit(function (event) {</w:t>
-      </w:r>
-    </w:p>
-    <w:p>
-      <w:pPr>
-        <w:pStyle w:val="Paragraphedeliste"/>
-        <w:rPr>
-          <w:b/>
-          <w:sz w:val="20"/>
-          <w:szCs w:val="20"/>
-        </w:rPr>
-      </w:pPr>
-      <w:r>
-        <w:rPr>
-          <w:b/>
-          <w:sz w:val="20"/>
-          <w:szCs w:val="20"/>
-        </w:rPr>
-        <w:t xml:space="preserve">      </w:t>
-      </w:r>
-      <w:proofErr w:type="gramStart"/>
-      <w:r>
-        <w:rPr>
-          <w:b/>
-          <w:sz w:val="20"/>
-          <w:szCs w:val="20"/>
-        </w:rPr>
-        <w:t>event.preventDefault</w:t>
-      </w:r>
-      <w:proofErr w:type="gramEnd"/>
-      <w:r>
-        <w:rPr>
-          <w:b/>
-          <w:sz w:val="20"/>
-          <w:szCs w:val="20"/>
-        </w:rPr>
-        <w:t>()</w:t>
-      </w:r>
-    </w:p>
-    <w:p>
-      <w:pPr>
-        <w:pStyle w:val="Paragraphedeliste"/>
-        <w:rPr>
-          <w:b/>
-          <w:sz w:val="20"/>
-          <w:szCs w:val="20"/>
-        </w:rPr>
-      </w:pPr>
-      <w:r>
-        <w:rPr>
-          <w:b/>
-          <w:sz w:val="20"/>
-          <w:szCs w:val="20"/>
-        </w:rPr>
-        <w:t xml:space="preserve">      </w:t>
-      </w:r>
-      <w:proofErr w:type="gramStart"/>
-      <w:r>
-        <w:rPr>
-          <w:b/>
-          <w:sz w:val="20"/>
-          <w:szCs w:val="20"/>
-        </w:rPr>
-        <w:t>modalFormSubmitCallback(</w:t>
-      </w:r>
-      <w:proofErr w:type="gramEnd"/>
-      <w:r>
-        <w:rPr>
-          <w:b/>
-          <w:sz w:val="20"/>
-          <w:szCs w:val="20"/>
-        </w:rPr>
-        <w:t>event, modalCallback)</w:t>
-      </w:r>
-    </w:p>
-    <w:p>
-      <w:pPr>
-        <w:pStyle w:val="Paragraphedeliste"/>
-        <w:rPr>
-          <w:b/>
-          <w:sz w:val="20"/>
-          <w:szCs w:val="20"/>
-        </w:rPr>
-      </w:pPr>
-      <w:r>
-        <w:rPr>
-          <w:b/>
-          <w:sz w:val="20"/>
-          <w:szCs w:val="20"/>
-        </w:rPr>
-        <w:t xml:space="preserve">    })</w:t>
-      </w:r>
-    </w:p>
-    <w:p>
-      <w:pPr>
-        <w:pStyle w:val="Paragraphedeliste"/>
-        <w:rPr>
-          <w:b/>
-          <w:sz w:val="20"/>
-          <w:szCs w:val="20"/>
-        </w:rPr>
-      </w:pPr>
-    </w:p>
-    <w:p>
-      <w:pPr>
-        <w:pStyle w:val="Paragraphedeliste"/>
-        <w:rPr>
-          <w:b/>
-          <w:sz w:val="20"/>
-          <w:szCs w:val="20"/>
-        </w:rPr>
-      </w:pPr>
-      <w:r>
-        <w:rPr>
-          <w:b/>
-          <w:sz w:val="20"/>
-          <w:szCs w:val="20"/>
-        </w:rPr>
-        <w:t xml:space="preserve">    </w:t>
-      </w:r>
-      <w:proofErr w:type="gramStart"/>
-      <w:r>
-        <w:rPr>
-          <w:b/>
-          <w:sz w:val="20"/>
-          <w:szCs w:val="20"/>
-        </w:rPr>
-        <w:t>function</w:t>
-      </w:r>
-      <w:proofErr w:type="gramEnd"/>
-      <w:r>
-        <w:rPr>
-          <w:b/>
-          <w:sz w:val="20"/>
-          <w:szCs w:val="20"/>
-        </w:rPr>
-        <w:t xml:space="preserve"> modalCallback(_, response) {</w:t>
-      </w:r>
-    </w:p>
-    <w:p>
-      <w:pPr>
-        <w:pStyle w:val="Paragraphedeliste"/>
-        <w:rPr>
-          <w:b/>
-          <w:sz w:val="20"/>
-          <w:szCs w:val="20"/>
-        </w:rPr>
-      </w:pPr>
-      <w:r>
-        <w:rPr>
-          <w:b/>
-          <w:sz w:val="20"/>
-          <w:szCs w:val="20"/>
-        </w:rPr>
-        <w:t xml:space="preserve">      </w:t>
-      </w:r>
-      <w:r>
-        <w:rPr>
-          <w:b/>
-          <w:sz w:val="20"/>
-          <w:szCs w:val="20"/>
-        </w:rPr>
-        <w:t>$</w:t>
-      </w:r>
-      <w:proofErr w:type="gramStart"/>
-      <w:r>
-        <w:rPr>
-          <w:b/>
-          <w:sz w:val="20"/>
-          <w:szCs w:val="20"/>
-        </w:rPr>
-        <w:t>entity .append</w:t>
-      </w:r>
-      <w:proofErr w:type="gramEnd"/>
-      <w:r>
-        <w:rPr>
-          <w:b/>
-          <w:sz w:val="20"/>
-          <w:szCs w:val="20"/>
-        </w:rPr>
-        <w:t>($('&lt;option&gt;', {</w:t>
-      </w:r>
-    </w:p>
-    <w:p>
-      <w:pPr>
-        <w:pStyle w:val="Paragraphedeliste"/>
-        <w:rPr>
-          <w:b/>
-          <w:sz w:val="20"/>
-          <w:szCs w:val="20"/>
-        </w:rPr>
-      </w:pPr>
-      <w:r>
-        <w:rPr>
-          <w:b/>
-          <w:sz w:val="20"/>
-          <w:szCs w:val="20"/>
-        </w:rPr>
-        <w:t xml:space="preserve">          </w:t>
-      </w:r>
-      <w:proofErr w:type="gramStart"/>
-      <w:r>
-        <w:rPr>
-          <w:b/>
-          <w:sz w:val="20"/>
-          <w:szCs w:val="20"/>
-        </w:rPr>
-        <w:t>value:</w:t>
-      </w:r>
-      <w:proofErr w:type="gramEnd"/>
-      <w:r>
-        <w:rPr>
-          <w:b/>
-          <w:sz w:val="20"/>
-          <w:szCs w:val="20"/>
-        </w:rPr>
-        <w:t xml:space="preserve"> response.select_id,</w:t>
-      </w:r>
-    </w:p>
-    <w:p>
-      <w:pPr>
-        <w:pStyle w:val="Paragraphedeliste"/>
-        <w:rPr>
-          <w:b/>
-          <w:sz w:val="20"/>
-          <w:szCs w:val="20"/>
-        </w:rPr>
-      </w:pPr>
-      <w:r>
-        <w:rPr>
-          <w:b/>
-          <w:sz w:val="20"/>
-          <w:szCs w:val="20"/>
-        </w:rPr>
-        <w:t xml:space="preserve">          </w:t>
-      </w:r>
-      <w:proofErr w:type="gramStart"/>
-      <w:r>
-        <w:rPr>
-          <w:b/>
-          <w:sz w:val="20"/>
-          <w:szCs w:val="20"/>
-        </w:rPr>
-        <w:t>text:</w:t>
-      </w:r>
-      <w:proofErr w:type="gramEnd"/>
-      <w:r>
-        <w:rPr>
-          <w:b/>
-          <w:sz w:val="20"/>
-          <w:szCs w:val="20"/>
-        </w:rPr>
-        <w:t xml:space="preserve"> </w:t>
-      </w:r>
-      <w:r>
-        <w:rPr>
-          <w:b/>
-          <w:i/>
-          <w:sz w:val="20"/>
-          <w:szCs w:val="20"/>
-        </w:rPr>
-        <w:t>response.select_id</w:t>
-      </w:r>
-      <w:r>
-        <w:rPr>
-          <w:b/>
-          <w:sz w:val="20"/>
-          <w:szCs w:val="20"/>
-        </w:rPr>
-        <w:t xml:space="preserve"> </w:t>
-      </w:r>
-      <w:r>
-        <w:rPr>
-          <w:b/>
-          <w:sz w:val="20"/>
-          <w:szCs w:val="20"/>
-        </w:rPr>
-        <w:t>…</w:t>
-      </w:r>
-    </w:p>
-    <w:p>
-      <w:pPr>
-        <w:pStyle w:val="Paragraphedeliste"/>
-        <w:rPr>
-          <w:b/>
-          <w:sz w:val="20"/>
-          <w:szCs w:val="20"/>
-        </w:rPr>
-      </w:pPr>
-      <w:r>
-        <w:rPr>
-          <w:b/>
-          <w:sz w:val="20"/>
-          <w:szCs w:val="20"/>
-        </w:rPr>
-        <w:t xml:space="preserve">        }))</w:t>
-      </w:r>
-    </w:p>
-    <w:p>
-      <w:pPr>
-        <w:pStyle w:val="Paragraphedeliste"/>
-        <w:rPr>
-          <w:b/>
-          <w:sz w:val="20"/>
-          <w:szCs w:val="20"/>
-        </w:rPr>
-      </w:pPr>
-      <w:r>
-        <w:rPr>
-          <w:b/>
-          <w:sz w:val="20"/>
-          <w:szCs w:val="20"/>
-        </w:rPr>
-        <w:t xml:space="preserve">        </w:t>
-      </w:r>
-      <w:proofErr w:type="gramStart"/>
-      <w:r>
-        <w:rPr>
-          <w:b/>
-          <w:sz w:val="20"/>
-          <w:szCs w:val="20"/>
-        </w:rPr>
-        <w:t>.val</w:t>
-      </w:r>
-      <w:proofErr w:type="gramEnd"/>
-      <w:r>
-        <w:rPr>
-          <w:b/>
-          <w:sz w:val="20"/>
-          <w:szCs w:val="20"/>
-        </w:rPr>
-        <w:t>(response.select_id)</w:t>
-      </w:r>
-    </w:p>
-    <w:p>
-      <w:pPr>
-        <w:pStyle w:val="Paragraphedeliste"/>
-        <w:rPr>
-          <w:b/>
-          <w:sz w:val="20"/>
-          <w:szCs w:val="20"/>
-        </w:rPr>
-      </w:pPr>
-      <w:r>
-        <w:rPr>
-          <w:b/>
-          <w:sz w:val="20"/>
-          <w:szCs w:val="20"/>
-        </w:rPr>
-        <w:t xml:space="preserve">        </w:t>
-      </w:r>
-      <w:proofErr w:type="gramStart"/>
-      <w:r>
-        <w:rPr>
-          <w:b/>
-          <w:sz w:val="20"/>
-          <w:szCs w:val="20"/>
-        </w:rPr>
-        <w:t>.selectpicker</w:t>
-      </w:r>
-      <w:proofErr w:type="gramEnd"/>
-      <w:r>
-        <w:rPr>
-          <w:b/>
-          <w:sz w:val="20"/>
-          <w:szCs w:val="20"/>
-        </w:rPr>
-        <w:t>('refresh')</w:t>
-      </w:r>
-    </w:p>
-    <w:p>
-      <w:pPr>
-        <w:pStyle w:val="Paragraphedeliste"/>
-      </w:pPr>
-      <w:r>
-        <w:rPr>
-          <w:b/>
-          <w:sz w:val="20"/>
-          <w:szCs w:val="20"/>
-        </w:rPr>
-        <w:t xml:space="preserve">    }</w:t>
-      </w:r>
-      <w:r>
-        <w:br/>
-      </w:r>
-    </w:p>
-    <w:p>
-      <w:pPr>
-        <w:pStyle w:val="Paragraphedeliste"/>
+    </w:p>
+    <w:p>
+      <w:pPr>
+        <w:pStyle w:val="Paragraphedeliste"/>
+        <w:rPr>
+          <w:b/>
+          <w:sz w:val="20"/>
+          <w:szCs w:val="20"/>
+        </w:rPr>
       </w:pPr>
       <w:bookmarkStart w:id="39" w:name="_GoBack"/>
       <w:bookmarkEnd w:id="39"/>
+      <w:r>
+        <w:rPr>
+          <w:b/>
+          <w:sz w:val="20"/>
+          <w:szCs w:val="20"/>
+        </w:rPr>
+        <w:br/>
+        <w:t xml:space="preserve">   const $entity= $("#entity_idEntityRel")</w:t>
+      </w:r>
+      <w:r>
+        <w:rPr>
+          <w:b/>
+          <w:sz w:val="20"/>
+          <w:szCs w:val="20"/>
+        </w:rPr>
+        <w:br/>
+        <w:t xml:space="preserve">    // EntityRel modal</w:t>
+      </w:r>
+    </w:p>
+    <w:p>
+      <w:pPr>
+        <w:pStyle w:val="Paragraphedeliste"/>
+        <w:rPr>
+          <w:b/>
+          <w:sz w:val="20"/>
+          <w:szCs w:val="20"/>
+        </w:rPr>
+      </w:pPr>
+      <w:r>
+        <w:rPr>
+          <w:b/>
+          <w:sz w:val="20"/>
+          <w:szCs w:val="20"/>
+        </w:rPr>
+        <w:t xml:space="preserve">    </w:t>
+      </w:r>
+      <w:proofErr w:type="gramStart"/>
+      <w:r>
+        <w:rPr>
+          <w:b/>
+          <w:sz w:val="20"/>
+          <w:szCs w:val="20"/>
+        </w:rPr>
+        <w:t>const</w:t>
+      </w:r>
+      <w:proofErr w:type="gramEnd"/>
+      <w:r>
+        <w:rPr>
+          <w:b/>
+          <w:sz w:val="20"/>
+          <w:szCs w:val="20"/>
+        </w:rPr>
+        <w:t xml:space="preserve"> modalId = "#modal-suivi_echouage_</w:t>
+      </w:r>
+      <w:r>
+        <w:rPr>
+          <w:b/>
+          <w:i/>
+          <w:sz w:val="20"/>
+          <w:szCs w:val="20"/>
+        </w:rPr>
+        <w:t xml:space="preserve"> nomDuBouton</w:t>
+      </w:r>
+      <w:r>
+        <w:rPr>
+          <w:b/>
+          <w:sz w:val="20"/>
+          <w:szCs w:val="20"/>
+        </w:rPr>
+        <w:t xml:space="preserve"> "</w:t>
+      </w:r>
+    </w:p>
+    <w:p>
+      <w:pPr>
+        <w:pStyle w:val="Paragraphedeliste"/>
+        <w:rPr>
+          <w:b/>
+          <w:sz w:val="20"/>
+          <w:szCs w:val="20"/>
+        </w:rPr>
+      </w:pPr>
+      <w:r>
+        <w:rPr>
+          <w:b/>
+          <w:sz w:val="20"/>
+          <w:szCs w:val="20"/>
+        </w:rPr>
+        <w:t xml:space="preserve">   </w:t>
+      </w:r>
+      <w:proofErr w:type="gramStart"/>
+      <w:r>
+        <w:rPr>
+          <w:b/>
+          <w:sz w:val="20"/>
+          <w:szCs w:val="20"/>
+        </w:rPr>
+        <w:t>const</w:t>
+      </w:r>
+      <w:proofErr w:type="gramEnd"/>
+      <w:r>
+        <w:rPr>
+          <w:b/>
+          <w:sz w:val="20"/>
+          <w:szCs w:val="20"/>
+        </w:rPr>
+        <w:t xml:space="preserve"> $modal = $(modalId)</w:t>
+      </w:r>
+    </w:p>
+    <w:p>
+      <w:pPr>
+        <w:pStyle w:val="Paragraphedeliste"/>
+        <w:rPr>
+          <w:b/>
+          <w:sz w:val="20"/>
+          <w:szCs w:val="20"/>
+        </w:rPr>
+      </w:pPr>
+      <w:r>
+        <w:rPr>
+          <w:b/>
+          <w:sz w:val="20"/>
+          <w:szCs w:val="20"/>
+        </w:rPr>
+        <w:t xml:space="preserve">    $</w:t>
+      </w:r>
+      <w:proofErr w:type="gramStart"/>
+      <w:r>
+        <w:rPr>
+          <w:b/>
+          <w:sz w:val="20"/>
+          <w:szCs w:val="20"/>
+        </w:rPr>
+        <w:t>modal.find</w:t>
+      </w:r>
+      <w:proofErr w:type="gramEnd"/>
+      <w:r>
+        <w:rPr>
+          <w:b/>
+          <w:sz w:val="20"/>
+          <w:szCs w:val="20"/>
+        </w:rPr>
+        <w:t>("form").off("submit").submit(function (event) {</w:t>
+      </w:r>
+    </w:p>
+    <w:p>
+      <w:pPr>
+        <w:pStyle w:val="Paragraphedeliste"/>
+        <w:rPr>
+          <w:b/>
+          <w:sz w:val="20"/>
+          <w:szCs w:val="20"/>
+        </w:rPr>
+      </w:pPr>
+      <w:r>
+        <w:rPr>
+          <w:b/>
+          <w:sz w:val="20"/>
+          <w:szCs w:val="20"/>
+        </w:rPr>
+        <w:t xml:space="preserve">      </w:t>
+      </w:r>
+      <w:proofErr w:type="gramStart"/>
+      <w:r>
+        <w:rPr>
+          <w:b/>
+          <w:sz w:val="20"/>
+          <w:szCs w:val="20"/>
+        </w:rPr>
+        <w:t>event.preventDefault</w:t>
+      </w:r>
+      <w:proofErr w:type="gramEnd"/>
+      <w:r>
+        <w:rPr>
+          <w:b/>
+          <w:sz w:val="20"/>
+          <w:szCs w:val="20"/>
+        </w:rPr>
+        <w:t>()</w:t>
+      </w:r>
+    </w:p>
+    <w:p>
+      <w:pPr>
+        <w:pStyle w:val="Paragraphedeliste"/>
+        <w:rPr>
+          <w:b/>
+          <w:sz w:val="20"/>
+          <w:szCs w:val="20"/>
+        </w:rPr>
+      </w:pPr>
+      <w:r>
+        <w:rPr>
+          <w:b/>
+          <w:sz w:val="20"/>
+          <w:szCs w:val="20"/>
+        </w:rPr>
+        <w:t xml:space="preserve">      </w:t>
+      </w:r>
+      <w:proofErr w:type="gramStart"/>
+      <w:r>
+        <w:rPr>
+          <w:b/>
+          <w:sz w:val="20"/>
+          <w:szCs w:val="20"/>
+        </w:rPr>
+        <w:t>modalFormSubmitCallback(</w:t>
+      </w:r>
+      <w:proofErr w:type="gramEnd"/>
+      <w:r>
+        <w:rPr>
+          <w:b/>
+          <w:sz w:val="20"/>
+          <w:szCs w:val="20"/>
+        </w:rPr>
+        <w:t>event, modalCallback)</w:t>
+      </w:r>
+    </w:p>
+    <w:p>
+      <w:pPr>
+        <w:pStyle w:val="Paragraphedeliste"/>
+        <w:rPr>
+          <w:b/>
+          <w:sz w:val="20"/>
+          <w:szCs w:val="20"/>
+        </w:rPr>
+      </w:pPr>
+      <w:r>
+        <w:rPr>
+          <w:b/>
+          <w:sz w:val="20"/>
+          <w:szCs w:val="20"/>
+        </w:rPr>
+        <w:t xml:space="preserve">    })</w:t>
+      </w:r>
+    </w:p>
+    <w:p>
+      <w:pPr>
+        <w:pStyle w:val="Paragraphedeliste"/>
+        <w:rPr>
+          <w:b/>
+          <w:sz w:val="20"/>
+          <w:szCs w:val="20"/>
+        </w:rPr>
+      </w:pPr>
+    </w:p>
+    <w:p>
+      <w:pPr>
+        <w:pStyle w:val="Paragraphedeliste"/>
+        <w:rPr>
+          <w:b/>
+          <w:sz w:val="20"/>
+          <w:szCs w:val="20"/>
+        </w:rPr>
+      </w:pPr>
+      <w:r>
+        <w:rPr>
+          <w:b/>
+          <w:sz w:val="20"/>
+          <w:szCs w:val="20"/>
+        </w:rPr>
+        <w:t xml:space="preserve">    </w:t>
+      </w:r>
+      <w:proofErr w:type="gramStart"/>
+      <w:r>
+        <w:rPr>
+          <w:b/>
+          <w:sz w:val="20"/>
+          <w:szCs w:val="20"/>
+        </w:rPr>
+        <w:t>function</w:t>
+      </w:r>
+      <w:proofErr w:type="gramEnd"/>
+      <w:r>
+        <w:rPr>
+          <w:b/>
+          <w:sz w:val="20"/>
+          <w:szCs w:val="20"/>
+        </w:rPr>
+        <w:t xml:space="preserve"> modalCallback(_, response) {</w:t>
+      </w:r>
+    </w:p>
+    <w:p>
+      <w:pPr>
+        <w:pStyle w:val="Paragraphedeliste"/>
+        <w:rPr>
+          <w:b/>
+          <w:sz w:val="20"/>
+          <w:szCs w:val="20"/>
+        </w:rPr>
+      </w:pPr>
+      <w:r>
+        <w:rPr>
+          <w:b/>
+          <w:sz w:val="20"/>
+          <w:szCs w:val="20"/>
+        </w:rPr>
+        <w:t xml:space="preserve">      </w:t>
+      </w:r>
+      <w:r>
+        <w:rPr>
+          <w:b/>
+          <w:sz w:val="20"/>
+          <w:szCs w:val="20"/>
+        </w:rPr>
+        <w:t>$</w:t>
+      </w:r>
+      <w:proofErr w:type="gramStart"/>
+      <w:r>
+        <w:rPr>
+          <w:b/>
+          <w:sz w:val="20"/>
+          <w:szCs w:val="20"/>
+        </w:rPr>
+        <w:t>entity .append</w:t>
+      </w:r>
+      <w:proofErr w:type="gramEnd"/>
+      <w:r>
+        <w:rPr>
+          <w:b/>
+          <w:sz w:val="20"/>
+          <w:szCs w:val="20"/>
+        </w:rPr>
+        <w:t>($('&lt;option&gt;', {</w:t>
+      </w:r>
+    </w:p>
+    <w:p>
+      <w:pPr>
+        <w:pStyle w:val="Paragraphedeliste"/>
+        <w:rPr>
+          <w:b/>
+          <w:sz w:val="20"/>
+          <w:szCs w:val="20"/>
+        </w:rPr>
+      </w:pPr>
+      <w:r>
+        <w:rPr>
+          <w:b/>
+          <w:sz w:val="20"/>
+          <w:szCs w:val="20"/>
+        </w:rPr>
+        <w:t xml:space="preserve">          </w:t>
+      </w:r>
+      <w:proofErr w:type="gramStart"/>
+      <w:r>
+        <w:rPr>
+          <w:b/>
+          <w:sz w:val="20"/>
+          <w:szCs w:val="20"/>
+        </w:rPr>
+        <w:t>value:</w:t>
+      </w:r>
+      <w:proofErr w:type="gramEnd"/>
+      <w:r>
+        <w:rPr>
+          <w:b/>
+          <w:sz w:val="20"/>
+          <w:szCs w:val="20"/>
+        </w:rPr>
+        <w:t xml:space="preserve"> response.select_id,</w:t>
+      </w:r>
+    </w:p>
+    <w:p>
+      <w:pPr>
+        <w:pStyle w:val="Paragraphedeliste"/>
+        <w:rPr>
+          <w:b/>
+          <w:sz w:val="20"/>
+          <w:szCs w:val="20"/>
+        </w:rPr>
+      </w:pPr>
+      <w:r>
+        <w:rPr>
+          <w:b/>
+          <w:sz w:val="20"/>
+          <w:szCs w:val="20"/>
+        </w:rPr>
+        <w:t xml:space="preserve">          </w:t>
+      </w:r>
+      <w:proofErr w:type="gramStart"/>
+      <w:r>
+        <w:rPr>
+          <w:b/>
+          <w:sz w:val="20"/>
+          <w:szCs w:val="20"/>
+        </w:rPr>
+        <w:t>text:</w:t>
+      </w:r>
+      <w:proofErr w:type="gramEnd"/>
+      <w:r>
+        <w:rPr>
+          <w:b/>
+          <w:sz w:val="20"/>
+          <w:szCs w:val="20"/>
+        </w:rPr>
+        <w:t xml:space="preserve"> </w:t>
+      </w:r>
+      <w:r>
+        <w:rPr>
+          <w:b/>
+          <w:i/>
+          <w:sz w:val="20"/>
+          <w:szCs w:val="20"/>
+        </w:rPr>
+        <w:t>response.select_id</w:t>
+      </w:r>
+      <w:r>
+        <w:rPr>
+          <w:b/>
+          <w:sz w:val="20"/>
+          <w:szCs w:val="20"/>
+        </w:rPr>
+        <w:t xml:space="preserve"> </w:t>
+      </w:r>
+      <w:r>
+        <w:rPr>
+          <w:b/>
+          <w:sz w:val="20"/>
+          <w:szCs w:val="20"/>
+        </w:rPr>
+        <w:t>…</w:t>
+      </w:r>
+    </w:p>
+    <w:p>
+      <w:pPr>
+        <w:pStyle w:val="Paragraphedeliste"/>
+        <w:rPr>
+          <w:b/>
+          <w:sz w:val="20"/>
+          <w:szCs w:val="20"/>
+        </w:rPr>
+      </w:pPr>
+      <w:r>
+        <w:rPr>
+          <w:b/>
+          <w:sz w:val="20"/>
+          <w:szCs w:val="20"/>
+        </w:rPr>
+        <w:t xml:space="preserve">        }))</w:t>
+      </w:r>
+    </w:p>
+    <w:p>
+      <w:pPr>
+        <w:pStyle w:val="Paragraphedeliste"/>
+        <w:rPr>
+          <w:b/>
+          <w:sz w:val="20"/>
+          <w:szCs w:val="20"/>
+        </w:rPr>
+      </w:pPr>
+      <w:r>
+        <w:rPr>
+          <w:b/>
+          <w:sz w:val="20"/>
+          <w:szCs w:val="20"/>
+        </w:rPr>
+        <w:t xml:space="preserve">        </w:t>
+      </w:r>
+      <w:proofErr w:type="gramStart"/>
+      <w:r>
+        <w:rPr>
+          <w:b/>
+          <w:sz w:val="20"/>
+          <w:szCs w:val="20"/>
+        </w:rPr>
+        <w:t>.val</w:t>
+      </w:r>
+      <w:proofErr w:type="gramEnd"/>
+      <w:r>
+        <w:rPr>
+          <w:b/>
+          <w:sz w:val="20"/>
+          <w:szCs w:val="20"/>
+        </w:rPr>
+        <w:t>(response.select_id)</w:t>
+      </w:r>
+    </w:p>
+    <w:p>
+      <w:pPr>
+        <w:pStyle w:val="Paragraphedeliste"/>
+        <w:rPr>
+          <w:b/>
+          <w:sz w:val="20"/>
+          <w:szCs w:val="20"/>
+        </w:rPr>
+      </w:pPr>
+      <w:r>
+        <w:rPr>
+          <w:b/>
+          <w:sz w:val="20"/>
+          <w:szCs w:val="20"/>
+        </w:rPr>
+        <w:t xml:space="preserve">        </w:t>
+      </w:r>
+      <w:proofErr w:type="gramStart"/>
+      <w:r>
+        <w:rPr>
+          <w:b/>
+          <w:sz w:val="20"/>
+          <w:szCs w:val="20"/>
+        </w:rPr>
+        <w:t>.selectpicker</w:t>
+      </w:r>
+      <w:proofErr w:type="gramEnd"/>
+      <w:r>
+        <w:rPr>
+          <w:b/>
+          <w:sz w:val="20"/>
+          <w:szCs w:val="20"/>
+        </w:rPr>
+        <w:t>('refresh')</w:t>
+      </w:r>
+    </w:p>
+    <w:p>
+      <w:pPr>
+        <w:pStyle w:val="Paragraphedeliste"/>
+      </w:pPr>
+      <w:r>
+        <w:rPr>
+          <w:b/>
+          <w:sz w:val="20"/>
+          <w:szCs w:val="20"/>
+        </w:rPr>
+        <w:t xml:space="preserve">    }</w:t>
+      </w:r>
+      <w:r>
+        <w:br/>
+      </w:r>
+    </w:p>
+    <w:p>
+      <w:pPr>
+        <w:pStyle w:val="Paragraphedeliste"/>
+      </w:pPr>
     </w:p>
     <w:p>
       <w:pPr>
@@ -27100,7 +27071,7 @@
 </file>
 
 <file path=customXml/itemProps1.xml><?xml version="1.0" encoding="utf-8"?>
-<ds:datastoreItem xmlns:ds="http://schemas.openxmlformats.org/officeDocument/2006/customXml" ds:itemID="{FA5B40AA-BB16-4871-A403-9F83F7F49226}">
+<ds:datastoreItem xmlns:ds="http://schemas.openxmlformats.org/officeDocument/2006/customXml" ds:itemID="{D509D089-B357-49DC-A290-18675AC5DB9C}">
   <ds:schemaRefs>
     <ds:schemaRef ds:uri="http://schemas.openxmlformats.org/officeDocument/2006/bibliography"/>
   </ds:schemaRefs>

</xml_diff>